<commit_message>
Format and reword parts of journal.
</commit_message>
<xml_diff>
--- a/Bug Fixing Journal.docx
+++ b/Bug Fixing Journal.docx
@@ -3,6 +3,9 @@
 <w:document xmlns:wpc="http://schemas.microsoft.com/office/word/2010/wordprocessingCanvas" xmlns:cx="http://schemas.microsoft.com/office/drawing/2014/chartex" xmlns:cx1="http://schemas.microsoft.com/office/drawing/2015/9/8/chartex" xmlns:cx2="http://schemas.microsoft.com/office/drawing/2015/10/21/chartex" xmlns:mc="http://schemas.openxmlformats.org/markup-compatibility/2006" xmlns:o="urn:schemas-microsoft-com:office:office" xmlns:r="http://schemas.openxmlformats.org/officeDocument/2006/relationships" xmlns:m="http://schemas.openxmlformats.org/officeDocument/2006/math" xmlns:v="urn:schemas-microsoft-com:vml" xmlns:wp14="http://schemas.microsoft.com/office/word/2010/wordprocessingDrawing" xmlns:wp="http://schemas.openxmlformats.org/drawingml/2006/wordprocessingDrawing" xmlns:w10="urn:schemas-microsoft-com:office:word" xmlns:w="http://schemas.openxmlformats.org/wordprocessingml/2006/main" xmlns:w14="http://schemas.microsoft.com/office/word/2010/wordml" xmlns:w15="http://schemas.microsoft.com/office/word/2012/wordml" xmlns:w16se="http://schemas.microsoft.com/office/word/2015/wordml/symex" xmlns:wpg="http://schemas.microsoft.com/office/word/2010/wordprocessingGroup" xmlns:wpi="http://schemas.microsoft.com/office/word/2010/wordprocessingInk" xmlns:wne="http://schemas.microsoft.com/office/word/2006/wordml" xmlns:wps="http://schemas.microsoft.com/office/word/2010/wordprocessingShape" mc:Ignorable="w14 w15 w16se wp14">
   <w:body>
     <w:p>
+      <w:pPr>
+        <w:pStyle w:val="Title"/>
+      </w:pPr>
       <w:r>
         <w:t>Bug Fixing Journal</w:t>
       </w:r>
@@ -25,7 +28,19 @@
     </w:p>
     <w:p>
       <w:r>
-        <w:t xml:space="preserve"> Click Run and observe that when Fred wins, his balance does not increase. For example:</w:t>
+        <w:t xml:space="preserve"> Click Run and observe that when Fred wins, his balance increase</w:t>
+      </w:r>
+      <w:r>
+        <w:t>s appropriately</w:t>
+      </w:r>
+      <w:r>
+        <w:t>.</w:t>
+      </w:r>
+      <w:r>
+        <w:t xml:space="preserve"> This test fails, f</w:t>
+      </w:r>
+      <w:r>
+        <w:t>or example:</w:t>
       </w:r>
     </w:p>
     <w:p>
@@ -106,11 +121,7 @@
     </w:p>
     <w:p>
       <w:pPr>
-        <w:autoSpaceDE w:val="0"/>
-        <w:autoSpaceDN w:val="0"/>
-        <w:adjustRightInd w:val="0"/>
-        <w:spacing w:after="0" w:line="240" w:lineRule="auto"/>
-        <w:ind w:left="360"/>
+        <w:pStyle w:val="Quote"/>
       </w:pPr>
       <w:r>
         <w:t>At this point I briefly inspected the code to work out how it could be mocked/tested. The bug will most likely in the Game or Player classes. To test reliably, I need to create a test scenario in which the player always wins. The logical way to do this would b</w:t>
@@ -223,16 +234,13 @@
         <w:pStyle w:val="Heading2"/>
       </w:pPr>
       <w:r>
+        <w:lastRenderedPageBreak/>
         <w:t>Debug log</w:t>
       </w:r>
     </w:p>
     <w:p>
       <w:pPr>
-        <w:autoSpaceDE w:val="0"/>
-        <w:autoSpaceDN w:val="0"/>
-        <w:adjustRightInd w:val="0"/>
-        <w:spacing w:after="0" w:line="240" w:lineRule="auto"/>
-        <w:ind w:left="360"/>
+        <w:pStyle w:val="Quote"/>
       </w:pPr>
       <w:r>
         <w:t>Note that before I start, it is quite obvious from the results of the tests that the game is not giving back the bet amount when the player wins. I’m going to pretend it’s not that simple.</w:t>
@@ -240,20 +248,7 @@
     </w:p>
     <w:p>
       <w:pPr>
-        <w:autoSpaceDE w:val="0"/>
-        <w:autoSpaceDN w:val="0"/>
-        <w:adjustRightInd w:val="0"/>
-        <w:spacing w:after="0" w:line="240" w:lineRule="auto"/>
-        <w:ind w:left="360"/>
-      </w:pPr>
-    </w:p>
-    <w:p>
-      <w:pPr>
-        <w:autoSpaceDE w:val="0"/>
-        <w:autoSpaceDN w:val="0"/>
-        <w:adjustRightInd w:val="0"/>
-        <w:spacing w:after="0" w:line="240" w:lineRule="auto"/>
-        <w:ind w:left="360"/>
+        <w:pStyle w:val="Quote"/>
       </w:pPr>
       <w:r>
         <w:t xml:space="preserve">I start by looking at the code Player class to see how the balance can be effected. </w:t>
@@ -291,9 +286,49 @@
       <w:r>
         <w:t xml:space="preserve"> </w:t>
       </w:r>
-      <w:r>
-        <w:t>getBalance is not showing the balance correctly</w:t>
-      </w:r>
+      <w:proofErr w:type="spellStart"/>
+      <w:r>
+        <w:t>getBalance</w:t>
+      </w:r>
+      <w:proofErr w:type="spellEnd"/>
+      <w:r>
+        <w:t xml:space="preserve"> is not showing the balance correctly.</w:t>
+      </w:r>
+    </w:p>
+    <w:p>
+      <w:pPr>
+        <w:autoSpaceDE w:val="0"/>
+        <w:autoSpaceDN w:val="0"/>
+        <w:adjustRightInd w:val="0"/>
+        <w:spacing w:after="0" w:line="240" w:lineRule="auto"/>
+        <w:ind w:left="360"/>
+      </w:pPr>
+      <w:r>
+        <w:rPr>
+          <w:rStyle w:val="Strong"/>
+        </w:rPr>
+        <w:t>Test</w:t>
+      </w:r>
+      <w:r>
+        <w:rPr>
+          <w:rStyle w:val="Strong"/>
+        </w:rPr>
+        <w:t xml:space="preserve"> (Junit)</w:t>
+      </w:r>
+      <w:r>
+        <w:rPr>
+          <w:rStyle w:val="Strong"/>
+        </w:rPr>
+        <w:t>:</w:t>
+      </w:r>
+      <w:r>
+        <w:t xml:space="preserve"> Ensure a player created with $100 returns 100 from </w:t>
+      </w:r>
+      <w:proofErr w:type="spellStart"/>
+      <w:r>
+        <w:t>getBalance</w:t>
+      </w:r>
+      <w:proofErr w:type="spellEnd"/>
       <w:r>
         <w:t>.</w:t>
       </w:r>
@@ -310,7 +345,138 @@
         <w:rPr>
           <w:rStyle w:val="Strong"/>
         </w:rPr>
-        <w:lastRenderedPageBreak/>
+        <w:t>Result:</w:t>
+      </w:r>
+      <w:r>
+        <w:t xml:space="preserve"> pass</w:t>
+      </w:r>
+    </w:p>
+    <w:p>
+      <w:pPr>
+        <w:autoSpaceDE w:val="0"/>
+        <w:autoSpaceDN w:val="0"/>
+        <w:adjustRightInd w:val="0"/>
+        <w:spacing w:after="0" w:line="240" w:lineRule="auto"/>
+        <w:ind w:left="360"/>
+      </w:pPr>
+      <w:r>
+        <w:rPr>
+          <w:rStyle w:val="Strong"/>
+        </w:rPr>
+        <w:t>Conclusion:</w:t>
+      </w:r>
+      <w:r>
+        <w:t xml:space="preserve"> </w:t>
+      </w:r>
+      <w:proofErr w:type="spellStart"/>
+      <w:r>
+        <w:t>getBalance</w:t>
+      </w:r>
+      <w:proofErr w:type="spellEnd"/>
+      <w:r>
+        <w:t xml:space="preserve"> works as intended.</w:t>
+      </w:r>
+    </w:p>
+    <w:p>
+      <w:pPr>
+        <w:autoSpaceDE w:val="0"/>
+        <w:autoSpaceDN w:val="0"/>
+        <w:adjustRightInd w:val="0"/>
+        <w:spacing w:after="0" w:line="240" w:lineRule="auto"/>
+        <w:ind w:left="360"/>
+      </w:pPr>
+    </w:p>
+    <w:p>
+      <w:pPr>
+        <w:pStyle w:val="Quote"/>
+      </w:pPr>
+      <w:r>
+        <w:t>Other than the constructor</w:t>
+      </w:r>
+      <w:r>
+        <w:t xml:space="preserve"> which was proven to work in the first test</w:t>
+      </w:r>
+      <w:r>
+        <w:t>, 2 methods can modify the balance</w:t>
+      </w:r>
+      <w:r>
+        <w:t>:</w:t>
+      </w:r>
+      <w:r>
+        <w:t xml:space="preserve"> </w:t>
+      </w:r>
+      <w:proofErr w:type="spellStart"/>
+      <w:r>
+        <w:t>takeBet</w:t>
+      </w:r>
+      <w:proofErr w:type="spellEnd"/>
+      <w:r>
+        <w:t xml:space="preserve"> and </w:t>
+      </w:r>
+      <w:proofErr w:type="spellStart"/>
+      <w:r>
+        <w:t>receiveWinnings</w:t>
+      </w:r>
+      <w:proofErr w:type="spellEnd"/>
+      <w:r>
+        <w:t xml:space="preserve">. Since both of these functions are used in the </w:t>
+      </w:r>
+      <w:proofErr w:type="spellStart"/>
+      <w:r>
+        <w:t>playRound</w:t>
+      </w:r>
+      <w:proofErr w:type="spellEnd"/>
+      <w:r>
+        <w:t xml:space="preserve"> method, I will start by ensuring that these 2 functions work properly.</w:t>
+      </w:r>
+    </w:p>
+    <w:p>
+      <w:pPr>
+        <w:autoSpaceDE w:val="0"/>
+        <w:autoSpaceDN w:val="0"/>
+        <w:adjustRightInd w:val="0"/>
+        <w:spacing w:after="0" w:line="240" w:lineRule="auto"/>
+        <w:ind w:left="360"/>
+      </w:pPr>
+    </w:p>
+    <w:p>
+      <w:pPr>
+        <w:autoSpaceDE w:val="0"/>
+        <w:autoSpaceDN w:val="0"/>
+        <w:adjustRightInd w:val="0"/>
+        <w:spacing w:after="0" w:line="240" w:lineRule="auto"/>
+        <w:ind w:left="360"/>
+      </w:pPr>
+      <w:r>
+        <w:rPr>
+          <w:rStyle w:val="Strong"/>
+        </w:rPr>
+        <w:t>Hypothesis:</w:t>
+      </w:r>
+      <w:r>
+        <w:t xml:space="preserve"> </w:t>
+      </w:r>
+      <w:proofErr w:type="spellStart"/>
+      <w:r>
+        <w:t>takeBet</w:t>
+      </w:r>
+      <w:proofErr w:type="spellEnd"/>
+      <w:r>
+        <w:t xml:space="preserve"> is taking too much away from the balance.</w:t>
+      </w:r>
+    </w:p>
+    <w:p>
+      <w:pPr>
+        <w:autoSpaceDE w:val="0"/>
+        <w:autoSpaceDN w:val="0"/>
+        <w:adjustRightInd w:val="0"/>
+        <w:spacing w:after="0" w:line="240" w:lineRule="auto"/>
+        <w:ind w:left="360"/>
+      </w:pPr>
+      <w:r>
+        <w:rPr>
+          <w:rStyle w:val="Strong"/>
+        </w:rPr>
         <w:t>Test</w:t>
       </w:r>
       <w:r>
@@ -326,31 +492,31 @@
         <w:t>:</w:t>
       </w:r>
       <w:r>
+        <w:t xml:space="preserve"> Ensure that if the Player starts with $100 and a $10 bet </w:t>
+      </w:r>
+      <w:r>
+        <w:t>is taken, they end up with $90.</w:t>
+      </w:r>
+    </w:p>
+    <w:p>
+      <w:pPr>
+        <w:autoSpaceDE w:val="0"/>
+        <w:autoSpaceDN w:val="0"/>
+        <w:adjustRightInd w:val="0"/>
+        <w:spacing w:after="0" w:line="240" w:lineRule="auto"/>
+        <w:ind w:left="360"/>
+      </w:pPr>
+      <w:r>
+        <w:rPr>
+          <w:rStyle w:val="Strong"/>
+        </w:rPr>
+        <w:t>Result:</w:t>
+      </w:r>
+      <w:r>
         <w:t xml:space="preserve"> </w:t>
       </w:r>
       <w:r>
-        <w:t>Ensure a player created with $100 returns 100 from getBalance</w:t>
-      </w:r>
-      <w:r>
-        <w:t>.</w:t>
-      </w:r>
-    </w:p>
-    <w:p>
-      <w:pPr>
-        <w:autoSpaceDE w:val="0"/>
-        <w:autoSpaceDN w:val="0"/>
-        <w:adjustRightInd w:val="0"/>
-        <w:spacing w:after="0" w:line="240" w:lineRule="auto"/>
-        <w:ind w:left="360"/>
-      </w:pPr>
-      <w:r>
-        <w:rPr>
-          <w:rStyle w:val="Strong"/>
-        </w:rPr>
-        <w:t>Result:</w:t>
-      </w:r>
-      <w:r>
-        <w:t xml:space="preserve"> pass</w:t>
+        <w:t>pass</w:t>
       </w:r>
     </w:p>
     <w:p>
@@ -368,211 +534,86 @@
         <w:t>Conclusion:</w:t>
       </w:r>
       <w:r>
-        <w:t xml:space="preserve"> getBalance works as intended.</w:t>
-      </w:r>
-    </w:p>
-    <w:p>
-      <w:pPr>
-        <w:autoSpaceDE w:val="0"/>
-        <w:autoSpaceDN w:val="0"/>
-        <w:adjustRightInd w:val="0"/>
-        <w:spacing w:after="0" w:line="240" w:lineRule="auto"/>
-        <w:ind w:left="360"/>
-      </w:pPr>
-    </w:p>
-    <w:p>
-      <w:pPr>
-        <w:autoSpaceDE w:val="0"/>
-        <w:autoSpaceDN w:val="0"/>
-        <w:adjustRightInd w:val="0"/>
-        <w:spacing w:after="0" w:line="240" w:lineRule="auto"/>
-        <w:ind w:left="360"/>
-      </w:pPr>
-      <w:r>
-        <w:t>Other than the constructor</w:t>
-      </w:r>
-      <w:r>
-        <w:t xml:space="preserve"> which was proven to work in the first test</w:t>
-      </w:r>
-      <w:r>
-        <w:t>, 2 methods can modify the balance</w:t>
-      </w:r>
-      <w:r>
+        <w:t xml:space="preserve"> </w:t>
+      </w:r>
+      <w:proofErr w:type="spellStart"/>
+      <w:r>
+        <w:t>takeBet</w:t>
+      </w:r>
+      <w:proofErr w:type="spellEnd"/>
+      <w:r>
+        <w:t xml:space="preserve"> works as intended.</w:t>
+      </w:r>
+    </w:p>
+    <w:p>
+      <w:pPr>
+        <w:autoSpaceDE w:val="0"/>
+        <w:autoSpaceDN w:val="0"/>
+        <w:adjustRightInd w:val="0"/>
+        <w:spacing w:after="0" w:line="240" w:lineRule="auto"/>
+        <w:ind w:left="360"/>
+      </w:pPr>
+    </w:p>
+    <w:p>
+      <w:pPr>
+        <w:autoSpaceDE w:val="0"/>
+        <w:autoSpaceDN w:val="0"/>
+        <w:adjustRightInd w:val="0"/>
+        <w:spacing w:after="0" w:line="240" w:lineRule="auto"/>
+        <w:ind w:left="360"/>
+      </w:pPr>
+      <w:r>
+        <w:rPr>
+          <w:rStyle w:val="Strong"/>
+        </w:rPr>
+        <w:t>Hypothesis:</w:t>
+      </w:r>
+      <w:r>
+        <w:t xml:space="preserve"> </w:t>
+      </w:r>
+      <w:proofErr w:type="spellStart"/>
+      <w:r>
+        <w:t>receiveWinnings</w:t>
+      </w:r>
+      <w:proofErr w:type="spellEnd"/>
+      <w:r>
+        <w:t xml:space="preserve"> is not adding to the balance properly.</w:t>
+      </w:r>
+    </w:p>
+    <w:p>
+      <w:pPr>
+        <w:autoSpaceDE w:val="0"/>
+        <w:autoSpaceDN w:val="0"/>
+        <w:adjustRightInd w:val="0"/>
+        <w:spacing w:after="0" w:line="240" w:lineRule="auto"/>
+        <w:ind w:left="360"/>
+      </w:pPr>
+      <w:r>
+        <w:rPr>
+          <w:rStyle w:val="Strong"/>
+        </w:rPr>
+        <w:t>Test</w:t>
+      </w:r>
+      <w:r>
+        <w:rPr>
+          <w:rStyle w:val="Strong"/>
+        </w:rPr>
+        <w:t xml:space="preserve"> (Junit</w:t>
+      </w:r>
+      <w:r>
+        <w:rPr>
+          <w:rStyle w:val="Strong"/>
+        </w:rPr>
+        <w:t>)</w:t>
+      </w:r>
+      <w:r>
+        <w:rPr>
+          <w:rStyle w:val="Strong"/>
+        </w:rPr>
         <w:t>:</w:t>
       </w:r>
       <w:r>
-        <w:t xml:space="preserve"> takeBet and receiveWinnings. Since both of these functions are used in the playRound method, I will start by ensuring that these 2 functions work properly.</w:t>
-      </w:r>
-    </w:p>
-    <w:p>
-      <w:pPr>
-        <w:autoSpaceDE w:val="0"/>
-        <w:autoSpaceDN w:val="0"/>
-        <w:adjustRightInd w:val="0"/>
-        <w:spacing w:after="0" w:line="240" w:lineRule="auto"/>
-        <w:ind w:left="360"/>
-      </w:pPr>
-    </w:p>
-    <w:p>
-      <w:pPr>
-        <w:autoSpaceDE w:val="0"/>
-        <w:autoSpaceDN w:val="0"/>
-        <w:adjustRightInd w:val="0"/>
-        <w:spacing w:after="0" w:line="240" w:lineRule="auto"/>
-        <w:ind w:left="360"/>
-      </w:pPr>
-      <w:r>
-        <w:rPr>
-          <w:rStyle w:val="Strong"/>
-        </w:rPr>
-        <w:t>Hypothesis:</w:t>
-      </w:r>
-      <w:r>
-        <w:t xml:space="preserve"> takeBet is taking too much away from the balance.</w:t>
-      </w:r>
-    </w:p>
-    <w:p>
-      <w:pPr>
-        <w:autoSpaceDE w:val="0"/>
-        <w:autoSpaceDN w:val="0"/>
-        <w:adjustRightInd w:val="0"/>
-        <w:spacing w:after="0" w:line="240" w:lineRule="auto"/>
-        <w:ind w:left="360"/>
-      </w:pPr>
-      <w:r>
-        <w:rPr>
-          <w:rStyle w:val="Strong"/>
-        </w:rPr>
-        <w:t>Test</w:t>
-      </w:r>
-      <w:r>
-        <w:rPr>
-          <w:rStyle w:val="Strong"/>
-        </w:rPr>
-        <w:t xml:space="preserve"> (Junit)</w:t>
-      </w:r>
-      <w:r>
-        <w:rPr>
-          <w:rStyle w:val="Strong"/>
-        </w:rPr>
-        <w:t>:</w:t>
-      </w:r>
-      <w:r>
-        <w:t xml:space="preserve"> Ensure that if the Player starts with $100 and a $10 bet </w:t>
-      </w:r>
-      <w:r>
-        <w:t>is taken, they end up with $90.</w:t>
-      </w:r>
-    </w:p>
-    <w:p>
-      <w:pPr>
-        <w:autoSpaceDE w:val="0"/>
-        <w:autoSpaceDN w:val="0"/>
-        <w:adjustRightInd w:val="0"/>
-        <w:spacing w:after="0" w:line="240" w:lineRule="auto"/>
-        <w:ind w:left="360"/>
-      </w:pPr>
-      <w:r>
-        <w:rPr>
-          <w:rStyle w:val="Strong"/>
-        </w:rPr>
-        <w:t>Result:</w:t>
-      </w:r>
-      <w:r>
-        <w:t xml:space="preserve"> </w:t>
-      </w:r>
-      <w:r>
-        <w:t>pass</w:t>
-      </w:r>
-    </w:p>
-    <w:p>
-      <w:pPr>
-        <w:autoSpaceDE w:val="0"/>
-        <w:autoSpaceDN w:val="0"/>
-        <w:adjustRightInd w:val="0"/>
-        <w:spacing w:after="0" w:line="240" w:lineRule="auto"/>
-        <w:ind w:left="360"/>
-      </w:pPr>
-      <w:r>
-        <w:rPr>
-          <w:rStyle w:val="Strong"/>
-        </w:rPr>
-        <w:t>Conclusion:</w:t>
-      </w:r>
-      <w:r>
-        <w:t xml:space="preserve"> takeBet works as intended.</w:t>
-      </w:r>
-    </w:p>
-    <w:p>
-      <w:pPr>
-        <w:autoSpaceDE w:val="0"/>
-        <w:autoSpaceDN w:val="0"/>
-        <w:adjustRightInd w:val="0"/>
-        <w:spacing w:after="0" w:line="240" w:lineRule="auto"/>
-        <w:ind w:left="360"/>
-      </w:pPr>
-    </w:p>
-    <w:p>
-      <w:pPr>
-        <w:autoSpaceDE w:val="0"/>
-        <w:autoSpaceDN w:val="0"/>
-        <w:adjustRightInd w:val="0"/>
-        <w:spacing w:after="0" w:line="240" w:lineRule="auto"/>
-        <w:ind w:left="360"/>
-      </w:pPr>
-      <w:r>
-        <w:rPr>
-          <w:rStyle w:val="Strong"/>
-        </w:rPr>
-        <w:t>Hypothesis:</w:t>
-      </w:r>
-      <w:r>
-        <w:t xml:space="preserve"> </w:t>
-      </w:r>
-      <w:r>
-        <w:t>receiveWinnings is not adding to the balance properly</w:t>
-      </w:r>
-      <w:r>
-        <w:t>.</w:t>
-      </w:r>
-    </w:p>
-    <w:p>
-      <w:pPr>
-        <w:autoSpaceDE w:val="0"/>
-        <w:autoSpaceDN w:val="0"/>
-        <w:adjustRightInd w:val="0"/>
-        <w:spacing w:after="0" w:line="240" w:lineRule="auto"/>
-        <w:ind w:left="360"/>
-      </w:pPr>
-      <w:r>
-        <w:rPr>
-          <w:rStyle w:val="Strong"/>
-        </w:rPr>
-        <w:t>Test</w:t>
-      </w:r>
-      <w:r>
-        <w:rPr>
-          <w:rStyle w:val="Strong"/>
-        </w:rPr>
-        <w:t xml:space="preserve"> (Junit</w:t>
-      </w:r>
-      <w:r>
-        <w:rPr>
-          <w:rStyle w:val="Strong"/>
-        </w:rPr>
-        <w:t>)</w:t>
-      </w:r>
-      <w:r>
-        <w:rPr>
-          <w:rStyle w:val="Strong"/>
-        </w:rPr>
-        <w:t>:</w:t>
-      </w:r>
-      <w:r>
-        <w:t xml:space="preserve"> Ensure that if the Player starts with $100 and a $10 </w:t>
-      </w:r>
-      <w:r>
-        <w:t>of winnings are received, they end up with $11</w:t>
+        <w:t xml:space="preserve"> Ensure that if the Player starts with $100 and a $10 of winnings are received, they end up with $11</w:t>
       </w:r>
       <w:r>
         <w:t>0.</w:t>
@@ -619,17 +660,33 @@
         <w:t>Conclusion:</w:t>
       </w:r>
       <w:r>
-        <w:t xml:space="preserve"> receiveWinnings works as intended.</w:t>
+        <w:t xml:space="preserve"> </w:t>
+      </w:r>
+      <w:proofErr w:type="spellStart"/>
+      <w:r>
+        <w:t>receiveWinnings</w:t>
+      </w:r>
+      <w:proofErr w:type="spellEnd"/>
+      <w:r>
+        <w:t xml:space="preserve"> works as intended.</w:t>
       </w:r>
     </w:p>
     <w:p/>
     <w:p>
-      <w:r>
-        <w:t>This leads me to believe that the player class is functioning properly, so the problem must be the input it is given. The first time it is used on line 33 (</w:t>
+      <w:pPr>
+        <w:pStyle w:val="Quote"/>
+      </w:pPr>
+      <w:r>
+        <w:t>This leads me to believe that the player class is functioning properly, so the problem must be the input it is given. The f</w:t>
+      </w:r>
+      <w:r>
+        <w:t>irst time it is used on line 33,</w:t>
       </w:r>
       <w:r>
         <w:t xml:space="preserve"> </w:t>
       </w:r>
+      <w:proofErr w:type="spellStart"/>
+      <w:proofErr w:type="gramStart"/>
       <w:r>
         <w:rPr>
           <w:rStyle w:val="CodeChar"/>
@@ -642,140 +699,153 @@
           <w:rStyle w:val="CodeChar"/>
           <w:highlight w:val="lightGray"/>
         </w:rPr>
-        <w:t>layer.takeBet(bet)</w:t>
-      </w:r>
-      <w:r>
-        <w:rPr>
-          <w:rStyle w:val="CodeChar"/>
-        </w:rPr>
-        <w:t xml:space="preserve"> </w:t>
-      </w:r>
-      <w:r>
-        <w:t>), the input comes straight from the method argument, so there’s not a lot of room for error.</w:t>
-      </w:r>
-    </w:p>
-    <w:p>
-      <w:pPr>
-        <w:autoSpaceDE w:val="0"/>
-        <w:autoSpaceDN w:val="0"/>
-        <w:adjustRightInd w:val="0"/>
-        <w:spacing w:after="0" w:line="240" w:lineRule="auto"/>
-        <w:ind w:left="360"/>
-      </w:pPr>
-    </w:p>
-    <w:p>
-      <w:pPr>
-        <w:autoSpaceDE w:val="0"/>
-        <w:autoSpaceDN w:val="0"/>
-        <w:adjustRightInd w:val="0"/>
-        <w:spacing w:after="0" w:line="240" w:lineRule="auto"/>
-      </w:pPr>
-      <w:r>
-        <w:t>The second time</w:t>
-      </w:r>
-      <w:r>
-        <w:t xml:space="preserve">, </w:t>
-      </w:r>
+        <w:t>layer.takeBet</w:t>
+      </w:r>
+      <w:proofErr w:type="spellEnd"/>
+      <w:proofErr w:type="gramEnd"/>
       <w:r>
         <w:rPr>
           <w:rStyle w:val="CodeChar"/>
           <w:highlight w:val="lightGray"/>
         </w:rPr>
-        <w:t>player.receiveWinnings(winnings)</w:t>
-      </w:r>
-      <w:r>
-        <w:t xml:space="preserve"> is</w:t>
-      </w:r>
-      <w:r>
-        <w:t xml:space="preserve"> </w:t>
-      </w:r>
-      <w:r>
-        <w:t xml:space="preserve">passed </w:t>
-      </w:r>
-      <w:r>
-        <w:t xml:space="preserve">(or ‘dependent on’) </w:t>
-      </w:r>
-      <w:r>
-        <w:t xml:space="preserve">the ‘winnings’ local variable which is defined with </w:t>
-      </w:r>
+        <w:t>(bet)</w:t>
+      </w:r>
+      <w:r>
+        <w:t>, the input comes straight from the method argument, so there’s not a lot of room for error.</w:t>
+      </w:r>
+    </w:p>
+    <w:p>
+      <w:pPr>
+        <w:pStyle w:val="Quote"/>
+      </w:pPr>
+      <w:r>
+        <w:t>The second time</w:t>
+      </w:r>
+      <w:r>
+        <w:t xml:space="preserve">, </w:t>
+      </w:r>
+      <w:proofErr w:type="spellStart"/>
+      <w:proofErr w:type="gramStart"/>
       <w:r>
         <w:rPr>
           <w:rStyle w:val="CodeChar"/>
           <w:highlight w:val="lightGray"/>
         </w:rPr>
-        <w:t>int winnings = matches * bet;</w:t>
-      </w:r>
-      <w:r>
-        <w:t xml:space="preserve">. This would result on the player receiving his bet back when he wins, which is what the bug is doing. </w:t>
-      </w:r>
-    </w:p>
-    <w:p>
-      <w:pPr>
-        <w:autoSpaceDE w:val="0"/>
-        <w:autoSpaceDN w:val="0"/>
-        <w:adjustRightInd w:val="0"/>
-        <w:spacing w:after="0" w:line="240" w:lineRule="auto"/>
-      </w:pPr>
-    </w:p>
-    <w:p>
-      <w:pPr>
-        <w:autoSpaceDE w:val="0"/>
-        <w:autoSpaceDN w:val="0"/>
-        <w:adjustRightInd w:val="0"/>
-        <w:spacing w:after="0" w:line="240" w:lineRule="auto"/>
-        <w:ind w:left="360"/>
-      </w:pPr>
-      <w:r>
-        <w:rPr>
-          <w:rStyle w:val="Strong"/>
-        </w:rPr>
-        <w:t>Hypothesis:</w:t>
-      </w:r>
-      <w:r>
-        <w:t xml:space="preserve"> </w:t>
-      </w:r>
-      <w:r>
-        <w:t>winnings</w:t>
-      </w:r>
-      <w:r>
-        <w:t xml:space="preserve"> variable</w:t>
-      </w:r>
-      <w:r>
-        <w:t xml:space="preserve"> is not being calculated correctly</w:t>
-      </w:r>
-      <w:r>
-        <w:t>.</w:t>
-      </w:r>
-    </w:p>
-    <w:p>
-      <w:pPr>
-        <w:autoSpaceDE w:val="0"/>
-        <w:autoSpaceDN w:val="0"/>
-        <w:adjustRightInd w:val="0"/>
-        <w:spacing w:after="0" w:line="240" w:lineRule="auto"/>
-        <w:ind w:left="360"/>
-      </w:pPr>
-      <w:r>
-        <w:rPr>
-          <w:rStyle w:val="Strong"/>
-        </w:rPr>
-        <w:t>Test:</w:t>
-      </w:r>
-      <w:r>
-        <w:t xml:space="preserve"> </w:t>
-      </w:r>
-      <w:r>
-        <w:t xml:space="preserve">Set a breakpoint on line 33 for 10 winnings at line 46 </w:t>
-      </w:r>
-      <w:r>
-        <w:t>(</w:t>
-      </w:r>
+        <w:t>player.receiveWinnings</w:t>
+      </w:r>
+      <w:proofErr w:type="spellEnd"/>
+      <w:proofErr w:type="gramEnd"/>
       <w:r>
         <w:rPr>
           <w:rStyle w:val="CodeChar"/>
           <w:highlight w:val="lightGray"/>
         </w:rPr>
-        <w:t>player.receiveWinnings(winnings)</w:t>
+        <w:t>(winnings)</w:t>
+      </w:r>
+      <w:r>
+        <w:t xml:space="preserve"> is</w:t>
+      </w:r>
+      <w:r>
+        <w:t xml:space="preserve"> </w:t>
+      </w:r>
+      <w:r>
+        <w:t xml:space="preserve">passed </w:t>
+      </w:r>
+      <w:r>
+        <w:t xml:space="preserve">(or ‘dependent on’) </w:t>
+      </w:r>
+      <w:r>
+        <w:t xml:space="preserve">the ‘winnings’ local variable which is defined with </w:t>
+      </w:r>
+      <w:proofErr w:type="spellStart"/>
+      <w:r>
+        <w:rPr>
+          <w:rStyle w:val="CodeChar"/>
+          <w:highlight w:val="lightGray"/>
+        </w:rPr>
+        <w:t>int</w:t>
+      </w:r>
+      <w:proofErr w:type="spellEnd"/>
+      <w:r>
+        <w:rPr>
+          <w:rStyle w:val="CodeChar"/>
+          <w:highlight w:val="lightGray"/>
+        </w:rPr>
+        <w:t xml:space="preserve"> winnings = matches * bet;</w:t>
+      </w:r>
+      <w:r>
+        <w:t xml:space="preserve">. This would result on the player receiving his bet back when he wins, which is what the bug is doing. </w:t>
+      </w:r>
+    </w:p>
+    <w:p>
+      <w:pPr>
+        <w:autoSpaceDE w:val="0"/>
+        <w:autoSpaceDN w:val="0"/>
+        <w:adjustRightInd w:val="0"/>
+        <w:spacing w:after="0" w:line="240" w:lineRule="auto"/>
+      </w:pPr>
+    </w:p>
+    <w:p>
+      <w:pPr>
+        <w:autoSpaceDE w:val="0"/>
+        <w:autoSpaceDN w:val="0"/>
+        <w:adjustRightInd w:val="0"/>
+        <w:spacing w:after="0" w:line="240" w:lineRule="auto"/>
+        <w:ind w:left="360"/>
+      </w:pPr>
+      <w:r>
+        <w:rPr>
+          <w:rStyle w:val="Strong"/>
+        </w:rPr>
+        <w:t>Hypothesis:</w:t>
+      </w:r>
+      <w:r>
+        <w:t xml:space="preserve"> winnings</w:t>
+      </w:r>
+      <w:r>
+        <w:t xml:space="preserve"> variable</w:t>
+      </w:r>
+      <w:r>
+        <w:t xml:space="preserve"> is not being calculated correctly.</w:t>
+      </w:r>
+    </w:p>
+    <w:p>
+      <w:pPr>
+        <w:autoSpaceDE w:val="0"/>
+        <w:autoSpaceDN w:val="0"/>
+        <w:adjustRightInd w:val="0"/>
+        <w:spacing w:after="0" w:line="240" w:lineRule="auto"/>
+        <w:ind w:left="360"/>
+      </w:pPr>
+      <w:r>
+        <w:rPr>
+          <w:rStyle w:val="Strong"/>
+        </w:rPr>
+        <w:t>Test:</w:t>
+      </w:r>
+      <w:r>
+        <w:t xml:space="preserve"> </w:t>
+      </w:r>
+      <w:r>
+        <w:t>Set a breakpoint on line 33 for 10 winnings at line 46 (</w:t>
+      </w:r>
+      <w:proofErr w:type="spellStart"/>
+      <w:proofErr w:type="gramStart"/>
+      <w:r>
+        <w:rPr>
+          <w:rStyle w:val="CodeChar"/>
+          <w:highlight w:val="lightGray"/>
+        </w:rPr>
+        <w:t>player.receiveWinnings</w:t>
+      </w:r>
+      <w:proofErr w:type="spellEnd"/>
+      <w:proofErr w:type="gramEnd"/>
+      <w:r>
+        <w:rPr>
+          <w:rStyle w:val="CodeChar"/>
+          <w:highlight w:val="lightGray"/>
+        </w:rPr>
+        <w:t>(winnings)</w:t>
       </w:r>
       <w:r>
         <w:rPr>
@@ -834,6 +904,7 @@
         <w:rPr>
           <w:rStyle w:val="Strong"/>
         </w:rPr>
+        <w:lastRenderedPageBreak/>
         <w:t>Conclusion:</w:t>
       </w:r>
       <w:r>
@@ -864,10 +935,7 @@
     </w:p>
     <w:p>
       <w:pPr>
-        <w:autoSpaceDE w:val="0"/>
-        <w:autoSpaceDN w:val="0"/>
-        <w:adjustRightInd w:val="0"/>
-        <w:spacing w:after="0" w:line="240" w:lineRule="auto"/>
+        <w:pStyle w:val="Quote"/>
       </w:pPr>
       <w:r>
         <w:t>Winnings should be 0 if there are no matches, or (matches+1) * bet if there is any.</w:t>
@@ -1149,7 +1217,12 @@
     </w:p>
     <w:p>
       <w:r>
-        <w:t>Output for a winning bet is given below:</w:t>
+        <w:t>Output for a winning bet is giv</w:t>
+      </w:r>
+      <w:bookmarkStart w:id="0" w:name="_GoBack"/>
+      <w:bookmarkEnd w:id="0"/>
+      <w:r>
+        <w:t>en below:</w:t>
       </w:r>
     </w:p>
     <w:p>
@@ -1214,8 +1287,6 @@
           </wp:inline>
         </w:drawing>
       </w:r>
-      <w:bookmarkStart w:id="0" w:name="_GoBack"/>
-      <w:bookmarkEnd w:id="0"/>
     </w:p>
     <w:sectPr>
       <w:pgSz w:w="11906" w:h="16838"/>
@@ -1447,6 +1518,7 @@
     <w:lsdException w:name="HTML Sample" w:semiHidden="1" w:unhideWhenUsed="1"/>
     <w:lsdException w:name="HTML Typewriter" w:semiHidden="1" w:unhideWhenUsed="1"/>
     <w:lsdException w:name="HTML Variable" w:semiHidden="1" w:unhideWhenUsed="1"/>
+    <w:lsdException w:name="Normal Table" w:semiHidden="1" w:unhideWhenUsed="1"/>
     <w:lsdException w:name="annotation subject" w:semiHidden="1" w:unhideWhenUsed="1"/>
     <w:lsdException w:name="No List" w:semiHidden="1" w:unhideWhenUsed="1"/>
     <w:lsdException w:name="Outline List 1" w:semiHidden="1" w:unhideWhenUsed="1"/>
@@ -1493,8 +1565,10 @@
     <w:lsdException w:name="Table Subtle 2" w:semiHidden="1" w:unhideWhenUsed="1"/>
     <w:lsdException w:name="Table Web 1" w:semiHidden="1" w:unhideWhenUsed="1"/>
     <w:lsdException w:name="Table Web 2" w:semiHidden="1" w:unhideWhenUsed="1"/>
+    <w:lsdException w:name="Table Web 3" w:semiHidden="1" w:unhideWhenUsed="1"/>
     <w:lsdException w:name="Balloon Text" w:semiHidden="1" w:unhideWhenUsed="1"/>
     <w:lsdException w:name="Table Grid" w:uiPriority="39"/>
+    <w:lsdException w:name="Table Theme" w:semiHidden="1" w:unhideWhenUsed="1"/>
     <w:lsdException w:name="Placeholder Text" w:semiHidden="1"/>
     <w:lsdException w:name="No Spacing" w:uiPriority="1" w:qFormat="1"/>
     <w:lsdException w:name="Light Shading" w:uiPriority="60"/>
@@ -1763,6 +1837,7 @@
   <w:style w:type="character" w:default="1" w:styleId="DefaultParagraphFont">
     <w:name w:val="Default Paragraph Font"/>
     <w:uiPriority w:val="1"/>
+    <w:semiHidden/>
     <w:unhideWhenUsed/>
   </w:style>
   <w:style w:type="table" w:default="1" w:styleId="TableNormal">
@@ -1851,6 +1926,71 @@
     <w:rsid w:val="001F7773"/>
     <w:rPr>
       <w:rFonts w:ascii="Consolas" w:hAnsi="Consolas"/>
+    </w:rPr>
+  </w:style>
+  <w:style w:type="paragraph" w:styleId="Title">
+    <w:name w:val="Title"/>
+    <w:basedOn w:val="Normal"/>
+    <w:next w:val="Normal"/>
+    <w:link w:val="TitleChar"/>
+    <w:uiPriority w:val="10"/>
+    <w:qFormat/>
+    <w:rsid w:val="0001594C"/>
+    <w:pPr>
+      <w:spacing w:after="0" w:line="240" w:lineRule="auto"/>
+      <w:contextualSpacing/>
+    </w:pPr>
+    <w:rPr>
+      <w:rFonts w:asciiTheme="majorHAnsi" w:eastAsiaTheme="majorEastAsia" w:hAnsiTheme="majorHAnsi" w:cstheme="majorBidi"/>
+      <w:spacing w:val="-10"/>
+      <w:kern w:val="28"/>
+      <w:sz w:val="56"/>
+      <w:szCs w:val="56"/>
+    </w:rPr>
+  </w:style>
+  <w:style w:type="character" w:customStyle="1" w:styleId="TitleChar">
+    <w:name w:val="Title Char"/>
+    <w:basedOn w:val="DefaultParagraphFont"/>
+    <w:link w:val="Title"/>
+    <w:uiPriority w:val="10"/>
+    <w:rsid w:val="0001594C"/>
+    <w:rPr>
+      <w:rFonts w:asciiTheme="majorHAnsi" w:eastAsiaTheme="majorEastAsia" w:hAnsiTheme="majorHAnsi" w:cstheme="majorBidi"/>
+      <w:spacing w:val="-10"/>
+      <w:kern w:val="28"/>
+      <w:sz w:val="56"/>
+      <w:szCs w:val="56"/>
+    </w:rPr>
+  </w:style>
+  <w:style w:type="paragraph" w:styleId="Quote">
+    <w:name w:val="Quote"/>
+    <w:basedOn w:val="Normal"/>
+    <w:next w:val="Normal"/>
+    <w:link w:val="QuoteChar"/>
+    <w:uiPriority w:val="29"/>
+    <w:qFormat/>
+    <w:rsid w:val="0001594C"/>
+    <w:pPr>
+      <w:spacing w:before="200"/>
+      <w:ind w:left="864" w:right="864"/>
+      <w:jc w:val="center"/>
+    </w:pPr>
+    <w:rPr>
+      <w:i/>
+      <w:iCs/>
+      <w:color w:val="404040" w:themeColor="text1" w:themeTint="BF"/>
+    </w:rPr>
+  </w:style>
+  <w:style w:type="character" w:customStyle="1" w:styleId="QuoteChar">
+    <w:name w:val="Quote Char"/>
+    <w:basedOn w:val="DefaultParagraphFont"/>
+    <w:link w:val="Quote"/>
+    <w:uiPriority w:val="29"/>
+    <w:rsid w:val="0001594C"/>
+    <w:rPr>
+      <w:i/>
+      <w:iCs/>
+      <w:color w:val="404040" w:themeColor="text1" w:themeTint="BF"/>
     </w:rPr>
   </w:style>
 </w:styles>

</xml_diff>

<commit_message>
Journal including Bug 2
</commit_message>
<xml_diff>
--- a/Bug Fixing Journal.docx
+++ b/Bug Fixing Journal.docx
@@ -15,7 +15,7 @@
         <w:pStyle w:val="Heading1"/>
       </w:pPr>
       <w:r>
-        <w:t xml:space="preserve">Bug 1 -   </w:t>
+        <w:t>Bug 1 – Game Does Not Pay Out at Correct Levels</w:t>
       </w:r>
     </w:p>
     <w:p>
@@ -28,7 +28,7 @@
     </w:p>
     <w:p>
       <w:r>
-        <w:t xml:space="preserve"> Click Run and observe that when Fred wins, his balance increase</w:t>
+        <w:t>Click Run and observe that when Fred wins, his balance increase</w:t>
       </w:r>
       <w:r>
         <w:t>s appropriately</w:t>
@@ -1217,12 +1217,7 @@
     </w:p>
     <w:p>
       <w:r>
-        <w:t>Output for a winning bet is giv</w:t>
-      </w:r>
-      <w:bookmarkStart w:id="0" w:name="_GoBack"/>
-      <w:bookmarkEnd w:id="0"/>
-      <w:r>
-        <w:t>en below:</w:t>
+        <w:t>Output for a winning bet is given below:</w:t>
       </w:r>
     </w:p>
     <w:p>
@@ -1287,6 +1282,838 @@
           </wp:inline>
         </w:drawing>
       </w:r>
+    </w:p>
+    <w:p>
+      <w:pPr>
+        <w:pStyle w:val="Heading1"/>
+      </w:pPr>
+      <w:r>
+        <w:lastRenderedPageBreak/>
+        <w:t>Bug 2 – Player cannot reach betting limit</w:t>
+      </w:r>
+    </w:p>
+    <w:p>
+      <w:pPr>
+        <w:pStyle w:val="Heading2"/>
+      </w:pPr>
+      <w:r>
+        <w:t>User Test</w:t>
+      </w:r>
+    </w:p>
+    <w:p>
+      <w:pPr>
+        <w:autoSpaceDE w:val="0"/>
+        <w:autoSpaceDN w:val="0"/>
+        <w:adjustRightInd w:val="0"/>
+        <w:spacing w:after="0" w:line="240" w:lineRule="auto"/>
+      </w:pPr>
+      <w:r>
+        <w:t>Run the program repetitively until the player stops because he has reached his limit (and not doubled his money). Ensure that the players balance is 0. Test fails because the balance is 5 when the player stops for this reason:</w:t>
+      </w:r>
+    </w:p>
+    <w:p>
+      <w:pPr>
+        <w:autoSpaceDE w:val="0"/>
+        <w:autoSpaceDN w:val="0"/>
+        <w:adjustRightInd w:val="0"/>
+        <w:spacing w:after="0" w:line="240" w:lineRule="auto"/>
+        <w:ind w:left="360"/>
+      </w:pPr>
+      <w:r>
+        <w:rPr>
+          <w:noProof/>
+          <w:lang w:eastAsia="en-AU"/>
+        </w:rPr>
+        <w:drawing>
+          <wp:inline distT="0" distB="0" distL="0" distR="0">
+            <wp:extent cx="3190875" cy="495300"/>
+            <wp:effectExtent l="0" t="0" r="9525" b="0"/>
+            <wp:docPr id="2" name="Picture 2"/>
+            <wp:cNvGraphicFramePr>
+              <a:graphicFrameLocks xmlns:a="http://schemas.openxmlformats.org/drawingml/2006/main" noChangeAspect="1"/>
+            </wp:cNvGraphicFramePr>
+            <a:graphic xmlns:a="http://schemas.openxmlformats.org/drawingml/2006/main">
+              <a:graphicData uri="http://schemas.openxmlformats.org/drawingml/2006/picture">
+                <pic:pic xmlns:pic="http://schemas.openxmlformats.org/drawingml/2006/picture">
+                  <pic:nvPicPr>
+                    <pic:cNvPr id="0" name="Picture 1"/>
+                    <pic:cNvPicPr>
+                      <a:picLocks noChangeAspect="1" noChangeArrowheads="1"/>
+                    </pic:cNvPicPr>
+                  </pic:nvPicPr>
+                  <pic:blipFill>
+                    <a:blip r:embed="rId11">
+                      <a:extLst>
+                        <a:ext uri="{28A0092B-C50C-407E-A947-70E740481C1C}">
+                          <a14:useLocalDpi xmlns:a14="http://schemas.microsoft.com/office/drawing/2010/main" val="0"/>
+                        </a:ext>
+                      </a:extLst>
+                    </a:blip>
+                    <a:srcRect/>
+                    <a:stretch>
+                      <a:fillRect/>
+                    </a:stretch>
+                  </pic:blipFill>
+                  <pic:spPr bwMode="auto">
+                    <a:xfrm>
+                      <a:off x="0" y="0"/>
+                      <a:ext cx="3190875" cy="495300"/>
+                    </a:xfrm>
+                    <a:prstGeom prst="rect">
+                      <a:avLst/>
+                    </a:prstGeom>
+                    <a:noFill/>
+                    <a:ln>
+                      <a:noFill/>
+                    </a:ln>
+                  </pic:spPr>
+                </pic:pic>
+              </a:graphicData>
+            </a:graphic>
+          </wp:inline>
+        </w:drawing>
+      </w:r>
+    </w:p>
+    <w:p>
+      <w:pPr>
+        <w:autoSpaceDE w:val="0"/>
+        <w:autoSpaceDN w:val="0"/>
+        <w:adjustRightInd w:val="0"/>
+        <w:spacing w:after="0" w:line="240" w:lineRule="auto"/>
+        <w:ind w:left="360"/>
+      </w:pPr>
+    </w:p>
+    <w:p>
+      <w:pPr>
+        <w:pStyle w:val="Quote"/>
+      </w:pPr>
+      <w:r>
+        <w:t xml:space="preserve">Because the game runs in a </w:t>
+      </w:r>
+      <w:r>
+        <w:rPr>
+          <w:rStyle w:val="CodeChar"/>
+          <w:highlight w:val="lightGray"/>
+        </w:rPr>
+        <w:t>while</w:t>
+      </w:r>
+      <w:r>
+        <w:t xml:space="preserve"> </w:t>
+      </w:r>
+      <w:r>
+        <w:t>loop using</w:t>
+      </w:r>
+      <w:r>
+        <w:t xml:space="preserve"> </w:t>
+      </w:r>
+      <w:r>
+        <w:rPr>
+          <w:rStyle w:val="CodeChar"/>
+          <w:highlight w:val="lightGray"/>
+        </w:rPr>
+        <w:t>(</w:t>
+      </w:r>
+      <w:proofErr w:type="spellStart"/>
+      <w:proofErr w:type="gramStart"/>
+      <w:r>
+        <w:rPr>
+          <w:rStyle w:val="CodeChar"/>
+          <w:highlight w:val="lightGray"/>
+        </w:rPr>
+        <w:t>player.balanceExceedsLimitBy</w:t>
+      </w:r>
+      <w:proofErr w:type="spellEnd"/>
+      <w:proofErr w:type="gramEnd"/>
+      <w:r>
+        <w:rPr>
+          <w:rStyle w:val="CodeChar"/>
+          <w:highlight w:val="lightGray"/>
+        </w:rPr>
+        <w:t xml:space="preserve">(bet) &amp;&amp; </w:t>
+      </w:r>
+      <w:proofErr w:type="spellStart"/>
+      <w:r>
+        <w:rPr>
+          <w:rStyle w:val="CodeChar"/>
+          <w:highlight w:val="lightGray"/>
+        </w:rPr>
+        <w:t>player.getBalance</w:t>
+      </w:r>
+      <w:proofErr w:type="spellEnd"/>
+      <w:r>
+        <w:rPr>
+          <w:rStyle w:val="CodeChar"/>
+          <w:highlight w:val="lightGray"/>
+        </w:rPr>
+        <w:t>() &lt; 200)</w:t>
+      </w:r>
+      <w:r>
+        <w:rPr>
+          <w:highlight w:val="lightGray"/>
+        </w:rPr>
+        <w:t>,</w:t>
+      </w:r>
+      <w:r>
+        <w:t xml:space="preserve"> it’s clear that there’s an issue with the Player class not checking whether the balance is exceeded correctly. Initial tests to show the bug will be to test </w:t>
+      </w:r>
+      <w:proofErr w:type="spellStart"/>
+      <w:proofErr w:type="gramStart"/>
+      <w:r>
+        <w:rPr>
+          <w:rStyle w:val="CodeChar"/>
+          <w:highlight w:val="lightGray"/>
+        </w:rPr>
+        <w:t>player.balanceExceedsLimitBy</w:t>
+      </w:r>
+      <w:proofErr w:type="spellEnd"/>
+      <w:proofErr w:type="gramEnd"/>
+      <w:r>
+        <w:t>.</w:t>
+      </w:r>
+      <w:r>
+        <w:t xml:space="preserve"> </w:t>
+      </w:r>
+    </w:p>
+    <w:p>
+      <w:pPr>
+        <w:pStyle w:val="Quote"/>
+      </w:pPr>
+      <w:r>
+        <w:t xml:space="preserve">Note that part of the issue here seems to be design; we don’t want to know if the balance exceeds a limit, we want to know if the balance exceeds OR EQUALS a limit. Something like </w:t>
+      </w:r>
+      <w:proofErr w:type="spellStart"/>
+      <w:r>
+        <w:rPr>
+          <w:rStyle w:val="CodeChar"/>
+          <w:highlight w:val="lightGray"/>
+        </w:rPr>
+        <w:t>Player</w:t>
+      </w:r>
+      <w:r>
+        <w:rPr>
+          <w:rStyle w:val="CodeChar"/>
+          <w:highlight w:val="lightGray"/>
+        </w:rPr>
+        <w:t>.canBet</w:t>
+      </w:r>
+      <w:proofErr w:type="spellEnd"/>
+      <w:r>
+        <w:rPr>
+          <w:rStyle w:val="CodeChar"/>
+          <w:highlight w:val="lightGray"/>
+        </w:rPr>
+        <w:t>(</w:t>
+      </w:r>
+      <w:proofErr w:type="spellStart"/>
+      <w:r>
+        <w:rPr>
+          <w:rStyle w:val="CodeChar"/>
+          <w:highlight w:val="lightGray"/>
+        </w:rPr>
+        <w:t>int</w:t>
+      </w:r>
+      <w:proofErr w:type="spellEnd"/>
+      <w:r>
+        <w:rPr>
+          <w:rStyle w:val="CodeChar"/>
+          <w:highlight w:val="lightGray"/>
+        </w:rPr>
+        <w:t xml:space="preserve"> amount)</w:t>
+      </w:r>
+      <w:r>
+        <w:t xml:space="preserve"> might be more appropriate, but I believe changing it is beyond the scope of the assignment.</w:t>
+      </w:r>
+    </w:p>
+    <w:p>
+      <w:pPr>
+        <w:pStyle w:val="Heading2"/>
+      </w:pPr>
+      <w:r>
+        <w:t>Test Output</w:t>
+      </w:r>
+    </w:p>
+    <w:p>
+      <w:r>
+        <w:rPr>
+          <w:noProof/>
+          <w:lang w:eastAsia="en-AU"/>
+        </w:rPr>
+        <w:drawing>
+          <wp:inline distT="0" distB="0" distL="0" distR="0">
+            <wp:extent cx="5724525" cy="3495675"/>
+            <wp:effectExtent l="0" t="0" r="9525" b="9525"/>
+            <wp:docPr id="4" name="Picture 4"/>
+            <wp:cNvGraphicFramePr>
+              <a:graphicFrameLocks xmlns:a="http://schemas.openxmlformats.org/drawingml/2006/main" noChangeAspect="1"/>
+            </wp:cNvGraphicFramePr>
+            <a:graphic xmlns:a="http://schemas.openxmlformats.org/drawingml/2006/main">
+              <a:graphicData uri="http://schemas.openxmlformats.org/drawingml/2006/picture">
+                <pic:pic xmlns:pic="http://schemas.openxmlformats.org/drawingml/2006/picture">
+                  <pic:nvPicPr>
+                    <pic:cNvPr id="0" name="Picture 2"/>
+                    <pic:cNvPicPr>
+                      <a:picLocks noChangeAspect="1" noChangeArrowheads="1"/>
+                    </pic:cNvPicPr>
+                  </pic:nvPicPr>
+                  <pic:blipFill>
+                    <a:blip r:embed="rId12">
+                      <a:extLst>
+                        <a:ext uri="{28A0092B-C50C-407E-A947-70E740481C1C}">
+                          <a14:useLocalDpi xmlns:a14="http://schemas.microsoft.com/office/drawing/2010/main" val="0"/>
+                        </a:ext>
+                      </a:extLst>
+                    </a:blip>
+                    <a:srcRect/>
+                    <a:stretch>
+                      <a:fillRect/>
+                    </a:stretch>
+                  </pic:blipFill>
+                  <pic:spPr bwMode="auto">
+                    <a:xfrm>
+                      <a:off x="0" y="0"/>
+                      <a:ext cx="5724525" cy="3495675"/>
+                    </a:xfrm>
+                    <a:prstGeom prst="rect">
+                      <a:avLst/>
+                    </a:prstGeom>
+                    <a:noFill/>
+                    <a:ln>
+                      <a:noFill/>
+                    </a:ln>
+                  </pic:spPr>
+                </pic:pic>
+              </a:graphicData>
+            </a:graphic>
+          </wp:inline>
+        </w:drawing>
+      </w:r>
+    </w:p>
+    <w:p>
+      <w:r>
+        <w:t>Again, as expected from the bug report, the test fails.</w:t>
+      </w:r>
+    </w:p>
+    <w:p>
+      <w:pPr>
+        <w:pStyle w:val="Heading2"/>
+      </w:pPr>
+      <w:r>
+        <w:t>Debug Log</w:t>
+      </w:r>
+    </w:p>
+    <w:p>
+      <w:pPr>
+        <w:pStyle w:val="Quote"/>
+      </w:pPr>
+      <w:r>
+        <w:rPr>
+          <w:rStyle w:val="SubtleEmphasis"/>
+          <w:i/>
+          <w:iCs/>
+        </w:rPr>
+        <w:t>Because the faulty function is only 1 line, it is immediately clear what is wrong.</w:t>
+      </w:r>
+    </w:p>
+    <w:p>
+      <w:pPr>
+        <w:autoSpaceDE w:val="0"/>
+        <w:autoSpaceDN w:val="0"/>
+        <w:adjustRightInd w:val="0"/>
+        <w:spacing w:after="0" w:line="240" w:lineRule="auto"/>
+        <w:ind w:left="360"/>
+      </w:pPr>
+      <w:r>
+        <w:rPr>
+          <w:rStyle w:val="Strong"/>
+        </w:rPr>
+        <w:t>Hypothesis:</w:t>
+      </w:r>
+      <w:r>
+        <w:t xml:space="preserve"> </w:t>
+      </w:r>
+      <w:proofErr w:type="spellStart"/>
+      <w:r>
+        <w:rPr>
+          <w:rStyle w:val="CodeChar"/>
+          <w:highlight w:val="lightGray"/>
+        </w:rPr>
+        <w:t>balanceExceedsLimit</w:t>
+      </w:r>
+      <w:r>
+        <w:t>’s</w:t>
+      </w:r>
+      <w:proofErr w:type="spellEnd"/>
+      <w:r>
+        <w:t xml:space="preserve"> calculations are incorrect.</w:t>
+      </w:r>
+    </w:p>
+    <w:p>
+      <w:pPr>
+        <w:autoSpaceDE w:val="0"/>
+        <w:autoSpaceDN w:val="0"/>
+        <w:adjustRightInd w:val="0"/>
+        <w:spacing w:after="0" w:line="240" w:lineRule="auto"/>
+        <w:ind w:left="360"/>
+      </w:pPr>
+      <w:r>
+        <w:rPr>
+          <w:rStyle w:val="Strong"/>
+        </w:rPr>
+        <w:t>Test</w:t>
+      </w:r>
+      <w:r>
+        <w:rPr>
+          <w:rStyle w:val="Strong"/>
+        </w:rPr>
+        <w:t xml:space="preserve"> (Junit): </w:t>
+      </w:r>
+      <w:proofErr w:type="spellStart"/>
+      <w:r>
+        <w:rPr>
+          <w:rStyle w:val="CodeChar"/>
+          <w:highlight w:val="lightGray"/>
+        </w:rPr>
+        <w:t>testBalanceExceedsLimitBy_AllOfBalance</w:t>
+      </w:r>
+      <w:proofErr w:type="spellEnd"/>
+      <w:r>
+        <w:t xml:space="preserve"> </w:t>
+      </w:r>
+    </w:p>
+    <w:p>
+      <w:pPr>
+        <w:autoSpaceDE w:val="0"/>
+        <w:autoSpaceDN w:val="0"/>
+        <w:adjustRightInd w:val="0"/>
+        <w:spacing w:after="0" w:line="240" w:lineRule="auto"/>
+        <w:ind w:left="360"/>
+        <w:rPr>
+          <w:b/>
+          <w:bCs/>
+        </w:rPr>
+      </w:pPr>
+      <w:r>
+        <w:rPr>
+          <w:rStyle w:val="Strong"/>
+        </w:rPr>
+        <w:lastRenderedPageBreak/>
+        <w:t xml:space="preserve">Result: </w:t>
+      </w:r>
+      <w:r>
+        <w:rPr>
+          <w:rStyle w:val="Strong"/>
+          <w:b w:val="0"/>
+        </w:rPr>
+        <w:t xml:space="preserve">FAIL. </w:t>
+      </w:r>
+      <w:r>
+        <w:rPr>
+          <w:rStyle w:val="Strong"/>
+          <w:b w:val="0"/>
+        </w:rPr>
+        <w:t>Returns false.</w:t>
+      </w:r>
+    </w:p>
+    <w:p>
+      <w:pPr>
+        <w:autoSpaceDE w:val="0"/>
+        <w:autoSpaceDN w:val="0"/>
+        <w:adjustRightInd w:val="0"/>
+        <w:spacing w:after="0" w:line="240" w:lineRule="auto"/>
+        <w:ind w:left="360"/>
+      </w:pPr>
+      <w:r>
+        <w:rPr>
+          <w:rStyle w:val="Strong"/>
+        </w:rPr>
+        <w:t>Conclusion:</w:t>
+      </w:r>
+      <w:r>
+        <w:t xml:space="preserve"> </w:t>
+      </w:r>
+      <w:proofErr w:type="spellStart"/>
+      <w:r>
+        <w:rPr>
+          <w:rStyle w:val="CodeChar"/>
+          <w:highlight w:val="lightGray"/>
+        </w:rPr>
+        <w:t>balanceExceedsLimitBy</w:t>
+      </w:r>
+      <w:proofErr w:type="spellEnd"/>
+      <w:r>
+        <w:t xml:space="preserve"> is not being calculated correctly</w:t>
+      </w:r>
+      <w:r>
+        <w:t xml:space="preserve"> so the</w:t>
+      </w:r>
+      <w:r>
+        <w:t xml:space="preserve"> hypothesis is correct.</w:t>
+      </w:r>
+    </w:p>
+    <w:p>
+      <w:pPr>
+        <w:autoSpaceDE w:val="0"/>
+        <w:autoSpaceDN w:val="0"/>
+        <w:adjustRightInd w:val="0"/>
+        <w:spacing w:after="0" w:line="240" w:lineRule="auto"/>
+        <w:ind w:left="360"/>
+      </w:pPr>
+    </w:p>
+    <w:p>
+      <w:pPr>
+        <w:pStyle w:val="Heading2"/>
+      </w:pPr>
+      <w:r>
+        <w:t>Before and After screenshots</w:t>
+      </w:r>
+    </w:p>
+    <w:p>
+      <w:pPr>
+        <w:autoSpaceDE w:val="0"/>
+        <w:autoSpaceDN w:val="0"/>
+        <w:adjustRightInd w:val="0"/>
+        <w:spacing w:after="0" w:line="240" w:lineRule="auto"/>
+      </w:pPr>
+      <w:r>
+        <w:t>As the function is only 1 line, there is not a very appropriate place to pause the script and inspect variables. (5-5 &gt; 0) == false:</w:t>
+      </w:r>
+    </w:p>
+    <w:p>
+      <w:pPr>
+        <w:autoSpaceDE w:val="0"/>
+        <w:autoSpaceDN w:val="0"/>
+        <w:adjustRightInd w:val="0"/>
+        <w:spacing w:after="0" w:line="240" w:lineRule="auto"/>
+        <w:ind w:left="360"/>
+      </w:pPr>
+      <w:r>
+        <w:rPr>
+          <w:noProof/>
+          <w:lang w:eastAsia="en-AU"/>
+        </w:rPr>
+        <w:drawing>
+          <wp:inline distT="0" distB="0" distL="0" distR="0">
+            <wp:extent cx="5734050" cy="762000"/>
+            <wp:effectExtent l="0" t="0" r="0" b="0"/>
+            <wp:docPr id="5" name="Picture 5"/>
+            <wp:cNvGraphicFramePr>
+              <a:graphicFrameLocks xmlns:a="http://schemas.openxmlformats.org/drawingml/2006/main" noChangeAspect="1"/>
+            </wp:cNvGraphicFramePr>
+            <a:graphic xmlns:a="http://schemas.openxmlformats.org/drawingml/2006/main">
+              <a:graphicData uri="http://schemas.openxmlformats.org/drawingml/2006/picture">
+                <pic:pic xmlns:pic="http://schemas.openxmlformats.org/drawingml/2006/picture">
+                  <pic:nvPicPr>
+                    <pic:cNvPr id="0" name="Picture 3"/>
+                    <pic:cNvPicPr>
+                      <a:picLocks noChangeAspect="1" noChangeArrowheads="1"/>
+                    </pic:cNvPicPr>
+                  </pic:nvPicPr>
+                  <pic:blipFill>
+                    <a:blip r:embed="rId13">
+                      <a:extLst>
+                        <a:ext uri="{28A0092B-C50C-407E-A947-70E740481C1C}">
+                          <a14:useLocalDpi xmlns:a14="http://schemas.microsoft.com/office/drawing/2010/main" val="0"/>
+                        </a:ext>
+                      </a:extLst>
+                    </a:blip>
+                    <a:srcRect/>
+                    <a:stretch>
+                      <a:fillRect/>
+                    </a:stretch>
+                  </pic:blipFill>
+                  <pic:spPr bwMode="auto">
+                    <a:xfrm>
+                      <a:off x="0" y="0"/>
+                      <a:ext cx="5734050" cy="762000"/>
+                    </a:xfrm>
+                    <a:prstGeom prst="rect">
+                      <a:avLst/>
+                    </a:prstGeom>
+                    <a:noFill/>
+                    <a:ln>
+                      <a:noFill/>
+                    </a:ln>
+                  </pic:spPr>
+                </pic:pic>
+              </a:graphicData>
+            </a:graphic>
+          </wp:inline>
+        </w:drawing>
+      </w:r>
+    </w:p>
+    <w:p>
+      <w:pPr>
+        <w:autoSpaceDE w:val="0"/>
+        <w:autoSpaceDN w:val="0"/>
+        <w:adjustRightInd w:val="0"/>
+        <w:spacing w:after="0" w:line="240" w:lineRule="auto"/>
+      </w:pPr>
+      <w:r>
+        <w:t>But</w:t>
+      </w:r>
+      <w:r>
+        <w:t xml:space="preserve"> (5-5 &gt;</w:t>
+      </w:r>
+      <w:r>
+        <w:t>=</w:t>
+      </w:r>
+      <w:r>
+        <w:t xml:space="preserve"> </w:t>
+      </w:r>
+      <w:r>
+        <w:t>0</w:t>
+      </w:r>
+      <w:r>
+        <w:t xml:space="preserve">) == </w:t>
+      </w:r>
+      <w:r>
+        <w:t>true</w:t>
+      </w:r>
+      <w:r>
+        <w:t>:</w:t>
+      </w:r>
+    </w:p>
+    <w:p>
+      <w:pPr>
+        <w:autoSpaceDE w:val="0"/>
+        <w:autoSpaceDN w:val="0"/>
+        <w:adjustRightInd w:val="0"/>
+        <w:spacing w:after="0" w:line="240" w:lineRule="auto"/>
+        <w:ind w:left="360"/>
+      </w:pPr>
+      <w:r>
+        <w:rPr>
+          <w:noProof/>
+          <w:lang w:eastAsia="en-AU"/>
+        </w:rPr>
+        <w:drawing>
+          <wp:inline distT="0" distB="0" distL="0" distR="0">
+            <wp:extent cx="5724525" cy="647700"/>
+            <wp:effectExtent l="0" t="0" r="9525" b="0"/>
+            <wp:docPr id="8" name="Picture 8"/>
+            <wp:cNvGraphicFramePr>
+              <a:graphicFrameLocks xmlns:a="http://schemas.openxmlformats.org/drawingml/2006/main" noChangeAspect="1"/>
+            </wp:cNvGraphicFramePr>
+            <a:graphic xmlns:a="http://schemas.openxmlformats.org/drawingml/2006/main">
+              <a:graphicData uri="http://schemas.openxmlformats.org/drawingml/2006/picture">
+                <pic:pic xmlns:pic="http://schemas.openxmlformats.org/drawingml/2006/picture">
+                  <pic:nvPicPr>
+                    <pic:cNvPr id="0" name="Picture 4"/>
+                    <pic:cNvPicPr>
+                      <a:picLocks noChangeAspect="1" noChangeArrowheads="1"/>
+                    </pic:cNvPicPr>
+                  </pic:nvPicPr>
+                  <pic:blipFill>
+                    <a:blip r:embed="rId14">
+                      <a:extLst>
+                        <a:ext uri="{28A0092B-C50C-407E-A947-70E740481C1C}">
+                          <a14:useLocalDpi xmlns:a14="http://schemas.microsoft.com/office/drawing/2010/main" val="0"/>
+                        </a:ext>
+                      </a:extLst>
+                    </a:blip>
+                    <a:srcRect/>
+                    <a:stretch>
+                      <a:fillRect/>
+                    </a:stretch>
+                  </pic:blipFill>
+                  <pic:spPr bwMode="auto">
+                    <a:xfrm>
+                      <a:off x="0" y="0"/>
+                      <a:ext cx="5724525" cy="647700"/>
+                    </a:xfrm>
+                    <a:prstGeom prst="rect">
+                      <a:avLst/>
+                    </a:prstGeom>
+                    <a:noFill/>
+                    <a:ln>
+                      <a:noFill/>
+                    </a:ln>
+                  </pic:spPr>
+                </pic:pic>
+              </a:graphicData>
+            </a:graphic>
+          </wp:inline>
+        </w:drawing>
+      </w:r>
+    </w:p>
+    <w:p>
+      <w:pPr>
+        <w:pStyle w:val="Heading2"/>
+      </w:pPr>
+      <w:r>
+        <w:t>Test output</w:t>
+      </w:r>
+    </w:p>
+    <w:p>
+      <w:pPr>
+        <w:autoSpaceDE w:val="0"/>
+        <w:autoSpaceDN w:val="0"/>
+        <w:adjustRightInd w:val="0"/>
+        <w:spacing w:after="0" w:line="240" w:lineRule="auto"/>
+        <w:ind w:left="360"/>
+      </w:pPr>
+    </w:p>
+    <w:p>
+      <w:pPr>
+        <w:autoSpaceDE w:val="0"/>
+        <w:autoSpaceDN w:val="0"/>
+        <w:adjustRightInd w:val="0"/>
+        <w:spacing w:after="0" w:line="240" w:lineRule="auto"/>
+        <w:ind w:left="360"/>
+      </w:pPr>
+      <w:r>
+        <w:rPr>
+          <w:noProof/>
+          <w:lang w:eastAsia="en-AU"/>
+        </w:rPr>
+        <w:drawing>
+          <wp:inline distT="0" distB="0" distL="0" distR="0">
+            <wp:extent cx="4067175" cy="1533525"/>
+            <wp:effectExtent l="0" t="0" r="9525" b="9525"/>
+            <wp:docPr id="14" name="Picture 14"/>
+            <wp:cNvGraphicFramePr>
+              <a:graphicFrameLocks xmlns:a="http://schemas.openxmlformats.org/drawingml/2006/main" noChangeAspect="1"/>
+            </wp:cNvGraphicFramePr>
+            <a:graphic xmlns:a="http://schemas.openxmlformats.org/drawingml/2006/main">
+              <a:graphicData uri="http://schemas.openxmlformats.org/drawingml/2006/picture">
+                <pic:pic xmlns:pic="http://schemas.openxmlformats.org/drawingml/2006/picture">
+                  <pic:nvPicPr>
+                    <pic:cNvPr id="0" name="Picture 5"/>
+                    <pic:cNvPicPr>
+                      <a:picLocks noChangeAspect="1" noChangeArrowheads="1"/>
+                    </pic:cNvPicPr>
+                  </pic:nvPicPr>
+                  <pic:blipFill>
+                    <a:blip r:embed="rId15">
+                      <a:extLst>
+                        <a:ext uri="{28A0092B-C50C-407E-A947-70E740481C1C}">
+                          <a14:useLocalDpi xmlns:a14="http://schemas.microsoft.com/office/drawing/2010/main" val="0"/>
+                        </a:ext>
+                      </a:extLst>
+                    </a:blip>
+                    <a:srcRect/>
+                    <a:stretch>
+                      <a:fillRect/>
+                    </a:stretch>
+                  </pic:blipFill>
+                  <pic:spPr bwMode="auto">
+                    <a:xfrm>
+                      <a:off x="0" y="0"/>
+                      <a:ext cx="4067175" cy="1533525"/>
+                    </a:xfrm>
+                    <a:prstGeom prst="rect">
+                      <a:avLst/>
+                    </a:prstGeom>
+                    <a:noFill/>
+                    <a:ln>
+                      <a:noFill/>
+                    </a:ln>
+                  </pic:spPr>
+                </pic:pic>
+              </a:graphicData>
+            </a:graphic>
+          </wp:inline>
+        </w:drawing>
+      </w:r>
+    </w:p>
+    <w:p>
+      <w:pPr>
+        <w:pStyle w:val="Heading2"/>
+      </w:pPr>
+      <w:r>
+        <w:t>User Test Output</w:t>
+      </w:r>
+    </w:p>
+    <w:p>
+      <w:pPr>
+        <w:autoSpaceDE w:val="0"/>
+        <w:autoSpaceDN w:val="0"/>
+        <w:adjustRightInd w:val="0"/>
+        <w:spacing w:after="0" w:line="240" w:lineRule="auto"/>
+        <w:ind w:left="360"/>
+      </w:pPr>
+      <w:r>
+        <w:rPr>
+          <w:noProof/>
+          <w:lang w:eastAsia="en-AU"/>
+        </w:rPr>
+        <w:drawing>
+          <wp:inline distT="0" distB="0" distL="0" distR="0">
+            <wp:extent cx="3133725" cy="542925"/>
+            <wp:effectExtent l="0" t="0" r="9525" b="9525"/>
+            <wp:docPr id="17" name="Picture 17"/>
+            <wp:cNvGraphicFramePr>
+              <a:graphicFrameLocks xmlns:a="http://schemas.openxmlformats.org/drawingml/2006/main" noChangeAspect="1"/>
+            </wp:cNvGraphicFramePr>
+            <a:graphic xmlns:a="http://schemas.openxmlformats.org/drawingml/2006/main">
+              <a:graphicData uri="http://schemas.openxmlformats.org/drawingml/2006/picture">
+                <pic:pic xmlns:pic="http://schemas.openxmlformats.org/drawingml/2006/picture">
+                  <pic:nvPicPr>
+                    <pic:cNvPr id="0" name="Picture 6"/>
+                    <pic:cNvPicPr>
+                      <a:picLocks noChangeAspect="1" noChangeArrowheads="1"/>
+                    </pic:cNvPicPr>
+                  </pic:nvPicPr>
+                  <pic:blipFill>
+                    <a:blip r:embed="rId16">
+                      <a:extLst>
+                        <a:ext uri="{28A0092B-C50C-407E-A947-70E740481C1C}">
+                          <a14:useLocalDpi xmlns:a14="http://schemas.microsoft.com/office/drawing/2010/main" val="0"/>
+                        </a:ext>
+                      </a:extLst>
+                    </a:blip>
+                    <a:srcRect/>
+                    <a:stretch>
+                      <a:fillRect/>
+                    </a:stretch>
+                  </pic:blipFill>
+                  <pic:spPr bwMode="auto">
+                    <a:xfrm>
+                      <a:off x="0" y="0"/>
+                      <a:ext cx="3133725" cy="542925"/>
+                    </a:xfrm>
+                    <a:prstGeom prst="rect">
+                      <a:avLst/>
+                    </a:prstGeom>
+                    <a:noFill/>
+                    <a:ln>
+                      <a:noFill/>
+                    </a:ln>
+                  </pic:spPr>
+                </pic:pic>
+              </a:graphicData>
+            </a:graphic>
+          </wp:inline>
+        </w:drawing>
+      </w:r>
+    </w:p>
+    <w:p>
+      <w:pPr>
+        <w:pStyle w:val="Quote"/>
+      </w:pPr>
+      <w:r>
+        <w:t>At this point there is an obvious nearby bug, but because it has not yet ‘been reported’ or caused any issues, I’ll leave it to discover using more ‘scientific’ methods.</w:t>
+      </w:r>
+    </w:p>
+    <w:p>
+      <w:pPr>
+        <w:autoSpaceDE w:val="0"/>
+        <w:autoSpaceDN w:val="0"/>
+        <w:adjustRightInd w:val="0"/>
+        <w:spacing w:after="0" w:line="240" w:lineRule="auto"/>
+        <w:ind w:left="360"/>
+      </w:pPr>
+    </w:p>
+    <w:p>
+      <w:pPr>
+        <w:autoSpaceDE w:val="0"/>
+        <w:autoSpaceDN w:val="0"/>
+        <w:adjustRightInd w:val="0"/>
+        <w:spacing w:after="0" w:line="240" w:lineRule="auto"/>
+        <w:ind w:left="360"/>
+      </w:pPr>
+      <w:bookmarkStart w:id="0" w:name="_GoBack"/>
+      <w:bookmarkEnd w:id="0"/>
     </w:p>
     <w:sectPr>
       <w:pgSz w:w="11906" w:h="16838"/>
@@ -1837,7 +2664,6 @@
   <w:style w:type="character" w:default="1" w:styleId="DefaultParagraphFont">
     <w:name w:val="Default Paragraph Font"/>
     <w:uiPriority w:val="1"/>
-    <w:semiHidden/>
     <w:unhideWhenUsed/>
   </w:style>
   <w:style w:type="table" w:default="1" w:styleId="TableNormal">
@@ -1987,6 +2813,18 @@
     <w:link w:val="Quote"/>
     <w:uiPriority w:val="29"/>
     <w:rsid w:val="0001594C"/>
+    <w:rPr>
+      <w:i/>
+      <w:iCs/>
+      <w:color w:val="404040" w:themeColor="text1" w:themeTint="BF"/>
+    </w:rPr>
+  </w:style>
+  <w:style w:type="character" w:styleId="SubtleEmphasis">
+    <w:name w:val="Subtle Emphasis"/>
+    <w:basedOn w:val="DefaultParagraphFont"/>
+    <w:uiPriority w:val="19"/>
+    <w:qFormat/>
+    <w:rsid w:val="006106B6"/>
     <w:rPr>
       <w:i/>
       <w:iCs/>

</xml_diff>

<commit_message>
Most docs finished for journal. Still need fix evidence.
</commit_message>
<xml_diff>
--- a/Bug Fixing Journal.docx
+++ b/Bug Fixing Journal.docx
@@ -78,7 +78,7 @@
                     </pic:cNvPicPr>
                   </pic:nvPicPr>
                   <pic:blipFill>
-                    <a:blip r:embed="rId5">
+                    <a:blip r:embed="rId6">
                       <a:extLst>
                         <a:ext uri="{28A0092B-C50C-407E-A947-70E740481C1C}">
                           <a14:useLocalDpi xmlns:a14="http://schemas.microsoft.com/office/drawing/2010/main" val="0"/>
@@ -178,7 +178,7 @@
                     </pic:cNvPicPr>
                   </pic:nvPicPr>
                   <pic:blipFill>
-                    <a:blip r:embed="rId6">
+                    <a:blip r:embed="rId7">
                       <a:extLst>
                         <a:ext uri="{28A0092B-C50C-407E-A947-70E740481C1C}">
                           <a14:useLocalDpi xmlns:a14="http://schemas.microsoft.com/office/drawing/2010/main" val="0"/>
@@ -1004,7 +1004,7 @@
                     </pic:cNvPicPr>
                   </pic:nvPicPr>
                   <pic:blipFill>
-                    <a:blip r:embed="rId7">
+                    <a:blip r:embed="rId8">
                       <a:extLst>
                         <a:ext uri="{28A0092B-C50C-407E-A947-70E740481C1C}">
                           <a14:useLocalDpi xmlns:a14="http://schemas.microsoft.com/office/drawing/2010/main" val="0"/>
@@ -1087,7 +1087,7 @@
                     </pic:cNvPicPr>
                   </pic:nvPicPr>
                   <pic:blipFill>
-                    <a:blip r:embed="rId8">
+                    <a:blip r:embed="rId9">
                       <a:extLst>
                         <a:ext uri="{28A0092B-C50C-407E-A947-70E740481C1C}">
                           <a14:useLocalDpi xmlns:a14="http://schemas.microsoft.com/office/drawing/2010/main" val="0"/>
@@ -1172,7 +1172,7 @@
                     </pic:cNvPicPr>
                   </pic:nvPicPr>
                   <pic:blipFill rotWithShape="1">
-                    <a:blip r:embed="rId9">
+                    <a:blip r:embed="rId10">
                       <a:extLst>
                         <a:ext uri="{28A0092B-C50C-407E-A947-70E740481C1C}">
                           <a14:useLocalDpi xmlns:a14="http://schemas.microsoft.com/office/drawing/2010/main" val="0"/>
@@ -1251,7 +1251,7 @@
                     </pic:cNvPicPr>
                   </pic:nvPicPr>
                   <pic:blipFill>
-                    <a:blip r:embed="rId10">
+                    <a:blip r:embed="rId11">
                       <a:extLst>
                         <a:ext uri="{28A0092B-C50C-407E-A947-70E740481C1C}">
                           <a14:useLocalDpi xmlns:a14="http://schemas.microsoft.com/office/drawing/2010/main" val="0"/>
@@ -1342,7 +1342,7 @@
                     </pic:cNvPicPr>
                   </pic:nvPicPr>
                   <pic:blipFill>
-                    <a:blip r:embed="rId11">
+                    <a:blip r:embed="rId12">
                       <a:extLst>
                         <a:ext uri="{28A0092B-C50C-407E-A947-70E740481C1C}">
                           <a14:useLocalDpi xmlns:a14="http://schemas.microsoft.com/office/drawing/2010/main" val="0"/>
@@ -1556,7 +1556,7 @@
                     </pic:cNvPicPr>
                   </pic:nvPicPr>
                   <pic:blipFill>
-                    <a:blip r:embed="rId12">
+                    <a:blip r:embed="rId13">
                       <a:extLst>
                         <a:ext uri="{28A0092B-C50C-407E-A947-70E740481C1C}">
                           <a14:useLocalDpi xmlns:a14="http://schemas.microsoft.com/office/drawing/2010/main" val="0"/>
@@ -1809,7 +1809,7 @@
                     </pic:cNvPicPr>
                   </pic:nvPicPr>
                   <pic:blipFill>
-                    <a:blip r:embed="rId13">
+                    <a:blip r:embed="rId14">
                       <a:extLst>
                         <a:ext uri="{28A0092B-C50C-407E-A947-70E740481C1C}">
                           <a14:useLocalDpi xmlns:a14="http://schemas.microsoft.com/office/drawing/2010/main" val="0"/>
@@ -1904,7 +1904,7 @@
                     </pic:cNvPicPr>
                   </pic:nvPicPr>
                   <pic:blipFill>
-                    <a:blip r:embed="rId14">
+                    <a:blip r:embed="rId15">
                       <a:extLst>
                         <a:ext uri="{28A0092B-C50C-407E-A947-70E740481C1C}">
                           <a14:useLocalDpi xmlns:a14="http://schemas.microsoft.com/office/drawing/2010/main" val="0"/>
@@ -1984,7 +1984,7 @@
                     </pic:cNvPicPr>
                   </pic:nvPicPr>
                   <pic:blipFill>
-                    <a:blip r:embed="rId15">
+                    <a:blip r:embed="rId16">
                       <a:extLst>
                         <a:ext uri="{28A0092B-C50C-407E-A947-70E740481C1C}">
                           <a14:useLocalDpi xmlns:a14="http://schemas.microsoft.com/office/drawing/2010/main" val="0"/>
@@ -2055,7 +2055,7 @@
                     </pic:cNvPicPr>
                   </pic:nvPicPr>
                   <pic:blipFill>
-                    <a:blip r:embed="rId16">
+                    <a:blip r:embed="rId17">
                       <a:extLst>
                         <a:ext uri="{28A0092B-C50C-407E-A947-70E740481C1C}">
                           <a14:useLocalDpi xmlns:a14="http://schemas.microsoft.com/office/drawing/2010/main" val="0"/>
@@ -2096,25 +2096,1522 @@
       </w:r>
     </w:p>
     <w:p>
-      <w:pPr>
-        <w:autoSpaceDE w:val="0"/>
-        <w:autoSpaceDN w:val="0"/>
-        <w:adjustRightInd w:val="0"/>
-        <w:spacing w:after="0" w:line="240" w:lineRule="auto"/>
-        <w:ind w:left="360"/>
-      </w:pPr>
-    </w:p>
-    <w:p>
-      <w:pPr>
-        <w:autoSpaceDE w:val="0"/>
-        <w:autoSpaceDN w:val="0"/>
-        <w:adjustRightInd w:val="0"/>
-        <w:spacing w:after="0" w:line="240" w:lineRule="auto"/>
-        <w:ind w:left="360"/>
-      </w:pPr>
+      <w:r>
+        <w:br w:type="page"/>
+      </w:r>
+    </w:p>
+    <w:p>
+      <w:pPr>
+        <w:pStyle w:val="Heading1"/>
+      </w:pPr>
+      <w:r>
+        <w:lastRenderedPageBreak/>
+        <w:t>Bug 3 – Odds in the game do not appear to be correct</w:t>
+      </w:r>
+    </w:p>
+    <w:p>
+      <w:pPr>
+        <w:pStyle w:val="Heading2"/>
+      </w:pPr>
+      <w:r>
+        <w:t>User Test</w:t>
+      </w:r>
+    </w:p>
+    <w:p>
+      <w:pPr>
+        <w:autoSpaceDE w:val="0"/>
+        <w:autoSpaceDN w:val="0"/>
+        <w:adjustRightInd w:val="0"/>
+        <w:spacing w:after="0" w:line="240" w:lineRule="auto"/>
+      </w:pPr>
+      <w:r>
+        <w:t xml:space="preserve">Run the program repetitively </w:t>
+      </w:r>
+      <w:r>
+        <w:t>and observe that the resulting win/loss ratio is close to the expected win/loss ratio of 0.42</w:t>
+      </w:r>
+      <w:r>
+        <w:t xml:space="preserve">. </w:t>
+      </w:r>
+    </w:p>
+    <w:p>
+      <w:pPr>
+        <w:rPr>
+          <w:b/>
+        </w:rPr>
+      </w:pPr>
+      <w:r>
+        <w:rPr>
+          <w:b/>
+        </w:rPr>
+        <w:t xml:space="preserve">The test currently fails because the </w:t>
+      </w:r>
+      <w:r>
+        <w:rPr>
+          <w:b/>
+        </w:rPr>
+        <w:t>ratio</w:t>
+      </w:r>
+      <w:r>
+        <w:rPr>
+          <w:b/>
+        </w:rPr>
+        <w:t xml:space="preserve"> fluctuates wildly, from 0.2 to 0.6.</w:t>
+      </w:r>
+    </w:p>
+    <w:p>
+      <w:pPr>
+        <w:rPr>
+          <w:b/>
+        </w:rPr>
+      </w:pPr>
+      <w:r>
+        <w:rPr>
+          <w:b/>
+          <w:noProof/>
+          <w:lang w:eastAsia="en-AU"/>
+        </w:rPr>
+        <w:drawing>
+          <wp:inline distT="0" distB="0" distL="0" distR="0">
+            <wp:extent cx="3686175" cy="314325"/>
+            <wp:effectExtent l="0" t="0" r="9525" b="9525"/>
+            <wp:docPr id="21" name="Picture 21"/>
+            <wp:cNvGraphicFramePr>
+              <a:graphicFrameLocks xmlns:a="http://schemas.openxmlformats.org/drawingml/2006/main" noChangeAspect="1"/>
+            </wp:cNvGraphicFramePr>
+            <a:graphic xmlns:a="http://schemas.openxmlformats.org/drawingml/2006/main">
+              <a:graphicData uri="http://schemas.openxmlformats.org/drawingml/2006/picture">
+                <pic:pic xmlns:pic="http://schemas.openxmlformats.org/drawingml/2006/picture">
+                  <pic:nvPicPr>
+                    <pic:cNvPr id="0" name="Picture 10"/>
+                    <pic:cNvPicPr>
+                      <a:picLocks noChangeAspect="1" noChangeArrowheads="1"/>
+                    </pic:cNvPicPr>
+                  </pic:nvPicPr>
+                  <pic:blipFill>
+                    <a:blip r:embed="rId18">
+                      <a:extLst>
+                        <a:ext uri="{28A0092B-C50C-407E-A947-70E740481C1C}">
+                          <a14:useLocalDpi xmlns:a14="http://schemas.microsoft.com/office/drawing/2010/main" val="0"/>
+                        </a:ext>
+                      </a:extLst>
+                    </a:blip>
+                    <a:srcRect/>
+                    <a:stretch>
+                      <a:fillRect/>
+                    </a:stretch>
+                  </pic:blipFill>
+                  <pic:spPr bwMode="auto">
+                    <a:xfrm>
+                      <a:off x="0" y="0"/>
+                      <a:ext cx="3686175" cy="314325"/>
+                    </a:xfrm>
+                    <a:prstGeom prst="rect">
+                      <a:avLst/>
+                    </a:prstGeom>
+                    <a:noFill/>
+                    <a:ln>
+                      <a:noFill/>
+                    </a:ln>
+                  </pic:spPr>
+                </pic:pic>
+              </a:graphicData>
+            </a:graphic>
+          </wp:inline>
+        </w:drawing>
+      </w:r>
+    </w:p>
+    <w:p>
+      <w:pPr>
+        <w:pStyle w:val="Heading2"/>
+      </w:pPr>
+      <w:r>
+        <w:t>Test Output</w:t>
+      </w:r>
+    </w:p>
+    <w:p>
+      <w:r>
+        <w:rPr>
+          <w:noProof/>
+          <w:lang w:eastAsia="en-AU"/>
+        </w:rPr>
+        <w:drawing>
+          <wp:inline distT="0" distB="0" distL="0" distR="0">
+            <wp:extent cx="5724525" cy="3152775"/>
+            <wp:effectExtent l="0" t="0" r="9525" b="9525"/>
+            <wp:docPr id="18" name="Picture 18"/>
+            <wp:cNvGraphicFramePr>
+              <a:graphicFrameLocks xmlns:a="http://schemas.openxmlformats.org/drawingml/2006/main" noChangeAspect="1"/>
+            </wp:cNvGraphicFramePr>
+            <a:graphic xmlns:a="http://schemas.openxmlformats.org/drawingml/2006/main">
+              <a:graphicData uri="http://schemas.openxmlformats.org/drawingml/2006/picture">
+                <pic:pic xmlns:pic="http://schemas.openxmlformats.org/drawingml/2006/picture">
+                  <pic:nvPicPr>
+                    <pic:cNvPr id="0" name="Picture 7"/>
+                    <pic:cNvPicPr>
+                      <a:picLocks noChangeAspect="1" noChangeArrowheads="1"/>
+                    </pic:cNvPicPr>
+                  </pic:nvPicPr>
+                  <pic:blipFill>
+                    <a:blip r:embed="rId19">
+                      <a:extLst>
+                        <a:ext uri="{28A0092B-C50C-407E-A947-70E740481C1C}">
+                          <a14:useLocalDpi xmlns:a14="http://schemas.microsoft.com/office/drawing/2010/main" val="0"/>
+                        </a:ext>
+                      </a:extLst>
+                    </a:blip>
+                    <a:srcRect/>
+                    <a:stretch>
+                      <a:fillRect/>
+                    </a:stretch>
+                  </pic:blipFill>
+                  <pic:spPr bwMode="auto">
+                    <a:xfrm>
+                      <a:off x="0" y="0"/>
+                      <a:ext cx="5724525" cy="3152775"/>
+                    </a:xfrm>
+                    <a:prstGeom prst="rect">
+                      <a:avLst/>
+                    </a:prstGeom>
+                    <a:noFill/>
+                    <a:ln>
+                      <a:noFill/>
+                    </a:ln>
+                  </pic:spPr>
+                </pic:pic>
+              </a:graphicData>
+            </a:graphic>
+          </wp:inline>
+        </w:drawing>
+      </w:r>
+    </w:p>
+    <w:p>
+      <w:r>
+        <w:rPr>
+          <w:noProof/>
+          <w:lang w:eastAsia="en-AU"/>
+        </w:rPr>
+        <w:drawing>
+          <wp:inline distT="0" distB="0" distL="0" distR="0">
+            <wp:extent cx="3429000" cy="581025"/>
+            <wp:effectExtent l="0" t="0" r="0" b="9525"/>
+            <wp:docPr id="19" name="Picture 19"/>
+            <wp:cNvGraphicFramePr>
+              <a:graphicFrameLocks xmlns:a="http://schemas.openxmlformats.org/drawingml/2006/main" noChangeAspect="1"/>
+            </wp:cNvGraphicFramePr>
+            <a:graphic xmlns:a="http://schemas.openxmlformats.org/drawingml/2006/main">
+              <a:graphicData uri="http://schemas.openxmlformats.org/drawingml/2006/picture">
+                <pic:pic xmlns:pic="http://schemas.openxmlformats.org/drawingml/2006/picture">
+                  <pic:nvPicPr>
+                    <pic:cNvPr id="0" name="Picture 8"/>
+                    <pic:cNvPicPr>
+                      <a:picLocks noChangeAspect="1" noChangeArrowheads="1"/>
+                    </pic:cNvPicPr>
+                  </pic:nvPicPr>
+                  <pic:blipFill>
+                    <a:blip r:embed="rId20">
+                      <a:extLst>
+                        <a:ext uri="{28A0092B-C50C-407E-A947-70E740481C1C}">
+                          <a14:useLocalDpi xmlns:a14="http://schemas.microsoft.com/office/drawing/2010/main" val="0"/>
+                        </a:ext>
+                      </a:extLst>
+                    </a:blip>
+                    <a:srcRect/>
+                    <a:stretch>
+                      <a:fillRect/>
+                    </a:stretch>
+                  </pic:blipFill>
+                  <pic:spPr bwMode="auto">
+                    <a:xfrm>
+                      <a:off x="0" y="0"/>
+                      <a:ext cx="3429000" cy="581025"/>
+                    </a:xfrm>
+                    <a:prstGeom prst="rect">
+                      <a:avLst/>
+                    </a:prstGeom>
+                    <a:noFill/>
+                    <a:ln>
+                      <a:noFill/>
+                    </a:ln>
+                  </pic:spPr>
+                </pic:pic>
+              </a:graphicData>
+            </a:graphic>
+          </wp:inline>
+        </w:drawing>
+      </w:r>
+    </w:p>
+    <w:p>
+      <w:r>
+        <w:rPr>
+          <w:noProof/>
+          <w:lang w:eastAsia="en-AU"/>
+        </w:rPr>
+        <w:drawing>
+          <wp:inline distT="0" distB="0" distL="0" distR="0">
+            <wp:extent cx="3371850" cy="647700"/>
+            <wp:effectExtent l="0" t="0" r="0" b="0"/>
+            <wp:docPr id="20" name="Picture 20"/>
+            <wp:cNvGraphicFramePr>
+              <a:graphicFrameLocks xmlns:a="http://schemas.openxmlformats.org/drawingml/2006/main" noChangeAspect="1"/>
+            </wp:cNvGraphicFramePr>
+            <a:graphic xmlns:a="http://schemas.openxmlformats.org/drawingml/2006/main">
+              <a:graphicData uri="http://schemas.openxmlformats.org/drawingml/2006/picture">
+                <pic:pic xmlns:pic="http://schemas.openxmlformats.org/drawingml/2006/picture">
+                  <pic:nvPicPr>
+                    <pic:cNvPr id="0" name="Picture 9"/>
+                    <pic:cNvPicPr>
+                      <a:picLocks noChangeAspect="1" noChangeArrowheads="1"/>
+                    </pic:cNvPicPr>
+                  </pic:nvPicPr>
+                  <pic:blipFill>
+                    <a:blip r:embed="rId21">
+                      <a:extLst>
+                        <a:ext uri="{28A0092B-C50C-407E-A947-70E740481C1C}">
+                          <a14:useLocalDpi xmlns:a14="http://schemas.microsoft.com/office/drawing/2010/main" val="0"/>
+                        </a:ext>
+                      </a:extLst>
+                    </a:blip>
+                    <a:srcRect/>
+                    <a:stretch>
+                      <a:fillRect/>
+                    </a:stretch>
+                  </pic:blipFill>
+                  <pic:spPr bwMode="auto">
+                    <a:xfrm>
+                      <a:off x="0" y="0"/>
+                      <a:ext cx="3371850" cy="647700"/>
+                    </a:xfrm>
+                    <a:prstGeom prst="rect">
+                      <a:avLst/>
+                    </a:prstGeom>
+                    <a:noFill/>
+                    <a:ln>
+                      <a:noFill/>
+                    </a:ln>
+                  </pic:spPr>
+                </pic:pic>
+              </a:graphicData>
+            </a:graphic>
+          </wp:inline>
+        </w:drawing>
+      </w:r>
+    </w:p>
+    <w:p>
+      <w:pPr>
+        <w:pStyle w:val="Heading2"/>
+      </w:pPr>
+      <w:r>
+        <w:t>Debug Log</w:t>
+      </w:r>
+    </w:p>
+    <w:p>
+      <w:pPr>
+        <w:pStyle w:val="Quote"/>
+      </w:pPr>
+      <w:r>
+        <w:t xml:space="preserve">Interestingly, no matter how many iterations of </w:t>
+      </w:r>
+      <w:proofErr w:type="spellStart"/>
+      <w:r>
+        <w:t>playRound</w:t>
+      </w:r>
+      <w:proofErr w:type="spellEnd"/>
+      <w:r>
+        <w:t xml:space="preserve"> are run with random picks, certain values come up for the win/loss ratio. 0.16, 0.33, 0.50 are the ones I have observed. This makes me think that the results aren’t entirely random, and that something is happening during initialization that changes the result of </w:t>
+      </w:r>
+      <w:proofErr w:type="spellStart"/>
+      <w:r>
+        <w:t>playRound</w:t>
+      </w:r>
+      <w:proofErr w:type="spellEnd"/>
+      <w:r>
+        <w:t>.</w:t>
+      </w:r>
+    </w:p>
+    <w:p>
+      <w:pPr>
+        <w:pStyle w:val="Quote"/>
+      </w:pPr>
+      <w:r>
+        <w:rPr>
+          <w:rStyle w:val="Emphasis"/>
+          <w:i/>
+          <w:iCs/>
+        </w:rPr>
+        <w:t xml:space="preserve">Being a dice </w:t>
+      </w:r>
+      <w:r>
+        <w:rPr>
+          <w:rStyle w:val="Emphasis"/>
+          <w:i/>
+          <w:iCs/>
+        </w:rPr>
+        <w:t>game, the randomness is obviously at least partly controlled by the dices. Because of this, the first thing to test is that the dices work.</w:t>
+      </w:r>
+    </w:p>
+    <w:p>
+      <w:pPr>
+        <w:autoSpaceDE w:val="0"/>
+        <w:autoSpaceDN w:val="0"/>
+        <w:adjustRightInd w:val="0"/>
+        <w:spacing w:after="0" w:line="240" w:lineRule="auto"/>
+        <w:ind w:left="360"/>
+        <w:rPr>
+          <w:b/>
+        </w:rPr>
+      </w:pPr>
+      <w:r>
+        <w:rPr>
+          <w:rStyle w:val="Strong"/>
+        </w:rPr>
+        <w:t>Hypothesis:</w:t>
+      </w:r>
+      <w:r>
+        <w:rPr>
+          <w:rStyle w:val="Strong"/>
+        </w:rPr>
+        <w:t xml:space="preserve"> </w:t>
+      </w:r>
+      <w:r>
+        <w:rPr>
+          <w:rStyle w:val="Strong"/>
+          <w:b w:val="0"/>
+        </w:rPr>
+        <w:t>Dices aren’t random</w:t>
+      </w:r>
+      <w:r>
+        <w:rPr>
+          <w:b/>
+        </w:rPr>
+        <w:t>.</w:t>
+      </w:r>
+    </w:p>
+    <w:p>
+      <w:pPr>
+        <w:autoSpaceDE w:val="0"/>
+        <w:autoSpaceDN w:val="0"/>
+        <w:adjustRightInd w:val="0"/>
+        <w:spacing w:after="0" w:line="240" w:lineRule="auto"/>
+        <w:ind w:left="360"/>
+      </w:pPr>
+      <w:r>
+        <w:rPr>
+          <w:rStyle w:val="Strong"/>
+        </w:rPr>
+        <w:t>Test</w:t>
+      </w:r>
+      <w:r>
+        <w:rPr>
+          <w:rStyle w:val="Strong"/>
+        </w:rPr>
+        <w:t xml:space="preserve"> (Junit): </w:t>
+      </w:r>
+      <w:r>
+        <w:rPr>
+          <w:rStyle w:val="Strong"/>
+          <w:b w:val="0"/>
+        </w:rPr>
+        <w:t>Assert that the chance of each of the 6 faces rolling on the dice is 1/6.</w:t>
+      </w:r>
+    </w:p>
+    <w:p>
+      <w:pPr>
+        <w:autoSpaceDE w:val="0"/>
+        <w:autoSpaceDN w:val="0"/>
+        <w:adjustRightInd w:val="0"/>
+        <w:spacing w:after="0" w:line="240" w:lineRule="auto"/>
+        <w:ind w:left="360"/>
+        <w:rPr>
+          <w:b/>
+          <w:bCs/>
+        </w:rPr>
+      </w:pPr>
+      <w:r>
+        <w:rPr>
+          <w:rStyle w:val="Strong"/>
+        </w:rPr>
+        <w:lastRenderedPageBreak/>
+        <w:t xml:space="preserve">Result: </w:t>
+      </w:r>
+      <w:r>
+        <w:rPr>
+          <w:rStyle w:val="Strong"/>
+          <w:b w:val="0"/>
+        </w:rPr>
+        <w:t xml:space="preserve">FAIL. </w:t>
+      </w:r>
+      <w:r>
+        <w:rPr>
+          <w:rStyle w:val="Strong"/>
+          <w:b w:val="0"/>
+        </w:rPr>
+        <w:t>The odds for all faces except Spade is 0.20. The odds for Spade are 0.</w:t>
+      </w:r>
+    </w:p>
+    <w:p>
+      <w:pPr>
+        <w:autoSpaceDE w:val="0"/>
+        <w:autoSpaceDN w:val="0"/>
+        <w:adjustRightInd w:val="0"/>
+        <w:spacing w:after="0" w:line="240" w:lineRule="auto"/>
+        <w:ind w:left="360"/>
+      </w:pPr>
+      <w:r>
+        <w:rPr>
+          <w:rStyle w:val="Strong"/>
+        </w:rPr>
+        <w:t>Conclusion:</w:t>
+      </w:r>
+      <w:r>
+        <w:t xml:space="preserve"> </w:t>
+      </w:r>
+      <w:r>
+        <w:t xml:space="preserve">Hypothesis is correct; the bug is somewhere in </w:t>
+      </w:r>
+      <w:proofErr w:type="spellStart"/>
+      <w:r>
+        <w:t>Dice</w:t>
+      </w:r>
+      <w:r>
+        <w:t>.roll</w:t>
+      </w:r>
+      <w:proofErr w:type="spellEnd"/>
+      <w:r>
+        <w:t xml:space="preserve">() which is a single line that calls </w:t>
+      </w:r>
+      <w:proofErr w:type="spellStart"/>
+      <w:r>
+        <w:t>DiceValue.getRandom</w:t>
+      </w:r>
+      <w:proofErr w:type="spellEnd"/>
+      <w:r>
+        <w:t>();</w:t>
+      </w:r>
+    </w:p>
+    <w:p>
+      <w:pPr>
+        <w:autoSpaceDE w:val="0"/>
+        <w:autoSpaceDN w:val="0"/>
+        <w:adjustRightInd w:val="0"/>
+        <w:spacing w:after="0" w:line="240" w:lineRule="auto"/>
+        <w:ind w:left="360"/>
+      </w:pPr>
+    </w:p>
+    <w:p>
+      <w:pPr>
+        <w:autoSpaceDE w:val="0"/>
+        <w:autoSpaceDN w:val="0"/>
+        <w:adjustRightInd w:val="0"/>
+        <w:spacing w:after="0" w:line="240" w:lineRule="auto"/>
+        <w:ind w:left="360"/>
+        <w:rPr>
+          <w:b/>
+        </w:rPr>
+      </w:pPr>
+      <w:r>
+        <w:rPr>
+          <w:rStyle w:val="Strong"/>
+        </w:rPr>
+        <w:t>Hypothesis:</w:t>
+      </w:r>
+      <w:r>
+        <w:rPr>
+          <w:rStyle w:val="Strong"/>
+        </w:rPr>
+        <w:t xml:space="preserve"> </w:t>
+      </w:r>
+      <w:proofErr w:type="spellStart"/>
+      <w:r>
+        <w:t>DiceValue.getRandom</w:t>
+      </w:r>
+      <w:proofErr w:type="spellEnd"/>
+      <w:r>
+        <w:t xml:space="preserve"> doesn’t return a random value</w:t>
+      </w:r>
+      <w:r>
+        <w:rPr>
+          <w:b/>
+        </w:rPr>
+        <w:t>.</w:t>
+      </w:r>
+    </w:p>
+    <w:p>
+      <w:pPr>
+        <w:autoSpaceDE w:val="0"/>
+        <w:autoSpaceDN w:val="0"/>
+        <w:adjustRightInd w:val="0"/>
+        <w:spacing w:after="0" w:line="240" w:lineRule="auto"/>
+        <w:ind w:left="360"/>
+      </w:pPr>
+      <w:r>
+        <w:rPr>
+          <w:rStyle w:val="Strong"/>
+        </w:rPr>
+        <w:t>Test</w:t>
+      </w:r>
+      <w:r>
+        <w:rPr>
+          <w:rStyle w:val="Strong"/>
+        </w:rPr>
+        <w:t xml:space="preserve"> (Junit): </w:t>
+      </w:r>
+      <w:r>
+        <w:rPr>
+          <w:rStyle w:val="Strong"/>
+          <w:b w:val="0"/>
+        </w:rPr>
+        <w:t xml:space="preserve">Assert that the chance of each of the 6 faces </w:t>
+      </w:r>
+      <w:r>
+        <w:rPr>
+          <w:rStyle w:val="Strong"/>
+          <w:b w:val="0"/>
+        </w:rPr>
+        <w:t xml:space="preserve">being returned by </w:t>
+      </w:r>
+      <w:proofErr w:type="spellStart"/>
+      <w:r>
+        <w:t>DiceValue.getRandom</w:t>
+      </w:r>
+      <w:proofErr w:type="spellEnd"/>
+      <w:r>
+        <w:rPr>
+          <w:rStyle w:val="Strong"/>
+          <w:b w:val="0"/>
+        </w:rPr>
+        <w:t xml:space="preserve"> is 1/6.</w:t>
+      </w:r>
+    </w:p>
+    <w:p>
+      <w:pPr>
+        <w:autoSpaceDE w:val="0"/>
+        <w:autoSpaceDN w:val="0"/>
+        <w:adjustRightInd w:val="0"/>
+        <w:spacing w:after="0" w:line="240" w:lineRule="auto"/>
+        <w:ind w:left="360"/>
+        <w:rPr>
+          <w:b/>
+          <w:bCs/>
+        </w:rPr>
+      </w:pPr>
+      <w:r>
+        <w:rPr>
+          <w:rStyle w:val="Strong"/>
+        </w:rPr>
+        <w:t xml:space="preserve">Result: </w:t>
+      </w:r>
+      <w:r>
+        <w:rPr>
+          <w:rStyle w:val="Strong"/>
+          <w:b w:val="0"/>
+        </w:rPr>
+        <w:t>FAIL. The odds for all faces except Spade is 0.20. The odds for Spade are 0.</w:t>
+      </w:r>
+    </w:p>
+    <w:p>
+      <w:pPr>
+        <w:autoSpaceDE w:val="0"/>
+        <w:autoSpaceDN w:val="0"/>
+        <w:adjustRightInd w:val="0"/>
+        <w:spacing w:after="0" w:line="240" w:lineRule="auto"/>
+        <w:ind w:left="360"/>
+      </w:pPr>
+      <w:r>
+        <w:rPr>
+          <w:rStyle w:val="Strong"/>
+        </w:rPr>
+        <w:t>Conclusion:</w:t>
+      </w:r>
+      <w:r>
+        <w:t xml:space="preserve"> </w:t>
+      </w:r>
+      <w:r>
+        <w:t xml:space="preserve">Hypothesis is correct; the bug is somewhere in </w:t>
+      </w:r>
+      <w:proofErr w:type="spellStart"/>
+      <w:r>
+        <w:t>DiceValue.getRandom</w:t>
+      </w:r>
+      <w:proofErr w:type="spellEnd"/>
+      <w:r>
+        <w:t>();</w:t>
+      </w:r>
+      <w:r>
+        <w:t xml:space="preserve"> </w:t>
+      </w:r>
+      <w:r>
+        <w:t xml:space="preserve">which is a single line that calls </w:t>
+      </w:r>
+      <w:proofErr w:type="spellStart"/>
+      <w:r>
+        <w:t>DiceValue.getRandom</w:t>
+      </w:r>
+      <w:proofErr w:type="spellEnd"/>
+      <w:r>
+        <w:t>();</w:t>
+      </w:r>
+    </w:p>
+    <w:p>
+      <w:pPr>
+        <w:autoSpaceDE w:val="0"/>
+        <w:autoSpaceDN w:val="0"/>
+        <w:adjustRightInd w:val="0"/>
+        <w:spacing w:after="0" w:line="240" w:lineRule="auto"/>
+        <w:ind w:left="360"/>
+      </w:pPr>
+    </w:p>
+    <w:p>
+      <w:pPr>
+        <w:pStyle w:val="Quote"/>
+      </w:pPr>
+      <w:r>
+        <w:t xml:space="preserve">The problem line is obviously in line 26, </w:t>
+      </w:r>
+      <w:proofErr w:type="spellStart"/>
+      <w:r>
+        <w:t>int</w:t>
+      </w:r>
+      <w:proofErr w:type="spellEnd"/>
+      <w:r>
+        <w:t xml:space="preserve"> random = </w:t>
+      </w:r>
+      <w:proofErr w:type="spellStart"/>
+      <w:r>
+        <w:t>RANDOM.nextInt</w:t>
+      </w:r>
+      <w:proofErr w:type="spellEnd"/>
+      <w:r>
+        <w:t>(</w:t>
+      </w:r>
+      <w:proofErr w:type="spellStart"/>
+      <w:proofErr w:type="gramStart"/>
+      <w:r>
+        <w:t>DiceValue.SPADE.ordinal</w:t>
+      </w:r>
+      <w:proofErr w:type="spellEnd"/>
+      <w:proofErr w:type="gramEnd"/>
+      <w:r>
+        <w:t xml:space="preserve">());. According to </w:t>
+      </w:r>
+      <w:sdt>
+        <w:sdtPr>
+          <w:id w:val="1216393579"/>
+          <w:citation/>
+        </w:sdtPr>
+        <w:sdtContent>
+          <w:r>
+            <w:fldChar w:fldCharType="begin"/>
+          </w:r>
+          <w:r>
+            <w:instrText xml:space="preserve">CITATION Ora16 \l 3081 </w:instrText>
+          </w:r>
+          <w:r>
+            <w:fldChar w:fldCharType="separate"/>
+          </w:r>
+          <w:r>
+            <w:rPr>
+              <w:noProof/>
+            </w:rPr>
+            <w:t>(Oracle, 2016A)</w:t>
+          </w:r>
+          <w:r>
+            <w:fldChar w:fldCharType="end"/>
+          </w:r>
+        </w:sdtContent>
+      </w:sdt>
+      <w:r>
+        <w:t xml:space="preserve">, </w:t>
+      </w:r>
+      <w:proofErr w:type="gramStart"/>
+      <w:r>
+        <w:t>ordinal(</w:t>
+      </w:r>
+      <w:proofErr w:type="gramEnd"/>
+      <w:r>
+        <w:t xml:space="preserve">) will return the zero-based index of the </w:t>
+      </w:r>
+      <w:proofErr w:type="spellStart"/>
+      <w:r>
+        <w:t>enum</w:t>
+      </w:r>
+      <w:proofErr w:type="spellEnd"/>
+      <w:r>
+        <w:t xml:space="preserve">. In this case it would be 5. According to </w:t>
+      </w:r>
+      <w:sdt>
+        <w:sdtPr>
+          <w:id w:val="-1018151883"/>
+          <w:citation/>
+        </w:sdtPr>
+        <w:sdtContent>
+          <w:r>
+            <w:fldChar w:fldCharType="begin"/>
+          </w:r>
+          <w:r>
+            <w:instrText xml:space="preserve"> CITATION Ora161 \l 3081 </w:instrText>
+          </w:r>
+          <w:r>
+            <w:fldChar w:fldCharType="separate"/>
+          </w:r>
+          <w:r>
+            <w:rPr>
+              <w:noProof/>
+            </w:rPr>
+            <w:t>(Oracle, 2016B)</w:t>
+          </w:r>
+          <w:r>
+            <w:fldChar w:fldCharType="end"/>
+          </w:r>
+        </w:sdtContent>
+      </w:sdt>
+      <w:r>
+        <w:t xml:space="preserve">, </w:t>
+      </w:r>
+      <w:proofErr w:type="spellStart"/>
+      <w:r>
+        <w:t>Random.nextInt</w:t>
+      </w:r>
+      <w:proofErr w:type="spellEnd"/>
+      <w:r>
+        <w:t xml:space="preserve">(value) returns a value between 0 </w:t>
+      </w:r>
+      <w:r>
+        <w:t xml:space="preserve">(inclusive) </w:t>
+      </w:r>
+      <w:r>
+        <w:t>and the specified integer</w:t>
+      </w:r>
+      <w:r>
+        <w:t>, 5 (exclusive). This means that 4 can never be returned, which explains the results of the previous hypothesis results.</w:t>
+      </w:r>
+    </w:p>
+    <w:p>
+      <w:pPr>
+        <w:autoSpaceDE w:val="0"/>
+        <w:autoSpaceDN w:val="0"/>
+        <w:adjustRightInd w:val="0"/>
+        <w:spacing w:after="0" w:line="240" w:lineRule="auto"/>
+        <w:ind w:left="360"/>
+        <w:rPr>
+          <w:b/>
+        </w:rPr>
+      </w:pPr>
+      <w:r>
+        <w:rPr>
+          <w:rStyle w:val="Strong"/>
+        </w:rPr>
+        <w:t>Hypothesis:</w:t>
+      </w:r>
+      <w:r>
+        <w:rPr>
+          <w:rStyle w:val="Strong"/>
+        </w:rPr>
+        <w:t xml:space="preserve"> </w:t>
+      </w:r>
+      <w:r>
+        <w:t xml:space="preserve">Changing line 26 to </w:t>
+      </w:r>
+      <w:proofErr w:type="spellStart"/>
+      <w:r>
+        <w:t>int</w:t>
+      </w:r>
+      <w:proofErr w:type="spellEnd"/>
+      <w:r>
+        <w:t xml:space="preserve"> random = </w:t>
+      </w:r>
+      <w:proofErr w:type="spellStart"/>
+      <w:r>
+        <w:t>RANDOM</w:t>
+      </w:r>
+      <w:r>
+        <w:t>.nextInt</w:t>
+      </w:r>
+      <w:proofErr w:type="spellEnd"/>
+      <w:r>
+        <w:t>(values(</w:t>
+      </w:r>
+      <w:proofErr w:type="gramStart"/>
+      <w:r>
+        <w:t>).length</w:t>
+      </w:r>
+      <w:proofErr w:type="gramEnd"/>
+      <w:r>
+        <w:t>) will result in Dices functioning correctly.</w:t>
+      </w:r>
+    </w:p>
+    <w:p>
+      <w:pPr>
+        <w:autoSpaceDE w:val="0"/>
+        <w:autoSpaceDN w:val="0"/>
+        <w:adjustRightInd w:val="0"/>
+        <w:spacing w:after="0" w:line="240" w:lineRule="auto"/>
+        <w:ind w:left="360"/>
+      </w:pPr>
+      <w:r>
+        <w:rPr>
+          <w:rStyle w:val="Strong"/>
+        </w:rPr>
+        <w:t>Test</w:t>
+      </w:r>
+      <w:r>
+        <w:rPr>
+          <w:rStyle w:val="Strong"/>
+        </w:rPr>
+        <w:t xml:space="preserve"> (Junit): </w:t>
+      </w:r>
+      <w:r>
+        <w:rPr>
+          <w:rStyle w:val="Strong"/>
+          <w:b w:val="0"/>
+        </w:rPr>
+        <w:t>Assert that the chance of each of the 6 faces rolling on the dice is 1/6</w:t>
+      </w:r>
+      <w:r>
+        <w:rPr>
+          <w:rStyle w:val="Strong"/>
+          <w:b w:val="0"/>
+        </w:rPr>
+        <w:t xml:space="preserve"> with the line changed</w:t>
+      </w:r>
+      <w:r>
+        <w:rPr>
+          <w:rStyle w:val="Strong"/>
+          <w:b w:val="0"/>
+        </w:rPr>
+        <w:t>.</w:t>
+      </w:r>
+    </w:p>
+    <w:p>
+      <w:pPr>
+        <w:autoSpaceDE w:val="0"/>
+        <w:autoSpaceDN w:val="0"/>
+        <w:adjustRightInd w:val="0"/>
+        <w:spacing w:after="0" w:line="240" w:lineRule="auto"/>
+        <w:ind w:left="360"/>
+        <w:rPr>
+          <w:b/>
+          <w:bCs/>
+        </w:rPr>
+      </w:pPr>
+      <w:r>
+        <w:rPr>
+          <w:rStyle w:val="Strong"/>
+        </w:rPr>
+        <w:t xml:space="preserve">Result: </w:t>
+      </w:r>
+      <w:r>
+        <w:rPr>
+          <w:rStyle w:val="Strong"/>
+          <w:b w:val="0"/>
+        </w:rPr>
+        <w:t>SUCCESS</w:t>
+      </w:r>
+      <w:r>
+        <w:rPr>
+          <w:rStyle w:val="Strong"/>
+          <w:b w:val="0"/>
+        </w:rPr>
+        <w:t xml:space="preserve">. </w:t>
+      </w:r>
+      <w:r>
+        <w:rPr>
+          <w:rStyle w:val="Strong"/>
+          <w:b w:val="0"/>
+        </w:rPr>
+        <w:t>The Dices now work correctly.</w:t>
+      </w:r>
+    </w:p>
+    <w:p>
+      <w:pPr>
+        <w:autoSpaceDE w:val="0"/>
+        <w:autoSpaceDN w:val="0"/>
+        <w:adjustRightInd w:val="0"/>
+        <w:spacing w:after="0" w:line="240" w:lineRule="auto"/>
+        <w:ind w:left="360"/>
+      </w:pPr>
+      <w:r>
+        <w:rPr>
+          <w:rStyle w:val="Strong"/>
+        </w:rPr>
+        <w:t>Conclusion:</w:t>
+      </w:r>
+      <w:r>
+        <w:t xml:space="preserve"> </w:t>
+      </w:r>
+      <w:r>
+        <w:t>While the dices now work correctly, the game still gives the same results.</w:t>
+      </w:r>
+    </w:p>
+    <w:p/>
+    <w:p>
+      <w:pPr>
+        <w:pStyle w:val="Quote"/>
+      </w:pPr>
+      <w:r>
+        <w:t xml:space="preserve">Looking at how the </w:t>
+      </w:r>
+      <w:proofErr w:type="spellStart"/>
+      <w:proofErr w:type="gramStart"/>
+      <w:r>
+        <w:t>playRole</w:t>
+      </w:r>
+      <w:proofErr w:type="spellEnd"/>
+      <w:r>
+        <w:t>(</w:t>
+      </w:r>
+      <w:proofErr w:type="gramEnd"/>
+      <w:r>
+        <w:t xml:space="preserve">) interacts, with the Dice, it doesn’t actually use the value returned by roll(), but instead gets the value using </w:t>
+      </w:r>
+      <w:proofErr w:type="spellStart"/>
+      <w:r>
+        <w:t>Dice.getValue</w:t>
+      </w:r>
+      <w:proofErr w:type="spellEnd"/>
+      <w:r>
+        <w:t xml:space="preserve">(). For this reason, the next step is to check that the value returned by </w:t>
+      </w:r>
+      <w:proofErr w:type="spellStart"/>
+      <w:proofErr w:type="gramStart"/>
+      <w:r>
+        <w:t>getValue</w:t>
+      </w:r>
+      <w:proofErr w:type="spellEnd"/>
+      <w:r>
+        <w:t>(</w:t>
+      </w:r>
+      <w:proofErr w:type="gramEnd"/>
+      <w:r>
+        <w:t>) is just as random as that returned by roll().</w:t>
+      </w:r>
+    </w:p>
+    <w:p/>
+    <w:p>
+      <w:pPr>
+        <w:autoSpaceDE w:val="0"/>
+        <w:autoSpaceDN w:val="0"/>
+        <w:adjustRightInd w:val="0"/>
+        <w:spacing w:after="0" w:line="240" w:lineRule="auto"/>
+        <w:ind w:left="360"/>
+      </w:pPr>
+      <w:r>
+        <w:rPr>
+          <w:rStyle w:val="Strong"/>
+        </w:rPr>
+        <w:t>Hypothesis:</w:t>
+      </w:r>
+      <w:r>
+        <w:rPr>
+          <w:rStyle w:val="Strong"/>
+        </w:rPr>
+        <w:t xml:space="preserve"> </w:t>
+      </w:r>
+      <w:proofErr w:type="spellStart"/>
+      <w:r>
+        <w:rPr>
+          <w:rStyle w:val="Strong"/>
+          <w:b w:val="0"/>
+        </w:rPr>
+        <w:t>getValue</w:t>
+      </w:r>
+      <w:proofErr w:type="spellEnd"/>
+      <w:r>
+        <w:rPr>
+          <w:rStyle w:val="Strong"/>
+          <w:b w:val="0"/>
+        </w:rPr>
+        <w:t xml:space="preserve"> is not returning the random values.</w:t>
+      </w:r>
+    </w:p>
+    <w:p>
+      <w:pPr>
+        <w:autoSpaceDE w:val="0"/>
+        <w:autoSpaceDN w:val="0"/>
+        <w:adjustRightInd w:val="0"/>
+        <w:spacing w:after="0" w:line="240" w:lineRule="auto"/>
+        <w:ind w:left="360"/>
+      </w:pPr>
+      <w:r>
+        <w:rPr>
+          <w:rStyle w:val="Strong"/>
+        </w:rPr>
+        <w:t>Test</w:t>
+      </w:r>
+      <w:r>
+        <w:rPr>
+          <w:rStyle w:val="Strong"/>
+        </w:rPr>
+        <w:t xml:space="preserve"> (Junit): </w:t>
+      </w:r>
+      <w:r>
+        <w:rPr>
+          <w:rStyle w:val="Strong"/>
+          <w:b w:val="0"/>
+        </w:rPr>
+        <w:t xml:space="preserve">Assert that </w:t>
+      </w:r>
+      <w:proofErr w:type="spellStart"/>
+      <w:r>
+        <w:rPr>
+          <w:rStyle w:val="Strong"/>
+          <w:b w:val="0"/>
+        </w:rPr>
+        <w:t>getValue</w:t>
+      </w:r>
+      <w:proofErr w:type="spellEnd"/>
+      <w:r>
+        <w:rPr>
+          <w:rStyle w:val="Strong"/>
+          <w:b w:val="0"/>
+        </w:rPr>
+        <w:t xml:space="preserve"> returns the value that was rolled.</w:t>
+      </w:r>
+    </w:p>
+    <w:p>
+      <w:pPr>
+        <w:autoSpaceDE w:val="0"/>
+        <w:autoSpaceDN w:val="0"/>
+        <w:adjustRightInd w:val="0"/>
+        <w:spacing w:after="0" w:line="240" w:lineRule="auto"/>
+        <w:ind w:left="360"/>
+        <w:rPr>
+          <w:b/>
+          <w:bCs/>
+        </w:rPr>
+      </w:pPr>
+      <w:r>
+        <w:rPr>
+          <w:rStyle w:val="Strong"/>
+        </w:rPr>
+        <w:t xml:space="preserve">Result: </w:t>
+      </w:r>
+      <w:r>
+        <w:rPr>
+          <w:rStyle w:val="Strong"/>
+          <w:b w:val="0"/>
+        </w:rPr>
+        <w:t xml:space="preserve">FAIL. </w:t>
+      </w:r>
+      <w:proofErr w:type="spellStart"/>
+      <w:r>
+        <w:rPr>
+          <w:rStyle w:val="Strong"/>
+          <w:b w:val="0"/>
+        </w:rPr>
+        <w:t>getValue</w:t>
+      </w:r>
+      <w:proofErr w:type="spellEnd"/>
+      <w:r>
+        <w:rPr>
+          <w:rStyle w:val="Strong"/>
+          <w:b w:val="0"/>
+        </w:rPr>
+        <w:t xml:space="preserve"> returns the correct value 1/6 of the time.</w:t>
+      </w:r>
+    </w:p>
+    <w:p>
+      <w:pPr>
+        <w:autoSpaceDE w:val="0"/>
+        <w:autoSpaceDN w:val="0"/>
+        <w:adjustRightInd w:val="0"/>
+        <w:spacing w:after="0" w:line="240" w:lineRule="auto"/>
+        <w:ind w:left="360"/>
+      </w:pPr>
+      <w:r>
+        <w:rPr>
+          <w:rStyle w:val="Strong"/>
+        </w:rPr>
+        <w:t>Conclusion:</w:t>
+      </w:r>
+      <w:r>
+        <w:t xml:space="preserve"> </w:t>
+      </w:r>
+      <w:r>
+        <w:t xml:space="preserve">The issue is in </w:t>
+      </w:r>
+      <w:proofErr w:type="spellStart"/>
+      <w:r>
+        <w:t>getValue</w:t>
+      </w:r>
+      <w:proofErr w:type="spellEnd"/>
+      <w:r>
+        <w:t>.</w:t>
+      </w:r>
+    </w:p>
+    <w:p>
+      <w:pPr>
+        <w:autoSpaceDE w:val="0"/>
+        <w:autoSpaceDN w:val="0"/>
+        <w:adjustRightInd w:val="0"/>
+        <w:spacing w:after="0" w:line="240" w:lineRule="auto"/>
+        <w:ind w:left="360"/>
+      </w:pPr>
+    </w:p>
+    <w:p>
+      <w:pPr>
+        <w:pStyle w:val="Quote"/>
+      </w:pPr>
+      <w:r>
+        <w:t xml:space="preserve">The next step is to look at where the value being returned by </w:t>
+      </w:r>
+      <w:proofErr w:type="spellStart"/>
+      <w:proofErr w:type="gramStart"/>
+      <w:r>
+        <w:t>getValue</w:t>
+      </w:r>
+      <w:proofErr w:type="spellEnd"/>
+      <w:r>
+        <w:t>(</w:t>
+      </w:r>
+      <w:proofErr w:type="gramEnd"/>
+      <w:r>
+        <w:t>) is being set. It is only being set in the constructor, which explains my initial suspicions regarding something happening during initialization that is determining the results in some way.</w:t>
+      </w:r>
+    </w:p>
+    <w:p>
+      <w:pPr>
+        <w:autoSpaceDE w:val="0"/>
+        <w:autoSpaceDN w:val="0"/>
+        <w:adjustRightInd w:val="0"/>
+        <w:spacing w:after="0" w:line="240" w:lineRule="auto"/>
+        <w:ind w:left="360"/>
+        <w:rPr>
+          <w:b/>
+        </w:rPr>
+      </w:pPr>
+      <w:r>
+        <w:rPr>
+          <w:rStyle w:val="Strong"/>
+        </w:rPr>
+        <w:t>Hypothesis:</w:t>
+      </w:r>
+      <w:r>
+        <w:rPr>
+          <w:rStyle w:val="Strong"/>
+        </w:rPr>
+        <w:t xml:space="preserve"> </w:t>
+      </w:r>
+      <w:r>
+        <w:t xml:space="preserve">Setting value to the random face before returning it from </w:t>
+      </w:r>
+      <w:proofErr w:type="spellStart"/>
+      <w:r>
+        <w:t>Dice.roll</w:t>
+      </w:r>
+      <w:proofErr w:type="spellEnd"/>
+      <w:r>
+        <w:t xml:space="preserve">() will </w:t>
+      </w:r>
+      <w:r>
+        <w:t>make the game work properly.</w:t>
+      </w:r>
+    </w:p>
+    <w:p>
+      <w:pPr>
+        <w:autoSpaceDE w:val="0"/>
+        <w:autoSpaceDN w:val="0"/>
+        <w:adjustRightInd w:val="0"/>
+        <w:spacing w:after="0" w:line="240" w:lineRule="auto"/>
+        <w:ind w:left="360"/>
+      </w:pPr>
+      <w:r>
+        <w:rPr>
+          <w:rStyle w:val="Strong"/>
+        </w:rPr>
+        <w:t>Test</w:t>
+      </w:r>
+      <w:r>
+        <w:rPr>
+          <w:rStyle w:val="Strong"/>
+        </w:rPr>
+        <w:t xml:space="preserve"> (Junit): </w:t>
+      </w:r>
+      <w:r>
+        <w:rPr>
+          <w:rStyle w:val="Strong"/>
+          <w:b w:val="0"/>
+        </w:rPr>
+        <w:t>Assert that the chance of winning the game is 0.42 after making the change.</w:t>
+      </w:r>
+    </w:p>
+    <w:p>
+      <w:pPr>
+        <w:autoSpaceDE w:val="0"/>
+        <w:autoSpaceDN w:val="0"/>
+        <w:adjustRightInd w:val="0"/>
+        <w:spacing w:after="0" w:line="240" w:lineRule="auto"/>
+        <w:ind w:left="360"/>
+        <w:rPr>
+          <w:b/>
+          <w:bCs/>
+        </w:rPr>
+      </w:pPr>
+      <w:r>
+        <w:rPr>
+          <w:rStyle w:val="Strong"/>
+        </w:rPr>
+        <w:t xml:space="preserve">Result: </w:t>
+      </w:r>
+      <w:r>
+        <w:rPr>
+          <w:rStyle w:val="Strong"/>
+          <w:b w:val="0"/>
+        </w:rPr>
+        <w:t>SUCCESS. The Dices now work correctly.</w:t>
+      </w:r>
+    </w:p>
+    <w:p>
+      <w:pPr>
+        <w:autoSpaceDE w:val="0"/>
+        <w:autoSpaceDN w:val="0"/>
+        <w:adjustRightInd w:val="0"/>
+        <w:spacing w:after="0" w:line="240" w:lineRule="auto"/>
+        <w:ind w:left="360"/>
+      </w:pPr>
+      <w:r>
+        <w:rPr>
+          <w:rStyle w:val="Strong"/>
+        </w:rPr>
+        <w:t>Conclusion:</w:t>
+      </w:r>
+      <w:r>
+        <w:t xml:space="preserve"> While the dices now work correctly, the game still gives the same results.</w:t>
+      </w:r>
+    </w:p>
+    <w:p>
+      <w:pPr>
+        <w:pStyle w:val="Quote"/>
+      </w:pPr>
+      <w:r>
+        <w:t>The odds of the game now appear to be correct</w:t>
+      </w:r>
+      <w:r>
+        <w:t>.</w:t>
+      </w:r>
+    </w:p>
+    <w:p>
+      <w:pPr>
+        <w:pStyle w:val="Heading2"/>
+      </w:pPr>
+      <w:r>
+        <w:lastRenderedPageBreak/>
+        <w:t>Before and After Screenshots</w:t>
+      </w:r>
+    </w:p>
+    <w:p>
+      <w:r>
+        <w:t>With first change:</w:t>
+      </w:r>
+    </w:p>
+    <w:p>
       <w:bookmarkStart w:id="0" w:name="_GoBack"/>
       <w:bookmarkEnd w:id="0"/>
     </w:p>
+    <w:p>
+      <w:r>
+        <w:t>With both changes:</w:t>
+      </w:r>
+    </w:p>
+    <w:p>
+      <w:r>
+        <w:rPr>
+          <w:noProof/>
+          <w:lang w:eastAsia="en-AU"/>
+        </w:rPr>
+        <w:drawing>
+          <wp:inline distT="0" distB="0" distL="0" distR="0">
+            <wp:extent cx="3400425" cy="2619375"/>
+            <wp:effectExtent l="0" t="0" r="9525" b="9525"/>
+            <wp:docPr id="23" name="Picture 23"/>
+            <wp:cNvGraphicFramePr>
+              <a:graphicFrameLocks xmlns:a="http://schemas.openxmlformats.org/drawingml/2006/main" noChangeAspect="1"/>
+            </wp:cNvGraphicFramePr>
+            <a:graphic xmlns:a="http://schemas.openxmlformats.org/drawingml/2006/main">
+              <a:graphicData uri="http://schemas.openxmlformats.org/drawingml/2006/picture">
+                <pic:pic xmlns:pic="http://schemas.openxmlformats.org/drawingml/2006/picture">
+                  <pic:nvPicPr>
+                    <pic:cNvPr id="0" name="Picture 11"/>
+                    <pic:cNvPicPr>
+                      <a:picLocks noChangeAspect="1" noChangeArrowheads="1"/>
+                    </pic:cNvPicPr>
+                  </pic:nvPicPr>
+                  <pic:blipFill>
+                    <a:blip r:embed="rId22">
+                      <a:extLst>
+                        <a:ext uri="{28A0092B-C50C-407E-A947-70E740481C1C}">
+                          <a14:useLocalDpi xmlns:a14="http://schemas.microsoft.com/office/drawing/2010/main" val="0"/>
+                        </a:ext>
+                      </a:extLst>
+                    </a:blip>
+                    <a:srcRect/>
+                    <a:stretch>
+                      <a:fillRect/>
+                    </a:stretch>
+                  </pic:blipFill>
+                  <pic:spPr bwMode="auto">
+                    <a:xfrm>
+                      <a:off x="0" y="0"/>
+                      <a:ext cx="3400425" cy="2619375"/>
+                    </a:xfrm>
+                    <a:prstGeom prst="rect">
+                      <a:avLst/>
+                    </a:prstGeom>
+                    <a:noFill/>
+                    <a:ln>
+                      <a:noFill/>
+                    </a:ln>
+                  </pic:spPr>
+                </pic:pic>
+              </a:graphicData>
+            </a:graphic>
+          </wp:inline>
+        </w:drawing>
+      </w:r>
+    </w:p>
+    <w:p/>
+    <w:p/>
+    <w:p/>
+    <w:p/>
+    <w:p/>
+    <w:p/>
+    <w:p/>
+    <w:p/>
+    <w:sdt>
+      <w:sdtPr>
+        <w:id w:val="-707714017"/>
+        <w:docPartObj>
+          <w:docPartGallery w:val="Bibliographies"/>
+          <w:docPartUnique/>
+        </w:docPartObj>
+      </w:sdtPr>
+      <w:sdtEndPr>
+        <w:rPr>
+          <w:rFonts w:asciiTheme="minorHAnsi" w:eastAsiaTheme="minorHAnsi" w:hAnsiTheme="minorHAnsi" w:cstheme="minorBidi"/>
+          <w:color w:val="auto"/>
+          <w:sz w:val="22"/>
+          <w:szCs w:val="22"/>
+        </w:rPr>
+      </w:sdtEndPr>
+      <w:sdtContent>
+        <w:p>
+          <w:pPr>
+            <w:pStyle w:val="Heading1"/>
+          </w:pPr>
+          <w:r>
+            <w:t>References</w:t>
+          </w:r>
+        </w:p>
+        <w:sdt>
+          <w:sdtPr>
+            <w:id w:val="-573587230"/>
+            <w:bibliography/>
+          </w:sdtPr>
+          <w:sdtContent>
+            <w:p>
+              <w:pPr>
+                <w:pStyle w:val="Bibliography"/>
+                <w:ind w:left="720" w:hanging="720"/>
+                <w:rPr>
+                  <w:noProof/>
+                  <w:sz w:val="24"/>
+                  <w:szCs w:val="24"/>
+                </w:rPr>
+              </w:pPr>
+              <w:r>
+                <w:fldChar w:fldCharType="begin"/>
+              </w:r>
+              <w:r>
+                <w:instrText xml:space="preserve"> BIBLIOGRAPHY </w:instrText>
+              </w:r>
+              <w:r>
+                <w:fldChar w:fldCharType="separate"/>
+              </w:r>
+              <w:r>
+                <w:rPr>
+                  <w:noProof/>
+                </w:rPr>
+                <w:t xml:space="preserve">Oracle. (2016A, October 1). </w:t>
+              </w:r>
+              <w:r>
+                <w:rPr>
+                  <w:i/>
+                  <w:iCs/>
+                  <w:noProof/>
+                </w:rPr>
+                <w:t>Class Enum&lt;E extends Enum&lt;E&gt;&gt;.</w:t>
+              </w:r>
+              <w:r>
+                <w:rPr>
+                  <w:noProof/>
+                </w:rPr>
+                <w:t xml:space="preserve"> Retrieved from Oracle Help Center: https://docs.oracle.com/javase/7/docs/api/java/lang/Enum.html</w:t>
+              </w:r>
+            </w:p>
+            <w:p>
+              <w:pPr>
+                <w:pStyle w:val="Bibliography"/>
+                <w:ind w:left="720" w:hanging="720"/>
+                <w:rPr>
+                  <w:noProof/>
+                </w:rPr>
+              </w:pPr>
+              <w:r>
+                <w:rPr>
+                  <w:noProof/>
+                </w:rPr>
+                <w:t xml:space="preserve">Oracle. (2016B, October 1). </w:t>
+              </w:r>
+              <w:r>
+                <w:rPr>
+                  <w:i/>
+                  <w:iCs/>
+                  <w:noProof/>
+                </w:rPr>
+                <w:t>Class Random.</w:t>
+              </w:r>
+              <w:r>
+                <w:rPr>
+                  <w:noProof/>
+                </w:rPr>
+                <w:t xml:space="preserve"> Retrieved from Oracle Help Center: https://docs.oracle.com/javase/7/docs/api/java/util/Random.html</w:t>
+              </w:r>
+            </w:p>
+            <w:p>
+              <w:r>
+                <w:rPr>
+                  <w:b/>
+                  <w:bCs/>
+                  <w:noProof/>
+                </w:rPr>
+                <w:fldChar w:fldCharType="end"/>
+              </w:r>
+            </w:p>
+          </w:sdtContent>
+        </w:sdt>
+      </w:sdtContent>
+    </w:sdt>
+    <w:p/>
+    <w:p>
+      <w:pPr>
+        <w:autoSpaceDE w:val="0"/>
+        <w:autoSpaceDN w:val="0"/>
+        <w:adjustRightInd w:val="0"/>
+        <w:spacing w:after="0" w:line="240" w:lineRule="auto"/>
+        <w:ind w:left="360"/>
+      </w:pPr>
+    </w:p>
+    <w:p>
+      <w:pPr>
+        <w:autoSpaceDE w:val="0"/>
+        <w:autoSpaceDN w:val="0"/>
+        <w:adjustRightInd w:val="0"/>
+        <w:spacing w:after="0" w:line="240" w:lineRule="auto"/>
+        <w:ind w:left="360"/>
+      </w:pPr>
+    </w:p>
+    <w:p/>
+    <w:p/>
     <w:sectPr>
       <w:pgSz w:w="11906" w:h="16838"/>
       <w:pgMar w:top="1440" w:right="1440" w:bottom="1440" w:left="1440" w:header="708" w:footer="708" w:gutter="0"/>
@@ -2831,6 +4328,25 @@
       <w:color w:val="404040" w:themeColor="text1" w:themeTint="BF"/>
     </w:rPr>
   </w:style>
+  <w:style w:type="character" w:styleId="Emphasis">
+    <w:name w:val="Emphasis"/>
+    <w:basedOn w:val="DefaultParagraphFont"/>
+    <w:uiPriority w:val="20"/>
+    <w:qFormat/>
+    <w:rsid w:val="008F1660"/>
+    <w:rPr>
+      <w:i/>
+      <w:iCs/>
+    </w:rPr>
+  </w:style>
+  <w:style w:type="paragraph" w:styleId="Bibliography">
+    <w:name w:val="Bibliography"/>
+    <w:basedOn w:val="Normal"/>
+    <w:next w:val="Normal"/>
+    <w:uiPriority w:val="37"/>
+    <w:unhideWhenUsed/>
+    <w:rsid w:val="00723F91"/>
+  </w:style>
 </w:styles>
 </file>
 
@@ -3127,4 +4643,51 @@
     </a:ext>
   </a:extLst>
 </a:theme>
+</file>
+
+<file path=customXml/item1.xml><?xml version="1.0" encoding="utf-8"?>
+<b:Sources xmlns:b="http://schemas.openxmlformats.org/officeDocument/2006/bibliography" xmlns="http://schemas.openxmlformats.org/officeDocument/2006/bibliography" SelectedStyle="\APASixthEditionOfficeOnline.xsl" StyleName="APA" Version="6">
+  <b:Source>
+    <b:Tag>Ora16</b:Tag>
+    <b:SourceType>DocumentFromInternetSite</b:SourceType>
+    <b:Guid>{9DCE57CC-6E08-4FA1-997A-3818EE764E06}</b:Guid>
+    <b:Author>
+      <b:Author>
+        <b:Corporate>Oracle</b:Corporate>
+      </b:Author>
+    </b:Author>
+    <b:Title>Class Enum&lt;E extends Enum&lt;E&gt;&gt;</b:Title>
+    <b:InternetSiteTitle>Oracle Help Center</b:InternetSiteTitle>
+    <b:Year>2016A</b:Year>
+    <b:Month>October</b:Month>
+    <b:Day>1</b:Day>
+    <b:URL>https://docs.oracle.com/javase/7/docs/api/java/lang/Enum.html</b:URL>
+    <b:RefOrder>1</b:RefOrder>
+  </b:Source>
+  <b:Source>
+    <b:Tag>Ora161</b:Tag>
+    <b:SourceType>DocumentFromInternetSite</b:SourceType>
+    <b:Guid>{80200DC6-5787-4DB5-98C1-C19FBD741A39}</b:Guid>
+    <b:Author>
+      <b:Author>
+        <b:Corporate>Oracle</b:Corporate>
+      </b:Author>
+    </b:Author>
+    <b:Title>Class Random</b:Title>
+    <b:InternetSiteTitle>Oracle Help Center</b:InternetSiteTitle>
+    <b:Year>2016B</b:Year>
+    <b:Month>October</b:Month>
+    <b:Day>1</b:Day>
+    <b:URL>https://docs.oracle.com/javase/7/docs/api/java/util/Random.html</b:URL>
+    <b:RefOrder>2</b:RefOrder>
+  </b:Source>
+</b:Sources>
+</file>
+
+<file path=customXml/itemProps1.xml><?xml version="1.0" encoding="utf-8"?>
+<ds:datastoreItem xmlns:ds="http://schemas.openxmlformats.org/officeDocument/2006/customXml" ds:itemID="{81A8CD9A-3B93-4808-B45E-38527823F3D3}">
+  <ds:schemaRefs>
+    <ds:schemaRef ds:uri="http://schemas.openxmlformats.org/officeDocument/2006/bibliography"/>
+  </ds:schemaRefs>
+</ds:datastoreItem>
 </file>
</xml_diff>

<commit_message>
Journal Bug 3 complete fix evidence. Reformat a lot of journal.
</commit_message>
<xml_diff>
--- a/Bug Fixing Journal.docx
+++ b/Bug Fixing Journal.docx
@@ -10,21 +10,1504 @@
         <w:t>Bug Fixing Journal</w:t>
       </w:r>
     </w:p>
+    <w:sdt>
+      <w:sdtPr>
+        <w:id w:val="24756062"/>
+        <w:docPartObj>
+          <w:docPartGallery w:val="Table of Contents"/>
+          <w:docPartUnique/>
+        </w:docPartObj>
+      </w:sdtPr>
+      <w:sdtEndPr>
+        <w:rPr>
+          <w:rFonts w:asciiTheme="minorHAnsi" w:eastAsiaTheme="minorHAnsi" w:hAnsiTheme="minorHAnsi" w:cstheme="minorBidi"/>
+          <w:b/>
+          <w:bCs/>
+          <w:noProof/>
+          <w:color w:val="auto"/>
+          <w:sz w:val="22"/>
+          <w:szCs w:val="22"/>
+          <w:lang w:val="en-AU"/>
+        </w:rPr>
+      </w:sdtEndPr>
+      <w:sdtContent>
+        <w:p>
+          <w:pPr>
+            <w:pStyle w:val="TOCHeading"/>
+          </w:pPr>
+          <w:r>
+            <w:t>Contents</w:t>
+          </w:r>
+        </w:p>
+        <w:p>
+          <w:pPr>
+            <w:pStyle w:val="TOC1"/>
+            <w:tabs>
+              <w:tab w:val="right" w:leader="dot" w:pos="9016"/>
+            </w:tabs>
+            <w:rPr>
+              <w:noProof/>
+            </w:rPr>
+          </w:pPr>
+          <w:r>
+            <w:fldChar w:fldCharType="begin"/>
+          </w:r>
+          <w:r>
+            <w:instrText xml:space="preserve"> TOC \o "1-3" \h \z \u </w:instrText>
+          </w:r>
+          <w:r>
+            <w:fldChar w:fldCharType="separate"/>
+          </w:r>
+          <w:hyperlink w:anchor="_Toc463176487" w:history="1">
+            <w:r>
+              <w:rPr>
+                <w:rStyle w:val="Hyperlink"/>
+                <w:noProof/>
+              </w:rPr>
+              <w:t>Bug 1 – Game Does Not Pay Out at Correct Levels</w:t>
+            </w:r>
+            <w:r>
+              <w:rPr>
+                <w:noProof/>
+                <w:webHidden/>
+              </w:rPr>
+              <w:tab/>
+            </w:r>
+            <w:r>
+              <w:rPr>
+                <w:noProof/>
+                <w:webHidden/>
+              </w:rPr>
+              <w:fldChar w:fldCharType="begin"/>
+            </w:r>
+            <w:r>
+              <w:rPr>
+                <w:noProof/>
+                <w:webHidden/>
+              </w:rPr>
+              <w:instrText xml:space="preserve"> PAGEREF _Toc463176487 \h </w:instrText>
+            </w:r>
+            <w:r>
+              <w:rPr>
+                <w:noProof/>
+                <w:webHidden/>
+              </w:rPr>
+            </w:r>
+            <w:r>
+              <w:rPr>
+                <w:noProof/>
+                <w:webHidden/>
+              </w:rPr>
+              <w:fldChar w:fldCharType="separate"/>
+            </w:r>
+            <w:r>
+              <w:rPr>
+                <w:noProof/>
+                <w:webHidden/>
+              </w:rPr>
+              <w:t>1</w:t>
+            </w:r>
+            <w:r>
+              <w:rPr>
+                <w:noProof/>
+                <w:webHidden/>
+              </w:rPr>
+              <w:fldChar w:fldCharType="end"/>
+            </w:r>
+          </w:hyperlink>
+        </w:p>
+        <w:p>
+          <w:pPr>
+            <w:pStyle w:val="TOC2"/>
+            <w:tabs>
+              <w:tab w:val="right" w:leader="dot" w:pos="9016"/>
+            </w:tabs>
+            <w:rPr>
+              <w:noProof/>
+            </w:rPr>
+          </w:pPr>
+          <w:hyperlink w:anchor="_Toc463176488" w:history="1">
+            <w:r>
+              <w:rPr>
+                <w:rStyle w:val="Hyperlink"/>
+                <w:noProof/>
+              </w:rPr>
+              <w:t>User Test</w:t>
+            </w:r>
+            <w:r>
+              <w:rPr>
+                <w:noProof/>
+                <w:webHidden/>
+              </w:rPr>
+              <w:tab/>
+            </w:r>
+            <w:r>
+              <w:rPr>
+                <w:noProof/>
+                <w:webHidden/>
+              </w:rPr>
+              <w:fldChar w:fldCharType="begin"/>
+            </w:r>
+            <w:r>
+              <w:rPr>
+                <w:noProof/>
+                <w:webHidden/>
+              </w:rPr>
+              <w:instrText xml:space="preserve"> PAGEREF _Toc463176488 \h </w:instrText>
+            </w:r>
+            <w:r>
+              <w:rPr>
+                <w:noProof/>
+                <w:webHidden/>
+              </w:rPr>
+            </w:r>
+            <w:r>
+              <w:rPr>
+                <w:noProof/>
+                <w:webHidden/>
+              </w:rPr>
+              <w:fldChar w:fldCharType="separate"/>
+            </w:r>
+            <w:r>
+              <w:rPr>
+                <w:noProof/>
+                <w:webHidden/>
+              </w:rPr>
+              <w:t>1</w:t>
+            </w:r>
+            <w:r>
+              <w:rPr>
+                <w:noProof/>
+                <w:webHidden/>
+              </w:rPr>
+              <w:fldChar w:fldCharType="end"/>
+            </w:r>
+          </w:hyperlink>
+        </w:p>
+        <w:p>
+          <w:pPr>
+            <w:pStyle w:val="TOC2"/>
+            <w:tabs>
+              <w:tab w:val="right" w:leader="dot" w:pos="9016"/>
+            </w:tabs>
+            <w:rPr>
+              <w:noProof/>
+            </w:rPr>
+          </w:pPr>
+          <w:hyperlink w:anchor="_Toc463176489" w:history="1">
+            <w:r>
+              <w:rPr>
+                <w:rStyle w:val="Hyperlink"/>
+                <w:noProof/>
+              </w:rPr>
+              <w:t>Test Output</w:t>
+            </w:r>
+            <w:r>
+              <w:rPr>
+                <w:noProof/>
+                <w:webHidden/>
+              </w:rPr>
+              <w:tab/>
+            </w:r>
+            <w:r>
+              <w:rPr>
+                <w:noProof/>
+                <w:webHidden/>
+              </w:rPr>
+              <w:fldChar w:fldCharType="begin"/>
+            </w:r>
+            <w:r>
+              <w:rPr>
+                <w:noProof/>
+                <w:webHidden/>
+              </w:rPr>
+              <w:instrText xml:space="preserve"> PAGEREF _Toc463176489 \h </w:instrText>
+            </w:r>
+            <w:r>
+              <w:rPr>
+                <w:noProof/>
+                <w:webHidden/>
+              </w:rPr>
+            </w:r>
+            <w:r>
+              <w:rPr>
+                <w:noProof/>
+                <w:webHidden/>
+              </w:rPr>
+              <w:fldChar w:fldCharType="separate"/>
+            </w:r>
+            <w:r>
+              <w:rPr>
+                <w:noProof/>
+                <w:webHidden/>
+              </w:rPr>
+              <w:t>1</w:t>
+            </w:r>
+            <w:r>
+              <w:rPr>
+                <w:noProof/>
+                <w:webHidden/>
+              </w:rPr>
+              <w:fldChar w:fldCharType="end"/>
+            </w:r>
+          </w:hyperlink>
+        </w:p>
+        <w:p>
+          <w:pPr>
+            <w:pStyle w:val="TOC2"/>
+            <w:tabs>
+              <w:tab w:val="right" w:leader="dot" w:pos="9016"/>
+            </w:tabs>
+            <w:rPr>
+              <w:noProof/>
+            </w:rPr>
+          </w:pPr>
+          <w:hyperlink w:anchor="_Toc463176490" w:history="1">
+            <w:r>
+              <w:rPr>
+                <w:rStyle w:val="Hyperlink"/>
+                <w:noProof/>
+              </w:rPr>
+              <w:t>Debug log</w:t>
+            </w:r>
+            <w:r>
+              <w:rPr>
+                <w:noProof/>
+                <w:webHidden/>
+              </w:rPr>
+              <w:tab/>
+            </w:r>
+            <w:r>
+              <w:rPr>
+                <w:noProof/>
+                <w:webHidden/>
+              </w:rPr>
+              <w:fldChar w:fldCharType="begin"/>
+            </w:r>
+            <w:r>
+              <w:rPr>
+                <w:noProof/>
+                <w:webHidden/>
+              </w:rPr>
+              <w:instrText xml:space="preserve"> PAGEREF _Toc463176490 \h </w:instrText>
+            </w:r>
+            <w:r>
+              <w:rPr>
+                <w:noProof/>
+                <w:webHidden/>
+              </w:rPr>
+            </w:r>
+            <w:r>
+              <w:rPr>
+                <w:noProof/>
+                <w:webHidden/>
+              </w:rPr>
+              <w:fldChar w:fldCharType="separate"/>
+            </w:r>
+            <w:r>
+              <w:rPr>
+                <w:noProof/>
+                <w:webHidden/>
+              </w:rPr>
+              <w:t>2</w:t>
+            </w:r>
+            <w:r>
+              <w:rPr>
+                <w:noProof/>
+                <w:webHidden/>
+              </w:rPr>
+              <w:fldChar w:fldCharType="end"/>
+            </w:r>
+          </w:hyperlink>
+        </w:p>
+        <w:p>
+          <w:pPr>
+            <w:pStyle w:val="TOC2"/>
+            <w:tabs>
+              <w:tab w:val="right" w:leader="dot" w:pos="9016"/>
+            </w:tabs>
+            <w:rPr>
+              <w:noProof/>
+            </w:rPr>
+          </w:pPr>
+          <w:hyperlink w:anchor="_Toc463176491" w:history="1">
+            <w:r>
+              <w:rPr>
+                <w:rStyle w:val="Hyperlink"/>
+                <w:noProof/>
+              </w:rPr>
+              <w:t>Before and After Screenshots</w:t>
+            </w:r>
+            <w:r>
+              <w:rPr>
+                <w:noProof/>
+                <w:webHidden/>
+              </w:rPr>
+              <w:tab/>
+            </w:r>
+            <w:r>
+              <w:rPr>
+                <w:noProof/>
+                <w:webHidden/>
+              </w:rPr>
+              <w:fldChar w:fldCharType="begin"/>
+            </w:r>
+            <w:r>
+              <w:rPr>
+                <w:noProof/>
+                <w:webHidden/>
+              </w:rPr>
+              <w:instrText xml:space="preserve"> PAGEREF _Toc463176491 \h </w:instrText>
+            </w:r>
+            <w:r>
+              <w:rPr>
+                <w:noProof/>
+                <w:webHidden/>
+              </w:rPr>
+            </w:r>
+            <w:r>
+              <w:rPr>
+                <w:noProof/>
+                <w:webHidden/>
+              </w:rPr>
+              <w:fldChar w:fldCharType="separate"/>
+            </w:r>
+            <w:r>
+              <w:rPr>
+                <w:noProof/>
+                <w:webHidden/>
+              </w:rPr>
+              <w:t>4</w:t>
+            </w:r>
+            <w:r>
+              <w:rPr>
+                <w:noProof/>
+                <w:webHidden/>
+              </w:rPr>
+              <w:fldChar w:fldCharType="end"/>
+            </w:r>
+          </w:hyperlink>
+        </w:p>
+        <w:p>
+          <w:pPr>
+            <w:pStyle w:val="TOC2"/>
+            <w:tabs>
+              <w:tab w:val="right" w:leader="dot" w:pos="9016"/>
+            </w:tabs>
+            <w:rPr>
+              <w:noProof/>
+            </w:rPr>
+          </w:pPr>
+          <w:hyperlink w:anchor="_Toc463176492" w:history="1">
+            <w:r>
+              <w:rPr>
+                <w:rStyle w:val="Hyperlink"/>
+                <w:noProof/>
+              </w:rPr>
+              <w:t>Test Output from Fixed Bug</w:t>
+            </w:r>
+            <w:r>
+              <w:rPr>
+                <w:noProof/>
+                <w:webHidden/>
+              </w:rPr>
+              <w:tab/>
+            </w:r>
+            <w:r>
+              <w:rPr>
+                <w:noProof/>
+                <w:webHidden/>
+              </w:rPr>
+              <w:fldChar w:fldCharType="begin"/>
+            </w:r>
+            <w:r>
+              <w:rPr>
+                <w:noProof/>
+                <w:webHidden/>
+              </w:rPr>
+              <w:instrText xml:space="preserve"> PAGEREF _Toc463176492 \h </w:instrText>
+            </w:r>
+            <w:r>
+              <w:rPr>
+                <w:noProof/>
+                <w:webHidden/>
+              </w:rPr>
+            </w:r>
+            <w:r>
+              <w:rPr>
+                <w:noProof/>
+                <w:webHidden/>
+              </w:rPr>
+              <w:fldChar w:fldCharType="separate"/>
+            </w:r>
+            <w:r>
+              <w:rPr>
+                <w:noProof/>
+                <w:webHidden/>
+              </w:rPr>
+              <w:t>4</w:t>
+            </w:r>
+            <w:r>
+              <w:rPr>
+                <w:noProof/>
+                <w:webHidden/>
+              </w:rPr>
+              <w:fldChar w:fldCharType="end"/>
+            </w:r>
+          </w:hyperlink>
+        </w:p>
+        <w:p>
+          <w:pPr>
+            <w:pStyle w:val="TOC2"/>
+            <w:tabs>
+              <w:tab w:val="right" w:leader="dot" w:pos="9016"/>
+            </w:tabs>
+            <w:rPr>
+              <w:noProof/>
+            </w:rPr>
+          </w:pPr>
+          <w:hyperlink w:anchor="_Toc463176493" w:history="1">
+            <w:r>
+              <w:rPr>
+                <w:rStyle w:val="Hyperlink"/>
+                <w:noProof/>
+              </w:rPr>
+              <w:t>Output of Fixed Bug</w:t>
+            </w:r>
+            <w:r>
+              <w:rPr>
+                <w:noProof/>
+                <w:webHidden/>
+              </w:rPr>
+              <w:tab/>
+            </w:r>
+            <w:r>
+              <w:rPr>
+                <w:noProof/>
+                <w:webHidden/>
+              </w:rPr>
+              <w:fldChar w:fldCharType="begin"/>
+            </w:r>
+            <w:r>
+              <w:rPr>
+                <w:noProof/>
+                <w:webHidden/>
+              </w:rPr>
+              <w:instrText xml:space="preserve"> PAGEREF _Toc463176493 \h </w:instrText>
+            </w:r>
+            <w:r>
+              <w:rPr>
+                <w:noProof/>
+                <w:webHidden/>
+              </w:rPr>
+            </w:r>
+            <w:r>
+              <w:rPr>
+                <w:noProof/>
+                <w:webHidden/>
+              </w:rPr>
+              <w:fldChar w:fldCharType="separate"/>
+            </w:r>
+            <w:r>
+              <w:rPr>
+                <w:noProof/>
+                <w:webHidden/>
+              </w:rPr>
+              <w:t>4</w:t>
+            </w:r>
+            <w:r>
+              <w:rPr>
+                <w:noProof/>
+                <w:webHidden/>
+              </w:rPr>
+              <w:fldChar w:fldCharType="end"/>
+            </w:r>
+          </w:hyperlink>
+        </w:p>
+        <w:p>
+          <w:pPr>
+            <w:pStyle w:val="TOC1"/>
+            <w:tabs>
+              <w:tab w:val="right" w:leader="dot" w:pos="9016"/>
+            </w:tabs>
+            <w:rPr>
+              <w:noProof/>
+            </w:rPr>
+          </w:pPr>
+          <w:hyperlink w:anchor="_Toc463176494" w:history="1">
+            <w:r>
+              <w:rPr>
+                <w:rStyle w:val="Hyperlink"/>
+                <w:noProof/>
+              </w:rPr>
+              <w:t>Bug 2 – Player cannot reach betting limit</w:t>
+            </w:r>
+            <w:r>
+              <w:rPr>
+                <w:noProof/>
+                <w:webHidden/>
+              </w:rPr>
+              <w:tab/>
+            </w:r>
+            <w:r>
+              <w:rPr>
+                <w:noProof/>
+                <w:webHidden/>
+              </w:rPr>
+              <w:fldChar w:fldCharType="begin"/>
+            </w:r>
+            <w:r>
+              <w:rPr>
+                <w:noProof/>
+                <w:webHidden/>
+              </w:rPr>
+              <w:instrText xml:space="preserve"> PAGEREF _Toc463176494 \h </w:instrText>
+            </w:r>
+            <w:r>
+              <w:rPr>
+                <w:noProof/>
+                <w:webHidden/>
+              </w:rPr>
+            </w:r>
+            <w:r>
+              <w:rPr>
+                <w:noProof/>
+                <w:webHidden/>
+              </w:rPr>
+              <w:fldChar w:fldCharType="separate"/>
+            </w:r>
+            <w:r>
+              <w:rPr>
+                <w:noProof/>
+                <w:webHidden/>
+              </w:rPr>
+              <w:t>5</w:t>
+            </w:r>
+            <w:r>
+              <w:rPr>
+                <w:noProof/>
+                <w:webHidden/>
+              </w:rPr>
+              <w:fldChar w:fldCharType="end"/>
+            </w:r>
+          </w:hyperlink>
+        </w:p>
+        <w:p>
+          <w:pPr>
+            <w:pStyle w:val="TOC2"/>
+            <w:tabs>
+              <w:tab w:val="right" w:leader="dot" w:pos="9016"/>
+            </w:tabs>
+            <w:rPr>
+              <w:noProof/>
+            </w:rPr>
+          </w:pPr>
+          <w:hyperlink w:anchor="_Toc463176495" w:history="1">
+            <w:r>
+              <w:rPr>
+                <w:rStyle w:val="Hyperlink"/>
+                <w:noProof/>
+              </w:rPr>
+              <w:t>User Test</w:t>
+            </w:r>
+            <w:r>
+              <w:rPr>
+                <w:noProof/>
+                <w:webHidden/>
+              </w:rPr>
+              <w:tab/>
+            </w:r>
+            <w:r>
+              <w:rPr>
+                <w:noProof/>
+                <w:webHidden/>
+              </w:rPr>
+              <w:fldChar w:fldCharType="begin"/>
+            </w:r>
+            <w:r>
+              <w:rPr>
+                <w:noProof/>
+                <w:webHidden/>
+              </w:rPr>
+              <w:instrText xml:space="preserve"> PAGEREF _Toc463176495 \h </w:instrText>
+            </w:r>
+            <w:r>
+              <w:rPr>
+                <w:noProof/>
+                <w:webHidden/>
+              </w:rPr>
+            </w:r>
+            <w:r>
+              <w:rPr>
+                <w:noProof/>
+                <w:webHidden/>
+              </w:rPr>
+              <w:fldChar w:fldCharType="separate"/>
+            </w:r>
+            <w:r>
+              <w:rPr>
+                <w:noProof/>
+                <w:webHidden/>
+              </w:rPr>
+              <w:t>5</w:t>
+            </w:r>
+            <w:r>
+              <w:rPr>
+                <w:noProof/>
+                <w:webHidden/>
+              </w:rPr>
+              <w:fldChar w:fldCharType="end"/>
+            </w:r>
+          </w:hyperlink>
+        </w:p>
+        <w:p>
+          <w:pPr>
+            <w:pStyle w:val="TOC2"/>
+            <w:tabs>
+              <w:tab w:val="right" w:leader="dot" w:pos="9016"/>
+            </w:tabs>
+            <w:rPr>
+              <w:noProof/>
+            </w:rPr>
+          </w:pPr>
+          <w:hyperlink w:anchor="_Toc463176496" w:history="1">
+            <w:r>
+              <w:rPr>
+                <w:rStyle w:val="Hyperlink"/>
+                <w:noProof/>
+              </w:rPr>
+              <w:t>Test Output</w:t>
+            </w:r>
+            <w:r>
+              <w:rPr>
+                <w:noProof/>
+                <w:webHidden/>
+              </w:rPr>
+              <w:tab/>
+            </w:r>
+            <w:r>
+              <w:rPr>
+                <w:noProof/>
+                <w:webHidden/>
+              </w:rPr>
+              <w:fldChar w:fldCharType="begin"/>
+            </w:r>
+            <w:r>
+              <w:rPr>
+                <w:noProof/>
+                <w:webHidden/>
+              </w:rPr>
+              <w:instrText xml:space="preserve"> PAGEREF _Toc463176496 \h </w:instrText>
+            </w:r>
+            <w:r>
+              <w:rPr>
+                <w:noProof/>
+                <w:webHidden/>
+              </w:rPr>
+            </w:r>
+            <w:r>
+              <w:rPr>
+                <w:noProof/>
+                <w:webHidden/>
+              </w:rPr>
+              <w:fldChar w:fldCharType="separate"/>
+            </w:r>
+            <w:r>
+              <w:rPr>
+                <w:noProof/>
+                <w:webHidden/>
+              </w:rPr>
+              <w:t>5</w:t>
+            </w:r>
+            <w:r>
+              <w:rPr>
+                <w:noProof/>
+                <w:webHidden/>
+              </w:rPr>
+              <w:fldChar w:fldCharType="end"/>
+            </w:r>
+          </w:hyperlink>
+        </w:p>
+        <w:p>
+          <w:pPr>
+            <w:pStyle w:val="TOC2"/>
+            <w:tabs>
+              <w:tab w:val="right" w:leader="dot" w:pos="9016"/>
+            </w:tabs>
+            <w:rPr>
+              <w:noProof/>
+            </w:rPr>
+          </w:pPr>
+          <w:hyperlink w:anchor="_Toc463176497" w:history="1">
+            <w:r>
+              <w:rPr>
+                <w:rStyle w:val="Hyperlink"/>
+                <w:noProof/>
+              </w:rPr>
+              <w:t>Debug Log</w:t>
+            </w:r>
+            <w:r>
+              <w:rPr>
+                <w:noProof/>
+                <w:webHidden/>
+              </w:rPr>
+              <w:tab/>
+            </w:r>
+            <w:r>
+              <w:rPr>
+                <w:noProof/>
+                <w:webHidden/>
+              </w:rPr>
+              <w:fldChar w:fldCharType="begin"/>
+            </w:r>
+            <w:r>
+              <w:rPr>
+                <w:noProof/>
+                <w:webHidden/>
+              </w:rPr>
+              <w:instrText xml:space="preserve"> PAGEREF _Toc463176497 \h </w:instrText>
+            </w:r>
+            <w:r>
+              <w:rPr>
+                <w:noProof/>
+                <w:webHidden/>
+              </w:rPr>
+            </w:r>
+            <w:r>
+              <w:rPr>
+                <w:noProof/>
+                <w:webHidden/>
+              </w:rPr>
+              <w:fldChar w:fldCharType="separate"/>
+            </w:r>
+            <w:r>
+              <w:rPr>
+                <w:noProof/>
+                <w:webHidden/>
+              </w:rPr>
+              <w:t>5</w:t>
+            </w:r>
+            <w:r>
+              <w:rPr>
+                <w:noProof/>
+                <w:webHidden/>
+              </w:rPr>
+              <w:fldChar w:fldCharType="end"/>
+            </w:r>
+          </w:hyperlink>
+        </w:p>
+        <w:p>
+          <w:pPr>
+            <w:pStyle w:val="TOC2"/>
+            <w:tabs>
+              <w:tab w:val="right" w:leader="dot" w:pos="9016"/>
+            </w:tabs>
+            <w:rPr>
+              <w:noProof/>
+            </w:rPr>
+          </w:pPr>
+          <w:hyperlink w:anchor="_Toc463176498" w:history="1">
+            <w:r>
+              <w:rPr>
+                <w:rStyle w:val="Hyperlink"/>
+                <w:noProof/>
+              </w:rPr>
+              <w:t>Before and After screenshots</w:t>
+            </w:r>
+            <w:r>
+              <w:rPr>
+                <w:noProof/>
+                <w:webHidden/>
+              </w:rPr>
+              <w:tab/>
+            </w:r>
+            <w:r>
+              <w:rPr>
+                <w:noProof/>
+                <w:webHidden/>
+              </w:rPr>
+              <w:fldChar w:fldCharType="begin"/>
+            </w:r>
+            <w:r>
+              <w:rPr>
+                <w:noProof/>
+                <w:webHidden/>
+              </w:rPr>
+              <w:instrText xml:space="preserve"> PAGEREF _Toc463176498 \h </w:instrText>
+            </w:r>
+            <w:r>
+              <w:rPr>
+                <w:noProof/>
+                <w:webHidden/>
+              </w:rPr>
+            </w:r>
+            <w:r>
+              <w:rPr>
+                <w:noProof/>
+                <w:webHidden/>
+              </w:rPr>
+              <w:fldChar w:fldCharType="separate"/>
+            </w:r>
+            <w:r>
+              <w:rPr>
+                <w:noProof/>
+                <w:webHidden/>
+              </w:rPr>
+              <w:t>6</w:t>
+            </w:r>
+            <w:r>
+              <w:rPr>
+                <w:noProof/>
+                <w:webHidden/>
+              </w:rPr>
+              <w:fldChar w:fldCharType="end"/>
+            </w:r>
+          </w:hyperlink>
+        </w:p>
+        <w:p>
+          <w:pPr>
+            <w:pStyle w:val="TOC2"/>
+            <w:tabs>
+              <w:tab w:val="right" w:leader="dot" w:pos="9016"/>
+            </w:tabs>
+            <w:rPr>
+              <w:noProof/>
+            </w:rPr>
+          </w:pPr>
+          <w:hyperlink w:anchor="_Toc463176499" w:history="1">
+            <w:r>
+              <w:rPr>
+                <w:rStyle w:val="Hyperlink"/>
+                <w:noProof/>
+              </w:rPr>
+              <w:t>Test output</w:t>
+            </w:r>
+            <w:r>
+              <w:rPr>
+                <w:noProof/>
+                <w:webHidden/>
+              </w:rPr>
+              <w:tab/>
+            </w:r>
+            <w:r>
+              <w:rPr>
+                <w:noProof/>
+                <w:webHidden/>
+              </w:rPr>
+              <w:fldChar w:fldCharType="begin"/>
+            </w:r>
+            <w:r>
+              <w:rPr>
+                <w:noProof/>
+                <w:webHidden/>
+              </w:rPr>
+              <w:instrText xml:space="preserve"> PAGEREF _Toc463176499 \h </w:instrText>
+            </w:r>
+            <w:r>
+              <w:rPr>
+                <w:noProof/>
+                <w:webHidden/>
+              </w:rPr>
+            </w:r>
+            <w:r>
+              <w:rPr>
+                <w:noProof/>
+                <w:webHidden/>
+              </w:rPr>
+              <w:fldChar w:fldCharType="separate"/>
+            </w:r>
+            <w:r>
+              <w:rPr>
+                <w:noProof/>
+                <w:webHidden/>
+              </w:rPr>
+              <w:t>6</w:t>
+            </w:r>
+            <w:r>
+              <w:rPr>
+                <w:noProof/>
+                <w:webHidden/>
+              </w:rPr>
+              <w:fldChar w:fldCharType="end"/>
+            </w:r>
+          </w:hyperlink>
+        </w:p>
+        <w:p>
+          <w:pPr>
+            <w:pStyle w:val="TOC2"/>
+            <w:tabs>
+              <w:tab w:val="right" w:leader="dot" w:pos="9016"/>
+            </w:tabs>
+            <w:rPr>
+              <w:noProof/>
+            </w:rPr>
+          </w:pPr>
+          <w:hyperlink w:anchor="_Toc463176500" w:history="1">
+            <w:r>
+              <w:rPr>
+                <w:rStyle w:val="Hyperlink"/>
+                <w:noProof/>
+              </w:rPr>
+              <w:t>User Test Output</w:t>
+            </w:r>
+            <w:r>
+              <w:rPr>
+                <w:noProof/>
+                <w:webHidden/>
+              </w:rPr>
+              <w:tab/>
+            </w:r>
+            <w:r>
+              <w:rPr>
+                <w:noProof/>
+                <w:webHidden/>
+              </w:rPr>
+              <w:fldChar w:fldCharType="begin"/>
+            </w:r>
+            <w:r>
+              <w:rPr>
+                <w:noProof/>
+                <w:webHidden/>
+              </w:rPr>
+              <w:instrText xml:space="preserve"> PAGEREF _Toc463176500 \h </w:instrText>
+            </w:r>
+            <w:r>
+              <w:rPr>
+                <w:noProof/>
+                <w:webHidden/>
+              </w:rPr>
+            </w:r>
+            <w:r>
+              <w:rPr>
+                <w:noProof/>
+                <w:webHidden/>
+              </w:rPr>
+              <w:fldChar w:fldCharType="separate"/>
+            </w:r>
+            <w:r>
+              <w:rPr>
+                <w:noProof/>
+                <w:webHidden/>
+              </w:rPr>
+              <w:t>6</w:t>
+            </w:r>
+            <w:r>
+              <w:rPr>
+                <w:noProof/>
+                <w:webHidden/>
+              </w:rPr>
+              <w:fldChar w:fldCharType="end"/>
+            </w:r>
+          </w:hyperlink>
+        </w:p>
+        <w:p>
+          <w:pPr>
+            <w:pStyle w:val="TOC1"/>
+            <w:tabs>
+              <w:tab w:val="right" w:leader="dot" w:pos="9016"/>
+            </w:tabs>
+            <w:rPr>
+              <w:noProof/>
+            </w:rPr>
+          </w:pPr>
+          <w:hyperlink w:anchor="_Toc463176501" w:history="1">
+            <w:r>
+              <w:rPr>
+                <w:rStyle w:val="Hyperlink"/>
+                <w:noProof/>
+              </w:rPr>
+              <w:t>Bug 3 – Odds in the game do not appear to be correct</w:t>
+            </w:r>
+            <w:r>
+              <w:rPr>
+                <w:noProof/>
+                <w:webHidden/>
+              </w:rPr>
+              <w:tab/>
+            </w:r>
+            <w:r>
+              <w:rPr>
+                <w:noProof/>
+                <w:webHidden/>
+              </w:rPr>
+              <w:fldChar w:fldCharType="begin"/>
+            </w:r>
+            <w:r>
+              <w:rPr>
+                <w:noProof/>
+                <w:webHidden/>
+              </w:rPr>
+              <w:instrText xml:space="preserve"> PAGEREF _Toc463176501 \h </w:instrText>
+            </w:r>
+            <w:r>
+              <w:rPr>
+                <w:noProof/>
+                <w:webHidden/>
+              </w:rPr>
+            </w:r>
+            <w:r>
+              <w:rPr>
+                <w:noProof/>
+                <w:webHidden/>
+              </w:rPr>
+              <w:fldChar w:fldCharType="separate"/>
+            </w:r>
+            <w:r>
+              <w:rPr>
+                <w:noProof/>
+                <w:webHidden/>
+              </w:rPr>
+              <w:t>7</w:t>
+            </w:r>
+            <w:r>
+              <w:rPr>
+                <w:noProof/>
+                <w:webHidden/>
+              </w:rPr>
+              <w:fldChar w:fldCharType="end"/>
+            </w:r>
+          </w:hyperlink>
+        </w:p>
+        <w:p>
+          <w:pPr>
+            <w:pStyle w:val="TOC2"/>
+            <w:tabs>
+              <w:tab w:val="right" w:leader="dot" w:pos="9016"/>
+            </w:tabs>
+            <w:rPr>
+              <w:noProof/>
+            </w:rPr>
+          </w:pPr>
+          <w:hyperlink w:anchor="_Toc463176502" w:history="1">
+            <w:r>
+              <w:rPr>
+                <w:rStyle w:val="Hyperlink"/>
+                <w:noProof/>
+              </w:rPr>
+              <w:t>User Test</w:t>
+            </w:r>
+            <w:r>
+              <w:rPr>
+                <w:noProof/>
+                <w:webHidden/>
+              </w:rPr>
+              <w:tab/>
+            </w:r>
+            <w:r>
+              <w:rPr>
+                <w:noProof/>
+                <w:webHidden/>
+              </w:rPr>
+              <w:fldChar w:fldCharType="begin"/>
+            </w:r>
+            <w:r>
+              <w:rPr>
+                <w:noProof/>
+                <w:webHidden/>
+              </w:rPr>
+              <w:instrText xml:space="preserve"> PAGEREF _Toc463176502 \h </w:instrText>
+            </w:r>
+            <w:r>
+              <w:rPr>
+                <w:noProof/>
+                <w:webHidden/>
+              </w:rPr>
+            </w:r>
+            <w:r>
+              <w:rPr>
+                <w:noProof/>
+                <w:webHidden/>
+              </w:rPr>
+              <w:fldChar w:fldCharType="separate"/>
+            </w:r>
+            <w:r>
+              <w:rPr>
+                <w:noProof/>
+                <w:webHidden/>
+              </w:rPr>
+              <w:t>7</w:t>
+            </w:r>
+            <w:r>
+              <w:rPr>
+                <w:noProof/>
+                <w:webHidden/>
+              </w:rPr>
+              <w:fldChar w:fldCharType="end"/>
+            </w:r>
+          </w:hyperlink>
+        </w:p>
+        <w:p>
+          <w:pPr>
+            <w:pStyle w:val="TOC2"/>
+            <w:tabs>
+              <w:tab w:val="right" w:leader="dot" w:pos="9016"/>
+            </w:tabs>
+            <w:rPr>
+              <w:noProof/>
+            </w:rPr>
+          </w:pPr>
+          <w:hyperlink w:anchor="_Toc463176503" w:history="1">
+            <w:r>
+              <w:rPr>
+                <w:rStyle w:val="Hyperlink"/>
+                <w:noProof/>
+              </w:rPr>
+              <w:t>Test Output</w:t>
+            </w:r>
+            <w:r>
+              <w:rPr>
+                <w:noProof/>
+                <w:webHidden/>
+              </w:rPr>
+              <w:tab/>
+            </w:r>
+            <w:r>
+              <w:rPr>
+                <w:noProof/>
+                <w:webHidden/>
+              </w:rPr>
+              <w:fldChar w:fldCharType="begin"/>
+            </w:r>
+            <w:r>
+              <w:rPr>
+                <w:noProof/>
+                <w:webHidden/>
+              </w:rPr>
+              <w:instrText xml:space="preserve"> PAGEREF _Toc463176503 \h </w:instrText>
+            </w:r>
+            <w:r>
+              <w:rPr>
+                <w:noProof/>
+                <w:webHidden/>
+              </w:rPr>
+            </w:r>
+            <w:r>
+              <w:rPr>
+                <w:noProof/>
+                <w:webHidden/>
+              </w:rPr>
+              <w:fldChar w:fldCharType="separate"/>
+            </w:r>
+            <w:r>
+              <w:rPr>
+                <w:noProof/>
+                <w:webHidden/>
+              </w:rPr>
+              <w:t>7</w:t>
+            </w:r>
+            <w:r>
+              <w:rPr>
+                <w:noProof/>
+                <w:webHidden/>
+              </w:rPr>
+              <w:fldChar w:fldCharType="end"/>
+            </w:r>
+          </w:hyperlink>
+        </w:p>
+        <w:p>
+          <w:pPr>
+            <w:pStyle w:val="TOC2"/>
+            <w:tabs>
+              <w:tab w:val="right" w:leader="dot" w:pos="9016"/>
+            </w:tabs>
+            <w:rPr>
+              <w:noProof/>
+            </w:rPr>
+          </w:pPr>
+          <w:hyperlink w:anchor="_Toc463176504" w:history="1">
+            <w:r>
+              <w:rPr>
+                <w:rStyle w:val="Hyperlink"/>
+                <w:noProof/>
+              </w:rPr>
+              <w:t>Debug Log</w:t>
+            </w:r>
+            <w:r>
+              <w:rPr>
+                <w:noProof/>
+                <w:webHidden/>
+              </w:rPr>
+              <w:tab/>
+            </w:r>
+            <w:r>
+              <w:rPr>
+                <w:noProof/>
+                <w:webHidden/>
+              </w:rPr>
+              <w:fldChar w:fldCharType="begin"/>
+            </w:r>
+            <w:r>
+              <w:rPr>
+                <w:noProof/>
+                <w:webHidden/>
+              </w:rPr>
+              <w:instrText xml:space="preserve"> PAGEREF _Toc463176504 \h </w:instrText>
+            </w:r>
+            <w:r>
+              <w:rPr>
+                <w:noProof/>
+                <w:webHidden/>
+              </w:rPr>
+            </w:r>
+            <w:r>
+              <w:rPr>
+                <w:noProof/>
+                <w:webHidden/>
+              </w:rPr>
+              <w:fldChar w:fldCharType="separate"/>
+            </w:r>
+            <w:r>
+              <w:rPr>
+                <w:noProof/>
+                <w:webHidden/>
+              </w:rPr>
+              <w:t>7</w:t>
+            </w:r>
+            <w:r>
+              <w:rPr>
+                <w:noProof/>
+                <w:webHidden/>
+              </w:rPr>
+              <w:fldChar w:fldCharType="end"/>
+            </w:r>
+          </w:hyperlink>
+        </w:p>
+        <w:p>
+          <w:pPr>
+            <w:pStyle w:val="TOC2"/>
+            <w:tabs>
+              <w:tab w:val="right" w:leader="dot" w:pos="9016"/>
+            </w:tabs>
+            <w:rPr>
+              <w:noProof/>
+            </w:rPr>
+          </w:pPr>
+          <w:hyperlink w:anchor="_Toc463176505" w:history="1">
+            <w:r>
+              <w:rPr>
+                <w:rStyle w:val="Hyperlink"/>
+                <w:noProof/>
+              </w:rPr>
+              <w:t>Before and After Screenshots</w:t>
+            </w:r>
+            <w:r>
+              <w:rPr>
+                <w:noProof/>
+                <w:webHidden/>
+              </w:rPr>
+              <w:tab/>
+            </w:r>
+            <w:r>
+              <w:rPr>
+                <w:noProof/>
+                <w:webHidden/>
+              </w:rPr>
+              <w:fldChar w:fldCharType="begin"/>
+            </w:r>
+            <w:r>
+              <w:rPr>
+                <w:noProof/>
+                <w:webHidden/>
+              </w:rPr>
+              <w:instrText xml:space="preserve"> PAGEREF _Toc463176505 \h </w:instrText>
+            </w:r>
+            <w:r>
+              <w:rPr>
+                <w:noProof/>
+                <w:webHidden/>
+              </w:rPr>
+            </w:r>
+            <w:r>
+              <w:rPr>
+                <w:noProof/>
+                <w:webHidden/>
+              </w:rPr>
+              <w:fldChar w:fldCharType="separate"/>
+            </w:r>
+            <w:r>
+              <w:rPr>
+                <w:noProof/>
+                <w:webHidden/>
+              </w:rPr>
+              <w:t>9</w:t>
+            </w:r>
+            <w:r>
+              <w:rPr>
+                <w:noProof/>
+                <w:webHidden/>
+              </w:rPr>
+              <w:fldChar w:fldCharType="end"/>
+            </w:r>
+          </w:hyperlink>
+        </w:p>
+        <w:p>
+          <w:pPr>
+            <w:pStyle w:val="TOC2"/>
+            <w:tabs>
+              <w:tab w:val="right" w:leader="dot" w:pos="9016"/>
+            </w:tabs>
+            <w:rPr>
+              <w:noProof/>
+            </w:rPr>
+          </w:pPr>
+          <w:hyperlink w:anchor="_Toc463176506" w:history="1">
+            <w:r>
+              <w:rPr>
+                <w:rStyle w:val="Hyperlink"/>
+                <w:noProof/>
+              </w:rPr>
+              <w:t>User test output</w:t>
+            </w:r>
+            <w:r>
+              <w:rPr>
+                <w:noProof/>
+                <w:webHidden/>
+              </w:rPr>
+              <w:tab/>
+            </w:r>
+            <w:r>
+              <w:rPr>
+                <w:noProof/>
+                <w:webHidden/>
+              </w:rPr>
+              <w:fldChar w:fldCharType="begin"/>
+            </w:r>
+            <w:r>
+              <w:rPr>
+                <w:noProof/>
+                <w:webHidden/>
+              </w:rPr>
+              <w:instrText xml:space="preserve"> PAGEREF _Toc463176506 \h </w:instrText>
+            </w:r>
+            <w:r>
+              <w:rPr>
+                <w:noProof/>
+                <w:webHidden/>
+              </w:rPr>
+            </w:r>
+            <w:r>
+              <w:rPr>
+                <w:noProof/>
+                <w:webHidden/>
+              </w:rPr>
+              <w:fldChar w:fldCharType="separate"/>
+            </w:r>
+            <w:r>
+              <w:rPr>
+                <w:noProof/>
+                <w:webHidden/>
+              </w:rPr>
+              <w:t>11</w:t>
+            </w:r>
+            <w:r>
+              <w:rPr>
+                <w:noProof/>
+                <w:webHidden/>
+              </w:rPr>
+              <w:fldChar w:fldCharType="end"/>
+            </w:r>
+          </w:hyperlink>
+        </w:p>
+        <w:p>
+          <w:pPr>
+            <w:pStyle w:val="TOC1"/>
+            <w:tabs>
+              <w:tab w:val="right" w:leader="dot" w:pos="9016"/>
+            </w:tabs>
+            <w:rPr>
+              <w:noProof/>
+            </w:rPr>
+          </w:pPr>
+          <w:hyperlink w:anchor="_Toc463176507" w:history="1">
+            <w:r>
+              <w:rPr>
+                <w:rStyle w:val="Hyperlink"/>
+                <w:noProof/>
+              </w:rPr>
+              <w:t>References</w:t>
+            </w:r>
+            <w:r>
+              <w:rPr>
+                <w:noProof/>
+                <w:webHidden/>
+              </w:rPr>
+              <w:tab/>
+            </w:r>
+            <w:r>
+              <w:rPr>
+                <w:noProof/>
+                <w:webHidden/>
+              </w:rPr>
+              <w:fldChar w:fldCharType="begin"/>
+            </w:r>
+            <w:r>
+              <w:rPr>
+                <w:noProof/>
+                <w:webHidden/>
+              </w:rPr>
+              <w:instrText xml:space="preserve"> PAGEREF _Toc463176507 \h </w:instrText>
+            </w:r>
+            <w:r>
+              <w:rPr>
+                <w:noProof/>
+                <w:webHidden/>
+              </w:rPr>
+            </w:r>
+            <w:r>
+              <w:rPr>
+                <w:noProof/>
+                <w:webHidden/>
+              </w:rPr>
+              <w:fldChar w:fldCharType="separate"/>
+            </w:r>
+            <w:r>
+              <w:rPr>
+                <w:noProof/>
+                <w:webHidden/>
+              </w:rPr>
+              <w:t>11</w:t>
+            </w:r>
+            <w:r>
+              <w:rPr>
+                <w:noProof/>
+                <w:webHidden/>
+              </w:rPr>
+              <w:fldChar w:fldCharType="end"/>
+            </w:r>
+          </w:hyperlink>
+        </w:p>
+        <w:p>
+          <w:r>
+            <w:rPr>
+              <w:b/>
+              <w:bCs/>
+              <w:noProof/>
+            </w:rPr>
+            <w:fldChar w:fldCharType="end"/>
+          </w:r>
+        </w:p>
+      </w:sdtContent>
+    </w:sdt>
+    <w:p/>
     <w:p>
       <w:pPr>
         <w:pStyle w:val="Heading1"/>
       </w:pPr>
+      <w:bookmarkStart w:id="0" w:name="_Toc463176487"/>
       <w:r>
         <w:t>Bug 1 – Game Does Not Pay Out at Correct Levels</w:t>
       </w:r>
+      <w:bookmarkEnd w:id="0"/>
     </w:p>
     <w:p>
       <w:pPr>
         <w:pStyle w:val="Heading2"/>
       </w:pPr>
+      <w:bookmarkStart w:id="1" w:name="_Toc463176488"/>
       <w:r>
         <w:t>User Test</w:t>
       </w:r>
+      <w:bookmarkEnd w:id="1"/>
     </w:p>
     <w:p>
       <w:r>
@@ -60,6 +1543,7 @@
           <w:szCs w:val="20"/>
           <w:lang w:eastAsia="en-AU"/>
         </w:rPr>
+        <w:lastRenderedPageBreak/>
         <w:drawing>
           <wp:inline distT="0" distB="0" distL="0" distR="0">
             <wp:extent cx="2962275" cy="1304925"/>
@@ -124,7 +1608,25 @@
         <w:pStyle w:val="Quote"/>
       </w:pPr>
       <w:r>
-        <w:t>At this point I briefly inspected the code to work out how it could be mocked/tested. The bug will most likely in the Game or Player classes. To test reliably, I need to create a test scenario in which the player always wins. The logical way to do this would b</w:t>
+        <w:t xml:space="preserve">At this point I briefly inspected the code to work out how it could be mocked/tested. The bug will most likely in the </w:t>
+      </w:r>
+      <w:r>
+        <w:rPr>
+          <w:rStyle w:val="CodeChar"/>
+        </w:rPr>
+        <w:t>Game</w:t>
+      </w:r>
+      <w:r>
+        <w:t xml:space="preserve"> or </w:t>
+      </w:r>
+      <w:r>
+        <w:rPr>
+          <w:rStyle w:val="CodeChar"/>
+        </w:rPr>
+        <w:t>Player</w:t>
+      </w:r>
+      <w:r>
+        <w:t xml:space="preserve"> classes. To test reliably, I need to create a test scenario in which the player always wins. The logical way to do this would b</w:t>
       </w:r>
       <w:r>
         <w:t>e to rig the dice rolls.</w:t>
@@ -143,9 +1645,11 @@
       <w:pPr>
         <w:pStyle w:val="Heading2"/>
       </w:pPr>
+      <w:bookmarkStart w:id="2" w:name="_Toc463176489"/>
       <w:r>
         <w:t>Test Output</w:t>
       </w:r>
+      <w:bookmarkEnd w:id="2"/>
     </w:p>
     <w:p>
       <w:pPr>
@@ -161,7 +1665,7 @@
           <w:lang w:eastAsia="en-AU"/>
         </w:rPr>
         <w:drawing>
-          <wp:inline distT="0" distB="0" distL="0" distR="0">
+          <wp:inline distT="0" distB="0" distL="0" distR="0" wp14:anchorId="05D5DC5C" wp14:editId="78736287">
             <wp:extent cx="5724525" cy="3495675"/>
             <wp:effectExtent l="0" t="0" r="9525" b="9525"/>
             <wp:docPr id="3" name="Picture 3"/>
@@ -233,31 +1737,255 @@
       <w:pPr>
         <w:pStyle w:val="Heading2"/>
       </w:pPr>
-      <w:r>
+      <w:bookmarkStart w:id="3" w:name="_Toc463176490"/>
+      <w:r>
+        <w:t>Debug log</w:t>
+      </w:r>
+      <w:bookmarkEnd w:id="3"/>
+    </w:p>
+    <w:p>
+      <w:pPr>
+        <w:pStyle w:val="Quote"/>
+      </w:pPr>
+      <w:r>
+        <w:t>Note that before I start, it is quite obvious from the results of the tests that the game is not giving back the bet amount when the player wins. I’m going to pretend it’s not that simple.</w:t>
+      </w:r>
+    </w:p>
+    <w:p>
+      <w:pPr>
+        <w:pStyle w:val="Quote"/>
+      </w:pPr>
+      <w:r>
+        <w:t xml:space="preserve">I start by looking at the </w:t>
+      </w:r>
+      <w:r>
+        <w:rPr>
+          <w:rStyle w:val="CodeChar"/>
+        </w:rPr>
+        <w:t>Player</w:t>
+      </w:r>
+      <w:r>
+        <w:t xml:space="preserve"> class to see how the balance can be effected. </w:t>
+      </w:r>
+      <w:r>
+        <w:t>The first thing I want to ensure is that I’m not simpl</w:t>
+      </w:r>
+      <w:r>
+        <w:t>y being shown the wrong balance.</w:t>
+      </w:r>
+    </w:p>
+    <w:p>
+      <w:pPr>
+        <w:autoSpaceDE w:val="0"/>
+        <w:autoSpaceDN w:val="0"/>
+        <w:adjustRightInd w:val="0"/>
+        <w:spacing w:after="0" w:line="240" w:lineRule="auto"/>
+        <w:ind w:left="360"/>
+      </w:pPr>
+    </w:p>
+    <w:p>
+      <w:pPr>
+        <w:autoSpaceDE w:val="0"/>
+        <w:autoSpaceDN w:val="0"/>
+        <w:adjustRightInd w:val="0"/>
+        <w:spacing w:after="0" w:line="240" w:lineRule="auto"/>
+        <w:ind w:left="360"/>
+      </w:pPr>
+      <w:r>
+        <w:rPr>
+          <w:rStyle w:val="Strong"/>
+        </w:rPr>
+        <w:t>Hypothesis:</w:t>
+      </w:r>
+      <w:r>
+        <w:t xml:space="preserve"> </w:t>
+      </w:r>
+      <w:proofErr w:type="spellStart"/>
+      <w:r>
+        <w:rPr>
+          <w:rStyle w:val="CodeChar"/>
+        </w:rPr>
+        <w:t>Player.</w:t>
+      </w:r>
+      <w:r>
+        <w:rPr>
+          <w:rStyle w:val="CodeChar"/>
+        </w:rPr>
+        <w:t>getBalance</w:t>
+      </w:r>
+      <w:proofErr w:type="spellEnd"/>
+      <w:r>
+        <w:t xml:space="preserve"> is not showing the balance correctly.</w:t>
+      </w:r>
+    </w:p>
+    <w:p>
+      <w:pPr>
+        <w:autoSpaceDE w:val="0"/>
+        <w:autoSpaceDN w:val="0"/>
+        <w:adjustRightInd w:val="0"/>
+        <w:spacing w:after="0" w:line="240" w:lineRule="auto"/>
+        <w:ind w:left="360"/>
+      </w:pPr>
+      <w:r>
+        <w:rPr>
+          <w:rStyle w:val="Strong"/>
+        </w:rPr>
+        <w:t>Test (Junit):</w:t>
+      </w:r>
+      <w:r>
+        <w:t xml:space="preserve"> Ensure a player created with $100 returns 100 from </w:t>
+      </w:r>
+      <w:proofErr w:type="spellStart"/>
+      <w:r>
+        <w:rPr>
+          <w:rStyle w:val="CodeChar"/>
+        </w:rPr>
+        <w:t>Player.getBalance</w:t>
+      </w:r>
+      <w:proofErr w:type="spellEnd"/>
+      <w:r>
+        <w:t>.</w:t>
+      </w:r>
+    </w:p>
+    <w:p>
+      <w:pPr>
+        <w:autoSpaceDE w:val="0"/>
+        <w:autoSpaceDN w:val="0"/>
+        <w:adjustRightInd w:val="0"/>
+        <w:spacing w:after="0" w:line="240" w:lineRule="auto"/>
+        <w:ind w:left="360"/>
+      </w:pPr>
+      <w:r>
+        <w:rPr>
+          <w:rStyle w:val="Strong"/>
+        </w:rPr>
         <w:lastRenderedPageBreak/>
-        <w:t>Debug log</w:t>
-      </w:r>
+        <w:t>Result:</w:t>
+      </w:r>
+      <w:r>
+        <w:t xml:space="preserve"> </w:t>
+      </w:r>
+      <w:r>
+        <w:rPr>
+          <w:rStyle w:val="Strong"/>
+          <w:b w:val="0"/>
+        </w:rPr>
+        <w:t>Pass.</w:t>
+      </w:r>
+    </w:p>
+    <w:p>
+      <w:pPr>
+        <w:autoSpaceDE w:val="0"/>
+        <w:autoSpaceDN w:val="0"/>
+        <w:adjustRightInd w:val="0"/>
+        <w:spacing w:after="0" w:line="240" w:lineRule="auto"/>
+        <w:ind w:left="360"/>
+      </w:pPr>
+      <w:r>
+        <w:rPr>
+          <w:rStyle w:val="Strong"/>
+        </w:rPr>
+        <w:t>Conclusion:</w:t>
+      </w:r>
+      <w:r>
+        <w:t xml:space="preserve"> </w:t>
+      </w:r>
+      <w:proofErr w:type="spellStart"/>
+      <w:r>
+        <w:rPr>
+          <w:rStyle w:val="CodeChar"/>
+        </w:rPr>
+        <w:t>Player.getBalance</w:t>
+      </w:r>
+      <w:proofErr w:type="spellEnd"/>
+      <w:r>
+        <w:t xml:space="preserve"> </w:t>
+      </w:r>
+      <w:r>
+        <w:t>works as intended.</w:t>
+      </w:r>
+      <w:r>
+        <w:t xml:space="preserve"> Hypothesis is incorrect.</w:t>
+      </w:r>
+    </w:p>
+    <w:p>
+      <w:pPr>
+        <w:autoSpaceDE w:val="0"/>
+        <w:autoSpaceDN w:val="0"/>
+        <w:adjustRightInd w:val="0"/>
+        <w:spacing w:after="0" w:line="240" w:lineRule="auto"/>
+        <w:ind w:left="360"/>
+      </w:pPr>
     </w:p>
     <w:p>
       <w:pPr>
         <w:pStyle w:val="Quote"/>
       </w:pPr>
       <w:r>
-        <w:t>Note that before I start, it is quite obvious from the results of the tests that the game is not giving back the bet amount when the player wins. I’m going to pretend it’s not that simple.</w:t>
-      </w:r>
-    </w:p>
-    <w:p>
-      <w:pPr>
-        <w:pStyle w:val="Quote"/>
-      </w:pPr>
-      <w:r>
-        <w:t xml:space="preserve">I start by looking at the code Player class to see how the balance can be effected. </w:t>
-      </w:r>
-      <w:r>
-        <w:t>The first thing I want to ensure is that I’m not simpl</w:t>
-      </w:r>
-      <w:r>
-        <w:t>y being shown the wrong balance.</w:t>
+        <w:t>Other than the constructor</w:t>
+      </w:r>
+      <w:r>
+        <w:t xml:space="preserve"> which was proven to work in the first test</w:t>
+      </w:r>
+      <w:r>
+        <w:t>, 2 methods can modify the balance</w:t>
+      </w:r>
+      <w:r>
+        <w:t>:</w:t>
+      </w:r>
+      <w:r>
+        <w:t xml:space="preserve"> </w:t>
+      </w:r>
+      <w:proofErr w:type="spellStart"/>
+      <w:r>
+        <w:rPr>
+          <w:rStyle w:val="CodeChar"/>
+        </w:rPr>
+        <w:t>Player.</w:t>
+      </w:r>
+      <w:r>
+        <w:rPr>
+          <w:rStyle w:val="CodeChar"/>
+        </w:rPr>
+        <w:t>takeBet</w:t>
+      </w:r>
+      <w:proofErr w:type="spellEnd"/>
+      <w:r>
+        <w:t xml:space="preserve"> and </w:t>
+      </w:r>
+      <w:proofErr w:type="spellStart"/>
+      <w:r>
+        <w:rPr>
+          <w:rStyle w:val="CodeChar"/>
+        </w:rPr>
+        <w:t>Player.</w:t>
+      </w:r>
+      <w:r>
+        <w:rPr>
+          <w:rStyle w:val="CodeChar"/>
+        </w:rPr>
+        <w:t>receiveWinnings</w:t>
+      </w:r>
+      <w:proofErr w:type="spellEnd"/>
+      <w:r>
+        <w:t xml:space="preserve">. Since both of these functions are used in the </w:t>
+      </w:r>
+      <w:proofErr w:type="spellStart"/>
+      <w:r>
+        <w:rPr>
+          <w:rStyle w:val="CodeChar"/>
+        </w:rPr>
+        <w:t>Game.</w:t>
+      </w:r>
+      <w:r>
+        <w:rPr>
+          <w:rStyle w:val="CodeChar"/>
+        </w:rPr>
+        <w:t>playRound</w:t>
+      </w:r>
+      <w:proofErr w:type="spellEnd"/>
+      <w:r>
+        <w:t xml:space="preserve"> method, I will start by ensuring that these 2 functions work properly.</w:t>
       </w:r>
     </w:p>
     <w:p>
@@ -288,11 +2016,17 @@
       </w:r>
       <w:proofErr w:type="spellStart"/>
       <w:r>
-        <w:t>getBalance</w:t>
+        <w:rPr>
+          <w:rStyle w:val="CodeChar"/>
+        </w:rPr>
+        <w:t>Player.takeBet</w:t>
       </w:r>
       <w:proofErr w:type="spellEnd"/>
       <w:r>
-        <w:t xml:space="preserve"> is not showing the balance correctly.</w:t>
+        <w:t xml:space="preserve"> </w:t>
+      </w:r>
+      <w:r>
+        <w:t>is taking too much away from the balance.</w:t>
       </w:r>
     </w:p>
     <w:p>
@@ -322,15 +2056,70 @@
         <w:t>:</w:t>
       </w:r>
       <w:r>
-        <w:t xml:space="preserve"> Ensure a player created with $100 returns 100 from </w:t>
+        <w:t xml:space="preserve"> Ensure that if the Player starts with $100 and a $10 bet </w:t>
+      </w:r>
+      <w:r>
+        <w:t>is taken, they end up with $90.</w:t>
+      </w:r>
+    </w:p>
+    <w:p>
+      <w:pPr>
+        <w:autoSpaceDE w:val="0"/>
+        <w:autoSpaceDN w:val="0"/>
+        <w:adjustRightInd w:val="0"/>
+        <w:spacing w:after="0" w:line="240" w:lineRule="auto"/>
+        <w:ind w:left="360"/>
+      </w:pPr>
+      <w:r>
+        <w:rPr>
+          <w:rStyle w:val="Strong"/>
+        </w:rPr>
+        <w:t>Result:</w:t>
+      </w:r>
+      <w:r>
+        <w:t xml:space="preserve"> </w:t>
+      </w:r>
+      <w:r>
+        <w:rPr>
+          <w:rStyle w:val="Strong"/>
+          <w:b w:val="0"/>
+        </w:rPr>
+        <w:t>Pass.</w:t>
+      </w:r>
+    </w:p>
+    <w:p>
+      <w:pPr>
+        <w:autoSpaceDE w:val="0"/>
+        <w:autoSpaceDN w:val="0"/>
+        <w:adjustRightInd w:val="0"/>
+        <w:spacing w:after="0" w:line="240" w:lineRule="auto"/>
+        <w:ind w:left="360"/>
+      </w:pPr>
+      <w:r>
+        <w:rPr>
+          <w:rStyle w:val="Strong"/>
+        </w:rPr>
+        <w:t>Conclusion:</w:t>
+      </w:r>
+      <w:r>
+        <w:t xml:space="preserve"> </w:t>
       </w:r>
       <w:proofErr w:type="spellStart"/>
       <w:r>
-        <w:t>getBalance</w:t>
+        <w:rPr>
+          <w:rStyle w:val="CodeChar"/>
+        </w:rPr>
+        <w:t>Player.takeBet</w:t>
       </w:r>
       <w:proofErr w:type="spellEnd"/>
       <w:r>
-        <w:t>.</w:t>
+        <w:t xml:space="preserve"> </w:t>
+      </w:r>
+      <w:r>
+        <w:t>works as intended.</w:t>
+      </w:r>
+      <w:r>
+        <w:t xml:space="preserve"> Hypothesis is incorrect.</w:t>
       </w:r>
     </w:p>
     <w:p>
@@ -341,15 +2130,6 @@
         <w:spacing w:after="0" w:line="240" w:lineRule="auto"/>
         <w:ind w:left="360"/>
       </w:pPr>
-      <w:r>
-        <w:rPr>
-          <w:rStyle w:val="Strong"/>
-        </w:rPr>
-        <w:t>Result:</w:t>
-      </w:r>
-      <w:r>
-        <w:t xml:space="preserve"> pass</w:t>
-      </w:r>
     </w:p>
     <w:p>
       <w:pPr>
@@ -363,216 +2143,22 @@
         <w:rPr>
           <w:rStyle w:val="Strong"/>
         </w:rPr>
-        <w:t>Conclusion:</w:t>
+        <w:t>Hypothesis:</w:t>
       </w:r>
       <w:r>
         <w:t xml:space="preserve"> </w:t>
       </w:r>
       <w:proofErr w:type="spellStart"/>
       <w:r>
-        <w:t>getBalance</w:t>
-      </w:r>
-      <w:proofErr w:type="spellEnd"/>
-      <w:r>
-        <w:t xml:space="preserve"> works as intended.</w:t>
-      </w:r>
-    </w:p>
-    <w:p>
-      <w:pPr>
-        <w:autoSpaceDE w:val="0"/>
-        <w:autoSpaceDN w:val="0"/>
-        <w:adjustRightInd w:val="0"/>
-        <w:spacing w:after="0" w:line="240" w:lineRule="auto"/>
-        <w:ind w:left="360"/>
-      </w:pPr>
-    </w:p>
-    <w:p>
-      <w:pPr>
-        <w:pStyle w:val="Quote"/>
-      </w:pPr>
-      <w:r>
-        <w:t>Other than the constructor</w:t>
-      </w:r>
-      <w:r>
-        <w:t xml:space="preserve"> which was proven to work in the first test</w:t>
-      </w:r>
-      <w:r>
-        <w:t>, 2 methods can modify the balance</w:t>
-      </w:r>
-      <w:r>
-        <w:t>:</w:t>
-      </w:r>
-      <w:r>
-        <w:t xml:space="preserve"> </w:t>
-      </w:r>
-      <w:proofErr w:type="spellStart"/>
-      <w:r>
-        <w:t>takeBet</w:t>
-      </w:r>
-      <w:proofErr w:type="spellEnd"/>
-      <w:r>
-        <w:t xml:space="preserve"> and </w:t>
-      </w:r>
-      <w:proofErr w:type="spellStart"/>
-      <w:r>
-        <w:t>receiveWinnings</w:t>
-      </w:r>
-      <w:proofErr w:type="spellEnd"/>
-      <w:r>
-        <w:t xml:space="preserve">. Since both of these functions are used in the </w:t>
-      </w:r>
-      <w:proofErr w:type="spellStart"/>
-      <w:r>
-        <w:t>playRound</w:t>
-      </w:r>
-      <w:proofErr w:type="spellEnd"/>
-      <w:r>
-        <w:t xml:space="preserve"> method, I will start by ensuring that these 2 functions work properly.</w:t>
-      </w:r>
-    </w:p>
-    <w:p>
-      <w:pPr>
-        <w:autoSpaceDE w:val="0"/>
-        <w:autoSpaceDN w:val="0"/>
-        <w:adjustRightInd w:val="0"/>
-        <w:spacing w:after="0" w:line="240" w:lineRule="auto"/>
-        <w:ind w:left="360"/>
-      </w:pPr>
-    </w:p>
-    <w:p>
-      <w:pPr>
-        <w:autoSpaceDE w:val="0"/>
-        <w:autoSpaceDN w:val="0"/>
-        <w:adjustRightInd w:val="0"/>
-        <w:spacing w:after="0" w:line="240" w:lineRule="auto"/>
-        <w:ind w:left="360"/>
-      </w:pPr>
-      <w:r>
-        <w:rPr>
-          <w:rStyle w:val="Strong"/>
-        </w:rPr>
-        <w:t>Hypothesis:</w:t>
-      </w:r>
-      <w:r>
-        <w:t xml:space="preserve"> </w:t>
-      </w:r>
-      <w:proofErr w:type="spellStart"/>
-      <w:r>
-        <w:t>takeBet</w:t>
-      </w:r>
-      <w:proofErr w:type="spellEnd"/>
-      <w:r>
-        <w:t xml:space="preserve"> is taking too much away from the balance.</w:t>
-      </w:r>
-    </w:p>
-    <w:p>
-      <w:pPr>
-        <w:autoSpaceDE w:val="0"/>
-        <w:autoSpaceDN w:val="0"/>
-        <w:adjustRightInd w:val="0"/>
-        <w:spacing w:after="0" w:line="240" w:lineRule="auto"/>
-        <w:ind w:left="360"/>
-      </w:pPr>
-      <w:r>
-        <w:rPr>
-          <w:rStyle w:val="Strong"/>
-        </w:rPr>
-        <w:t>Test</w:t>
-      </w:r>
-      <w:r>
-        <w:rPr>
-          <w:rStyle w:val="Strong"/>
-        </w:rPr>
-        <w:t xml:space="preserve"> (Junit)</w:t>
-      </w:r>
-      <w:r>
-        <w:rPr>
-          <w:rStyle w:val="Strong"/>
-        </w:rPr>
-        <w:t>:</w:t>
-      </w:r>
-      <w:r>
-        <w:t xml:space="preserve"> Ensure that if the Player starts with $100 and a $10 bet </w:t>
-      </w:r>
-      <w:r>
-        <w:t>is taken, they end up with $90.</w:t>
-      </w:r>
-    </w:p>
-    <w:p>
-      <w:pPr>
-        <w:autoSpaceDE w:val="0"/>
-        <w:autoSpaceDN w:val="0"/>
-        <w:adjustRightInd w:val="0"/>
-        <w:spacing w:after="0" w:line="240" w:lineRule="auto"/>
-        <w:ind w:left="360"/>
-      </w:pPr>
-      <w:r>
-        <w:rPr>
-          <w:rStyle w:val="Strong"/>
-        </w:rPr>
-        <w:t>Result:</w:t>
-      </w:r>
-      <w:r>
-        <w:t xml:space="preserve"> </w:t>
-      </w:r>
-      <w:r>
-        <w:t>pass</w:t>
-      </w:r>
-    </w:p>
-    <w:p>
-      <w:pPr>
-        <w:autoSpaceDE w:val="0"/>
-        <w:autoSpaceDN w:val="0"/>
-        <w:adjustRightInd w:val="0"/>
-        <w:spacing w:after="0" w:line="240" w:lineRule="auto"/>
-        <w:ind w:left="360"/>
-      </w:pPr>
-      <w:r>
-        <w:rPr>
-          <w:rStyle w:val="Strong"/>
-        </w:rPr>
-        <w:t>Conclusion:</w:t>
-      </w:r>
-      <w:r>
-        <w:t xml:space="preserve"> </w:t>
-      </w:r>
-      <w:proofErr w:type="spellStart"/>
-      <w:r>
-        <w:t>takeBet</w:t>
-      </w:r>
-      <w:proofErr w:type="spellEnd"/>
-      <w:r>
-        <w:t xml:space="preserve"> works as intended.</w:t>
-      </w:r>
-    </w:p>
-    <w:p>
-      <w:pPr>
-        <w:autoSpaceDE w:val="0"/>
-        <w:autoSpaceDN w:val="0"/>
-        <w:adjustRightInd w:val="0"/>
-        <w:spacing w:after="0" w:line="240" w:lineRule="auto"/>
-        <w:ind w:left="360"/>
-      </w:pPr>
-    </w:p>
-    <w:p>
-      <w:pPr>
-        <w:autoSpaceDE w:val="0"/>
-        <w:autoSpaceDN w:val="0"/>
-        <w:adjustRightInd w:val="0"/>
-        <w:spacing w:after="0" w:line="240" w:lineRule="auto"/>
-        <w:ind w:left="360"/>
-      </w:pPr>
-      <w:r>
-        <w:rPr>
-          <w:rStyle w:val="Strong"/>
-        </w:rPr>
-        <w:t>Hypothesis:</w:t>
-      </w:r>
-      <w:r>
-        <w:t xml:space="preserve"> </w:t>
-      </w:r>
-      <w:proofErr w:type="spellStart"/>
-      <w:r>
+        <w:rPr>
+          <w:rStyle w:val="CodeChar"/>
+        </w:rPr>
+        <w:t>Player.</w:t>
+      </w:r>
+      <w:r>
+        <w:rPr>
+          <w:rStyle w:val="CodeChar"/>
+        </w:rPr>
         <w:t>receiveWinnings</w:t>
       </w:r>
       <w:proofErr w:type="spellEnd"/>
@@ -642,7 +2228,7 @@
           <w:rStyle w:val="Strong"/>
           <w:b w:val="0"/>
         </w:rPr>
-        <w:t>pass</w:t>
+        <w:t>Pass.</w:t>
       </w:r>
     </w:p>
     <w:p>
@@ -664,11 +2250,23 @@
       </w:r>
       <w:proofErr w:type="spellStart"/>
       <w:r>
+        <w:rPr>
+          <w:rStyle w:val="CodeChar"/>
+        </w:rPr>
+        <w:t>Player.</w:t>
+      </w:r>
+      <w:r>
+        <w:rPr>
+          <w:rStyle w:val="CodeChar"/>
+        </w:rPr>
         <w:t>receiveWinnings</w:t>
       </w:r>
       <w:proofErr w:type="spellEnd"/>
       <w:r>
         <w:t xml:space="preserve"> works as intended.</w:t>
+      </w:r>
+      <w:r>
+        <w:t xml:space="preserve"> Hypothesis is incorrect.</w:t>
       </w:r>
     </w:p>
     <w:p/>
@@ -690,14 +2288,12 @@
       <w:r>
         <w:rPr>
           <w:rStyle w:val="CodeChar"/>
-          <w:highlight w:val="lightGray"/>
         </w:rPr>
         <w:t>p</w:t>
       </w:r>
       <w:r>
         <w:rPr>
           <w:rStyle w:val="CodeChar"/>
-          <w:highlight w:val="lightGray"/>
         </w:rPr>
         <w:t>layer.takeBet</w:t>
       </w:r>
@@ -706,7 +2302,6 @@
       <w:r>
         <w:rPr>
           <w:rStyle w:val="CodeChar"/>
-          <w:highlight w:val="lightGray"/>
         </w:rPr>
         <w:t>(bet)</w:t>
       </w:r>
@@ -729,7 +2324,6 @@
       <w:r>
         <w:rPr>
           <w:rStyle w:val="CodeChar"/>
-          <w:highlight w:val="lightGray"/>
         </w:rPr>
         <w:t>player.receiveWinnings</w:t>
       </w:r>
@@ -738,7 +2332,6 @@
       <w:r>
         <w:rPr>
           <w:rStyle w:val="CodeChar"/>
-          <w:highlight w:val="lightGray"/>
         </w:rPr>
         <w:t>(winnings)</w:t>
       </w:r>
@@ -746,22 +2339,27 @@
         <w:t xml:space="preserve"> is</w:t>
       </w:r>
       <w:r>
-        <w:t xml:space="preserve"> </w:t>
-      </w:r>
-      <w:r>
-        <w:t xml:space="preserve">passed </w:t>
+        <w:t xml:space="preserve"> passed </w:t>
       </w:r>
       <w:r>
         <w:t xml:space="preserve">(or ‘dependent on’) </w:t>
       </w:r>
       <w:r>
-        <w:t xml:space="preserve">the ‘winnings’ local variable which is defined with </w:t>
+        <w:t>the ‘</w:t>
+      </w:r>
+      <w:r>
+        <w:rPr>
+          <w:rStyle w:val="CodeChar"/>
+        </w:rPr>
+        <w:t>winnings</w:t>
+      </w:r>
+      <w:r>
+        <w:t xml:space="preserve">’ local variable which is defined with </w:t>
       </w:r>
       <w:proofErr w:type="spellStart"/>
       <w:r>
         <w:rPr>
           <w:rStyle w:val="CodeChar"/>
-          <w:highlight w:val="lightGray"/>
         </w:rPr>
         <w:t>int</w:t>
       </w:r>
@@ -769,7 +2367,6 @@
       <w:r>
         <w:rPr>
           <w:rStyle w:val="CodeChar"/>
-          <w:highlight w:val="lightGray"/>
         </w:rPr>
         <w:t xml:space="preserve"> winnings = matches * bet;</w:t>
       </w:r>
@@ -834,7 +2431,6 @@
       <w:r>
         <w:rPr>
           <w:rStyle w:val="CodeChar"/>
-          <w:highlight w:val="lightGray"/>
         </w:rPr>
         <w:t>player.receiveWinnings</w:t>
       </w:r>
@@ -843,7 +2439,6 @@
       <w:r>
         <w:rPr>
           <w:rStyle w:val="CodeChar"/>
-          <w:highlight w:val="lightGray"/>
         </w:rPr>
         <w:t>(winnings)</w:t>
       </w:r>
@@ -889,7 +2484,14 @@
           <w:rStyle w:val="Strong"/>
           <w:b w:val="0"/>
         </w:rPr>
-        <w:t>FAIL. Winnings = 20.</w:t>
+        <w:t>Fail</w:t>
+      </w:r>
+      <w:r>
+        <w:rPr>
+          <w:rStyle w:val="Strong"/>
+          <w:b w:val="0"/>
+        </w:rPr>
+        <w:t>. Winnings = 20.</w:t>
       </w:r>
     </w:p>
     <w:p>
@@ -904,7 +2506,6 @@
         <w:rPr>
           <w:rStyle w:val="Strong"/>
         </w:rPr>
-        <w:lastRenderedPageBreak/>
         <w:t>Conclusion:</w:t>
       </w:r>
       <w:r>
@@ -913,7 +2514,6 @@
       <w:r>
         <w:rPr>
           <w:rStyle w:val="CodeChar"/>
-          <w:highlight w:val="lightGray"/>
         </w:rPr>
         <w:t>winnings</w:t>
       </w:r>
@@ -938,7 +2538,16 @@
         <w:pStyle w:val="Quote"/>
       </w:pPr>
       <w:r>
-        <w:t>Winnings should be 0 if there are no matches, or (matches+1) * bet if there is any.</w:t>
+        <w:t xml:space="preserve">Winnings should be 0 if there are no matches, or </w:t>
+      </w:r>
+      <w:r>
+        <w:rPr>
+          <w:rStyle w:val="CodeChar"/>
+        </w:rPr>
+        <w:t>(matches+1) * bet</w:t>
+      </w:r>
+      <w:r>
+        <w:t xml:space="preserve"> if there is any.</w:t>
       </w:r>
       <w:r>
         <w:t xml:space="preserve"> To ensure I don’t mess up the logic, at this point I’ll add an automated test for when there are no matches.</w:t>
@@ -961,9 +2570,11 @@
       <w:pPr>
         <w:pStyle w:val="Heading2"/>
       </w:pPr>
+      <w:bookmarkStart w:id="4" w:name="_Toc463176491"/>
       <w:r>
         <w:t>Before and After Screenshots</w:t>
       </w:r>
+      <w:bookmarkEnd w:id="4"/>
     </w:p>
     <w:p>
       <w:r>
@@ -987,7 +2598,7 @@
           <w:lang w:eastAsia="en-AU"/>
         </w:rPr>
         <w:drawing>
-          <wp:inline distT="0" distB="0" distL="0" distR="0">
+          <wp:inline distT="0" distB="0" distL="0" distR="0" wp14:anchorId="7D97BC37" wp14:editId="411C8ED4">
             <wp:extent cx="5724525" cy="1562100"/>
             <wp:effectExtent l="0" t="0" r="9525" b="0"/>
             <wp:docPr id="9" name="Picture 9"/>
@@ -1044,7 +2655,9 @@
         <w:spacing w:after="0" w:line="240" w:lineRule="auto"/>
         <w:ind w:left="360"/>
       </w:pPr>
-    </w:p>
+      <w:bookmarkStart w:id="5" w:name="_GoBack"/>
+    </w:p>
+    <w:bookmarkEnd w:id="5"/>
     <w:p>
       <w:pPr>
         <w:autoSpaceDE w:val="0"/>
@@ -1070,7 +2683,7 @@
           <w:lang w:eastAsia="en-AU"/>
         </w:rPr>
         <w:drawing>
-          <wp:inline distT="0" distB="0" distL="0" distR="0">
+          <wp:inline distT="0" distB="0" distL="0" distR="0" wp14:anchorId="7FA036CD" wp14:editId="406343DE">
             <wp:extent cx="5724525" cy="1085850"/>
             <wp:effectExtent l="0" t="0" r="9525" b="0"/>
             <wp:docPr id="10" name="Picture 10"/>
@@ -1132,9 +2745,11 @@
       <w:pPr>
         <w:pStyle w:val="Heading2"/>
       </w:pPr>
+      <w:bookmarkStart w:id="6" w:name="_Toc463176492"/>
       <w:r>
         <w:t>Test Output from Fixed Bug</w:t>
       </w:r>
+      <w:bookmarkEnd w:id="6"/>
     </w:p>
     <w:p>
       <w:r>
@@ -1155,7 +2770,7 @@
           <w:lang w:eastAsia="en-AU"/>
         </w:rPr>
         <w:drawing>
-          <wp:inline distT="0" distB="0" distL="0" distR="0">
+          <wp:inline distT="0" distB="0" distL="0" distR="0" wp14:anchorId="3B2F7CFB" wp14:editId="27DA8127">
             <wp:extent cx="4038600" cy="2552700"/>
             <wp:effectExtent l="0" t="0" r="0" b="0"/>
             <wp:docPr id="12" name="Picture 12"/>
@@ -1211,9 +2826,11 @@
       <w:pPr>
         <w:pStyle w:val="Heading2"/>
       </w:pPr>
+      <w:bookmarkStart w:id="7" w:name="_Toc463176493"/>
       <w:r>
         <w:t>Output of Fixed Bug</w:t>
       </w:r>
+      <w:bookmarkEnd w:id="7"/>
     </w:p>
     <w:p>
       <w:r>
@@ -1234,7 +2851,7 @@
           <w:lang w:eastAsia="en-AU"/>
         </w:rPr>
         <w:drawing>
-          <wp:inline distT="0" distB="0" distL="0" distR="0">
+          <wp:inline distT="0" distB="0" distL="0" distR="0" wp14:anchorId="04997217" wp14:editId="0DBA8352">
             <wp:extent cx="2752725" cy="1266825"/>
             <wp:effectExtent l="0" t="0" r="9525" b="9525"/>
             <wp:docPr id="11" name="Picture 11"/>
@@ -1287,18 +2904,22 @@
       <w:pPr>
         <w:pStyle w:val="Heading1"/>
       </w:pPr>
+      <w:bookmarkStart w:id="8" w:name="_Toc463176494"/>
       <w:r>
         <w:lastRenderedPageBreak/>
         <w:t>Bug 2 – Player cannot reach betting limit</w:t>
       </w:r>
+      <w:bookmarkEnd w:id="8"/>
     </w:p>
     <w:p>
       <w:pPr>
         <w:pStyle w:val="Heading2"/>
       </w:pPr>
+      <w:bookmarkStart w:id="9" w:name="_Toc463176495"/>
       <w:r>
         <w:t>User Test</w:t>
       </w:r>
+      <w:bookmarkEnd w:id="9"/>
     </w:p>
     <w:p>
       <w:pPr>
@@ -1325,7 +2946,7 @@
           <w:lang w:eastAsia="en-AU"/>
         </w:rPr>
         <w:drawing>
-          <wp:inline distT="0" distB="0" distL="0" distR="0">
+          <wp:inline distT="0" distB="0" distL="0" distR="0" wp14:anchorId="474CA5A6" wp14:editId="627BA85F">
             <wp:extent cx="3190875" cy="495300"/>
             <wp:effectExtent l="0" t="0" r="9525" b="0"/>
             <wp:docPr id="2" name="Picture 2"/>
@@ -1393,23 +3014,15 @@
       <w:r>
         <w:rPr>
           <w:rStyle w:val="CodeChar"/>
-          <w:highlight w:val="lightGray"/>
         </w:rPr>
         <w:t>while</w:t>
       </w:r>
       <w:r>
-        <w:t xml:space="preserve"> </w:t>
-      </w:r>
-      <w:r>
-        <w:t>loop using</w:t>
-      </w:r>
-      <w:r>
-        <w:t xml:space="preserve"> </w:t>
-      </w:r>
-      <w:r>
-        <w:rPr>
-          <w:rStyle w:val="CodeChar"/>
-          <w:highlight w:val="lightGray"/>
+        <w:t xml:space="preserve"> loop using </w:t>
+      </w:r>
+      <w:r>
+        <w:rPr>
+          <w:rStyle w:val="CodeChar"/>
         </w:rPr>
         <w:t>(</w:t>
       </w:r>
@@ -1418,7 +3031,6 @@
       <w:r>
         <w:rPr>
           <w:rStyle w:val="CodeChar"/>
-          <w:highlight w:val="lightGray"/>
         </w:rPr>
         <w:t>player.balanceExceedsLimitBy</w:t>
       </w:r>
@@ -1427,7 +3039,6 @@
       <w:r>
         <w:rPr>
           <w:rStyle w:val="CodeChar"/>
-          <w:highlight w:val="lightGray"/>
         </w:rPr>
         <w:t xml:space="preserve">(bet) &amp;&amp; </w:t>
       </w:r>
@@ -1435,7 +3046,6 @@
       <w:r>
         <w:rPr>
           <w:rStyle w:val="CodeChar"/>
-          <w:highlight w:val="lightGray"/>
         </w:rPr>
         <w:t>player.getBalance</w:t>
       </w:r>
@@ -1443,25 +3053,17 @@
       <w:r>
         <w:rPr>
           <w:rStyle w:val="CodeChar"/>
-          <w:highlight w:val="lightGray"/>
         </w:rPr>
         <w:t>() &lt; 200)</w:t>
       </w:r>
       <w:r>
-        <w:rPr>
-          <w:highlight w:val="lightGray"/>
-        </w:rPr>
-        <w:t>,</w:t>
-      </w:r>
-      <w:r>
-        <w:t xml:space="preserve"> it’s clear that there’s an issue with the Player class not checking whether the balance is exceeded correctly. Initial tests to show the bug will be to test </w:t>
+        <w:t xml:space="preserve">, it’s clear that there’s an issue with the Player class not checking whether the balance is exceeded correctly. Initial tests to show the bug will be to test </w:t>
       </w:r>
       <w:proofErr w:type="spellStart"/>
       <w:proofErr w:type="gramStart"/>
       <w:r>
         <w:rPr>
           <w:rStyle w:val="CodeChar"/>
-          <w:highlight w:val="lightGray"/>
         </w:rPr>
         <w:t>player.balanceExceedsLimitBy</w:t>
       </w:r>
@@ -1485,14 +3087,12 @@
       <w:r>
         <w:rPr>
           <w:rStyle w:val="CodeChar"/>
-          <w:highlight w:val="lightGray"/>
         </w:rPr>
         <w:t>Player</w:t>
       </w:r>
       <w:r>
         <w:rPr>
           <w:rStyle w:val="CodeChar"/>
-          <w:highlight w:val="lightGray"/>
         </w:rPr>
         <w:t>.canBet</w:t>
       </w:r>
@@ -1500,7 +3100,6 @@
       <w:r>
         <w:rPr>
           <w:rStyle w:val="CodeChar"/>
-          <w:highlight w:val="lightGray"/>
         </w:rPr>
         <w:t>(</w:t>
       </w:r>
@@ -1508,7 +3107,6 @@
       <w:r>
         <w:rPr>
           <w:rStyle w:val="CodeChar"/>
-          <w:highlight w:val="lightGray"/>
         </w:rPr>
         <w:t>int</w:t>
       </w:r>
@@ -1516,7 +3114,6 @@
       <w:r>
         <w:rPr>
           <w:rStyle w:val="CodeChar"/>
-          <w:highlight w:val="lightGray"/>
         </w:rPr>
         <w:t xml:space="preserve"> amount)</w:t>
       </w:r>
@@ -1528,9 +3125,11 @@
       <w:pPr>
         <w:pStyle w:val="Heading2"/>
       </w:pPr>
+      <w:bookmarkStart w:id="10" w:name="_Toc463176496"/>
       <w:r>
         <w:t>Test Output</w:t>
       </w:r>
+      <w:bookmarkEnd w:id="10"/>
     </w:p>
     <w:p>
       <w:r>
@@ -1539,7 +3138,7 @@
           <w:lang w:eastAsia="en-AU"/>
         </w:rPr>
         <w:drawing>
-          <wp:inline distT="0" distB="0" distL="0" distR="0">
+          <wp:inline distT="0" distB="0" distL="0" distR="0" wp14:anchorId="78FD0B13" wp14:editId="1E9EC29A">
             <wp:extent cx="5724525" cy="3495675"/>
             <wp:effectExtent l="0" t="0" r="9525" b="9525"/>
             <wp:docPr id="4" name="Picture 4"/>
@@ -1597,9 +3196,11 @@
       <w:pPr>
         <w:pStyle w:val="Heading2"/>
       </w:pPr>
+      <w:bookmarkStart w:id="11" w:name="_Toc463176497"/>
       <w:r>
         <w:t>Debug Log</w:t>
       </w:r>
+      <w:bookmarkEnd w:id="11"/>
     </w:p>
     <w:p>
       <w:pPr>
@@ -1635,7 +3236,6 @@
       <w:r>
         <w:rPr>
           <w:rStyle w:val="CodeChar"/>
-          <w:highlight w:val="lightGray"/>
         </w:rPr>
         <w:t>balanceExceedsLimit</w:t>
       </w:r>
@@ -1659,19 +3259,12 @@
         <w:rPr>
           <w:rStyle w:val="Strong"/>
         </w:rPr>
-        <w:t>Test</w:t>
-      </w:r>
-      <w:r>
-        <w:rPr>
-          <w:rStyle w:val="Strong"/>
-        </w:rPr>
-        <w:t xml:space="preserve"> (Junit): </w:t>
+        <w:t xml:space="preserve">Test (Junit): </w:t>
       </w:r>
       <w:proofErr w:type="spellStart"/>
       <w:r>
         <w:rPr>
           <w:rStyle w:val="CodeChar"/>
-          <w:highlight w:val="lightGray"/>
         </w:rPr>
         <w:t>testBalanceExceedsLimitBy_AllOfBalance</w:t>
       </w:r>
@@ -1704,14 +3297,7 @@
           <w:rStyle w:val="Strong"/>
           <w:b w:val="0"/>
         </w:rPr>
-        <w:t xml:space="preserve">FAIL. </w:t>
-      </w:r>
-      <w:r>
-        <w:rPr>
-          <w:rStyle w:val="Strong"/>
-          <w:b w:val="0"/>
-        </w:rPr>
-        <w:t>Returns false.</w:t>
+        <w:t>FAIL. Returns false.</w:t>
       </w:r>
     </w:p>
     <w:p>
@@ -1735,7 +3321,6 @@
       <w:r>
         <w:rPr>
           <w:rStyle w:val="CodeChar"/>
-          <w:highlight w:val="lightGray"/>
         </w:rPr>
         <w:t>balanceExceedsLimitBy</w:t>
       </w:r>
@@ -1763,9 +3348,11 @@
       <w:pPr>
         <w:pStyle w:val="Heading2"/>
       </w:pPr>
+      <w:bookmarkStart w:id="12" w:name="_Toc463176498"/>
       <w:r>
         <w:t>Before and After screenshots</w:t>
       </w:r>
+      <w:bookmarkEnd w:id="12"/>
     </w:p>
     <w:p>
       <w:pPr>
@@ -1940,9 +3527,11 @@
       <w:pPr>
         <w:pStyle w:val="Heading2"/>
       </w:pPr>
+      <w:bookmarkStart w:id="13" w:name="_Toc463176499"/>
       <w:r>
         <w:t>Test output</w:t>
       </w:r>
+      <w:bookmarkEnd w:id="13"/>
     </w:p>
     <w:p>
       <w:pPr>
@@ -2020,9 +3609,11 @@
       <w:pPr>
         <w:pStyle w:val="Heading2"/>
       </w:pPr>
+      <w:bookmarkStart w:id="14" w:name="_Toc463176500"/>
       <w:r>
         <w:t>User Test Output</w:t>
       </w:r>
+      <w:bookmarkEnd w:id="14"/>
     </w:p>
     <w:p>
       <w:pPr>
@@ -2104,34 +3695,32 @@
       <w:pPr>
         <w:pStyle w:val="Heading1"/>
       </w:pPr>
+      <w:bookmarkStart w:id="15" w:name="_Toc463176501"/>
       <w:r>
         <w:lastRenderedPageBreak/>
         <w:t>Bug 3 – Odds in the game do not appear to be correct</w:t>
       </w:r>
+      <w:bookmarkEnd w:id="15"/>
     </w:p>
     <w:p>
       <w:pPr>
         <w:pStyle w:val="Heading2"/>
       </w:pPr>
+      <w:bookmarkStart w:id="16" w:name="_Toc463176502"/>
       <w:r>
         <w:t>User Test</w:t>
       </w:r>
-    </w:p>
-    <w:p>
-      <w:pPr>
-        <w:autoSpaceDE w:val="0"/>
-        <w:autoSpaceDN w:val="0"/>
-        <w:adjustRightInd w:val="0"/>
-        <w:spacing w:after="0" w:line="240" w:lineRule="auto"/>
-      </w:pPr>
-      <w:r>
-        <w:t xml:space="preserve">Run the program repetitively </w:t>
-      </w:r>
-      <w:r>
-        <w:t>and observe that the resulting win/loss ratio is close to the expected win/loss ratio of 0.42</w:t>
-      </w:r>
-      <w:r>
-        <w:t xml:space="preserve">. </w:t>
+      <w:bookmarkEnd w:id="16"/>
+    </w:p>
+    <w:p>
+      <w:pPr>
+        <w:autoSpaceDE w:val="0"/>
+        <w:autoSpaceDN w:val="0"/>
+        <w:adjustRightInd w:val="0"/>
+        <w:spacing w:after="0" w:line="240" w:lineRule="auto"/>
+      </w:pPr>
+      <w:r>
+        <w:t xml:space="preserve">Run the program repetitively and observe that the resulting win/loss ratio is close to the expected win/loss ratio of 0.42. </w:t>
       </w:r>
     </w:p>
     <w:p>
@@ -2225,9 +3814,11 @@
       <w:pPr>
         <w:pStyle w:val="Heading2"/>
       </w:pPr>
+      <w:bookmarkStart w:id="17" w:name="_Toc463176503"/>
       <w:r>
         <w:t>Test Output</w:t>
       </w:r>
+      <w:bookmarkEnd w:id="17"/>
     </w:p>
     <w:p>
       <w:r>
@@ -2401,9 +3992,11 @@
       <w:pPr>
         <w:pStyle w:val="Heading2"/>
       </w:pPr>
+      <w:bookmarkStart w:id="18" w:name="_Toc463176504"/>
       <w:r>
         <w:t>Debug Log</w:t>
       </w:r>
+      <w:bookmarkEnd w:id="18"/>
     </w:p>
     <w:p>
       <w:pPr>
@@ -2414,6 +4007,9 @@
       </w:r>
       <w:proofErr w:type="spellStart"/>
       <w:r>
+        <w:rPr>
+          <w:rStyle w:val="CodeChar"/>
+        </w:rPr>
         <w:t>playRound</w:t>
       </w:r>
       <w:proofErr w:type="spellEnd"/>
@@ -2422,6 +4018,9 @@
       </w:r>
       <w:proofErr w:type="spellStart"/>
       <w:r>
+        <w:rPr>
+          <w:rStyle w:val="CodeChar"/>
+        </w:rPr>
         <w:t>playRound</w:t>
       </w:r>
       <w:proofErr w:type="spellEnd"/>
@@ -2439,15 +4038,7 @@
           <w:i/>
           <w:iCs/>
         </w:rPr>
-        <w:t xml:space="preserve">Being a dice </w:t>
-      </w:r>
-      <w:r>
-        <w:rPr>
-          <w:rStyle w:val="Emphasis"/>
-          <w:i/>
-          <w:iCs/>
-        </w:rPr>
-        <w:t>game, the randomness is obviously at least partly controlled by the dices. Because of this, the first thing to test is that the dices work.</w:t>
+        <w:t>Being a dice game, the randomness is obviously at least partly controlled by the dices. Because of this, the first thing to test is that the dices work.</w:t>
       </w:r>
     </w:p>
     <w:p>
@@ -2465,13 +4056,7 @@
         <w:rPr>
           <w:rStyle w:val="Strong"/>
         </w:rPr>
-        <w:t>Hypothesis:</w:t>
-      </w:r>
-      <w:r>
-        <w:rPr>
-          <w:rStyle w:val="Strong"/>
-        </w:rPr>
-        <w:t xml:space="preserve"> </w:t>
+        <w:t xml:space="preserve">Hypothesis: </w:t>
       </w:r>
       <w:r>
         <w:rPr>
@@ -2499,13 +4084,7 @@
         <w:rPr>
           <w:rStyle w:val="Strong"/>
         </w:rPr>
-        <w:t>Test</w:t>
-      </w:r>
-      <w:r>
-        <w:rPr>
-          <w:rStyle w:val="Strong"/>
-        </w:rPr>
-        <w:t xml:space="preserve"> (Junit): </w:t>
+        <w:t xml:space="preserve">Test (Junit): </w:t>
       </w:r>
       <w:r>
         <w:rPr>
@@ -2539,13 +4118,20 @@
           <w:rStyle w:val="Strong"/>
           <w:b w:val="0"/>
         </w:rPr>
-        <w:t xml:space="preserve">FAIL. </w:t>
+        <w:t>Fail</w:t>
       </w:r>
       <w:r>
         <w:rPr>
           <w:rStyle w:val="Strong"/>
           <w:b w:val="0"/>
         </w:rPr>
+        <w:t xml:space="preserve">. </w:t>
+      </w:r>
+      <w:r>
+        <w:rPr>
+          <w:rStyle w:val="Strong"/>
+          <w:b w:val="0"/>
+        </w:rPr>
         <w:t>The odds for all faces except Spade is 0.20. The odds for Spade are 0.</w:t>
       </w:r>
     </w:p>
@@ -2571,22 +4157,25 @@
       </w:r>
       <w:proofErr w:type="spellStart"/>
       <w:r>
-        <w:t>Dice</w:t>
-      </w:r>
-      <w:r>
-        <w:t>.roll</w:t>
+        <w:rPr>
+          <w:rStyle w:val="CodeChar"/>
+        </w:rPr>
+        <w:t>Dice.roll</w:t>
       </w:r>
       <w:proofErr w:type="spellEnd"/>
       <w:r>
-        <w:t xml:space="preserve">() which is a single line that calls </w:t>
+        <w:t xml:space="preserve"> which is a single line that calls </w:t>
       </w:r>
       <w:proofErr w:type="spellStart"/>
       <w:r>
+        <w:rPr>
+          <w:rStyle w:val="CodeChar"/>
+        </w:rPr>
         <w:t>DiceValue.getRandom</w:t>
       </w:r>
       <w:proofErr w:type="spellEnd"/>
       <w:r>
-        <w:t>();</w:t>
+        <w:t>.</w:t>
       </w:r>
     </w:p>
     <w:p>
@@ -2613,16 +4202,13 @@
         <w:rPr>
           <w:rStyle w:val="Strong"/>
         </w:rPr>
-        <w:t>Hypothesis:</w:t>
-      </w:r>
-      <w:r>
-        <w:rPr>
-          <w:rStyle w:val="Strong"/>
-        </w:rPr>
-        <w:t xml:space="preserve"> </w:t>
+        <w:t xml:space="preserve">Hypothesis: </w:t>
       </w:r>
       <w:proofErr w:type="spellStart"/>
       <w:r>
+        <w:rPr>
+          <w:rStyle w:val="CodeChar"/>
+        </w:rPr>
         <w:t>DiceValue.getRandom</w:t>
       </w:r>
       <w:proofErr w:type="spellEnd"/>
@@ -2648,30 +4234,20 @@
         <w:rPr>
           <w:rStyle w:val="Strong"/>
         </w:rPr>
-        <w:t>Test</w:t>
-      </w:r>
-      <w:r>
-        <w:rPr>
-          <w:rStyle w:val="Strong"/>
-        </w:rPr>
-        <w:t xml:space="preserve"> (Junit): </w:t>
+        <w:t xml:space="preserve">Test (Junit): </w:t>
       </w:r>
       <w:r>
         <w:rPr>
           <w:rStyle w:val="Strong"/>
           <w:b w:val="0"/>
         </w:rPr>
-        <w:t xml:space="preserve">Assert that the chance of each of the 6 faces </w:t>
-      </w:r>
-      <w:r>
-        <w:rPr>
-          <w:rStyle w:val="Strong"/>
-          <w:b w:val="0"/>
-        </w:rPr>
-        <w:t xml:space="preserve">being returned by </w:t>
+        <w:t xml:space="preserve">Assert that the chance of each of the 6 faces being returned by </w:t>
       </w:r>
       <w:proofErr w:type="spellStart"/>
       <w:r>
+        <w:rPr>
+          <w:rStyle w:val="CodeChar"/>
+        </w:rPr>
         <w:t>DiceValue.getRandom</w:t>
       </w:r>
       <w:proofErr w:type="spellEnd"/>
@@ -2706,7 +4282,14 @@
           <w:rStyle w:val="Strong"/>
           <w:b w:val="0"/>
         </w:rPr>
-        <w:t>FAIL. The odds for all faces except Spade is 0.20. The odds for Spade are 0.</w:t>
+        <w:t>Fail</w:t>
+      </w:r>
+      <w:r>
+        <w:rPr>
+          <w:rStyle w:val="Strong"/>
+          <w:b w:val="0"/>
+        </w:rPr>
+        <w:t>. The odds for all faces except Spade is 0.20. The odds for Spade are 0.</w:t>
       </w:r>
     </w:p>
     <w:p>
@@ -2724,75 +4307,99 @@
         <w:t>Conclusion:</w:t>
       </w:r>
       <w:r>
+        <w:t xml:space="preserve"> Hypothesis is correct; the bug is somewhere in </w:t>
+      </w:r>
+      <w:proofErr w:type="spellStart"/>
+      <w:r>
+        <w:rPr>
+          <w:rStyle w:val="CodeChar"/>
+        </w:rPr>
+        <w:t>DiceValue.getRandom</w:t>
+      </w:r>
+      <w:proofErr w:type="spellEnd"/>
+      <w:r>
         <w:t xml:space="preserve"> </w:t>
       </w:r>
       <w:r>
-        <w:t xml:space="preserve">Hypothesis is correct; the bug is somewhere in </w:t>
+        <w:t xml:space="preserve">which is a single line that calls </w:t>
       </w:r>
       <w:proofErr w:type="spellStart"/>
       <w:r>
+        <w:rPr>
+          <w:rStyle w:val="CodeChar"/>
+        </w:rPr>
         <w:t>DiceValue.getRandom</w:t>
       </w:r>
       <w:proofErr w:type="spellEnd"/>
       <w:r>
-        <w:t>();</w:t>
-      </w:r>
-      <w:r>
-        <w:t xml:space="preserve"> </w:t>
-      </w:r>
-      <w:r>
-        <w:t xml:space="preserve">which is a single line that calls </w:t>
+        <w:t>.</w:t>
+      </w:r>
+    </w:p>
+    <w:p>
+      <w:pPr>
+        <w:autoSpaceDE w:val="0"/>
+        <w:autoSpaceDN w:val="0"/>
+        <w:adjustRightInd w:val="0"/>
+        <w:spacing w:after="0" w:line="240" w:lineRule="auto"/>
+        <w:ind w:left="360"/>
+      </w:pPr>
+    </w:p>
+    <w:p>
+      <w:pPr>
+        <w:pStyle w:val="Quote"/>
+      </w:pPr>
+      <w:r>
+        <w:t xml:space="preserve">The problem line is obviously in line 26, </w:t>
       </w:r>
       <w:proofErr w:type="spellStart"/>
       <w:r>
-        <w:t>DiceValue.getRandom</w:t>
+        <w:rPr>
+          <w:rStyle w:val="CodeChar"/>
+        </w:rPr>
+        <w:t>int</w:t>
       </w:r>
       <w:proofErr w:type="spellEnd"/>
       <w:r>
-        <w:t>();</w:t>
-      </w:r>
-    </w:p>
-    <w:p>
-      <w:pPr>
-        <w:autoSpaceDE w:val="0"/>
-        <w:autoSpaceDN w:val="0"/>
-        <w:adjustRightInd w:val="0"/>
-        <w:spacing w:after="0" w:line="240" w:lineRule="auto"/>
-        <w:ind w:left="360"/>
-      </w:pPr>
-    </w:p>
-    <w:p>
-      <w:pPr>
-        <w:pStyle w:val="Quote"/>
-      </w:pPr>
-      <w:r>
-        <w:t xml:space="preserve">The problem line is obviously in line 26, </w:t>
+        <w:rPr>
+          <w:rStyle w:val="CodeChar"/>
+        </w:rPr>
+        <w:t xml:space="preserve"> random = </w:t>
       </w:r>
       <w:proofErr w:type="spellStart"/>
       <w:r>
-        <w:t>int</w:t>
+        <w:rPr>
+          <w:rStyle w:val="CodeChar"/>
+        </w:rPr>
+        <w:t>RANDOM.nextInt</w:t>
       </w:r>
       <w:proofErr w:type="spellEnd"/>
       <w:r>
-        <w:t xml:space="preserve"> random = </w:t>
-      </w:r>
-      <w:proofErr w:type="spellStart"/>
-      <w:r>
-        <w:t>RANDOM.nextInt</w:t>
-      </w:r>
-      <w:proofErr w:type="spellEnd"/>
-      <w:r>
+        <w:rPr>
+          <w:rStyle w:val="CodeChar"/>
+        </w:rPr>
         <w:t>(</w:t>
       </w:r>
       <w:proofErr w:type="spellStart"/>
       <w:proofErr w:type="gramStart"/>
       <w:r>
+        <w:rPr>
+          <w:rStyle w:val="CodeChar"/>
+        </w:rPr>
         <w:t>DiceValue.SPADE.ordinal</w:t>
       </w:r>
       <w:proofErr w:type="spellEnd"/>
       <w:proofErr w:type="gramEnd"/>
       <w:r>
-        <w:t xml:space="preserve">());. According to </w:t>
+        <w:rPr>
+          <w:rStyle w:val="CodeChar"/>
+        </w:rPr>
+        <w:t>());</w:t>
+      </w:r>
+      <w:r>
+        <w:t>.</w:t>
+      </w:r>
+      <w:r>
+        <w:t xml:space="preserve"> According to </w:t>
       </w:r>
       <w:sdt>
         <w:sdtPr>
@@ -2823,17 +4430,35 @@
       <w:r>
         <w:t xml:space="preserve">, </w:t>
       </w:r>
-      <w:proofErr w:type="gramStart"/>
-      <w:r>
-        <w:t>ordinal(</w:t>
-      </w:r>
-      <w:proofErr w:type="gramEnd"/>
-      <w:r>
-        <w:t xml:space="preserve">) will return the zero-based index of the </w:t>
-      </w:r>
       <w:proofErr w:type="spellStart"/>
       <w:r>
-        <w:t>enum</w:t>
+        <w:rPr>
+          <w:rStyle w:val="CodeChar"/>
+        </w:rPr>
+        <w:t>Enum.</w:t>
+      </w:r>
+      <w:r>
+        <w:rPr>
+          <w:rStyle w:val="CodeChar"/>
+        </w:rPr>
+        <w:t>ordinal</w:t>
+      </w:r>
+      <w:proofErr w:type="spellEnd"/>
+      <w:r>
+        <w:rPr>
+          <w:rStyle w:val="CodeChar"/>
+        </w:rPr>
+        <w:t>()</w:t>
+      </w:r>
+      <w:r>
+        <w:t xml:space="preserve"> will return the zero-based index of the </w:t>
+      </w:r>
+      <w:proofErr w:type="spellStart"/>
+      <w:r>
+        <w:t>E</w:t>
+      </w:r>
+      <w:r>
+        <w:t>num</w:t>
       </w:r>
       <w:proofErr w:type="spellEnd"/>
       <w:r>
@@ -2870,11 +4495,20 @@
       </w:r>
       <w:proofErr w:type="spellStart"/>
       <w:r>
+        <w:rPr>
+          <w:rStyle w:val="CodeChar"/>
+        </w:rPr>
         <w:t>Random.nextInt</w:t>
       </w:r>
       <w:proofErr w:type="spellEnd"/>
       <w:r>
-        <w:t xml:space="preserve">(value) returns a value between 0 </w:t>
+        <w:rPr>
+          <w:rStyle w:val="CodeChar"/>
+        </w:rPr>
+        <w:t>(value)</w:t>
+      </w:r>
+      <w:r>
+        <w:t xml:space="preserve"> returns a value between 0 </w:t>
       </w:r>
       <w:r>
         <w:t xml:space="preserve">(inclusive) </w:t>
@@ -2901,43 +4535,67 @@
         <w:rPr>
           <w:rStyle w:val="Strong"/>
         </w:rPr>
-        <w:t>Hypothesis:</w:t>
-      </w:r>
-      <w:r>
-        <w:rPr>
-          <w:rStyle w:val="Strong"/>
-        </w:rPr>
-        <w:t xml:space="preserve"> </w:t>
+        <w:t xml:space="preserve">Hypothesis: </w:t>
       </w:r>
       <w:r>
         <w:t xml:space="preserve">Changing line 26 to </w:t>
       </w:r>
       <w:proofErr w:type="spellStart"/>
       <w:r>
+        <w:rPr>
+          <w:rStyle w:val="CodeChar"/>
+        </w:rPr>
         <w:t>int</w:t>
       </w:r>
       <w:proofErr w:type="spellEnd"/>
       <w:r>
+        <w:rPr>
+          <w:rStyle w:val="CodeChar"/>
+        </w:rPr>
         <w:t xml:space="preserve"> random = </w:t>
       </w:r>
       <w:proofErr w:type="spellStart"/>
       <w:r>
+        <w:rPr>
+          <w:rStyle w:val="CodeChar"/>
+        </w:rPr>
         <w:t>RANDOM</w:t>
       </w:r>
       <w:r>
+        <w:rPr>
+          <w:rStyle w:val="CodeChar"/>
+        </w:rPr>
         <w:t>.nextInt</w:t>
       </w:r>
       <w:proofErr w:type="spellEnd"/>
       <w:r>
+        <w:rPr>
+          <w:rStyle w:val="CodeChar"/>
+        </w:rPr>
         <w:t>(values(</w:t>
       </w:r>
       <w:proofErr w:type="gramStart"/>
       <w:r>
+        <w:rPr>
+          <w:rStyle w:val="CodeChar"/>
+        </w:rPr>
         <w:t>).length</w:t>
       </w:r>
       <w:proofErr w:type="gramEnd"/>
       <w:r>
-        <w:t>) will result in Dices functioning correctly.</w:t>
+        <w:rPr>
+          <w:rStyle w:val="CodeChar"/>
+        </w:rPr>
+        <w:t>)</w:t>
+      </w:r>
+      <w:r>
+        <w:t xml:space="preserve"> will result in </w:t>
+      </w:r>
+      <w:r>
+        <w:t>the game functioning</w:t>
+      </w:r>
+      <w:r>
+        <w:t xml:space="preserve"> correctly.</w:t>
       </w:r>
     </w:p>
     <w:p>
@@ -2952,34 +4610,14 @@
         <w:rPr>
           <w:rStyle w:val="Strong"/>
         </w:rPr>
-        <w:t>Test</w:t>
-      </w:r>
-      <w:r>
-        <w:rPr>
-          <w:rStyle w:val="Strong"/>
-        </w:rPr>
-        <w:t xml:space="preserve"> (Junit): </w:t>
+        <w:t xml:space="preserve">Test (Junit): </w:t>
       </w:r>
       <w:r>
         <w:rPr>
           <w:rStyle w:val="Strong"/>
           <w:b w:val="0"/>
         </w:rPr>
-        <w:t>Assert that the chance of each of the 6 faces rolling on the dice is 1/6</w:t>
-      </w:r>
-      <w:r>
-        <w:rPr>
-          <w:rStyle w:val="Strong"/>
-          <w:b w:val="0"/>
-        </w:rPr>
-        <w:t xml:space="preserve"> with the line changed</w:t>
-      </w:r>
-      <w:r>
-        <w:rPr>
-          <w:rStyle w:val="Strong"/>
-          <w:b w:val="0"/>
-        </w:rPr>
-        <w:t>.</w:t>
+        <w:t>Assert that the chance of each of the 6 faces rolling on the dice is 1/6 with the line changed.</w:t>
       </w:r>
     </w:p>
     <w:p>
@@ -3005,14 +4643,14 @@
           <w:rStyle w:val="Strong"/>
           <w:b w:val="0"/>
         </w:rPr>
-        <w:t>SUCCESS</w:t>
+        <w:t>Partial Success.</w:t>
       </w:r>
       <w:r>
         <w:rPr>
           <w:rStyle w:val="Strong"/>
           <w:b w:val="0"/>
         </w:rPr>
-        <w:t xml:space="preserve">. </w:t>
+        <w:t xml:space="preserve"> </w:t>
       </w:r>
       <w:r>
         <w:rPr>
@@ -3052,38 +4690,76 @@
         <w:t xml:space="preserve">Looking at how the </w:t>
       </w:r>
       <w:proofErr w:type="spellStart"/>
-      <w:proofErr w:type="gramStart"/>
-      <w:r>
-        <w:t>playRole</w:t>
+      <w:r>
+        <w:rPr>
+          <w:rStyle w:val="CodeChar"/>
+        </w:rPr>
+        <w:t>Game.</w:t>
+      </w:r>
+      <w:r>
+        <w:rPr>
+          <w:rStyle w:val="CodeChar"/>
+        </w:rPr>
+        <w:t>playRound</w:t>
       </w:r>
       <w:proofErr w:type="spellEnd"/>
       <w:r>
-        <w:t>(</w:t>
-      </w:r>
-      <w:proofErr w:type="gramEnd"/>
-      <w:r>
-        <w:t xml:space="preserve">) interacts, with the Dice, it doesn’t actually use the value returned by roll(), but instead gets the value using </w:t>
+        <w:t xml:space="preserve"> interacts, with the Dice, it doesn’t actually use the value returned by </w:t>
+      </w:r>
+      <w:r>
+        <w:rPr>
+          <w:rStyle w:val="CodeChar"/>
+        </w:rPr>
+        <w:t>roll</w:t>
+      </w:r>
+      <w:r>
+        <w:t>,</w:t>
+      </w:r>
+      <w:r>
+        <w:t xml:space="preserve"> but instead gets the value using </w:t>
       </w:r>
       <w:proofErr w:type="spellStart"/>
       <w:r>
+        <w:rPr>
+          <w:rStyle w:val="CodeChar"/>
+        </w:rPr>
         <w:t>Dice.getValue</w:t>
       </w:r>
       <w:proofErr w:type="spellEnd"/>
       <w:r>
-        <w:t xml:space="preserve">(). For this reason, the next step is to check that the value returned by </w:t>
+        <w:t xml:space="preserve">. For this reason, the next step is to check that the value returned by </w:t>
       </w:r>
       <w:proofErr w:type="spellStart"/>
-      <w:proofErr w:type="gramStart"/>
-      <w:r>
+      <w:r>
+        <w:rPr>
+          <w:rStyle w:val="CodeChar"/>
+        </w:rPr>
+        <w:t>Dice.</w:t>
+      </w:r>
+      <w:r>
+        <w:rPr>
+          <w:rStyle w:val="CodeChar"/>
+        </w:rPr>
         <w:t>getValue</w:t>
       </w:r>
       <w:proofErr w:type="spellEnd"/>
       <w:r>
-        <w:t>(</w:t>
-      </w:r>
-      <w:proofErr w:type="gramEnd"/>
-      <w:r>
-        <w:t>) is just as random as that returned by roll().</w:t>
+        <w:t xml:space="preserve"> </w:t>
+      </w:r>
+      <w:r>
+        <w:t>is the same</w:t>
+      </w:r>
+      <w:r>
+        <w:t xml:space="preserve"> as that returned by </w:t>
+      </w:r>
+      <w:r>
+        <w:rPr>
+          <w:rStyle w:val="CodeChar"/>
+        </w:rPr>
+        <w:t>roll</w:t>
+      </w:r>
+      <w:r>
+        <w:t>.</w:t>
       </w:r>
     </w:p>
     <w:p/>
@@ -3099,63 +4775,61 @@
         <w:rPr>
           <w:rStyle w:val="Strong"/>
         </w:rPr>
-        <w:t>Hypothesis:</w:t>
-      </w:r>
-      <w:r>
-        <w:rPr>
-          <w:rStyle w:val="Strong"/>
-        </w:rPr>
-        <w:t xml:space="preserve"> </w:t>
+        <w:t xml:space="preserve">Hypothesis: </w:t>
       </w:r>
       <w:proofErr w:type="spellStart"/>
       <w:r>
         <w:rPr>
+          <w:rStyle w:val="CodeChar"/>
+        </w:rPr>
+        <w:t>Dice.</w:t>
+      </w:r>
+      <w:r>
+        <w:rPr>
+          <w:rStyle w:val="CodeChar"/>
+        </w:rPr>
+        <w:t>getValue</w:t>
+      </w:r>
+      <w:proofErr w:type="spellEnd"/>
+      <w:r>
+        <w:rPr>
           <w:rStyle w:val="Strong"/>
           <w:b w:val="0"/>
         </w:rPr>
-        <w:t>getValue</w:t>
-      </w:r>
-      <w:proofErr w:type="spellEnd"/>
+        <w:t xml:space="preserve"> is not returning the random values.</w:t>
+      </w:r>
+    </w:p>
+    <w:p>
+      <w:pPr>
+        <w:autoSpaceDE w:val="0"/>
+        <w:autoSpaceDN w:val="0"/>
+        <w:adjustRightInd w:val="0"/>
+        <w:spacing w:after="0" w:line="240" w:lineRule="auto"/>
+        <w:ind w:left="360"/>
+      </w:pPr>
+      <w:r>
+        <w:rPr>
+          <w:rStyle w:val="Strong"/>
+        </w:rPr>
+        <w:t xml:space="preserve">Test (Junit): </w:t>
+      </w:r>
       <w:r>
         <w:rPr>
           <w:rStyle w:val="Strong"/>
           <w:b w:val="0"/>
         </w:rPr>
-        <w:t xml:space="preserve"> is not returning the random values.</w:t>
-      </w:r>
-    </w:p>
-    <w:p>
-      <w:pPr>
-        <w:autoSpaceDE w:val="0"/>
-        <w:autoSpaceDN w:val="0"/>
-        <w:adjustRightInd w:val="0"/>
-        <w:spacing w:after="0" w:line="240" w:lineRule="auto"/>
-        <w:ind w:left="360"/>
-      </w:pPr>
-      <w:r>
-        <w:rPr>
-          <w:rStyle w:val="Strong"/>
-        </w:rPr>
-        <w:t>Test</w:t>
-      </w:r>
-      <w:r>
-        <w:rPr>
-          <w:rStyle w:val="Strong"/>
-        </w:rPr>
-        <w:t xml:space="preserve"> (Junit): </w:t>
-      </w:r>
-      <w:r>
-        <w:rPr>
-          <w:rStyle w:val="Strong"/>
-          <w:b w:val="0"/>
-        </w:rPr>
         <w:t xml:space="preserve">Assert that </w:t>
       </w:r>
       <w:proofErr w:type="spellStart"/>
       <w:r>
         <w:rPr>
-          <w:rStyle w:val="Strong"/>
-          <w:b w:val="0"/>
+          <w:rStyle w:val="CodeChar"/>
+        </w:rPr>
+        <w:t>Dice.</w:t>
+      </w:r>
+      <w:r>
+        <w:rPr>
+          <w:rStyle w:val="CodeChar"/>
         </w:rPr>
         <w:t>getValue</w:t>
       </w:r>
@@ -3191,23 +4865,76 @@
           <w:rStyle w:val="Strong"/>
           <w:b w:val="0"/>
         </w:rPr>
-        <w:t xml:space="preserve">FAIL. </w:t>
+        <w:t>Fail</w:t>
+      </w:r>
+      <w:r>
+        <w:rPr>
+          <w:rStyle w:val="Strong"/>
+          <w:b w:val="0"/>
+        </w:rPr>
+        <w:t xml:space="preserve">. </w:t>
       </w:r>
       <w:proofErr w:type="spellStart"/>
       <w:r>
         <w:rPr>
+          <w:rStyle w:val="CodeChar"/>
+        </w:rPr>
+        <w:t>Dice.</w:t>
+      </w:r>
+      <w:r>
+        <w:rPr>
+          <w:rStyle w:val="CodeChar"/>
+        </w:rPr>
+        <w:t>getValue</w:t>
+      </w:r>
+      <w:proofErr w:type="spellEnd"/>
+      <w:r>
+        <w:rPr>
           <w:rStyle w:val="Strong"/>
           <w:b w:val="0"/>
         </w:rPr>
+        <w:t xml:space="preserve"> returns the correct value 1/6 of the time.</w:t>
+      </w:r>
+    </w:p>
+    <w:p>
+      <w:pPr>
+        <w:autoSpaceDE w:val="0"/>
+        <w:autoSpaceDN w:val="0"/>
+        <w:adjustRightInd w:val="0"/>
+        <w:spacing w:after="0" w:line="240" w:lineRule="auto"/>
+        <w:ind w:left="360"/>
+      </w:pPr>
+      <w:r>
+        <w:rPr>
+          <w:rStyle w:val="Strong"/>
+        </w:rPr>
+        <w:t>Conclusion:</w:t>
+      </w:r>
+      <w:r>
+        <w:t xml:space="preserve"> </w:t>
+      </w:r>
+      <w:r>
+        <w:t xml:space="preserve">The issue is in </w:t>
+      </w:r>
+      <w:proofErr w:type="spellStart"/>
+      <w:r>
+        <w:rPr>
+          <w:rStyle w:val="CodeChar"/>
+        </w:rPr>
+        <w:t>Dice.</w:t>
+      </w:r>
+      <w:r>
+        <w:rPr>
+          <w:rStyle w:val="CodeChar"/>
+        </w:rPr>
         <w:t>getValue</w:t>
       </w:r>
       <w:proofErr w:type="spellEnd"/>
       <w:r>
-        <w:rPr>
-          <w:rStyle w:val="Strong"/>
-          <w:b w:val="0"/>
-        </w:rPr>
-        <w:t xml:space="preserve"> returns the correct value 1/6 of the time.</w:t>
+        <w:t>.</w:t>
+      </w:r>
+      <w:r>
+        <w:t xml:space="preserve"> Hypothesis is correct.</w:t>
       </w:r>
     </w:p>
     <w:p>
@@ -3218,25 +4945,27 @@
         <w:spacing w:after="0" w:line="240" w:lineRule="auto"/>
         <w:ind w:left="360"/>
       </w:pPr>
-      <w:r>
-        <w:rPr>
-          <w:rStyle w:val="Strong"/>
-        </w:rPr>
-        <w:t>Conclusion:</w:t>
-      </w:r>
-      <w:r>
-        <w:t xml:space="preserve"> </w:t>
-      </w:r>
-      <w:r>
-        <w:t xml:space="preserve">The issue is in </w:t>
+    </w:p>
+    <w:p>
+      <w:pPr>
+        <w:pStyle w:val="Quote"/>
+      </w:pPr>
+      <w:r>
+        <w:t xml:space="preserve">The next step is to look at where the value being returned by </w:t>
       </w:r>
       <w:proofErr w:type="spellStart"/>
       <w:r>
-        <w:t>getValue</w:t>
+        <w:rPr>
+          <w:rStyle w:val="CodeChar"/>
+        </w:rPr>
+        <w:t>Dice.getValue</w:t>
       </w:r>
       <w:proofErr w:type="spellEnd"/>
       <w:r>
-        <w:t>.</w:t>
+        <w:t xml:space="preserve"> is</w:t>
+      </w:r>
+      <w:r>
+        <w:t xml:space="preserve"> being set. It is only being set in the constructor, which explains my initial suspicions regarding something happening during initialization that is determining the results in some way.</w:t>
       </w:r>
     </w:p>
     <w:p>
@@ -3246,27 +4975,32 @@
         <w:adjustRightInd w:val="0"/>
         <w:spacing w:after="0" w:line="240" w:lineRule="auto"/>
         <w:ind w:left="360"/>
-      </w:pPr>
-    </w:p>
-    <w:p>
-      <w:pPr>
-        <w:pStyle w:val="Quote"/>
-      </w:pPr>
-      <w:r>
-        <w:t xml:space="preserve">The next step is to look at where the value being returned by </w:t>
+        <w:rPr>
+          <w:b/>
+        </w:rPr>
+      </w:pPr>
+      <w:r>
+        <w:rPr>
+          <w:rStyle w:val="Strong"/>
+        </w:rPr>
+        <w:t xml:space="preserve">Hypothesis: </w:t>
+      </w:r>
+      <w:r>
+        <w:t xml:space="preserve">Setting value to the random face before returning it from </w:t>
       </w:r>
       <w:proofErr w:type="spellStart"/>
-      <w:proofErr w:type="gramStart"/>
-      <w:r>
-        <w:t>getValue</w:t>
+      <w:r>
+        <w:rPr>
+          <w:rStyle w:val="CodeChar"/>
+        </w:rPr>
+        <w:t>Dice.roll</w:t>
       </w:r>
       <w:proofErr w:type="spellEnd"/>
       <w:r>
-        <w:t>(</w:t>
-      </w:r>
-      <w:proofErr w:type="gramEnd"/>
-      <w:r>
-        <w:t>) is being set. It is only being set in the constructor, which explains my initial suspicions regarding something happening during initialization that is determining the results in some way.</w:t>
+        <w:t xml:space="preserve"> will </w:t>
+      </w:r>
+      <w:r>
+        <w:t>make the game work properly.</w:t>
       </w:r>
     </w:p>
     <w:p>
@@ -3276,56 +5010,12 @@
         <w:adjustRightInd w:val="0"/>
         <w:spacing w:after="0" w:line="240" w:lineRule="auto"/>
         <w:ind w:left="360"/>
-        <w:rPr>
-          <w:b/>
-        </w:rPr>
-      </w:pPr>
-      <w:r>
-        <w:rPr>
-          <w:rStyle w:val="Strong"/>
-        </w:rPr>
-        <w:t>Hypothesis:</w:t>
-      </w:r>
-      <w:r>
-        <w:rPr>
-          <w:rStyle w:val="Strong"/>
-        </w:rPr>
-        <w:t xml:space="preserve"> </w:t>
-      </w:r>
-      <w:r>
-        <w:t xml:space="preserve">Setting value to the random face before returning it from </w:t>
-      </w:r>
-      <w:proofErr w:type="spellStart"/>
-      <w:r>
-        <w:t>Dice.roll</w:t>
-      </w:r>
-      <w:proofErr w:type="spellEnd"/>
-      <w:r>
-        <w:t xml:space="preserve">() will </w:t>
-      </w:r>
-      <w:r>
-        <w:t>make the game work properly.</w:t>
-      </w:r>
-    </w:p>
-    <w:p>
-      <w:pPr>
-        <w:autoSpaceDE w:val="0"/>
-        <w:autoSpaceDN w:val="0"/>
-        <w:adjustRightInd w:val="0"/>
-        <w:spacing w:after="0" w:line="240" w:lineRule="auto"/>
-        <w:ind w:left="360"/>
-      </w:pPr>
-      <w:r>
-        <w:rPr>
-          <w:rStyle w:val="Strong"/>
-        </w:rPr>
-        <w:t>Test</w:t>
-      </w:r>
-      <w:r>
-        <w:rPr>
-          <w:rStyle w:val="Strong"/>
-        </w:rPr>
-        <w:t xml:space="preserve"> (Junit): </w:t>
+      </w:pPr>
+      <w:r>
+        <w:rPr>
+          <w:rStyle w:val="Strong"/>
+        </w:rPr>
+        <w:t xml:space="preserve">Test (Junit): </w:t>
       </w:r>
       <w:r>
         <w:rPr>
@@ -3384,33 +5074,550 @@
         <w:pStyle w:val="Quote"/>
       </w:pPr>
       <w:r>
-        <w:t>The odds of the game now appear to be correct</w:t>
-      </w:r>
-      <w:r>
-        <w:t>.</w:t>
+        <w:t>The odds of the game now appear to be correct.</w:t>
       </w:r>
     </w:p>
     <w:p>
       <w:pPr>
         <w:pStyle w:val="Heading2"/>
       </w:pPr>
+      <w:bookmarkStart w:id="19" w:name="_Toc463176505"/>
       <w:r>
         <w:lastRenderedPageBreak/>
         <w:t>Before and After Screenshots</w:t>
       </w:r>
-    </w:p>
-    <w:p>
-      <w:r>
-        <w:t>With first change:</w:t>
-      </w:r>
-    </w:p>
-    <w:p>
-      <w:bookmarkStart w:id="0" w:name="_GoBack"/>
-      <w:bookmarkEnd w:id="0"/>
-    </w:p>
-    <w:p>
-      <w:r>
-        <w:t>With both changes:</w:t>
+      <w:bookmarkEnd w:id="19"/>
+    </w:p>
+    <w:p>
+      <w:r>
+        <w:t>Without fixes:</w:t>
+      </w:r>
+    </w:p>
+    <w:p>
+      <w:r>
+        <w:rPr>
+          <w:noProof/>
+          <w:lang w:eastAsia="en-AU"/>
+        </w:rPr>
+        <w:drawing>
+          <wp:inline distT="0" distB="0" distL="0" distR="0">
+            <wp:extent cx="3971925" cy="2876550"/>
+            <wp:effectExtent l="0" t="0" r="9525" b="0"/>
+            <wp:docPr id="24" name="Picture 24"/>
+            <wp:cNvGraphicFramePr>
+              <a:graphicFrameLocks xmlns:a="http://schemas.openxmlformats.org/drawingml/2006/main" noChangeAspect="1"/>
+            </wp:cNvGraphicFramePr>
+            <a:graphic xmlns:a="http://schemas.openxmlformats.org/drawingml/2006/main">
+              <a:graphicData uri="http://schemas.openxmlformats.org/drawingml/2006/picture">
+                <pic:pic xmlns:pic="http://schemas.openxmlformats.org/drawingml/2006/picture">
+                  <pic:nvPicPr>
+                    <pic:cNvPr id="0" name="Picture 12"/>
+                    <pic:cNvPicPr>
+                      <a:picLocks noChangeAspect="1" noChangeArrowheads="1"/>
+                    </pic:cNvPicPr>
+                  </pic:nvPicPr>
+                  <pic:blipFill>
+                    <a:blip r:embed="rId22">
+                      <a:extLst>
+                        <a:ext uri="{28A0092B-C50C-407E-A947-70E740481C1C}">
+                          <a14:useLocalDpi xmlns:a14="http://schemas.microsoft.com/office/drawing/2010/main" val="0"/>
+                        </a:ext>
+                      </a:extLst>
+                    </a:blip>
+                    <a:srcRect/>
+                    <a:stretch>
+                      <a:fillRect/>
+                    </a:stretch>
+                  </pic:blipFill>
+                  <pic:spPr bwMode="auto">
+                    <a:xfrm>
+                      <a:off x="0" y="0"/>
+                      <a:ext cx="3971925" cy="2876550"/>
+                    </a:xfrm>
+                    <a:prstGeom prst="rect">
+                      <a:avLst/>
+                    </a:prstGeom>
+                    <a:noFill/>
+                    <a:ln>
+                      <a:noFill/>
+                    </a:ln>
+                  </pic:spPr>
+                </pic:pic>
+              </a:graphicData>
+            </a:graphic>
+          </wp:inline>
+        </w:drawing>
+      </w:r>
+    </w:p>
+    <w:p>
+      <w:r>
+        <w:rPr>
+          <w:noProof/>
+          <w:lang w:eastAsia="en-AU"/>
+        </w:rPr>
+        <w:drawing>
+          <wp:inline distT="0" distB="0" distL="0" distR="0">
+            <wp:extent cx="4438650" cy="428625"/>
+            <wp:effectExtent l="0" t="0" r="0" b="9525"/>
+            <wp:docPr id="30" name="Picture 30"/>
+            <wp:cNvGraphicFramePr>
+              <a:graphicFrameLocks xmlns:a="http://schemas.openxmlformats.org/drawingml/2006/main" noChangeAspect="1"/>
+            </wp:cNvGraphicFramePr>
+            <a:graphic xmlns:a="http://schemas.openxmlformats.org/drawingml/2006/main">
+              <a:graphicData uri="http://schemas.openxmlformats.org/drawingml/2006/picture">
+                <pic:pic xmlns:pic="http://schemas.openxmlformats.org/drawingml/2006/picture">
+                  <pic:nvPicPr>
+                    <pic:cNvPr id="0" name="Picture 17"/>
+                    <pic:cNvPicPr>
+                      <a:picLocks noChangeAspect="1" noChangeArrowheads="1"/>
+                    </pic:cNvPicPr>
+                  </pic:nvPicPr>
+                  <pic:blipFill>
+                    <a:blip r:embed="rId23">
+                      <a:extLst>
+                        <a:ext uri="{28A0092B-C50C-407E-A947-70E740481C1C}">
+                          <a14:useLocalDpi xmlns:a14="http://schemas.microsoft.com/office/drawing/2010/main" val="0"/>
+                        </a:ext>
+                      </a:extLst>
+                    </a:blip>
+                    <a:srcRect/>
+                    <a:stretch>
+                      <a:fillRect/>
+                    </a:stretch>
+                  </pic:blipFill>
+                  <pic:spPr bwMode="auto">
+                    <a:xfrm>
+                      <a:off x="0" y="0"/>
+                      <a:ext cx="4438650" cy="428625"/>
+                    </a:xfrm>
+                    <a:prstGeom prst="rect">
+                      <a:avLst/>
+                    </a:prstGeom>
+                    <a:noFill/>
+                    <a:ln>
+                      <a:noFill/>
+                    </a:ln>
+                  </pic:spPr>
+                </pic:pic>
+              </a:graphicData>
+            </a:graphic>
+          </wp:inline>
+        </w:drawing>
+      </w:r>
+    </w:p>
+    <w:p>
+      <w:r>
+        <w:rPr>
+          <w:noProof/>
+          <w:lang w:eastAsia="en-AU"/>
+        </w:rPr>
+        <w:drawing>
+          <wp:inline distT="0" distB="0" distL="0" distR="0">
+            <wp:extent cx="5505450" cy="438150"/>
+            <wp:effectExtent l="0" t="0" r="0" b="0"/>
+            <wp:docPr id="31" name="Picture 31"/>
+            <wp:cNvGraphicFramePr>
+              <a:graphicFrameLocks xmlns:a="http://schemas.openxmlformats.org/drawingml/2006/main" noChangeAspect="1"/>
+            </wp:cNvGraphicFramePr>
+            <a:graphic xmlns:a="http://schemas.openxmlformats.org/drawingml/2006/main">
+              <a:graphicData uri="http://schemas.openxmlformats.org/drawingml/2006/picture">
+                <pic:pic xmlns:pic="http://schemas.openxmlformats.org/drawingml/2006/picture">
+                  <pic:nvPicPr>
+                    <pic:cNvPr id="0" name="Picture 18"/>
+                    <pic:cNvPicPr>
+                      <a:picLocks noChangeAspect="1" noChangeArrowheads="1"/>
+                    </pic:cNvPicPr>
+                  </pic:nvPicPr>
+                  <pic:blipFill>
+                    <a:blip r:embed="rId24">
+                      <a:extLst>
+                        <a:ext uri="{28A0092B-C50C-407E-A947-70E740481C1C}">
+                          <a14:useLocalDpi xmlns:a14="http://schemas.microsoft.com/office/drawing/2010/main" val="0"/>
+                        </a:ext>
+                      </a:extLst>
+                    </a:blip>
+                    <a:srcRect/>
+                    <a:stretch>
+                      <a:fillRect/>
+                    </a:stretch>
+                  </pic:blipFill>
+                  <pic:spPr bwMode="auto">
+                    <a:xfrm>
+                      <a:off x="0" y="0"/>
+                      <a:ext cx="5505450" cy="438150"/>
+                    </a:xfrm>
+                    <a:prstGeom prst="rect">
+                      <a:avLst/>
+                    </a:prstGeom>
+                    <a:noFill/>
+                    <a:ln>
+                      <a:noFill/>
+                    </a:ln>
+                  </pic:spPr>
+                </pic:pic>
+              </a:graphicData>
+            </a:graphic>
+          </wp:inline>
+        </w:drawing>
+      </w:r>
+    </w:p>
+    <w:p>
+      <w:r>
+        <w:rPr>
+          <w:noProof/>
+          <w:lang w:eastAsia="en-AU"/>
+        </w:rPr>
+        <w:drawing>
+          <wp:inline distT="0" distB="0" distL="0" distR="0">
+            <wp:extent cx="5212080" cy="365760"/>
+            <wp:effectExtent l="0" t="0" r="7620" b="0"/>
+            <wp:docPr id="32" name="Picture 32"/>
+            <wp:cNvGraphicFramePr>
+              <a:graphicFrameLocks xmlns:a="http://schemas.openxmlformats.org/drawingml/2006/main" noChangeAspect="1"/>
+            </wp:cNvGraphicFramePr>
+            <a:graphic xmlns:a="http://schemas.openxmlformats.org/drawingml/2006/main">
+              <a:graphicData uri="http://schemas.openxmlformats.org/drawingml/2006/picture">
+                <pic:pic xmlns:pic="http://schemas.openxmlformats.org/drawingml/2006/picture">
+                  <pic:nvPicPr>
+                    <pic:cNvPr id="0" name="Picture 19"/>
+                    <pic:cNvPicPr>
+                      <a:picLocks noChangeAspect="1" noChangeArrowheads="1"/>
+                    </pic:cNvPicPr>
+                  </pic:nvPicPr>
+                  <pic:blipFill>
+                    <a:blip r:embed="rId25">
+                      <a:extLst>
+                        <a:ext uri="{28A0092B-C50C-407E-A947-70E740481C1C}">
+                          <a14:useLocalDpi xmlns:a14="http://schemas.microsoft.com/office/drawing/2010/main" val="0"/>
+                        </a:ext>
+                      </a:extLst>
+                    </a:blip>
+                    <a:srcRect/>
+                    <a:stretch>
+                      <a:fillRect/>
+                    </a:stretch>
+                  </pic:blipFill>
+                  <pic:spPr bwMode="auto">
+                    <a:xfrm>
+                      <a:off x="0" y="0"/>
+                      <a:ext cx="5212080" cy="365760"/>
+                    </a:xfrm>
+                    <a:prstGeom prst="rect">
+                      <a:avLst/>
+                    </a:prstGeom>
+                    <a:noFill/>
+                    <a:ln>
+                      <a:noFill/>
+                    </a:ln>
+                  </pic:spPr>
+                </pic:pic>
+              </a:graphicData>
+            </a:graphic>
+          </wp:inline>
+        </w:drawing>
+      </w:r>
+    </w:p>
+    <w:p>
+      <w:r>
+        <w:rPr>
+          <w:noProof/>
+          <w:lang w:eastAsia="en-AU"/>
+        </w:rPr>
+        <w:drawing>
+          <wp:inline distT="0" distB="0" distL="0" distR="0" wp14:anchorId="18A1554C" wp14:editId="005202A7">
+            <wp:extent cx="5295900" cy="838200"/>
+            <wp:effectExtent l="0" t="0" r="0" b="0"/>
+            <wp:docPr id="27" name="Picture 27"/>
+            <wp:cNvGraphicFramePr>
+              <a:graphicFrameLocks xmlns:a="http://schemas.openxmlformats.org/drawingml/2006/main" noChangeAspect="1"/>
+            </wp:cNvGraphicFramePr>
+            <a:graphic xmlns:a="http://schemas.openxmlformats.org/drawingml/2006/main">
+              <a:graphicData uri="http://schemas.openxmlformats.org/drawingml/2006/picture">
+                <pic:pic xmlns:pic="http://schemas.openxmlformats.org/drawingml/2006/picture">
+                  <pic:nvPicPr>
+                    <pic:cNvPr id="0" name="Picture 14"/>
+                    <pic:cNvPicPr>
+                      <a:picLocks noChangeAspect="1" noChangeArrowheads="1"/>
+                    </pic:cNvPicPr>
+                  </pic:nvPicPr>
+                  <pic:blipFill>
+                    <a:blip r:embed="rId26">
+                      <a:extLst>
+                        <a:ext uri="{28A0092B-C50C-407E-A947-70E740481C1C}">
+                          <a14:useLocalDpi xmlns:a14="http://schemas.microsoft.com/office/drawing/2010/main" val="0"/>
+                        </a:ext>
+                      </a:extLst>
+                    </a:blip>
+                    <a:srcRect/>
+                    <a:stretch>
+                      <a:fillRect/>
+                    </a:stretch>
+                  </pic:blipFill>
+                  <pic:spPr bwMode="auto">
+                    <a:xfrm>
+                      <a:off x="0" y="0"/>
+                      <a:ext cx="5295900" cy="838200"/>
+                    </a:xfrm>
+                    <a:prstGeom prst="rect">
+                      <a:avLst/>
+                    </a:prstGeom>
+                    <a:noFill/>
+                    <a:ln>
+                      <a:noFill/>
+                    </a:ln>
+                  </pic:spPr>
+                </pic:pic>
+              </a:graphicData>
+            </a:graphic>
+          </wp:inline>
+        </w:drawing>
+      </w:r>
+    </w:p>
+    <w:p>
+      <w:r>
+        <w:rPr>
+          <w:noProof/>
+          <w:lang w:eastAsia="en-AU"/>
+        </w:rPr>
+        <w:drawing>
+          <wp:inline distT="0" distB="0" distL="0" distR="0">
+            <wp:extent cx="3267075" cy="571500"/>
+            <wp:effectExtent l="0" t="0" r="9525" b="0"/>
+            <wp:docPr id="29" name="Picture 29"/>
+            <wp:cNvGraphicFramePr>
+              <a:graphicFrameLocks xmlns:a="http://schemas.openxmlformats.org/drawingml/2006/main" noChangeAspect="1"/>
+            </wp:cNvGraphicFramePr>
+            <a:graphic xmlns:a="http://schemas.openxmlformats.org/drawingml/2006/main">
+              <a:graphicData uri="http://schemas.openxmlformats.org/drawingml/2006/picture">
+                <pic:pic xmlns:pic="http://schemas.openxmlformats.org/drawingml/2006/picture">
+                  <pic:nvPicPr>
+                    <pic:cNvPr id="0" name="Picture 16"/>
+                    <pic:cNvPicPr>
+                      <a:picLocks noChangeAspect="1" noChangeArrowheads="1"/>
+                    </pic:cNvPicPr>
+                  </pic:nvPicPr>
+                  <pic:blipFill>
+                    <a:blip r:embed="rId27">
+                      <a:extLst>
+                        <a:ext uri="{28A0092B-C50C-407E-A947-70E740481C1C}">
+                          <a14:useLocalDpi xmlns:a14="http://schemas.microsoft.com/office/drawing/2010/main" val="0"/>
+                        </a:ext>
+                      </a:extLst>
+                    </a:blip>
+                    <a:srcRect/>
+                    <a:stretch>
+                      <a:fillRect/>
+                    </a:stretch>
+                  </pic:blipFill>
+                  <pic:spPr bwMode="auto">
+                    <a:xfrm>
+                      <a:off x="0" y="0"/>
+                      <a:ext cx="3267075" cy="571500"/>
+                    </a:xfrm>
+                    <a:prstGeom prst="rect">
+                      <a:avLst/>
+                    </a:prstGeom>
+                    <a:noFill/>
+                    <a:ln>
+                      <a:noFill/>
+                    </a:ln>
+                  </pic:spPr>
+                </pic:pic>
+              </a:graphicData>
+            </a:graphic>
+          </wp:inline>
+        </w:drawing>
+      </w:r>
+    </w:p>
+    <w:p>
+      <w:r>
+        <w:t xml:space="preserve">With first </w:t>
+      </w:r>
+      <w:r>
+        <w:t>fix</w:t>
+      </w:r>
+      <w:r>
+        <w:t>:</w:t>
+      </w:r>
+    </w:p>
+    <w:p>
+      <w:r>
+        <w:rPr>
+          <w:noProof/>
+          <w:lang w:eastAsia="en-AU"/>
+        </w:rPr>
+        <w:lastRenderedPageBreak/>
+        <w:drawing>
+          <wp:inline distT="0" distB="0" distL="0" distR="0">
+            <wp:extent cx="3990975" cy="2771775"/>
+            <wp:effectExtent l="0" t="0" r="9525" b="9525"/>
+            <wp:docPr id="26" name="Picture 26"/>
+            <wp:cNvGraphicFramePr>
+              <a:graphicFrameLocks xmlns:a="http://schemas.openxmlformats.org/drawingml/2006/main" noChangeAspect="1"/>
+            </wp:cNvGraphicFramePr>
+            <a:graphic xmlns:a="http://schemas.openxmlformats.org/drawingml/2006/main">
+              <a:graphicData uri="http://schemas.openxmlformats.org/drawingml/2006/picture">
+                <pic:pic xmlns:pic="http://schemas.openxmlformats.org/drawingml/2006/picture">
+                  <pic:nvPicPr>
+                    <pic:cNvPr id="0" name="Picture 13"/>
+                    <pic:cNvPicPr>
+                      <a:picLocks noChangeAspect="1" noChangeArrowheads="1"/>
+                    </pic:cNvPicPr>
+                  </pic:nvPicPr>
+                  <pic:blipFill>
+                    <a:blip r:embed="rId28">
+                      <a:extLst>
+                        <a:ext uri="{28A0092B-C50C-407E-A947-70E740481C1C}">
+                          <a14:useLocalDpi xmlns:a14="http://schemas.microsoft.com/office/drawing/2010/main" val="0"/>
+                        </a:ext>
+                      </a:extLst>
+                    </a:blip>
+                    <a:srcRect/>
+                    <a:stretch>
+                      <a:fillRect/>
+                    </a:stretch>
+                  </pic:blipFill>
+                  <pic:spPr bwMode="auto">
+                    <a:xfrm>
+                      <a:off x="0" y="0"/>
+                      <a:ext cx="3990975" cy="2771775"/>
+                    </a:xfrm>
+                    <a:prstGeom prst="rect">
+                      <a:avLst/>
+                    </a:prstGeom>
+                    <a:noFill/>
+                    <a:ln>
+                      <a:noFill/>
+                    </a:ln>
+                  </pic:spPr>
+                </pic:pic>
+              </a:graphicData>
+            </a:graphic>
+          </wp:inline>
+        </w:drawing>
+      </w:r>
+    </w:p>
+    <w:p>
+      <w:r>
+        <w:rPr>
+          <w:noProof/>
+          <w:lang w:eastAsia="en-AU"/>
+        </w:rPr>
+        <w:drawing>
+          <wp:inline distT="0" distB="0" distL="0" distR="0" wp14:anchorId="3D4177CA" wp14:editId="139D59B3">
+            <wp:extent cx="4514850" cy="762000"/>
+            <wp:effectExtent l="0" t="0" r="0" b="0"/>
+            <wp:docPr id="28" name="Picture 28"/>
+            <wp:cNvGraphicFramePr>
+              <a:graphicFrameLocks xmlns:a="http://schemas.openxmlformats.org/drawingml/2006/main" noChangeAspect="1"/>
+            </wp:cNvGraphicFramePr>
+            <a:graphic xmlns:a="http://schemas.openxmlformats.org/drawingml/2006/main">
+              <a:graphicData uri="http://schemas.openxmlformats.org/drawingml/2006/picture">
+                <pic:pic xmlns:pic="http://schemas.openxmlformats.org/drawingml/2006/picture">
+                  <pic:nvPicPr>
+                    <pic:cNvPr id="0" name="Picture 15"/>
+                    <pic:cNvPicPr>
+                      <a:picLocks noChangeAspect="1" noChangeArrowheads="1"/>
+                    </pic:cNvPicPr>
+                  </pic:nvPicPr>
+                  <pic:blipFill>
+                    <a:blip r:embed="rId29">
+                      <a:extLst>
+                        <a:ext uri="{28A0092B-C50C-407E-A947-70E740481C1C}">
+                          <a14:useLocalDpi xmlns:a14="http://schemas.microsoft.com/office/drawing/2010/main" val="0"/>
+                        </a:ext>
+                      </a:extLst>
+                    </a:blip>
+                    <a:srcRect/>
+                    <a:stretch>
+                      <a:fillRect/>
+                    </a:stretch>
+                  </pic:blipFill>
+                  <pic:spPr bwMode="auto">
+                    <a:xfrm>
+                      <a:off x="0" y="0"/>
+                      <a:ext cx="4514850" cy="762000"/>
+                    </a:xfrm>
+                    <a:prstGeom prst="rect">
+                      <a:avLst/>
+                    </a:prstGeom>
+                    <a:noFill/>
+                    <a:ln>
+                      <a:noFill/>
+                    </a:ln>
+                  </pic:spPr>
+                </pic:pic>
+              </a:graphicData>
+            </a:graphic>
+          </wp:inline>
+        </w:drawing>
+      </w:r>
+    </w:p>
+    <w:p>
+      <w:r>
+        <w:rPr>
+          <w:noProof/>
+          <w:lang w:eastAsia="en-AU"/>
+        </w:rPr>
+        <w:drawing>
+          <wp:inline distT="0" distB="0" distL="0" distR="0">
+            <wp:extent cx="4480560" cy="640080"/>
+            <wp:effectExtent l="0" t="0" r="0" b="7620"/>
+            <wp:docPr id="33" name="Picture 33"/>
+            <wp:cNvGraphicFramePr>
+              <a:graphicFrameLocks xmlns:a="http://schemas.openxmlformats.org/drawingml/2006/main" noChangeAspect="1"/>
+            </wp:cNvGraphicFramePr>
+            <a:graphic xmlns:a="http://schemas.openxmlformats.org/drawingml/2006/main">
+              <a:graphicData uri="http://schemas.openxmlformats.org/drawingml/2006/picture">
+                <pic:pic xmlns:pic="http://schemas.openxmlformats.org/drawingml/2006/picture">
+                  <pic:nvPicPr>
+                    <pic:cNvPr id="0" name="Picture 20"/>
+                    <pic:cNvPicPr>
+                      <a:picLocks noChangeAspect="1" noChangeArrowheads="1"/>
+                    </pic:cNvPicPr>
+                  </pic:nvPicPr>
+                  <pic:blipFill>
+                    <a:blip r:embed="rId30">
+                      <a:extLst>
+                        <a:ext uri="{28A0092B-C50C-407E-A947-70E740481C1C}">
+                          <a14:useLocalDpi xmlns:a14="http://schemas.microsoft.com/office/drawing/2010/main" val="0"/>
+                        </a:ext>
+                      </a:extLst>
+                    </a:blip>
+                    <a:srcRect/>
+                    <a:stretch>
+                      <a:fillRect/>
+                    </a:stretch>
+                  </pic:blipFill>
+                  <pic:spPr bwMode="auto">
+                    <a:xfrm>
+                      <a:off x="0" y="0"/>
+                      <a:ext cx="4480560" cy="640080"/>
+                    </a:xfrm>
+                    <a:prstGeom prst="rect">
+                      <a:avLst/>
+                    </a:prstGeom>
+                    <a:noFill/>
+                    <a:ln>
+                      <a:noFill/>
+                    </a:ln>
+                  </pic:spPr>
+                </pic:pic>
+              </a:graphicData>
+            </a:graphic>
+          </wp:inline>
+        </w:drawing>
+      </w:r>
+    </w:p>
+    <w:p>
+      <w:r>
+        <w:t xml:space="preserve">With both </w:t>
+      </w:r>
+      <w:r>
+        <w:t>fixes</w:t>
+      </w:r>
+      <w:r>
+        <w:t>:</w:t>
       </w:r>
     </w:p>
     <w:p>
@@ -3437,7 +5644,7 @@
                     </pic:cNvPicPr>
                   </pic:nvPicPr>
                   <pic:blipFill>
-                    <a:blip r:embed="rId22">
+                    <a:blip r:embed="rId31">
                       <a:extLst>
                         <a:ext uri="{28A0092B-C50C-407E-A947-70E740481C1C}">
                           <a14:useLocalDpi xmlns:a14="http://schemas.microsoft.com/office/drawing/2010/main" val="0"/>
@@ -3469,6 +5676,135 @@
         </w:drawing>
       </w:r>
     </w:p>
+    <w:p>
+      <w:r>
+        <w:rPr>
+          <w:noProof/>
+          <w:lang w:eastAsia="en-AU"/>
+        </w:rPr>
+        <w:drawing>
+          <wp:inline distT="0" distB="0" distL="0" distR="0">
+            <wp:extent cx="3286125" cy="714375"/>
+            <wp:effectExtent l="0" t="0" r="9525" b="9525"/>
+            <wp:docPr id="34" name="Picture 34"/>
+            <wp:cNvGraphicFramePr>
+              <a:graphicFrameLocks xmlns:a="http://schemas.openxmlformats.org/drawingml/2006/main" noChangeAspect="1"/>
+            </wp:cNvGraphicFramePr>
+            <a:graphic xmlns:a="http://schemas.openxmlformats.org/drawingml/2006/main">
+              <a:graphicData uri="http://schemas.openxmlformats.org/drawingml/2006/picture">
+                <pic:pic xmlns:pic="http://schemas.openxmlformats.org/drawingml/2006/picture">
+                  <pic:nvPicPr>
+                    <pic:cNvPr id="0" name="Picture 21"/>
+                    <pic:cNvPicPr>
+                      <a:picLocks noChangeAspect="1" noChangeArrowheads="1"/>
+                    </pic:cNvPicPr>
+                  </pic:nvPicPr>
+                  <pic:blipFill>
+                    <a:blip r:embed="rId32">
+                      <a:extLst>
+                        <a:ext uri="{28A0092B-C50C-407E-A947-70E740481C1C}">
+                          <a14:useLocalDpi xmlns:a14="http://schemas.microsoft.com/office/drawing/2010/main" val="0"/>
+                        </a:ext>
+                      </a:extLst>
+                    </a:blip>
+                    <a:srcRect/>
+                    <a:stretch>
+                      <a:fillRect/>
+                    </a:stretch>
+                  </pic:blipFill>
+                  <pic:spPr bwMode="auto">
+                    <a:xfrm>
+                      <a:off x="0" y="0"/>
+                      <a:ext cx="3286125" cy="714375"/>
+                    </a:xfrm>
+                    <a:prstGeom prst="rect">
+                      <a:avLst/>
+                    </a:prstGeom>
+                    <a:noFill/>
+                    <a:ln>
+                      <a:noFill/>
+                    </a:ln>
+                  </pic:spPr>
+                </pic:pic>
+              </a:graphicData>
+            </a:graphic>
+          </wp:inline>
+        </w:drawing>
+      </w:r>
+    </w:p>
+    <w:p/>
+    <w:p>
+      <w:pPr>
+        <w:pStyle w:val="Heading2"/>
+      </w:pPr>
+      <w:bookmarkStart w:id="20" w:name="_Toc463176506"/>
+      <w:r>
+        <w:lastRenderedPageBreak/>
+        <w:t>User test output</w:t>
+      </w:r>
+      <w:bookmarkEnd w:id="20"/>
+    </w:p>
+    <w:p>
+      <w:r>
+        <w:t>Note that the win/loss ratio does vary slightly, but is always 0.42 +/- 0.01. This is because the sample size is not large enough to always be exactly 0.42.</w:t>
+      </w:r>
+    </w:p>
+    <w:p>
+      <w:r>
+        <w:rPr>
+          <w:noProof/>
+          <w:lang w:eastAsia="en-AU"/>
+        </w:rPr>
+        <w:drawing>
+          <wp:inline distT="0" distB="0" distL="0" distR="0">
+            <wp:extent cx="3524250" cy="219075"/>
+            <wp:effectExtent l="0" t="0" r="0" b="9525"/>
+            <wp:docPr id="35" name="Picture 35"/>
+            <wp:cNvGraphicFramePr>
+              <a:graphicFrameLocks xmlns:a="http://schemas.openxmlformats.org/drawingml/2006/main" noChangeAspect="1"/>
+            </wp:cNvGraphicFramePr>
+            <a:graphic xmlns:a="http://schemas.openxmlformats.org/drawingml/2006/main">
+              <a:graphicData uri="http://schemas.openxmlformats.org/drawingml/2006/picture">
+                <pic:pic xmlns:pic="http://schemas.openxmlformats.org/drawingml/2006/picture">
+                  <pic:nvPicPr>
+                    <pic:cNvPr id="0" name="Picture 22"/>
+                    <pic:cNvPicPr>
+                      <a:picLocks noChangeAspect="1" noChangeArrowheads="1"/>
+                    </pic:cNvPicPr>
+                  </pic:nvPicPr>
+                  <pic:blipFill>
+                    <a:blip r:embed="rId33">
+                      <a:extLst>
+                        <a:ext uri="{28A0092B-C50C-407E-A947-70E740481C1C}">
+                          <a14:useLocalDpi xmlns:a14="http://schemas.microsoft.com/office/drawing/2010/main" val="0"/>
+                        </a:ext>
+                      </a:extLst>
+                    </a:blip>
+                    <a:srcRect/>
+                    <a:stretch>
+                      <a:fillRect/>
+                    </a:stretch>
+                  </pic:blipFill>
+                  <pic:spPr bwMode="auto">
+                    <a:xfrm>
+                      <a:off x="0" y="0"/>
+                      <a:ext cx="3524250" cy="219075"/>
+                    </a:xfrm>
+                    <a:prstGeom prst="rect">
+                      <a:avLst/>
+                    </a:prstGeom>
+                    <a:noFill/>
+                    <a:ln>
+                      <a:noFill/>
+                    </a:ln>
+                  </pic:spPr>
+                </pic:pic>
+              </a:graphicData>
+            </a:graphic>
+          </wp:inline>
+        </w:drawing>
+      </w:r>
+    </w:p>
     <w:p/>
     <w:p/>
     <w:p/>
@@ -3476,7 +5812,7 @@
     <w:p/>
     <w:p/>
     <w:p/>
-    <w:p/>
+    <w:bookmarkStart w:id="21" w:name="_Toc463176507" w:displacedByCustomXml="next"/>
     <w:sdt>
       <w:sdtPr>
         <w:id w:val="-707714017"/>
@@ -3501,6 +5837,7 @@
           <w:r>
             <w:t>References</w:t>
           </w:r>
+          <w:bookmarkEnd w:id="21"/>
         </w:p>
         <w:sdt>
           <w:sdtPr>
@@ -4237,18 +6574,27 @@
     <w:basedOn w:val="Normal"/>
     <w:link w:val="CodeChar"/>
     <w:qFormat/>
-    <w:rsid w:val="001F7773"/>
+    <w:rsid w:val="0021407E"/>
+    <w:pPr>
+      <w:autoSpaceDE w:val="0"/>
+      <w:autoSpaceDN w:val="0"/>
+      <w:adjustRightInd w:val="0"/>
+      <w:spacing w:after="0" w:line="240" w:lineRule="auto"/>
+      <w:ind w:left="360"/>
+    </w:pPr>
     <w:rPr>
       <w:rFonts w:ascii="Consolas" w:hAnsi="Consolas"/>
+      <w:b/>
     </w:rPr>
   </w:style>
   <w:style w:type="character" w:customStyle="1" w:styleId="CodeChar">
     <w:name w:val="Code Char"/>
     <w:basedOn w:val="DefaultParagraphFont"/>
     <w:link w:val="Code"/>
-    <w:rsid w:val="001F7773"/>
+    <w:rsid w:val="0021407E"/>
     <w:rPr>
       <w:rFonts w:ascii="Consolas" w:hAnsi="Consolas"/>
+      <w:b/>
     </w:rPr>
   </w:style>
   <w:style w:type="paragraph" w:styleId="Title">
@@ -4292,11 +6638,10 @@
     <w:link w:val="QuoteChar"/>
     <w:uiPriority w:val="29"/>
     <w:qFormat/>
-    <w:rsid w:val="0001594C"/>
+    <w:rsid w:val="0021407E"/>
     <w:pPr>
       <w:spacing w:before="200"/>
       <w:ind w:left="864" w:right="864"/>
-      <w:jc w:val="center"/>
     </w:pPr>
     <w:rPr>
       <w:i/>
@@ -4309,7 +6654,7 @@
     <w:basedOn w:val="DefaultParagraphFont"/>
     <w:link w:val="Quote"/>
     <w:uiPriority w:val="29"/>
-    <w:rsid w:val="0001594C"/>
+    <w:rsid w:val="0021407E"/>
     <w:rPr>
       <w:i/>
       <w:iCs/>
@@ -4346,6 +6691,57 @@
     <w:uiPriority w:val="37"/>
     <w:unhideWhenUsed/>
     <w:rsid w:val="00723F91"/>
+  </w:style>
+  <w:style w:type="paragraph" w:styleId="TOCHeading">
+    <w:name w:val="TOC Heading"/>
+    <w:basedOn w:val="Heading1"/>
+    <w:next w:val="Normal"/>
+    <w:uiPriority w:val="39"/>
+    <w:unhideWhenUsed/>
+    <w:qFormat/>
+    <w:rsid w:val="0021407E"/>
+    <w:pPr>
+      <w:outlineLvl w:val="9"/>
+    </w:pPr>
+    <w:rPr>
+      <w:lang w:val="en-US"/>
+    </w:rPr>
+  </w:style>
+  <w:style w:type="paragraph" w:styleId="TOC1">
+    <w:name w:val="toc 1"/>
+    <w:basedOn w:val="Normal"/>
+    <w:next w:val="Normal"/>
+    <w:autoRedefine/>
+    <w:uiPriority w:val="39"/>
+    <w:unhideWhenUsed/>
+    <w:rsid w:val="0021407E"/>
+    <w:pPr>
+      <w:spacing w:after="100"/>
+    </w:pPr>
+  </w:style>
+  <w:style w:type="paragraph" w:styleId="TOC2">
+    <w:name w:val="toc 2"/>
+    <w:basedOn w:val="Normal"/>
+    <w:next w:val="Normal"/>
+    <w:autoRedefine/>
+    <w:uiPriority w:val="39"/>
+    <w:unhideWhenUsed/>
+    <w:rsid w:val="0021407E"/>
+    <w:pPr>
+      <w:spacing w:after="100"/>
+      <w:ind w:left="220"/>
+    </w:pPr>
+  </w:style>
+  <w:style w:type="character" w:styleId="Hyperlink">
+    <w:name w:val="Hyperlink"/>
+    <w:basedOn w:val="DefaultParagraphFont"/>
+    <w:uiPriority w:val="99"/>
+    <w:unhideWhenUsed/>
+    <w:rsid w:val="0021407E"/>
+    <w:rPr>
+      <w:color w:val="0563C1" w:themeColor="hyperlink"/>
+      <w:u w:val="single"/>
+    </w:rPr>
   </w:style>
 </w:styles>
 </file>
@@ -4685,7 +7081,7 @@
 </file>
 
 <file path=customXml/itemProps1.xml><?xml version="1.0" encoding="utf-8"?>
-<ds:datastoreItem xmlns:ds="http://schemas.openxmlformats.org/officeDocument/2006/customXml" ds:itemID="{81A8CD9A-3B93-4808-B45E-38527823F3D3}">
+<ds:datastoreItem xmlns:ds="http://schemas.openxmlformats.org/officeDocument/2006/customXml" ds:itemID="{5E8F97D1-114C-44B3-A0B8-477DD72ABDDB}">
   <ds:schemaRefs>
     <ds:schemaRef ds:uri="http://schemas.openxmlformats.org/officeDocument/2006/bibliography"/>
   </ds:schemaRefs>

</xml_diff>

<commit_message>
Fix Assignment Number and upload Journal PDF.
</commit_message>
<xml_diff>
--- a/Bug Fixing Journal.docx
+++ b/Bug Fixing Journal.docx
@@ -2,6 +2,8 @@
 <file path=word/document.xml><?xml version="1.0" encoding="utf-8"?>
 <w:document xmlns:wpc="http://schemas.microsoft.com/office/word/2010/wordprocessingCanvas" xmlns:cx="http://schemas.microsoft.com/office/drawing/2014/chartex" xmlns:cx1="http://schemas.microsoft.com/office/drawing/2015/9/8/chartex" xmlns:cx2="http://schemas.microsoft.com/office/drawing/2015/10/21/chartex" xmlns:mc="http://schemas.openxmlformats.org/markup-compatibility/2006" xmlns:o="urn:schemas-microsoft-com:office:office" xmlns:r="http://schemas.openxmlformats.org/officeDocument/2006/relationships" xmlns:m="http://schemas.openxmlformats.org/officeDocument/2006/math" xmlns:v="urn:schemas-microsoft-com:vml" xmlns:wp14="http://schemas.microsoft.com/office/word/2010/wordprocessingDrawing" xmlns:wp="http://schemas.openxmlformats.org/drawingml/2006/wordprocessingDrawing" xmlns:w10="urn:schemas-microsoft-com:office:word" xmlns:w="http://schemas.openxmlformats.org/wordprocessingml/2006/main" xmlns:w14="http://schemas.microsoft.com/office/word/2010/wordml" xmlns:w15="http://schemas.microsoft.com/office/word/2012/wordml" xmlns:w16se="http://schemas.microsoft.com/office/word/2015/wordml/symex" xmlns:wpg="http://schemas.microsoft.com/office/word/2010/wordprocessingGroup" xmlns:wpi="http://schemas.microsoft.com/office/word/2010/wordprocessingInk" xmlns:wne="http://schemas.microsoft.com/office/word/2006/wordml" xmlns:wps="http://schemas.microsoft.com/office/word/2010/wordprocessingShape" mc:Ignorable="w14 w15 w16se wp14">
   <w:body>
+    <w:bookmarkStart w:id="0" w:name="_GoBack" w:displacedByCustomXml="next"/>
+    <w:bookmarkEnd w:id="0" w:displacedByCustomXml="next"/>
     <w:sdt>
       <w:sdtPr>
         <w:id w:val="1833016909"/>
@@ -10,6 +12,7 @@
           <w:docPartUnique/>
         </w:docPartObj>
       </w:sdtPr>
+      <w:sdtEndPr/>
       <w:sdtContent>
         <w:p>
           <w:r>
@@ -358,6 +361,7 @@
                                   <w:dataBinding w:prefixMappings="xmlns:ns0='http://purl.org/dc/elements/1.1/' xmlns:ns1='http://schemas.openxmlformats.org/package/2006/metadata/core-properties' " w:xpath="/ns1:coreProperties[1]/ns0:creator[1]" w:storeItemID="{6C3C8BC8-F283-45AE-878A-BAB7291924A1}"/>
                                   <w:text/>
                                 </w:sdtPr>
+                                <w:sdtEndPr/>
                                 <w:sdtContent>
                                   <w:p>
                                     <w:pPr>
@@ -404,6 +408,7 @@
                                     <w:dataBinding w:prefixMappings="xmlns:ns0='http://schemas.microsoft.com/office/2006/coverPageProps' " w:xpath="/ns0:CoverPageProperties[1]/ns0:CompanyEmail[1]" w:storeItemID="{55AF091B-3C7A-41E3-B477-F2FDAA23CFDA}"/>
                                     <w:text/>
                                   </w:sdtPr>
+                                  <w:sdtEndPr/>
                                   <w:sdtContent>
                                     <w:r>
                                       <w:rPr>
@@ -621,6 +626,7 @@
                                   <w:dataBinding w:prefixMappings="xmlns:ns0='http://schemas.microsoft.com/office/2006/coverPageProps' " w:xpath="/ns0:CoverPageProperties[1]/ns0:Abstract[1]" w:storeItemID="{55AF091B-3C7A-41E3-B477-F2FDAA23CFDA}"/>
                                   <w:text w:multiLine="1"/>
                                 </w:sdtPr>
+                                <w:sdtEndPr/>
                                 <w:sdtContent>
                                   <w:p>
                                     <w:pPr>
@@ -849,6 +855,7 @@
                                   <w:dataBinding w:prefixMappings="xmlns:ns0='http://purl.org/dc/elements/1.1/' xmlns:ns1='http://schemas.openxmlformats.org/package/2006/metadata/core-properties' " w:xpath="/ns1:coreProperties[1]/ns0:subject[1]" w:storeItemID="{6C3C8BC8-F283-45AE-878A-BAB7291924A1}"/>
                                   <w:text/>
                                 </w:sdtPr>
+                                <w:sdtEndPr/>
                                 <w:sdtContent>
                                   <w:p>
                                     <w:pPr>
@@ -866,7 +873,15 @@
                                         <w:sz w:val="36"/>
                                         <w:szCs w:val="36"/>
                                       </w:rPr>
-                                      <w:t>Assignment 3</w:t>
+                                      <w:t xml:space="preserve">Assignment </w:t>
+                                    </w:r>
+                                    <w:r>
+                                      <w:rPr>
+                                        <w:color w:val="404040" w:themeColor="text1" w:themeTint="BF"/>
+                                        <w:sz w:val="36"/>
+                                        <w:szCs w:val="36"/>
+                                      </w:rPr>
+                                      <w:t>4</w:t>
                                     </w:r>
                                   </w:p>
                                 </w:sdtContent>
@@ -893,6 +908,10 @@
               </mc:Choice>
               <mc:Fallback>
                 <w:pict>
+                  <v:shapetype id="_x0000_t202" coordsize="21600,21600" o:spt="202" path="m,l,21600r21600,l21600,xe">
+                    <v:stroke joinstyle="miter"/>
+                    <v:path gradientshapeok="t" o:connecttype="rect"/>
+                  </v:shapetype>
                   <v:shape id="Text Box 154" o:spid="_x0000_s1028" type="#_x0000_t202" style="position:absolute;margin-left:0;margin-top:0;width:8in;height:286.5pt;z-index:251659264;visibility:visible;mso-wrap-style:square;mso-width-percent:941;mso-height-percent:363;mso-top-percent:300;mso-wrap-distance-left:9pt;mso-wrap-distance-top:0;mso-wrap-distance-right:9pt;mso-wrap-distance-bottom:0;mso-position-horizontal:center;mso-position-horizontal-relative:page;mso-position-vertical-relative:page;mso-width-percent:941;mso-height-percent:363;mso-top-percent:300;mso-width-relative:page;mso-height-relative:page;v-text-anchor:bottom" o:gfxdata="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" filled="f" stroked="f" strokeweight=".5pt">
                     <v:textbox inset="126pt,0,54pt,0">
                       <w:txbxContent>
@@ -950,6 +969,7 @@
                             <w:dataBinding w:prefixMappings="xmlns:ns0='http://purl.org/dc/elements/1.1/' xmlns:ns1='http://schemas.openxmlformats.org/package/2006/metadata/core-properties' " w:xpath="/ns1:coreProperties[1]/ns0:subject[1]" w:storeItemID="{6C3C8BC8-F283-45AE-878A-BAB7291924A1}"/>
                             <w:text/>
                           </w:sdtPr>
+                          <w:sdtEndPr/>
                           <w:sdtContent>
                             <w:p>
                               <w:pPr>
@@ -967,7 +987,15 @@
                                   <w:sz w:val="36"/>
                                   <w:szCs w:val="36"/>
                                 </w:rPr>
-                                <w:t>Assignment 3</w:t>
+                                <w:t xml:space="preserve">Assignment </w:t>
+                              </w:r>
+                              <w:r>
+                                <w:rPr>
+                                  <w:color w:val="404040" w:themeColor="text1" w:themeTint="BF"/>
+                                  <w:sz w:val="36"/>
+                                  <w:szCs w:val="36"/>
+                                </w:rPr>
+                                <w:t>4</w:t>
                               </w:r>
                             </w:p>
                           </w:sdtContent>
@@ -995,8 +1023,6 @@
             <w:br w:type="page"/>
           </w:r>
         </w:p>
-        <w:bookmarkStart w:id="0" w:name="_GoBack" w:displacedByCustomXml="next"/>
-        <w:bookmarkEnd w:id="0" w:displacedByCustomXml="next"/>
       </w:sdtContent>
     </w:sdt>
     <w:p>
@@ -1010,6 +1036,13 @@
     </w:p>
     <w:sdt>
       <w:sdtPr>
+        <w:rPr>
+          <w:rFonts w:asciiTheme="minorHAnsi" w:eastAsiaTheme="minorHAnsi" w:hAnsiTheme="minorHAnsi" w:cstheme="minorBidi"/>
+          <w:color w:val="auto"/>
+          <w:sz w:val="22"/>
+          <w:szCs w:val="22"/>
+          <w:lang w:val="en-AU"/>
+        </w:rPr>
         <w:id w:val="24756062"/>
         <w:docPartObj>
           <w:docPartGallery w:val="Table of Contents"/>
@@ -1018,14 +1051,9 @@
       </w:sdtPr>
       <w:sdtEndPr>
         <w:rPr>
-          <w:rFonts w:asciiTheme="minorHAnsi" w:eastAsiaTheme="minorHAnsi" w:hAnsiTheme="minorHAnsi" w:cstheme="minorBidi"/>
           <w:b/>
           <w:bCs/>
           <w:noProof/>
-          <w:color w:val="auto"/>
-          <w:sz w:val="22"/>
-          <w:szCs w:val="22"/>
-          <w:lang w:val="en-AU"/>
         </w:rPr>
       </w:sdtEndPr>
       <w:sdtContent>
@@ -1058,7 +1086,7 @@
           <w:r>
             <w:fldChar w:fldCharType="separate"/>
           </w:r>
-          <w:hyperlink w:anchor="_Toc463214587" w:history="1">
+          <w:hyperlink w:anchor="_Toc463214819" w:history="1">
             <w:r>
               <w:rPr>
                 <w:rStyle w:val="Hyperlink"/>
@@ -1085,7 +1113,7 @@
                 <w:noProof/>
                 <w:webHidden/>
               </w:rPr>
-              <w:instrText xml:space="preserve"> PAGEREF _Toc463214587 \h </w:instrText>
+              <w:instrText xml:space="preserve"> PAGEREF _Toc463214819 \h </w:instrText>
             </w:r>
             <w:r>
               <w:rPr>
@@ -1128,7 +1156,7 @@
               <w:lang w:eastAsia="en-AU"/>
             </w:rPr>
           </w:pPr>
-          <w:hyperlink w:anchor="_Toc463214588" w:history="1">
+          <w:hyperlink w:anchor="_Toc463214820" w:history="1">
             <w:r>
               <w:rPr>
                 <w:rStyle w:val="Hyperlink"/>
@@ -1155,7 +1183,7 @@
                 <w:noProof/>
                 <w:webHidden/>
               </w:rPr>
-              <w:instrText xml:space="preserve"> PAGEREF _Toc463214588 \h </w:instrText>
+              <w:instrText xml:space="preserve"> PAGEREF _Toc463214820 \h </w:instrText>
             </w:r>
             <w:r>
               <w:rPr>
@@ -1198,7 +1226,7 @@
               <w:lang w:eastAsia="en-AU"/>
             </w:rPr>
           </w:pPr>
-          <w:hyperlink w:anchor="_Toc463214589" w:history="1">
+          <w:hyperlink w:anchor="_Toc463214821" w:history="1">
             <w:r>
               <w:rPr>
                 <w:rStyle w:val="Hyperlink"/>
@@ -1225,7 +1253,7 @@
                 <w:noProof/>
                 <w:webHidden/>
               </w:rPr>
-              <w:instrText xml:space="preserve"> PAGEREF _Toc463214589 \h </w:instrText>
+              <w:instrText xml:space="preserve"> PAGEREF _Toc463214821 \h </w:instrText>
             </w:r>
             <w:r>
               <w:rPr>
@@ -1268,7 +1296,7 @@
               <w:lang w:eastAsia="en-AU"/>
             </w:rPr>
           </w:pPr>
-          <w:hyperlink w:anchor="_Toc463214590" w:history="1">
+          <w:hyperlink w:anchor="_Toc463214822" w:history="1">
             <w:r>
               <w:rPr>
                 <w:rStyle w:val="Hyperlink"/>
@@ -1295,7 +1323,7 @@
                 <w:noProof/>
                 <w:webHidden/>
               </w:rPr>
-              <w:instrText xml:space="preserve"> PAGEREF _Toc463214590 \h </w:instrText>
+              <w:instrText xml:space="preserve"> PAGEREF _Toc463214822 \h </w:instrText>
             </w:r>
             <w:r>
               <w:rPr>
@@ -1338,7 +1366,7 @@
               <w:lang w:eastAsia="en-AU"/>
             </w:rPr>
           </w:pPr>
-          <w:hyperlink w:anchor="_Toc463214591" w:history="1">
+          <w:hyperlink w:anchor="_Toc463214823" w:history="1">
             <w:r>
               <w:rPr>
                 <w:rStyle w:val="Hyperlink"/>
@@ -1365,7 +1393,7 @@
                 <w:noProof/>
                 <w:webHidden/>
               </w:rPr>
-              <w:instrText xml:space="preserve"> PAGEREF _Toc463214591 \h </w:instrText>
+              <w:instrText xml:space="preserve"> PAGEREF _Toc463214823 \h </w:instrText>
             </w:r>
             <w:r>
               <w:rPr>
@@ -1408,7 +1436,7 @@
               <w:lang w:eastAsia="en-AU"/>
             </w:rPr>
           </w:pPr>
-          <w:hyperlink w:anchor="_Toc463214592" w:history="1">
+          <w:hyperlink w:anchor="_Toc463214824" w:history="1">
             <w:r>
               <w:rPr>
                 <w:rStyle w:val="Hyperlink"/>
@@ -1435,7 +1463,7 @@
                 <w:noProof/>
                 <w:webHidden/>
               </w:rPr>
-              <w:instrText xml:space="preserve"> PAGEREF _Toc463214592 \h </w:instrText>
+              <w:instrText xml:space="preserve"> PAGEREF _Toc463214824 \h </w:instrText>
             </w:r>
             <w:r>
               <w:rPr>
@@ -1478,7 +1506,7 @@
               <w:lang w:eastAsia="en-AU"/>
             </w:rPr>
           </w:pPr>
-          <w:hyperlink w:anchor="_Toc463214593" w:history="1">
+          <w:hyperlink w:anchor="_Toc463214825" w:history="1">
             <w:r>
               <w:rPr>
                 <w:rStyle w:val="Hyperlink"/>
@@ -1505,7 +1533,7 @@
                 <w:noProof/>
                 <w:webHidden/>
               </w:rPr>
-              <w:instrText xml:space="preserve"> PAGEREF _Toc463214593 \h </w:instrText>
+              <w:instrText xml:space="preserve"> PAGEREF _Toc463214825 \h </w:instrText>
             </w:r>
             <w:r>
               <w:rPr>
@@ -1548,7 +1576,7 @@
               <w:lang w:eastAsia="en-AU"/>
             </w:rPr>
           </w:pPr>
-          <w:hyperlink w:anchor="_Toc463214594" w:history="1">
+          <w:hyperlink w:anchor="_Toc463214826" w:history="1">
             <w:r>
               <w:rPr>
                 <w:rStyle w:val="Hyperlink"/>
@@ -1575,7 +1603,7 @@
                 <w:noProof/>
                 <w:webHidden/>
               </w:rPr>
-              <w:instrText xml:space="preserve"> PAGEREF _Toc463214594 \h </w:instrText>
+              <w:instrText xml:space="preserve"> PAGEREF _Toc463214826 \h </w:instrText>
             </w:r>
             <w:r>
               <w:rPr>
@@ -1618,7 +1646,7 @@
               <w:lang w:eastAsia="en-AU"/>
             </w:rPr>
           </w:pPr>
-          <w:hyperlink w:anchor="_Toc463214595" w:history="1">
+          <w:hyperlink w:anchor="_Toc463214827" w:history="1">
             <w:r>
               <w:rPr>
                 <w:rStyle w:val="Hyperlink"/>
@@ -1645,7 +1673,7 @@
                 <w:noProof/>
                 <w:webHidden/>
               </w:rPr>
-              <w:instrText xml:space="preserve"> PAGEREF _Toc463214595 \h </w:instrText>
+              <w:instrText xml:space="preserve"> PAGEREF _Toc463214827 \h </w:instrText>
             </w:r>
             <w:r>
               <w:rPr>
@@ -1688,7 +1716,7 @@
               <w:lang w:eastAsia="en-AU"/>
             </w:rPr>
           </w:pPr>
-          <w:hyperlink w:anchor="_Toc463214596" w:history="1">
+          <w:hyperlink w:anchor="_Toc463214828" w:history="1">
             <w:r>
               <w:rPr>
                 <w:rStyle w:val="Hyperlink"/>
@@ -1715,7 +1743,7 @@
                 <w:noProof/>
                 <w:webHidden/>
               </w:rPr>
-              <w:instrText xml:space="preserve"> PAGEREF _Toc463214596 \h </w:instrText>
+              <w:instrText xml:space="preserve"> PAGEREF _Toc463214828 \h </w:instrText>
             </w:r>
             <w:r>
               <w:rPr>
@@ -1758,7 +1786,7 @@
               <w:lang w:eastAsia="en-AU"/>
             </w:rPr>
           </w:pPr>
-          <w:hyperlink w:anchor="_Toc463214597" w:history="1">
+          <w:hyperlink w:anchor="_Toc463214829" w:history="1">
             <w:r>
               <w:rPr>
                 <w:rStyle w:val="Hyperlink"/>
@@ -1785,7 +1813,7 @@
                 <w:noProof/>
                 <w:webHidden/>
               </w:rPr>
-              <w:instrText xml:space="preserve"> PAGEREF _Toc463214597 \h </w:instrText>
+              <w:instrText xml:space="preserve"> PAGEREF _Toc463214829 \h </w:instrText>
             </w:r>
             <w:r>
               <w:rPr>
@@ -1828,7 +1856,7 @@
               <w:lang w:eastAsia="en-AU"/>
             </w:rPr>
           </w:pPr>
-          <w:hyperlink w:anchor="_Toc463214598" w:history="1">
+          <w:hyperlink w:anchor="_Toc463214830" w:history="1">
             <w:r>
               <w:rPr>
                 <w:rStyle w:val="Hyperlink"/>
@@ -1855,7 +1883,7 @@
                 <w:noProof/>
                 <w:webHidden/>
               </w:rPr>
-              <w:instrText xml:space="preserve"> PAGEREF _Toc463214598 \h </w:instrText>
+              <w:instrText xml:space="preserve"> PAGEREF _Toc463214830 \h </w:instrText>
             </w:r>
             <w:r>
               <w:rPr>
@@ -1898,7 +1926,7 @@
               <w:lang w:eastAsia="en-AU"/>
             </w:rPr>
           </w:pPr>
-          <w:hyperlink w:anchor="_Toc463214599" w:history="1">
+          <w:hyperlink w:anchor="_Toc463214831" w:history="1">
             <w:r>
               <w:rPr>
                 <w:rStyle w:val="Hyperlink"/>
@@ -1925,7 +1953,7 @@
                 <w:noProof/>
                 <w:webHidden/>
               </w:rPr>
-              <w:instrText xml:space="preserve"> PAGEREF _Toc463214599 \h </w:instrText>
+              <w:instrText xml:space="preserve"> PAGEREF _Toc463214831 \h </w:instrText>
             </w:r>
             <w:r>
               <w:rPr>
@@ -1968,7 +1996,7 @@
               <w:lang w:eastAsia="en-AU"/>
             </w:rPr>
           </w:pPr>
-          <w:hyperlink w:anchor="_Toc463214600" w:history="1">
+          <w:hyperlink w:anchor="_Toc463214832" w:history="1">
             <w:r>
               <w:rPr>
                 <w:rStyle w:val="Hyperlink"/>
@@ -1995,7 +2023,7 @@
                 <w:noProof/>
                 <w:webHidden/>
               </w:rPr>
-              <w:instrText xml:space="preserve"> PAGEREF _Toc463214600 \h </w:instrText>
+              <w:instrText xml:space="preserve"> PAGEREF _Toc463214832 \h </w:instrText>
             </w:r>
             <w:r>
               <w:rPr>
@@ -2038,7 +2066,7 @@
               <w:lang w:eastAsia="en-AU"/>
             </w:rPr>
           </w:pPr>
-          <w:hyperlink w:anchor="_Toc463214601" w:history="1">
+          <w:hyperlink w:anchor="_Toc463214833" w:history="1">
             <w:r>
               <w:rPr>
                 <w:rStyle w:val="Hyperlink"/>
@@ -2065,7 +2093,7 @@
                 <w:noProof/>
                 <w:webHidden/>
               </w:rPr>
-              <w:instrText xml:space="preserve"> PAGEREF _Toc463214601 \h </w:instrText>
+              <w:instrText xml:space="preserve"> PAGEREF _Toc463214833 \h </w:instrText>
             </w:r>
             <w:r>
               <w:rPr>
@@ -2108,7 +2136,7 @@
               <w:lang w:eastAsia="en-AU"/>
             </w:rPr>
           </w:pPr>
-          <w:hyperlink w:anchor="_Toc463214602" w:history="1">
+          <w:hyperlink w:anchor="_Toc463214834" w:history="1">
             <w:r>
               <w:rPr>
                 <w:rStyle w:val="Hyperlink"/>
@@ -2135,7 +2163,7 @@
                 <w:noProof/>
                 <w:webHidden/>
               </w:rPr>
-              <w:instrText xml:space="preserve"> PAGEREF _Toc463214602 \h </w:instrText>
+              <w:instrText xml:space="preserve"> PAGEREF _Toc463214834 \h </w:instrText>
             </w:r>
             <w:r>
               <w:rPr>
@@ -2178,7 +2206,7 @@
               <w:lang w:eastAsia="en-AU"/>
             </w:rPr>
           </w:pPr>
-          <w:hyperlink w:anchor="_Toc463214603" w:history="1">
+          <w:hyperlink w:anchor="_Toc463214835" w:history="1">
             <w:r>
               <w:rPr>
                 <w:rStyle w:val="Hyperlink"/>
@@ -2205,7 +2233,7 @@
                 <w:noProof/>
                 <w:webHidden/>
               </w:rPr>
-              <w:instrText xml:space="preserve"> PAGEREF _Toc463214603 \h </w:instrText>
+              <w:instrText xml:space="preserve"> PAGEREF _Toc463214835 \h </w:instrText>
             </w:r>
             <w:r>
               <w:rPr>
@@ -2248,7 +2276,7 @@
               <w:lang w:eastAsia="en-AU"/>
             </w:rPr>
           </w:pPr>
-          <w:hyperlink w:anchor="_Toc463214604" w:history="1">
+          <w:hyperlink w:anchor="_Toc463214836" w:history="1">
             <w:r>
               <w:rPr>
                 <w:rStyle w:val="Hyperlink"/>
@@ -2275,7 +2303,7 @@
                 <w:noProof/>
                 <w:webHidden/>
               </w:rPr>
-              <w:instrText xml:space="preserve"> PAGEREF _Toc463214604 \h </w:instrText>
+              <w:instrText xml:space="preserve"> PAGEREF _Toc463214836 \h </w:instrText>
             </w:r>
             <w:r>
               <w:rPr>
@@ -2318,7 +2346,7 @@
               <w:lang w:eastAsia="en-AU"/>
             </w:rPr>
           </w:pPr>
-          <w:hyperlink w:anchor="_Toc463214605" w:history="1">
+          <w:hyperlink w:anchor="_Toc463214837" w:history="1">
             <w:r>
               <w:rPr>
                 <w:rStyle w:val="Hyperlink"/>
@@ -2345,7 +2373,7 @@
                 <w:noProof/>
                 <w:webHidden/>
               </w:rPr>
-              <w:instrText xml:space="preserve"> PAGEREF _Toc463214605 \h </w:instrText>
+              <w:instrText xml:space="preserve"> PAGEREF _Toc463214837 \h </w:instrText>
             </w:r>
             <w:r>
               <w:rPr>
@@ -2388,7 +2416,7 @@
               <w:lang w:eastAsia="en-AU"/>
             </w:rPr>
           </w:pPr>
-          <w:hyperlink w:anchor="_Toc463214606" w:history="1">
+          <w:hyperlink w:anchor="_Toc463214838" w:history="1">
             <w:r>
               <w:rPr>
                 <w:rStyle w:val="Hyperlink"/>
@@ -2415,7 +2443,7 @@
                 <w:noProof/>
                 <w:webHidden/>
               </w:rPr>
-              <w:instrText xml:space="preserve"> PAGEREF _Toc463214606 \h </w:instrText>
+              <w:instrText xml:space="preserve"> PAGEREF _Toc463214838 \h </w:instrText>
             </w:r>
             <w:r>
               <w:rPr>
@@ -2458,7 +2486,7 @@
               <w:lang w:eastAsia="en-AU"/>
             </w:rPr>
           </w:pPr>
-          <w:hyperlink w:anchor="_Toc463214607" w:history="1">
+          <w:hyperlink w:anchor="_Toc463214839" w:history="1">
             <w:r>
               <w:rPr>
                 <w:rStyle w:val="Hyperlink"/>
@@ -2485,7 +2513,7 @@
                 <w:noProof/>
                 <w:webHidden/>
               </w:rPr>
-              <w:instrText xml:space="preserve"> PAGEREF _Toc463214607 \h </w:instrText>
+              <w:instrText xml:space="preserve"> PAGEREF _Toc463214839 \h </w:instrText>
             </w:r>
             <w:r>
               <w:rPr>
@@ -2528,7 +2556,7 @@
               <w:lang w:eastAsia="en-AU"/>
             </w:rPr>
           </w:pPr>
-          <w:hyperlink w:anchor="_Toc463214608" w:history="1">
+          <w:hyperlink w:anchor="_Toc463214840" w:history="1">
             <w:r>
               <w:rPr>
                 <w:rStyle w:val="Hyperlink"/>
@@ -2555,7 +2583,7 @@
                 <w:noProof/>
                 <w:webHidden/>
               </w:rPr>
-              <w:instrText xml:space="preserve"> PAGEREF _Toc463214608 \h </w:instrText>
+              <w:instrText xml:space="preserve"> PAGEREF _Toc463214840 \h </w:instrText>
             </w:r>
             <w:r>
               <w:rPr>
@@ -2598,7 +2626,7 @@
               <w:lang w:eastAsia="en-AU"/>
             </w:rPr>
           </w:pPr>
-          <w:hyperlink w:anchor="_Toc463214609" w:history="1">
+          <w:hyperlink w:anchor="_Toc463214841" w:history="1">
             <w:r>
               <w:rPr>
                 <w:rStyle w:val="Hyperlink"/>
@@ -2625,7 +2653,7 @@
                 <w:noProof/>
                 <w:webHidden/>
               </w:rPr>
-              <w:instrText xml:space="preserve"> PAGEREF _Toc463214609 \h </w:instrText>
+              <w:instrText xml:space="preserve"> PAGEREF _Toc463214841 \h </w:instrText>
             </w:r>
             <w:r>
               <w:rPr>
@@ -2678,7 +2706,7 @@
       <w:pPr>
         <w:pStyle w:val="Heading1"/>
       </w:pPr>
-      <w:bookmarkStart w:id="1" w:name="_Toc463214587"/>
+      <w:bookmarkStart w:id="1" w:name="_Toc463214819"/>
       <w:r>
         <w:lastRenderedPageBreak/>
         <w:t>Bug 1 – Game Does Not Pay Out at Correct Levels</w:t>
@@ -2689,7 +2717,7 @@
       <w:pPr>
         <w:pStyle w:val="Heading2"/>
       </w:pPr>
-      <w:bookmarkStart w:id="2" w:name="_Toc463214588"/>
+      <w:bookmarkStart w:id="2" w:name="_Toc463214820"/>
       <w:r>
         <w:t>User Test</w:t>
       </w:r>
@@ -2730,7 +2758,7 @@
           <w:lang w:eastAsia="en-AU"/>
         </w:rPr>
         <w:drawing>
-          <wp:inline distT="0" distB="0" distL="0" distR="0" wp14:anchorId="13898320" wp14:editId="1D781F8B">
+          <wp:inline distT="0" distB="0" distL="0" distR="0" wp14:anchorId="6B74D36A" wp14:editId="7BDF7840">
             <wp:extent cx="2962275" cy="1304925"/>
             <wp:effectExtent l="0" t="0" r="9525" b="9525"/>
             <wp:docPr id="1" name="Picture 1"/>
@@ -2830,7 +2858,7 @@
       <w:pPr>
         <w:pStyle w:val="Heading2"/>
       </w:pPr>
-      <w:bookmarkStart w:id="3" w:name="_Toc463214589"/>
+      <w:bookmarkStart w:id="3" w:name="_Toc463214821"/>
       <w:r>
         <w:t>Test Output</w:t>
       </w:r>
@@ -2853,7 +2881,7 @@
           <w:lang w:eastAsia="en-AU"/>
         </w:rPr>
         <w:drawing>
-          <wp:inline distT="0" distB="0" distL="0" distR="0" wp14:anchorId="245EE4D3" wp14:editId="677D3782">
+          <wp:inline distT="0" distB="0" distL="0" distR="0" wp14:anchorId="47151B12" wp14:editId="0FBC6A11">
             <wp:extent cx="5724525" cy="3495675"/>
             <wp:effectExtent l="0" t="0" r="9525" b="9525"/>
             <wp:docPr id="3" name="Picture 3"/>
@@ -2922,7 +2950,7 @@
       <w:pPr>
         <w:pStyle w:val="Heading2"/>
       </w:pPr>
-      <w:bookmarkStart w:id="4" w:name="_Toc463214590"/>
+      <w:bookmarkStart w:id="4" w:name="_Toc463214822"/>
       <w:r>
         <w:lastRenderedPageBreak/>
         <w:t xml:space="preserve">Debug </w:t>
@@ -3682,7 +3710,7 @@
       <w:pPr>
         <w:pStyle w:val="Heading2"/>
       </w:pPr>
-      <w:bookmarkStart w:id="5" w:name="_Toc463214591"/>
+      <w:bookmarkStart w:id="5" w:name="_Toc463214823"/>
       <w:r>
         <w:t>Before and After Screenshots</w:t>
       </w:r>
@@ -3710,7 +3738,7 @@
           <w:lang w:eastAsia="en-AU"/>
         </w:rPr>
         <w:drawing>
-          <wp:inline distT="0" distB="0" distL="0" distR="0" wp14:anchorId="49C773A8" wp14:editId="03ACD06C">
+          <wp:inline distT="0" distB="0" distL="0" distR="0" wp14:anchorId="4A3DD090" wp14:editId="4076FB9B">
             <wp:extent cx="5724525" cy="1562100"/>
             <wp:effectExtent l="0" t="0" r="9525" b="0"/>
             <wp:docPr id="9" name="Picture 9"/>
@@ -3793,7 +3821,7 @@
           <w:lang w:eastAsia="en-AU"/>
         </w:rPr>
         <w:drawing>
-          <wp:inline distT="0" distB="0" distL="0" distR="0" wp14:anchorId="17C4714A" wp14:editId="663AE43F">
+          <wp:inline distT="0" distB="0" distL="0" distR="0" wp14:anchorId="2F9F343D" wp14:editId="09A3D437">
             <wp:extent cx="5724525" cy="1085850"/>
             <wp:effectExtent l="0" t="0" r="9525" b="0"/>
             <wp:docPr id="10" name="Picture 10"/>
@@ -3855,7 +3883,7 @@
       <w:pPr>
         <w:pStyle w:val="Heading2"/>
       </w:pPr>
-      <w:bookmarkStart w:id="6" w:name="_Toc463214592"/>
+      <w:bookmarkStart w:id="6" w:name="_Toc463214824"/>
       <w:r>
         <w:t xml:space="preserve">Test Output </w:t>
       </w:r>
@@ -3883,7 +3911,7 @@
           <w:lang w:eastAsia="en-AU"/>
         </w:rPr>
         <w:drawing>
-          <wp:inline distT="0" distB="0" distL="0" distR="0" wp14:anchorId="7C531FD9" wp14:editId="1BF9B54E">
+          <wp:inline distT="0" distB="0" distL="0" distR="0" wp14:anchorId="6D110377" wp14:editId="40BEE2FE">
             <wp:extent cx="4038600" cy="2552700"/>
             <wp:effectExtent l="0" t="0" r="0" b="0"/>
             <wp:docPr id="12" name="Picture 12"/>
@@ -3952,7 +3980,7 @@
       <w:pPr>
         <w:pStyle w:val="Heading2"/>
       </w:pPr>
-      <w:bookmarkStart w:id="7" w:name="_Toc463214593"/>
+      <w:bookmarkStart w:id="7" w:name="_Toc463214825"/>
       <w:r>
         <w:lastRenderedPageBreak/>
         <w:t>User Test (Fixed)</w:t>
@@ -3978,7 +4006,7 @@
           <w:lang w:eastAsia="en-AU"/>
         </w:rPr>
         <w:drawing>
-          <wp:inline distT="0" distB="0" distL="0" distR="0" wp14:anchorId="55AD3359" wp14:editId="7097B824">
+          <wp:inline distT="0" distB="0" distL="0" distR="0" wp14:anchorId="7617005D" wp14:editId="6B75E4AC">
             <wp:extent cx="2752725" cy="1266825"/>
             <wp:effectExtent l="0" t="0" r="9525" b="9525"/>
             <wp:docPr id="11" name="Picture 11"/>
@@ -4031,7 +4059,7 @@
       <w:pPr>
         <w:pStyle w:val="Heading1"/>
       </w:pPr>
-      <w:bookmarkStart w:id="8" w:name="_Toc463214594"/>
+      <w:bookmarkStart w:id="8" w:name="_Toc463214826"/>
       <w:r>
         <w:t>Bug 2 – Player cannot reach betting limit</w:t>
       </w:r>
@@ -4041,7 +4069,7 @@
       <w:pPr>
         <w:pStyle w:val="Heading2"/>
       </w:pPr>
-      <w:bookmarkStart w:id="9" w:name="_Toc463214595"/>
+      <w:bookmarkStart w:id="9" w:name="_Toc463214827"/>
       <w:r>
         <w:t>User Test</w:t>
       </w:r>
@@ -4072,7 +4100,7 @@
           <w:lang w:eastAsia="en-AU"/>
         </w:rPr>
         <w:drawing>
-          <wp:inline distT="0" distB="0" distL="0" distR="0" wp14:anchorId="078042FB" wp14:editId="5E963B13">
+          <wp:inline distT="0" distB="0" distL="0" distR="0" wp14:anchorId="24D2821D" wp14:editId="3AD64E1B">
             <wp:extent cx="3190875" cy="495300"/>
             <wp:effectExtent l="0" t="0" r="9525" b="0"/>
             <wp:docPr id="2" name="Picture 2"/>
@@ -4195,7 +4223,7 @@
       <w:pPr>
         <w:pStyle w:val="Heading2"/>
       </w:pPr>
-      <w:bookmarkStart w:id="10" w:name="_Toc463214596"/>
+      <w:bookmarkStart w:id="10" w:name="_Toc463214828"/>
       <w:r>
         <w:lastRenderedPageBreak/>
         <w:t>Test Output</w:t>
@@ -4212,7 +4240,7 @@
           <w:lang w:eastAsia="en-AU"/>
         </w:rPr>
         <w:drawing>
-          <wp:inline distT="0" distB="0" distL="0" distR="0" wp14:anchorId="446521F7" wp14:editId="76D4E74E">
+          <wp:inline distT="0" distB="0" distL="0" distR="0" wp14:anchorId="4A7F24CB" wp14:editId="0AB3686D">
             <wp:extent cx="5724525" cy="3495675"/>
             <wp:effectExtent l="0" t="0" r="9525" b="9525"/>
             <wp:docPr id="4" name="Picture 4"/>
@@ -4270,7 +4298,7 @@
       <w:pPr>
         <w:pStyle w:val="Heading2"/>
       </w:pPr>
-      <w:bookmarkStart w:id="11" w:name="_Toc463214597"/>
+      <w:bookmarkStart w:id="11" w:name="_Toc463214829"/>
       <w:r>
         <w:t>Debug Log</w:t>
       </w:r>
@@ -4415,7 +4443,7 @@
       <w:pPr>
         <w:pStyle w:val="Heading2"/>
       </w:pPr>
-      <w:bookmarkStart w:id="12" w:name="_Toc463214598"/>
+      <w:bookmarkStart w:id="12" w:name="_Toc463214830"/>
       <w:r>
         <w:t>Before and After screenshots</w:t>
       </w:r>
@@ -4446,7 +4474,7 @@
           <w:lang w:eastAsia="en-AU"/>
         </w:rPr>
         <w:drawing>
-          <wp:inline distT="0" distB="0" distL="0" distR="0" wp14:anchorId="60BA8EB9" wp14:editId="700244EB">
+          <wp:inline distT="0" distB="0" distL="0" distR="0" wp14:anchorId="1FB9C78F" wp14:editId="35298800">
             <wp:extent cx="5734050" cy="762000"/>
             <wp:effectExtent l="0" t="0" r="0" b="0"/>
             <wp:docPr id="5" name="Picture 5"/>
@@ -4541,7 +4569,7 @@
           <w:lang w:eastAsia="en-AU"/>
         </w:rPr>
         <w:drawing>
-          <wp:inline distT="0" distB="0" distL="0" distR="0" wp14:anchorId="221AD2ED" wp14:editId="7A1A82C5">
+          <wp:inline distT="0" distB="0" distL="0" distR="0" wp14:anchorId="155333AE" wp14:editId="33F25F39">
             <wp:extent cx="5724525" cy="647700"/>
             <wp:effectExtent l="0" t="0" r="9525" b="0"/>
             <wp:docPr id="8" name="Picture 8"/>
@@ -4607,7 +4635,7 @@
       <w:pPr>
         <w:pStyle w:val="Heading2"/>
       </w:pPr>
-      <w:bookmarkStart w:id="13" w:name="_Toc463214599"/>
+      <w:bookmarkStart w:id="13" w:name="_Toc463214831"/>
       <w:r>
         <w:lastRenderedPageBreak/>
         <w:t>Test output</w:t>
@@ -4640,7 +4668,7 @@
           <w:lang w:eastAsia="en-AU"/>
         </w:rPr>
         <w:drawing>
-          <wp:inline distT="0" distB="0" distL="0" distR="0" wp14:anchorId="6617B401" wp14:editId="36616EB1">
+          <wp:inline distT="0" distB="0" distL="0" distR="0" wp14:anchorId="743BCC58" wp14:editId="351B467A">
             <wp:extent cx="4067175" cy="1533525"/>
             <wp:effectExtent l="0" t="0" r="9525" b="9525"/>
             <wp:docPr id="14" name="Picture 14"/>
@@ -4693,7 +4721,7 @@
       <w:pPr>
         <w:pStyle w:val="Heading2"/>
       </w:pPr>
-      <w:bookmarkStart w:id="14" w:name="_Toc463214600"/>
+      <w:bookmarkStart w:id="14" w:name="_Toc463214832"/>
       <w:r>
         <w:t>User Test Output</w:t>
       </w:r>
@@ -4716,7 +4744,7 @@
           <w:lang w:eastAsia="en-AU"/>
         </w:rPr>
         <w:drawing>
-          <wp:inline distT="0" distB="0" distL="0" distR="0" wp14:anchorId="52E05E75" wp14:editId="04948666">
+          <wp:inline distT="0" distB="0" distL="0" distR="0" wp14:anchorId="726B8F8F" wp14:editId="236F479A">
             <wp:extent cx="3133725" cy="542925"/>
             <wp:effectExtent l="0" t="0" r="9525" b="9525"/>
             <wp:docPr id="17" name="Picture 17"/>
@@ -4777,7 +4805,7 @@
       <w:pPr>
         <w:pStyle w:val="Heading1"/>
       </w:pPr>
-      <w:bookmarkStart w:id="15" w:name="_Toc463214601"/>
+      <w:bookmarkStart w:id="15" w:name="_Toc463214833"/>
       <w:r>
         <w:t>Bug 3 – Odds in the game do not appear to be correct</w:t>
       </w:r>
@@ -4787,7 +4815,7 @@
       <w:pPr>
         <w:pStyle w:val="Heading2"/>
       </w:pPr>
-      <w:bookmarkStart w:id="16" w:name="_Toc463214602"/>
+      <w:bookmarkStart w:id="16" w:name="_Toc463214834"/>
       <w:r>
         <w:t>User Test</w:t>
       </w:r>
@@ -4842,7 +4870,7 @@
           <w:lang w:eastAsia="en-AU"/>
         </w:rPr>
         <w:drawing>
-          <wp:inline distT="0" distB="0" distL="0" distR="0" wp14:anchorId="50F4AD01" wp14:editId="559DD0CF">
+          <wp:inline distT="0" distB="0" distL="0" distR="0" wp14:anchorId="7F1AB316" wp14:editId="3E555285">
             <wp:extent cx="3686175" cy="314325"/>
             <wp:effectExtent l="0" t="0" r="9525" b="9525"/>
             <wp:docPr id="21" name="Picture 21"/>
@@ -4908,7 +4936,7 @@
       <w:pPr>
         <w:pStyle w:val="Heading2"/>
       </w:pPr>
-      <w:bookmarkStart w:id="17" w:name="_Toc463214603"/>
+      <w:bookmarkStart w:id="17" w:name="_Toc463214835"/>
       <w:r>
         <w:lastRenderedPageBreak/>
         <w:t>Test Output</w:t>
@@ -4925,7 +4953,7 @@
           <w:lang w:eastAsia="en-AU"/>
         </w:rPr>
         <w:drawing>
-          <wp:inline distT="0" distB="0" distL="0" distR="0" wp14:anchorId="2260800D" wp14:editId="6B1D26F2">
+          <wp:inline distT="0" distB="0" distL="0" distR="0" wp14:anchorId="6A4B9826" wp14:editId="7118CFDB">
             <wp:extent cx="5724525" cy="3152775"/>
             <wp:effectExtent l="0" t="0" r="9525" b="9525"/>
             <wp:docPr id="18" name="Picture 18"/>
@@ -4981,7 +5009,7 @@
           <w:lang w:eastAsia="en-AU"/>
         </w:rPr>
         <w:drawing>
-          <wp:inline distT="0" distB="0" distL="0" distR="0" wp14:anchorId="586C02E8" wp14:editId="42B854D3">
+          <wp:inline distT="0" distB="0" distL="0" distR="0" wp14:anchorId="5FEAED88" wp14:editId="52A766AD">
             <wp:extent cx="3429000" cy="581025"/>
             <wp:effectExtent l="0" t="0" r="0" b="9525"/>
             <wp:docPr id="19" name="Picture 19"/>
@@ -5037,7 +5065,7 @@
           <w:lang w:eastAsia="en-AU"/>
         </w:rPr>
         <w:drawing>
-          <wp:inline distT="0" distB="0" distL="0" distR="0" wp14:anchorId="349AF4A0" wp14:editId="37A76D06">
+          <wp:inline distT="0" distB="0" distL="0" distR="0" wp14:anchorId="7B1AE6BE" wp14:editId="5212F671">
             <wp:extent cx="3371850" cy="647700"/>
             <wp:effectExtent l="0" t="0" r="0" b="0"/>
             <wp:docPr id="20" name="Picture 20"/>
@@ -5090,7 +5118,7 @@
       <w:pPr>
         <w:pStyle w:val="Heading2"/>
       </w:pPr>
-      <w:bookmarkStart w:id="18" w:name="_Toc463214604"/>
+      <w:bookmarkStart w:id="18" w:name="_Toc463214836"/>
       <w:r>
         <w:t>Debug Log</w:t>
       </w:r>
@@ -5463,6 +5491,7 @@
           <w:id w:val="1216393579"/>
           <w:citation/>
         </w:sdtPr>
+        <w:sdtEndPr/>
         <w:sdtContent>
           <w:r>
             <w:fldChar w:fldCharType="begin"/>
@@ -5513,6 +5542,7 @@
           <w:id w:val="-1018151883"/>
           <w:citation/>
         </w:sdtPr>
+        <w:sdtEndPr/>
         <w:sdtContent>
           <w:r>
             <w:fldChar w:fldCharType="begin"/>
@@ -6094,7 +6124,7 @@
       <w:pPr>
         <w:pStyle w:val="Heading2"/>
       </w:pPr>
-      <w:bookmarkStart w:id="19" w:name="_Toc463214605"/>
+      <w:bookmarkStart w:id="19" w:name="_Toc463214837"/>
       <w:r>
         <w:lastRenderedPageBreak/>
         <w:t>Before and After Screenshots</w:t>
@@ -6116,7 +6146,7 @@
           <w:lang w:eastAsia="en-AU"/>
         </w:rPr>
         <w:drawing>
-          <wp:inline distT="0" distB="0" distL="0" distR="0" wp14:anchorId="2D0E6349" wp14:editId="1C03B4C6">
+          <wp:inline distT="0" distB="0" distL="0" distR="0" wp14:anchorId="3C852AC9" wp14:editId="5BC743C6">
             <wp:extent cx="3971925" cy="2876550"/>
             <wp:effectExtent l="0" t="0" r="9525" b="0"/>
             <wp:docPr id="24" name="Picture 24"/>
@@ -6172,7 +6202,7 @@
           <w:lang w:eastAsia="en-AU"/>
         </w:rPr>
         <w:drawing>
-          <wp:inline distT="0" distB="0" distL="0" distR="0" wp14:anchorId="553ACDD2" wp14:editId="4BF6CC7A">
+          <wp:inline distT="0" distB="0" distL="0" distR="0" wp14:anchorId="067FEC35" wp14:editId="74956898">
             <wp:extent cx="4438650" cy="428625"/>
             <wp:effectExtent l="0" t="0" r="0" b="9525"/>
             <wp:docPr id="30" name="Picture 30"/>
@@ -6228,7 +6258,7 @@
           <w:lang w:eastAsia="en-AU"/>
         </w:rPr>
         <w:drawing>
-          <wp:inline distT="0" distB="0" distL="0" distR="0" wp14:anchorId="560F4055" wp14:editId="2223D8D1">
+          <wp:inline distT="0" distB="0" distL="0" distR="0" wp14:anchorId="22DA8A07" wp14:editId="34EDFD4B">
             <wp:extent cx="5505450" cy="438150"/>
             <wp:effectExtent l="0" t="0" r="0" b="0"/>
             <wp:docPr id="31" name="Picture 31"/>
@@ -6284,7 +6314,7 @@
           <w:lang w:eastAsia="en-AU"/>
         </w:rPr>
         <w:drawing>
-          <wp:inline distT="0" distB="0" distL="0" distR="0" wp14:anchorId="54419EE5" wp14:editId="74799047">
+          <wp:inline distT="0" distB="0" distL="0" distR="0" wp14:anchorId="291AFC6A" wp14:editId="0B524401">
             <wp:extent cx="5212080" cy="365760"/>
             <wp:effectExtent l="0" t="0" r="7620" b="0"/>
             <wp:docPr id="32" name="Picture 32"/>
@@ -6340,7 +6370,7 @@
           <w:lang w:eastAsia="en-AU"/>
         </w:rPr>
         <w:drawing>
-          <wp:inline distT="0" distB="0" distL="0" distR="0" wp14:anchorId="76A0F2DE" wp14:editId="17923140">
+          <wp:inline distT="0" distB="0" distL="0" distR="0" wp14:anchorId="6E079781" wp14:editId="344C1218">
             <wp:extent cx="5295900" cy="838200"/>
             <wp:effectExtent l="0" t="0" r="0" b="0"/>
             <wp:docPr id="27" name="Picture 27"/>
@@ -6396,7 +6426,7 @@
           <w:lang w:eastAsia="en-AU"/>
         </w:rPr>
         <w:drawing>
-          <wp:inline distT="0" distB="0" distL="0" distR="0" wp14:anchorId="5E782ECD" wp14:editId="43A86469">
+          <wp:inline distT="0" distB="0" distL="0" distR="0" wp14:anchorId="655F01A7" wp14:editId="08CF42D5">
             <wp:extent cx="3267075" cy="571500"/>
             <wp:effectExtent l="0" t="0" r="9525" b="0"/>
             <wp:docPr id="29" name="Picture 29"/>
@@ -6469,7 +6499,7 @@
           <w:lang w:eastAsia="en-AU"/>
         </w:rPr>
         <w:drawing>
-          <wp:inline distT="0" distB="0" distL="0" distR="0" wp14:anchorId="2E20E63D" wp14:editId="3F2D80AF">
+          <wp:inline distT="0" distB="0" distL="0" distR="0" wp14:anchorId="12438CB8" wp14:editId="447A302E">
             <wp:extent cx="3990975" cy="2771775"/>
             <wp:effectExtent l="0" t="0" r="9525" b="9525"/>
             <wp:docPr id="26" name="Picture 26"/>
@@ -6525,7 +6555,7 @@
           <w:lang w:eastAsia="en-AU"/>
         </w:rPr>
         <w:drawing>
-          <wp:inline distT="0" distB="0" distL="0" distR="0" wp14:anchorId="4FAEA133" wp14:editId="796B0361">
+          <wp:inline distT="0" distB="0" distL="0" distR="0" wp14:anchorId="1E973D8A" wp14:editId="2B208F08">
             <wp:extent cx="4514850" cy="762000"/>
             <wp:effectExtent l="0" t="0" r="0" b="0"/>
             <wp:docPr id="28" name="Picture 28"/>
@@ -6581,7 +6611,7 @@
           <w:lang w:eastAsia="en-AU"/>
         </w:rPr>
         <w:drawing>
-          <wp:inline distT="0" distB="0" distL="0" distR="0" wp14:anchorId="196DA8FC" wp14:editId="1EF8920F">
+          <wp:inline distT="0" distB="0" distL="0" distR="0" wp14:anchorId="1B1BECB7" wp14:editId="1954F4E9">
             <wp:extent cx="4480560" cy="640080"/>
             <wp:effectExtent l="0" t="0" r="0" b="7620"/>
             <wp:docPr id="33" name="Picture 33"/>
@@ -6648,7 +6678,7 @@
           <w:lang w:eastAsia="en-AU"/>
         </w:rPr>
         <w:drawing>
-          <wp:inline distT="0" distB="0" distL="0" distR="0" wp14:anchorId="4107FA01" wp14:editId="6A0EC6D0">
+          <wp:inline distT="0" distB="0" distL="0" distR="0" wp14:anchorId="6B444C9C" wp14:editId="363BDED4">
             <wp:extent cx="3400425" cy="2619375"/>
             <wp:effectExtent l="0" t="0" r="9525" b="9525"/>
             <wp:docPr id="23" name="Picture 23"/>
@@ -6704,7 +6734,7 @@
           <w:lang w:eastAsia="en-AU"/>
         </w:rPr>
         <w:drawing>
-          <wp:inline distT="0" distB="0" distL="0" distR="0" wp14:anchorId="53EDFA38" wp14:editId="6BA51C52">
+          <wp:inline distT="0" distB="0" distL="0" distR="0" wp14:anchorId="31E0430F" wp14:editId="03795A57">
             <wp:extent cx="3286125" cy="714375"/>
             <wp:effectExtent l="0" t="0" r="9525" b="9525"/>
             <wp:docPr id="34" name="Picture 34"/>
@@ -6758,7 +6788,7 @@
       <w:pPr>
         <w:pStyle w:val="Heading2"/>
       </w:pPr>
-      <w:bookmarkStart w:id="20" w:name="_Toc463214606"/>
+      <w:bookmarkStart w:id="20" w:name="_Toc463214838"/>
       <w:r>
         <w:lastRenderedPageBreak/>
         <w:t xml:space="preserve">User </w:t>
@@ -6792,7 +6822,7 @@
           <w:lang w:eastAsia="en-AU"/>
         </w:rPr>
         <w:drawing>
-          <wp:inline distT="0" distB="0" distL="0" distR="0" wp14:anchorId="383C57CC" wp14:editId="7E00F70F">
+          <wp:inline distT="0" distB="0" distL="0" distR="0" wp14:anchorId="618B5E72" wp14:editId="3AB32703">
             <wp:extent cx="3524250" cy="219075"/>
             <wp:effectExtent l="0" t="0" r="0" b="9525"/>
             <wp:docPr id="35" name="Picture 35"/>
@@ -6845,7 +6875,7 @@
       <w:pPr>
         <w:pStyle w:val="Heading1"/>
       </w:pPr>
-      <w:bookmarkStart w:id="21" w:name="_Toc463214607"/>
+      <w:bookmarkStart w:id="21" w:name="_Toc463214839"/>
       <w:r>
         <w:t>Additional Bugs</w:t>
       </w:r>
@@ -6919,7 +6949,7 @@
       <w:pPr>
         <w:pStyle w:val="Heading1"/>
       </w:pPr>
-      <w:bookmarkStart w:id="22" w:name="_Toc463214608"/>
+      <w:bookmarkStart w:id="22" w:name="_Toc463214840"/>
       <w:r>
         <w:t>Notes</w:t>
       </w:r>
@@ -7090,23 +7120,22 @@
       </w:r>
     </w:p>
     <w:p/>
-    <w:bookmarkStart w:id="23" w:name="_Toc463214609" w:displacedByCustomXml="next"/>
+    <w:bookmarkStart w:id="23" w:name="_Toc463214841" w:displacedByCustomXml="next"/>
     <w:sdt>
       <w:sdtPr>
+        <w:rPr>
+          <w:rFonts w:asciiTheme="minorHAnsi" w:eastAsiaTheme="minorHAnsi" w:hAnsiTheme="minorHAnsi" w:cstheme="minorBidi"/>
+          <w:color w:val="auto"/>
+          <w:sz w:val="22"/>
+          <w:szCs w:val="22"/>
+        </w:rPr>
         <w:id w:val="-707714017"/>
         <w:docPartObj>
           <w:docPartGallery w:val="Bibliographies"/>
           <w:docPartUnique/>
         </w:docPartObj>
       </w:sdtPr>
-      <w:sdtEndPr>
-        <w:rPr>
-          <w:rFonts w:asciiTheme="minorHAnsi" w:eastAsiaTheme="minorHAnsi" w:hAnsiTheme="minorHAnsi" w:cstheme="minorBidi"/>
-          <w:color w:val="auto"/>
-          <w:sz w:val="22"/>
-          <w:szCs w:val="22"/>
-        </w:rPr>
-      </w:sdtEndPr>
+      <w:sdtEndPr/>
       <w:sdtContent>
         <w:p>
           <w:pPr>
@@ -7122,6 +7151,7 @@
             <w:id w:val="-573587230"/>
             <w:bibliography/>
           </w:sdtPr>
+          <w:sdtEndPr/>
           <w:sdtContent>
             <w:p>
               <w:pPr>
@@ -7297,7 +7327,10 @@
       <w:pStyle w:val="Header"/>
     </w:pPr>
     <w:r>
-      <w:t>ITC205 – Assignment 3</w:t>
+      <w:t xml:space="preserve">ITC205 – Assignment </w:t>
+    </w:r>
+    <w:r>
+      <w:t>4</w:t>
     </w:r>
     <w:r>
       <w:ptab w:relativeTo="margin" w:alignment="center" w:leader="none"/>
@@ -7332,7 +7365,7 @@
         <w:bCs/>
         <w:noProof/>
       </w:rPr>
-      <w:t>11</w:t>
+      <w:t>12</w:t>
     </w:r>
     <w:r>
       <w:rPr>
@@ -8045,6 +8078,7 @@
   <w:style w:type="character" w:default="1" w:styleId="DefaultParagraphFont">
     <w:name w:val="Default Paragraph Font"/>
     <w:uiPriority w:val="1"/>
+    <w:semiHidden/>
     <w:unhideWhenUsed/>
   </w:style>
   <w:style w:type="table" w:default="1" w:styleId="TableNormal">
@@ -8360,540 +8394,6 @@
     </w:rPr>
   </w:style>
 </w:styles>
-</file>
-
-<file path=word/glossary/document.xml><?xml version="1.0" encoding="utf-8"?>
-<w:glossaryDocument xmlns:wpc="http://schemas.microsoft.com/office/word/2010/wordprocessingCanvas" xmlns:cx="http://schemas.microsoft.com/office/drawing/2014/chartex" xmlns:cx1="http://schemas.microsoft.com/office/drawing/2015/9/8/chartex" xmlns:cx2="http://schemas.microsoft.com/office/drawing/2015/10/21/chartex" xmlns:mc="http://schemas.openxmlformats.org/markup-compatibility/2006" xmlns:o="urn:schemas-microsoft-com:office:office" xmlns:r="http://schemas.openxmlformats.org/officeDocument/2006/relationships" xmlns:m="http://schemas.openxmlformats.org/officeDocument/2006/math" xmlns:v="urn:schemas-microsoft-com:vml" xmlns:wp14="http://schemas.microsoft.com/office/word/2010/wordprocessingDrawing" xmlns:wp="http://schemas.openxmlformats.org/drawingml/2006/wordprocessingDrawing" xmlns:w10="urn:schemas-microsoft-com:office:word" xmlns:w="http://schemas.openxmlformats.org/wordprocessingml/2006/main" xmlns:w14="http://schemas.microsoft.com/office/word/2010/wordml" xmlns:w15="http://schemas.microsoft.com/office/word/2012/wordml" xmlns:w16se="http://schemas.microsoft.com/office/word/2015/wordml/symex" xmlns:wpg="http://schemas.microsoft.com/office/word/2010/wordprocessingGroup" xmlns:wpi="http://schemas.microsoft.com/office/word/2010/wordprocessingInk" xmlns:wne="http://schemas.microsoft.com/office/word/2006/wordml" xmlns:wps="http://schemas.microsoft.com/office/word/2010/wordprocessingShape" mc:Ignorable="w14 w15 w16se wp14"/>
-</file>
-
-<file path=word/glossary/fontTable.xml><?xml version="1.0" encoding="utf-8"?>
-<w:fonts xmlns:mc="http://schemas.openxmlformats.org/markup-compatibility/2006" xmlns:r="http://schemas.openxmlformats.org/officeDocument/2006/relationships" xmlns:w="http://schemas.openxmlformats.org/wordprocessingml/2006/main" xmlns:w14="http://schemas.microsoft.com/office/word/2010/wordml" xmlns:w15="http://schemas.microsoft.com/office/word/2012/wordml" xmlns:w16se="http://schemas.microsoft.com/office/word/2015/wordml/symex" mc:Ignorable="w14 w15 w16se">
-  <w:font w:name="Times New Roman">
-    <w:panose1 w:val="02020603050405020304"/>
-    <w:charset w:val="00"/>
-    <w:family w:val="roman"/>
-    <w:pitch w:val="variable"/>
-    <w:sig w:usb0="E0002AFF" w:usb1="C0007843" w:usb2="00000009" w:usb3="00000000" w:csb0="000001FF" w:csb1="00000000"/>
-  </w:font>
-  <w:font w:name="Symbol">
-    <w:panose1 w:val="05050102010706020507"/>
-    <w:charset w:val="02"/>
-    <w:family w:val="roman"/>
-    <w:pitch w:val="variable"/>
-    <w:sig w:usb0="00000000" w:usb1="10000000" w:usb2="00000000" w:usb3="00000000" w:csb0="80000000" w:csb1="00000000"/>
-  </w:font>
-  <w:font w:name="Courier New">
-    <w:panose1 w:val="02070309020205020404"/>
-    <w:charset w:val="00"/>
-    <w:family w:val="modern"/>
-    <w:pitch w:val="fixed"/>
-    <w:sig w:usb0="E0002EFF" w:usb1="C0007843" w:usb2="00000009" w:usb3="00000000" w:csb0="000001FF" w:csb1="00000000"/>
-  </w:font>
-  <w:font w:name="Wingdings">
-    <w:panose1 w:val="05000000000000000000"/>
-    <w:charset w:val="02"/>
-    <w:family w:val="auto"/>
-    <w:pitch w:val="variable"/>
-    <w:sig w:usb0="00000000" w:usb1="10000000" w:usb2="00000000" w:usb3="00000000" w:csb0="80000000" w:csb1="00000000"/>
-  </w:font>
-  <w:font w:name="Calibri">
-    <w:panose1 w:val="020F0502020204030204"/>
-    <w:charset w:val="00"/>
-    <w:family w:val="swiss"/>
-    <w:pitch w:val="variable"/>
-    <w:sig w:usb0="E00002FF" w:usb1="4000ACFF" w:usb2="00000001" w:usb3="00000000" w:csb0="0000019F" w:csb1="00000000"/>
-  </w:font>
-  <w:font w:name="Calibri Light">
-    <w:panose1 w:val="020F0302020204030204"/>
-    <w:charset w:val="00"/>
-    <w:family w:val="swiss"/>
-    <w:pitch w:val="variable"/>
-    <w:sig w:usb0="A00002EF" w:usb1="4000207B" w:usb2="00000000" w:usb3="00000000" w:csb0="0000019F" w:csb1="00000000"/>
-  </w:font>
-  <w:font w:name="Consolas">
-    <w:panose1 w:val="020B0609020204030204"/>
-    <w:charset w:val="00"/>
-    <w:family w:val="modern"/>
-    <w:pitch w:val="fixed"/>
-    <w:sig w:usb0="E00002FF" w:usb1="0000FCFF" w:usb2="00000001" w:usb3="00000000" w:csb0="0000019F" w:csb1="00000000"/>
-  </w:font>
-</w:fonts>
-</file>
-
-<file path=word/glossary/settings.xml><?xml version="1.0" encoding="utf-8"?>
-<w:settings xmlns:mc="http://schemas.openxmlformats.org/markup-compatibility/2006" xmlns:o="urn:schemas-microsoft-com:office:office" xmlns:r="http://schemas.openxmlformats.org/officeDocument/2006/relationships" xmlns:m="http://schemas.openxmlformats.org/officeDocument/2006/math" xmlns:v="urn:schemas-microsoft-com:vml" xmlns:w10="urn:schemas-microsoft-com:office:word" xmlns:w="http://schemas.openxmlformats.org/wordprocessingml/2006/main" xmlns:w14="http://schemas.microsoft.com/office/word/2010/wordml" xmlns:w15="http://schemas.microsoft.com/office/word/2012/wordml" xmlns:w16se="http://schemas.microsoft.com/office/word/2015/wordml/symex" xmlns:sl="http://schemas.openxmlformats.org/schemaLibrary/2006/main" mc:Ignorable="w14 w15 w16se">
-  <w:view w:val="normal"/>
-  <w:defaultTabStop w:val="720"/>
-  <w:characterSpacingControl w:val="doNotCompress"/>
-  <w:compat>
-    <w:useFELayout/>
-    <w:compatSetting w:name="compatibilityMode" w:uri="http://schemas.microsoft.com/office/word" w:val="15"/>
-    <w:compatSetting w:name="overrideTableStyleFontSizeAndJustification" w:uri="http://schemas.microsoft.com/office/word" w:val="1"/>
-    <w:compatSetting w:name="enableOpenTypeFeatures" w:uri="http://schemas.microsoft.com/office/word" w:val="1"/>
-    <w:compatSetting w:name="doNotFlipMirrorIndents" w:uri="http://schemas.microsoft.com/office/word" w:val="1"/>
-    <w:compatSetting w:name="differentiateMultirowTableHeaders" w:uri="http://schemas.microsoft.com/office/word" w:val="1"/>
-  </w:compat>
-  <w:rsids>
-    <w:rsidRoot w:val="005D7B50"/>
-    <w:rsid w:val="005D7B50"/>
-    <w:rsid w:val="00CB6F57"/>
-  </w:rsids>
-  <m:mathPr>
-    <m:mathFont m:val="Cambria Math"/>
-    <m:brkBin m:val="before"/>
-    <m:brkBinSub m:val="--"/>
-    <m:smallFrac m:val="0"/>
-    <m:dispDef/>
-    <m:lMargin m:val="0"/>
-    <m:rMargin m:val="0"/>
-    <m:defJc m:val="centerGroup"/>
-    <m:wrapIndent m:val="1440"/>
-    <m:intLim m:val="subSup"/>
-    <m:naryLim m:val="undOvr"/>
-  </m:mathPr>
-  <w:themeFontLang w:val="en-AU"/>
-  <w:clrSchemeMapping w:bg1="light1" w:t1="dark1" w:bg2="light2" w:t2="dark2" w:accent1="accent1" w:accent2="accent2" w:accent3="accent3" w:accent4="accent4" w:accent5="accent5" w:accent6="accent6" w:hyperlink="hyperlink" w:followedHyperlink="followedHyperlink"/>
-  <w:decimalSymbol w:val="."/>
-  <w:listSeparator w:val=","/>
-  <w15:chartTrackingRefBased/>
-</w:settings>
-</file>
-
-<file path=word/glossary/styles.xml><?xml version="1.0" encoding="utf-8"?>
-<w:styles xmlns:mc="http://schemas.openxmlformats.org/markup-compatibility/2006" xmlns:r="http://schemas.openxmlformats.org/officeDocument/2006/relationships" xmlns:w="http://schemas.openxmlformats.org/wordprocessingml/2006/main" xmlns:w14="http://schemas.microsoft.com/office/word/2010/wordml" xmlns:w15="http://schemas.microsoft.com/office/word/2012/wordml" xmlns:w16se="http://schemas.microsoft.com/office/word/2015/wordml/symex" mc:Ignorable="w14 w15 w16se">
-  <w:docDefaults>
-    <w:rPrDefault>
-      <w:rPr>
-        <w:rFonts w:asciiTheme="minorHAnsi" w:eastAsiaTheme="minorEastAsia" w:hAnsiTheme="minorHAnsi" w:cstheme="minorBidi"/>
-        <w:sz w:val="22"/>
-        <w:szCs w:val="22"/>
-        <w:lang w:val="en-AU" w:eastAsia="en-AU" w:bidi="ar-SA"/>
-      </w:rPr>
-    </w:rPrDefault>
-    <w:pPrDefault>
-      <w:pPr>
-        <w:spacing w:after="160" w:line="259" w:lineRule="auto"/>
-      </w:pPr>
-    </w:pPrDefault>
-  </w:docDefaults>
-  <w:latentStyles w:defLockedState="0" w:defUIPriority="99" w:defSemiHidden="0" w:defUnhideWhenUsed="0" w:defQFormat="0" w:count="373">
-    <w:lsdException w:name="Normal" w:uiPriority="0" w:qFormat="1"/>
-    <w:lsdException w:name="heading 1" w:uiPriority="9" w:qFormat="1"/>
-    <w:lsdException w:name="heading 2" w:semiHidden="1" w:uiPriority="9" w:unhideWhenUsed="1" w:qFormat="1"/>
-    <w:lsdException w:name="heading 3" w:semiHidden="1" w:uiPriority="9" w:unhideWhenUsed="1" w:qFormat="1"/>
-    <w:lsdException w:name="heading 4" w:semiHidden="1" w:uiPriority="9" w:unhideWhenUsed="1" w:qFormat="1"/>
-    <w:lsdException w:name="heading 5" w:semiHidden="1" w:uiPriority="9" w:unhideWhenUsed="1" w:qFormat="1"/>
-    <w:lsdException w:name="heading 6" w:semiHidden="1" w:uiPriority="9" w:unhideWhenUsed="1" w:qFormat="1"/>
-    <w:lsdException w:name="heading 7" w:semiHidden="1" w:uiPriority="9" w:unhideWhenUsed="1" w:qFormat="1"/>
-    <w:lsdException w:name="heading 8" w:semiHidden="1" w:uiPriority="9" w:unhideWhenUsed="1" w:qFormat="1"/>
-    <w:lsdException w:name="heading 9" w:semiHidden="1" w:uiPriority="9" w:unhideWhenUsed="1" w:qFormat="1"/>
-    <w:lsdException w:name="index 1" w:semiHidden="1" w:unhideWhenUsed="1"/>
-    <w:lsdException w:name="index 2" w:semiHidden="1" w:unhideWhenUsed="1"/>
-    <w:lsdException w:name="index 3" w:semiHidden="1" w:unhideWhenUsed="1"/>
-    <w:lsdException w:name="index 4" w:semiHidden="1" w:unhideWhenUsed="1"/>
-    <w:lsdException w:name="index 5" w:semiHidden="1" w:unhideWhenUsed="1"/>
-    <w:lsdException w:name="index 6" w:semiHidden="1" w:unhideWhenUsed="1"/>
-    <w:lsdException w:name="index 7" w:semiHidden="1" w:unhideWhenUsed="1"/>
-    <w:lsdException w:name="index 8" w:semiHidden="1" w:unhideWhenUsed="1"/>
-    <w:lsdException w:name="index 9" w:semiHidden="1" w:unhideWhenUsed="1"/>
-    <w:lsdException w:name="toc 1" w:semiHidden="1" w:uiPriority="39" w:unhideWhenUsed="1"/>
-    <w:lsdException w:name="toc 2" w:semiHidden="1" w:uiPriority="39" w:unhideWhenUsed="1"/>
-    <w:lsdException w:name="toc 3" w:semiHidden="1" w:uiPriority="39" w:unhideWhenUsed="1"/>
-    <w:lsdException w:name="toc 4" w:semiHidden="1" w:uiPriority="39" w:unhideWhenUsed="1"/>
-    <w:lsdException w:name="toc 5" w:semiHidden="1" w:uiPriority="39" w:unhideWhenUsed="1"/>
-    <w:lsdException w:name="toc 6" w:semiHidden="1" w:uiPriority="39" w:unhideWhenUsed="1"/>
-    <w:lsdException w:name="toc 7" w:semiHidden="1" w:uiPriority="39" w:unhideWhenUsed="1"/>
-    <w:lsdException w:name="toc 8" w:semiHidden="1" w:uiPriority="39" w:unhideWhenUsed="1"/>
-    <w:lsdException w:name="toc 9" w:semiHidden="1" w:uiPriority="39" w:unhideWhenUsed="1"/>
-    <w:lsdException w:name="Normal Indent" w:semiHidden="1" w:unhideWhenUsed="1"/>
-    <w:lsdException w:name="footnote text" w:semiHidden="1" w:unhideWhenUsed="1"/>
-    <w:lsdException w:name="annotation text" w:semiHidden="1" w:unhideWhenUsed="1"/>
-    <w:lsdException w:name="header" w:semiHidden="1" w:unhideWhenUsed="1"/>
-    <w:lsdException w:name="footer" w:semiHidden="1" w:unhideWhenUsed="1"/>
-    <w:lsdException w:name="index heading" w:semiHidden="1" w:unhideWhenUsed="1"/>
-    <w:lsdException w:name="caption" w:semiHidden="1" w:uiPriority="35" w:unhideWhenUsed="1" w:qFormat="1"/>
-    <w:lsdException w:name="table of figures" w:semiHidden="1" w:unhideWhenUsed="1"/>
-    <w:lsdException w:name="envelope address" w:semiHidden="1" w:unhideWhenUsed="1"/>
-    <w:lsdException w:name="envelope return" w:semiHidden="1" w:unhideWhenUsed="1"/>
-    <w:lsdException w:name="footnote reference" w:semiHidden="1" w:unhideWhenUsed="1"/>
-    <w:lsdException w:name="annotation reference" w:semiHidden="1" w:unhideWhenUsed="1"/>
-    <w:lsdException w:name="line number" w:semiHidden="1" w:unhideWhenUsed="1"/>
-    <w:lsdException w:name="page number" w:semiHidden="1" w:unhideWhenUsed="1"/>
-    <w:lsdException w:name="endnote reference" w:semiHidden="1" w:unhideWhenUsed="1"/>
-    <w:lsdException w:name="endnote text" w:semiHidden="1" w:unhideWhenUsed="1"/>
-    <w:lsdException w:name="table of authorities" w:semiHidden="1" w:unhideWhenUsed="1"/>
-    <w:lsdException w:name="macro" w:semiHidden="1" w:unhideWhenUsed="1"/>
-    <w:lsdException w:name="toa heading" w:semiHidden="1" w:unhideWhenUsed="1"/>
-    <w:lsdException w:name="List" w:semiHidden="1" w:unhideWhenUsed="1"/>
-    <w:lsdException w:name="List Bullet" w:semiHidden="1" w:unhideWhenUsed="1"/>
-    <w:lsdException w:name="List Number" w:semiHidden="1" w:unhideWhenUsed="1"/>
-    <w:lsdException w:name="List 2" w:semiHidden="1" w:unhideWhenUsed="1"/>
-    <w:lsdException w:name="List 3" w:semiHidden="1" w:unhideWhenUsed="1"/>
-    <w:lsdException w:name="List 4" w:semiHidden="1" w:unhideWhenUsed="1"/>
-    <w:lsdException w:name="List 5" w:semiHidden="1" w:unhideWhenUsed="1"/>
-    <w:lsdException w:name="List Bullet 2" w:semiHidden="1" w:unhideWhenUsed="1"/>
-    <w:lsdException w:name="List Bullet 3" w:semiHidden="1" w:unhideWhenUsed="1"/>
-    <w:lsdException w:name="List Bullet 4" w:semiHidden="1" w:unhideWhenUsed="1"/>
-    <w:lsdException w:name="List Bullet 5" w:semiHidden="1" w:unhideWhenUsed="1"/>
-    <w:lsdException w:name="List Number 2" w:semiHidden="1" w:unhideWhenUsed="1"/>
-    <w:lsdException w:name="List Number 3" w:semiHidden="1" w:unhideWhenUsed="1"/>
-    <w:lsdException w:name="List Number 4" w:semiHidden="1" w:unhideWhenUsed="1"/>
-    <w:lsdException w:name="List Number 5" w:semiHidden="1" w:unhideWhenUsed="1"/>
-    <w:lsdException w:name="Title" w:uiPriority="10" w:qFormat="1"/>
-    <w:lsdException w:name="Closing" w:semiHidden="1" w:unhideWhenUsed="1"/>
-    <w:lsdException w:name="Signature" w:semiHidden="1" w:unhideWhenUsed="1"/>
-    <w:lsdException w:name="Default Paragraph Font" w:semiHidden="1" w:uiPriority="1" w:unhideWhenUsed="1"/>
-    <w:lsdException w:name="Body Text" w:semiHidden="1" w:unhideWhenUsed="1"/>
-    <w:lsdException w:name="Body Text Indent" w:semiHidden="1" w:unhideWhenUsed="1"/>
-    <w:lsdException w:name="List Continue" w:semiHidden="1" w:unhideWhenUsed="1"/>
-    <w:lsdException w:name="List Continue 2" w:semiHidden="1" w:unhideWhenUsed="1"/>
-    <w:lsdException w:name="List Continue 3" w:semiHidden="1" w:unhideWhenUsed="1"/>
-    <w:lsdException w:name="List Continue 4" w:semiHidden="1" w:unhideWhenUsed="1"/>
-    <w:lsdException w:name="List Continue 5" w:semiHidden="1" w:unhideWhenUsed="1"/>
-    <w:lsdException w:name="Message Header" w:semiHidden="1" w:unhideWhenUsed="1"/>
-    <w:lsdException w:name="Subtitle" w:uiPriority="11" w:qFormat="1"/>
-    <w:lsdException w:name="Salutation" w:semiHidden="1" w:unhideWhenUsed="1"/>
-    <w:lsdException w:name="Date" w:semiHidden="1" w:unhideWhenUsed="1"/>
-    <w:lsdException w:name="Body Text First Indent" w:semiHidden="1" w:unhideWhenUsed="1"/>
-    <w:lsdException w:name="Body Text First Indent 2" w:semiHidden="1" w:unhideWhenUsed="1"/>
-    <w:lsdException w:name="Note Heading" w:semiHidden="1" w:unhideWhenUsed="1"/>
-    <w:lsdException w:name="Body Text 2" w:semiHidden="1" w:unhideWhenUsed="1"/>
-    <w:lsdException w:name="Body Text 3" w:semiHidden="1" w:unhideWhenUsed="1"/>
-    <w:lsdException w:name="Body Text Indent 2" w:semiHidden="1" w:unhideWhenUsed="1"/>
-    <w:lsdException w:name="Body Text Indent 3" w:semiHidden="1" w:unhideWhenUsed="1"/>
-    <w:lsdException w:name="Block Text" w:semiHidden="1" w:unhideWhenUsed="1"/>
-    <w:lsdException w:name="Hyperlink" w:semiHidden="1" w:unhideWhenUsed="1"/>
-    <w:lsdException w:name="FollowedHyperlink" w:semiHidden="1" w:unhideWhenUsed="1"/>
-    <w:lsdException w:name="Strong" w:uiPriority="22" w:qFormat="1"/>
-    <w:lsdException w:name="Emphasis" w:uiPriority="20" w:qFormat="1"/>
-    <w:lsdException w:name="Document Map" w:semiHidden="1" w:unhideWhenUsed="1"/>
-    <w:lsdException w:name="Plain Text" w:semiHidden="1" w:unhideWhenUsed="1"/>
-    <w:lsdException w:name="E-mail Signature" w:semiHidden="1" w:unhideWhenUsed="1"/>
-    <w:lsdException w:name="HTML Top of Form" w:semiHidden="1" w:unhideWhenUsed="1"/>
-    <w:lsdException w:name="HTML Bottom of Form" w:semiHidden="1" w:unhideWhenUsed="1"/>
-    <w:lsdException w:name="Normal (Web)" w:semiHidden="1" w:unhideWhenUsed="1"/>
-    <w:lsdException w:name="HTML Acronym" w:semiHidden="1" w:unhideWhenUsed="1"/>
-    <w:lsdException w:name="HTML Address" w:semiHidden="1" w:unhideWhenUsed="1"/>
-    <w:lsdException w:name="HTML Cite" w:semiHidden="1" w:unhideWhenUsed="1"/>
-    <w:lsdException w:name="HTML Code" w:semiHidden="1" w:unhideWhenUsed="1"/>
-    <w:lsdException w:name="HTML Definition" w:semiHidden="1" w:unhideWhenUsed="1"/>
-    <w:lsdException w:name="HTML Keyboard" w:semiHidden="1" w:unhideWhenUsed="1"/>
-    <w:lsdException w:name="HTML Preformatted" w:semiHidden="1" w:unhideWhenUsed="1"/>
-    <w:lsdException w:name="HTML Sample" w:semiHidden="1" w:unhideWhenUsed="1"/>
-    <w:lsdException w:name="HTML Typewriter" w:semiHidden="1" w:unhideWhenUsed="1"/>
-    <w:lsdException w:name="HTML Variable" w:semiHidden="1" w:unhideWhenUsed="1"/>
-    <w:lsdException w:name="Normal Table" w:semiHidden="1" w:unhideWhenUsed="1"/>
-    <w:lsdException w:name="annotation subject" w:semiHidden="1" w:unhideWhenUsed="1"/>
-    <w:lsdException w:name="No List" w:semiHidden="1" w:unhideWhenUsed="1"/>
-    <w:lsdException w:name="Outline List 1" w:semiHidden="1" w:unhideWhenUsed="1"/>
-    <w:lsdException w:name="Outline List 2" w:semiHidden="1" w:unhideWhenUsed="1"/>
-    <w:lsdException w:name="Outline List 3" w:semiHidden="1" w:unhideWhenUsed="1"/>
-    <w:lsdException w:name="Table Simple 1" w:semiHidden="1" w:unhideWhenUsed="1"/>
-    <w:lsdException w:name="Table Simple 2" w:semiHidden="1" w:unhideWhenUsed="1"/>
-    <w:lsdException w:name="Table Simple 3" w:semiHidden="1" w:unhideWhenUsed="1"/>
-    <w:lsdException w:name="Table Classic 1" w:semiHidden="1" w:unhideWhenUsed="1"/>
-    <w:lsdException w:name="Table Classic 2" w:semiHidden="1" w:unhideWhenUsed="1"/>
-    <w:lsdException w:name="Table Classic 3" w:semiHidden="1" w:unhideWhenUsed="1"/>
-    <w:lsdException w:name="Table Classic 4" w:semiHidden="1" w:unhideWhenUsed="1"/>
-    <w:lsdException w:name="Table Colorful 1" w:semiHidden="1" w:unhideWhenUsed="1"/>
-    <w:lsdException w:name="Table Colorful 2" w:semiHidden="1" w:unhideWhenUsed="1"/>
-    <w:lsdException w:name="Table Colorful 3" w:semiHidden="1" w:unhideWhenUsed="1"/>
-    <w:lsdException w:name="Table Columns 1" w:semiHidden="1" w:unhideWhenUsed="1"/>
-    <w:lsdException w:name="Table Columns 2" w:semiHidden="1" w:unhideWhenUsed="1"/>
-    <w:lsdException w:name="Table Columns 3" w:semiHidden="1" w:unhideWhenUsed="1"/>
-    <w:lsdException w:name="Table Columns 4" w:semiHidden="1" w:unhideWhenUsed="1"/>
-    <w:lsdException w:name="Table Columns 5" w:semiHidden="1" w:unhideWhenUsed="1"/>
-    <w:lsdException w:name="Table Grid 1" w:semiHidden="1" w:unhideWhenUsed="1"/>
-    <w:lsdException w:name="Table Grid 2" w:semiHidden="1" w:unhideWhenUsed="1"/>
-    <w:lsdException w:name="Table Grid 3" w:semiHidden="1" w:unhideWhenUsed="1"/>
-    <w:lsdException w:name="Table Grid 4" w:semiHidden="1" w:unhideWhenUsed="1"/>
-    <w:lsdException w:name="Table Grid 5" w:semiHidden="1" w:unhideWhenUsed="1"/>
-    <w:lsdException w:name="Table Grid 6" w:semiHidden="1" w:unhideWhenUsed="1"/>
-    <w:lsdException w:name="Table Grid 7" w:semiHidden="1" w:unhideWhenUsed="1"/>
-    <w:lsdException w:name="Table Grid 8" w:semiHidden="1" w:unhideWhenUsed="1"/>
-    <w:lsdException w:name="Table List 1" w:semiHidden="1" w:unhideWhenUsed="1"/>
-    <w:lsdException w:name="Table List 2" w:semiHidden="1" w:unhideWhenUsed="1"/>
-    <w:lsdException w:name="Table List 3" w:semiHidden="1" w:unhideWhenUsed="1"/>
-    <w:lsdException w:name="Table List 4" w:semiHidden="1" w:unhideWhenUsed="1"/>
-    <w:lsdException w:name="Table List 5" w:semiHidden="1" w:unhideWhenUsed="1"/>
-    <w:lsdException w:name="Table List 6" w:semiHidden="1" w:unhideWhenUsed="1"/>
-    <w:lsdException w:name="Table List 7" w:semiHidden="1" w:unhideWhenUsed="1"/>
-    <w:lsdException w:name="Table List 8" w:semiHidden="1" w:unhideWhenUsed="1"/>
-    <w:lsdException w:name="Table 3D effects 1" w:semiHidden="1" w:unhideWhenUsed="1"/>
-    <w:lsdException w:name="Table 3D effects 2" w:semiHidden="1" w:unhideWhenUsed="1"/>
-    <w:lsdException w:name="Table 3D effects 3" w:semiHidden="1" w:unhideWhenUsed="1"/>
-    <w:lsdException w:name="Table Contemporary" w:semiHidden="1" w:unhideWhenUsed="1"/>
-    <w:lsdException w:name="Table Elegant" w:semiHidden="1" w:unhideWhenUsed="1"/>
-    <w:lsdException w:name="Table Professional" w:semiHidden="1" w:unhideWhenUsed="1"/>
-    <w:lsdException w:name="Table Subtle 1" w:semiHidden="1" w:unhideWhenUsed="1"/>
-    <w:lsdException w:name="Table Subtle 2" w:semiHidden="1" w:unhideWhenUsed="1"/>
-    <w:lsdException w:name="Table Web 1" w:semiHidden="1" w:unhideWhenUsed="1"/>
-    <w:lsdException w:name="Table Web 2" w:semiHidden="1" w:unhideWhenUsed="1"/>
-    <w:lsdException w:name="Table Web 3" w:semiHidden="1" w:unhideWhenUsed="1"/>
-    <w:lsdException w:name="Balloon Text" w:semiHidden="1" w:unhideWhenUsed="1"/>
-    <w:lsdException w:name="Table Grid" w:uiPriority="39"/>
-    <w:lsdException w:name="Table Theme" w:semiHidden="1" w:unhideWhenUsed="1"/>
-    <w:lsdException w:name="Placeholder Text" w:semiHidden="1"/>
-    <w:lsdException w:name="No Spacing" w:uiPriority="1" w:qFormat="1"/>
-    <w:lsdException w:name="Light Shading" w:uiPriority="60"/>
-    <w:lsdException w:name="Light List" w:uiPriority="61"/>
-    <w:lsdException w:name="Light Grid" w:uiPriority="62"/>
-    <w:lsdException w:name="Medium Shading 1" w:uiPriority="63"/>
-    <w:lsdException w:name="Medium Shading 2" w:uiPriority="64"/>
-    <w:lsdException w:name="Medium List 1" w:uiPriority="65"/>
-    <w:lsdException w:name="Medium List 2" w:uiPriority="66"/>
-    <w:lsdException w:name="Medium Grid 1" w:uiPriority="67"/>
-    <w:lsdException w:name="Medium Grid 2" w:uiPriority="68"/>
-    <w:lsdException w:name="Medium Grid 3" w:uiPriority="69"/>
-    <w:lsdException w:name="Dark List" w:uiPriority="70"/>
-    <w:lsdException w:name="Colorful Shading" w:uiPriority="71"/>
-    <w:lsdException w:name="Colorful List" w:uiPriority="72"/>
-    <w:lsdException w:name="Colorful Grid" w:uiPriority="73"/>
-    <w:lsdException w:name="Light Shading Accent 1" w:uiPriority="60"/>
-    <w:lsdException w:name="Light List Accent 1" w:uiPriority="61"/>
-    <w:lsdException w:name="Light Grid Accent 1" w:uiPriority="62"/>
-    <w:lsdException w:name="Medium Shading 1 Accent 1" w:uiPriority="63"/>
-    <w:lsdException w:name="Medium Shading 2 Accent 1" w:uiPriority="64"/>
-    <w:lsdException w:name="Medium List 1 Accent 1" w:uiPriority="65"/>
-    <w:lsdException w:name="Revision" w:semiHidden="1"/>
-    <w:lsdException w:name="List Paragraph" w:uiPriority="34" w:qFormat="1"/>
-    <w:lsdException w:name="Quote" w:uiPriority="29" w:qFormat="1"/>
-    <w:lsdException w:name="Intense Quote" w:uiPriority="30" w:qFormat="1"/>
-    <w:lsdException w:name="Medium List 2 Accent 1" w:uiPriority="66"/>
-    <w:lsdException w:name="Medium Grid 1 Accent 1" w:uiPriority="67"/>
-    <w:lsdException w:name="Medium Grid 2 Accent 1" w:uiPriority="68"/>
-    <w:lsdException w:name="Medium Grid 3 Accent 1" w:uiPriority="69"/>
-    <w:lsdException w:name="Dark List Accent 1" w:uiPriority="70"/>
-    <w:lsdException w:name="Colorful Shading Accent 1" w:uiPriority="71"/>
-    <w:lsdException w:name="Colorful List Accent 1" w:uiPriority="72"/>
-    <w:lsdException w:name="Colorful Grid Accent 1" w:uiPriority="73"/>
-    <w:lsdException w:name="Light Shading Accent 2" w:uiPriority="60"/>
-    <w:lsdException w:name="Light List Accent 2" w:uiPriority="61"/>
-    <w:lsdException w:name="Light Grid Accent 2" w:uiPriority="62"/>
-    <w:lsdException w:name="Medium Shading 1 Accent 2" w:uiPriority="63"/>
-    <w:lsdException w:name="Medium Shading 2 Accent 2" w:uiPriority="64"/>
-    <w:lsdException w:name="Medium List 1 Accent 2" w:uiPriority="65"/>
-    <w:lsdException w:name="Medium List 2 Accent 2" w:uiPriority="66"/>
-    <w:lsdException w:name="Medium Grid 1 Accent 2" w:uiPriority="67"/>
-    <w:lsdException w:name="Medium Grid 2 Accent 2" w:uiPriority="68"/>
-    <w:lsdException w:name="Medium Grid 3 Accent 2" w:uiPriority="69"/>
-    <w:lsdException w:name="Dark List Accent 2" w:uiPriority="70"/>
-    <w:lsdException w:name="Colorful Shading Accent 2" w:uiPriority="71"/>
-    <w:lsdException w:name="Colorful List Accent 2" w:uiPriority="72"/>
-    <w:lsdException w:name="Colorful Grid Accent 2" w:uiPriority="73"/>
-    <w:lsdException w:name="Light Shading Accent 3" w:uiPriority="60"/>
-    <w:lsdException w:name="Light List Accent 3" w:uiPriority="61"/>
-    <w:lsdException w:name="Light Grid Accent 3" w:uiPriority="62"/>
-    <w:lsdException w:name="Medium Shading 1 Accent 3" w:uiPriority="63"/>
-    <w:lsdException w:name="Medium Shading 2 Accent 3" w:uiPriority="64"/>
-    <w:lsdException w:name="Medium List 1 Accent 3" w:uiPriority="65"/>
-    <w:lsdException w:name="Medium List 2 Accent 3" w:uiPriority="66"/>
-    <w:lsdException w:name="Medium Grid 1 Accent 3" w:uiPriority="67"/>
-    <w:lsdException w:name="Medium Grid 2 Accent 3" w:uiPriority="68"/>
-    <w:lsdException w:name="Medium Grid 3 Accent 3" w:uiPriority="69"/>
-    <w:lsdException w:name="Dark List Accent 3" w:uiPriority="70"/>
-    <w:lsdException w:name="Colorful Shading Accent 3" w:uiPriority="71"/>
-    <w:lsdException w:name="Colorful List Accent 3" w:uiPriority="72"/>
-    <w:lsdException w:name="Colorful Grid Accent 3" w:uiPriority="73"/>
-    <w:lsdException w:name="Light Shading Accent 4" w:uiPriority="60"/>
-    <w:lsdException w:name="Light List Accent 4" w:uiPriority="61"/>
-    <w:lsdException w:name="Light Grid Accent 4" w:uiPriority="62"/>
-    <w:lsdException w:name="Medium Shading 1 Accent 4" w:uiPriority="63"/>
-    <w:lsdException w:name="Medium Shading 2 Accent 4" w:uiPriority="64"/>
-    <w:lsdException w:name="Medium List 1 Accent 4" w:uiPriority="65"/>
-    <w:lsdException w:name="Medium List 2 Accent 4" w:uiPriority="66"/>
-    <w:lsdException w:name="Medium Grid 1 Accent 4" w:uiPriority="67"/>
-    <w:lsdException w:name="Medium Grid 2 Accent 4" w:uiPriority="68"/>
-    <w:lsdException w:name="Medium Grid 3 Accent 4" w:uiPriority="69"/>
-    <w:lsdException w:name="Dark List Accent 4" w:uiPriority="70"/>
-    <w:lsdException w:name="Colorful Shading Accent 4" w:uiPriority="71"/>
-    <w:lsdException w:name="Colorful List Accent 4" w:uiPriority="72"/>
-    <w:lsdException w:name="Colorful Grid Accent 4" w:uiPriority="73"/>
-    <w:lsdException w:name="Light Shading Accent 5" w:uiPriority="60"/>
-    <w:lsdException w:name="Light List Accent 5" w:uiPriority="61"/>
-    <w:lsdException w:name="Light Grid Accent 5" w:uiPriority="62"/>
-    <w:lsdException w:name="Medium Shading 1 Accent 5" w:uiPriority="63"/>
-    <w:lsdException w:name="Medium Shading 2 Accent 5" w:uiPriority="64"/>
-    <w:lsdException w:name="Medium List 1 Accent 5" w:uiPriority="65"/>
-    <w:lsdException w:name="Medium List 2 Accent 5" w:uiPriority="66"/>
-    <w:lsdException w:name="Medium Grid 1 Accent 5" w:uiPriority="67"/>
-    <w:lsdException w:name="Medium Grid 2 Accent 5" w:uiPriority="68"/>
-    <w:lsdException w:name="Medium Grid 3 Accent 5" w:uiPriority="69"/>
-    <w:lsdException w:name="Dark List Accent 5" w:uiPriority="70"/>
-    <w:lsdException w:name="Colorful Shading Accent 5" w:uiPriority="71"/>
-    <w:lsdException w:name="Colorful List Accent 5" w:uiPriority="72"/>
-    <w:lsdException w:name="Colorful Grid Accent 5" w:uiPriority="73"/>
-    <w:lsdException w:name="Light Shading Accent 6" w:uiPriority="60"/>
-    <w:lsdException w:name="Light List Accent 6" w:uiPriority="61"/>
-    <w:lsdException w:name="Light Grid Accent 6" w:uiPriority="62"/>
-    <w:lsdException w:name="Medium Shading 1 Accent 6" w:uiPriority="63"/>
-    <w:lsdException w:name="Medium Shading 2 Accent 6" w:uiPriority="64"/>
-    <w:lsdException w:name="Medium List 1 Accent 6" w:uiPriority="65"/>
-    <w:lsdException w:name="Medium List 2 Accent 6" w:uiPriority="66"/>
-    <w:lsdException w:name="Medium Grid 1 Accent 6" w:uiPriority="67"/>
-    <w:lsdException w:name="Medium Grid 2 Accent 6" w:uiPriority="68"/>
-    <w:lsdException w:name="Medium Grid 3 Accent 6" w:uiPriority="69"/>
-    <w:lsdException w:name="Dark List Accent 6" w:uiPriority="70"/>
-    <w:lsdException w:name="Colorful Shading Accent 6" w:uiPriority="71"/>
-    <w:lsdException w:name="Colorful List Accent 6" w:uiPriority="72"/>
-    <w:lsdException w:name="Colorful Grid Accent 6" w:uiPriority="73"/>
-    <w:lsdException w:name="Subtle Emphasis" w:uiPriority="19" w:qFormat="1"/>
-    <w:lsdException w:name="Intense Emphasis" w:uiPriority="21" w:qFormat="1"/>
-    <w:lsdException w:name="Subtle Reference" w:uiPriority="31" w:qFormat="1"/>
-    <w:lsdException w:name="Intense Reference" w:uiPriority="32" w:qFormat="1"/>
-    <w:lsdException w:name="Book Title" w:uiPriority="33" w:qFormat="1"/>
-    <w:lsdException w:name="Bibliography" w:semiHidden="1" w:uiPriority="37" w:unhideWhenUsed="1"/>
-    <w:lsdException w:name="TOC Heading" w:semiHidden="1" w:uiPriority="39" w:unhideWhenUsed="1" w:qFormat="1"/>
-    <w:lsdException w:name="Plain Table 1" w:uiPriority="41"/>
-    <w:lsdException w:name="Plain Table 2" w:uiPriority="42"/>
-    <w:lsdException w:name="Plain Table 3" w:uiPriority="43"/>
-    <w:lsdException w:name="Plain Table 4" w:uiPriority="44"/>
-    <w:lsdException w:name="Plain Table 5" w:uiPriority="45"/>
-    <w:lsdException w:name="Grid Table Light" w:uiPriority="40"/>
-    <w:lsdException w:name="Grid Table 1 Light" w:uiPriority="46"/>
-    <w:lsdException w:name="Grid Table 2" w:uiPriority="47"/>
-    <w:lsdException w:name="Grid Table 3" w:uiPriority="48"/>
-    <w:lsdException w:name="Grid Table 4" w:uiPriority="49"/>
-    <w:lsdException w:name="Grid Table 5 Dark" w:uiPriority="50"/>
-    <w:lsdException w:name="Grid Table 6 Colorful" w:uiPriority="51"/>
-    <w:lsdException w:name="Grid Table 7 Colorful" w:uiPriority="52"/>
-    <w:lsdException w:name="Grid Table 1 Light Accent 1" w:uiPriority="46"/>
-    <w:lsdException w:name="Grid Table 2 Accent 1" w:uiPriority="47"/>
-    <w:lsdException w:name="Grid Table 3 Accent 1" w:uiPriority="48"/>
-    <w:lsdException w:name="Grid Table 4 Accent 1" w:uiPriority="49"/>
-    <w:lsdException w:name="Grid Table 5 Dark Accent 1" w:uiPriority="50"/>
-    <w:lsdException w:name="Grid Table 6 Colorful Accent 1" w:uiPriority="51"/>
-    <w:lsdException w:name="Grid Table 7 Colorful Accent 1" w:uiPriority="52"/>
-    <w:lsdException w:name="Grid Table 1 Light Accent 2" w:uiPriority="46"/>
-    <w:lsdException w:name="Grid Table 2 Accent 2" w:uiPriority="47"/>
-    <w:lsdException w:name="Grid Table 3 Accent 2" w:uiPriority="48"/>
-    <w:lsdException w:name="Grid Table 4 Accent 2" w:uiPriority="49"/>
-    <w:lsdException w:name="Grid Table 5 Dark Accent 2" w:uiPriority="50"/>
-    <w:lsdException w:name="Grid Table 6 Colorful Accent 2" w:uiPriority="51"/>
-    <w:lsdException w:name="Grid Table 7 Colorful Accent 2" w:uiPriority="52"/>
-    <w:lsdException w:name="Grid Table 1 Light Accent 3" w:uiPriority="46"/>
-    <w:lsdException w:name="Grid Table 2 Accent 3" w:uiPriority="47"/>
-    <w:lsdException w:name="Grid Table 3 Accent 3" w:uiPriority="48"/>
-    <w:lsdException w:name="Grid Table 4 Accent 3" w:uiPriority="49"/>
-    <w:lsdException w:name="Grid Table 5 Dark Accent 3" w:uiPriority="50"/>
-    <w:lsdException w:name="Grid Table 6 Colorful Accent 3" w:uiPriority="51"/>
-    <w:lsdException w:name="Grid Table 7 Colorful Accent 3" w:uiPriority="52"/>
-    <w:lsdException w:name="Grid Table 1 Light Accent 4" w:uiPriority="46"/>
-    <w:lsdException w:name="Grid Table 2 Accent 4" w:uiPriority="47"/>
-    <w:lsdException w:name="Grid Table 3 Accent 4" w:uiPriority="48"/>
-    <w:lsdException w:name="Grid Table 4 Accent 4" w:uiPriority="49"/>
-    <w:lsdException w:name="Grid Table 5 Dark Accent 4" w:uiPriority="50"/>
-    <w:lsdException w:name="Grid Table 6 Colorful Accent 4" w:uiPriority="51"/>
-    <w:lsdException w:name="Grid Table 7 Colorful Accent 4" w:uiPriority="52"/>
-    <w:lsdException w:name="Grid Table 1 Light Accent 5" w:uiPriority="46"/>
-    <w:lsdException w:name="Grid Table 2 Accent 5" w:uiPriority="47"/>
-    <w:lsdException w:name="Grid Table 3 Accent 5" w:uiPriority="48"/>
-    <w:lsdException w:name="Grid Table 4 Accent 5" w:uiPriority="49"/>
-    <w:lsdException w:name="Grid Table 5 Dark Accent 5" w:uiPriority="50"/>
-    <w:lsdException w:name="Grid Table 6 Colorful Accent 5" w:uiPriority="51"/>
-    <w:lsdException w:name="Grid Table 7 Colorful Accent 5" w:uiPriority="52"/>
-    <w:lsdException w:name="Grid Table 1 Light Accent 6" w:uiPriority="46"/>
-    <w:lsdException w:name="Grid Table 2 Accent 6" w:uiPriority="47"/>
-    <w:lsdException w:name="Grid Table 3 Accent 6" w:uiPriority="48"/>
-    <w:lsdException w:name="Grid Table 4 Accent 6" w:uiPriority="49"/>
-    <w:lsdException w:name="Grid Table 5 Dark Accent 6" w:uiPriority="50"/>
-    <w:lsdException w:name="Grid Table 6 Colorful Accent 6" w:uiPriority="51"/>
-    <w:lsdException w:name="Grid Table 7 Colorful Accent 6" w:uiPriority="52"/>
-    <w:lsdException w:name="List Table 1 Light" w:uiPriority="46"/>
-    <w:lsdException w:name="List Table 2" w:uiPriority="47"/>
-    <w:lsdException w:name="List Table 3" w:uiPriority="48"/>
-    <w:lsdException w:name="List Table 4" w:uiPriority="49"/>
-    <w:lsdException w:name="List Table 5 Dark" w:uiPriority="50"/>
-    <w:lsdException w:name="List Table 6 Colorful" w:uiPriority="51"/>
-    <w:lsdException w:name="List Table 7 Colorful" w:uiPriority="52"/>
-    <w:lsdException w:name="List Table 1 Light Accent 1" w:uiPriority="46"/>
-    <w:lsdException w:name="List Table 2 Accent 1" w:uiPriority="47"/>
-    <w:lsdException w:name="List Table 3 Accent 1" w:uiPriority="48"/>
-    <w:lsdException w:name="List Table 4 Accent 1" w:uiPriority="49"/>
-    <w:lsdException w:name="List Table 5 Dark Accent 1" w:uiPriority="50"/>
-    <w:lsdException w:name="List Table 6 Colorful Accent 1" w:uiPriority="51"/>
-    <w:lsdException w:name="List Table 7 Colorful Accent 1" w:uiPriority="52"/>
-    <w:lsdException w:name="List Table 1 Light Accent 2" w:uiPriority="46"/>
-    <w:lsdException w:name="List Table 2 Accent 2" w:uiPriority="47"/>
-    <w:lsdException w:name="List Table 3 Accent 2" w:uiPriority="48"/>
-    <w:lsdException w:name="List Table 4 Accent 2" w:uiPriority="49"/>
-    <w:lsdException w:name="List Table 5 Dark Accent 2" w:uiPriority="50"/>
-    <w:lsdException w:name="List Table 6 Colorful Accent 2" w:uiPriority="51"/>
-    <w:lsdException w:name="List Table 7 Colorful Accent 2" w:uiPriority="52"/>
-    <w:lsdException w:name="List Table 1 Light Accent 3" w:uiPriority="46"/>
-    <w:lsdException w:name="List Table 2 Accent 3" w:uiPriority="47"/>
-    <w:lsdException w:name="List Table 3 Accent 3" w:uiPriority="48"/>
-    <w:lsdException w:name="List Table 4 Accent 3" w:uiPriority="49"/>
-    <w:lsdException w:name="List Table 5 Dark Accent 3" w:uiPriority="50"/>
-    <w:lsdException w:name="List Table 6 Colorful Accent 3" w:uiPriority="51"/>
-    <w:lsdException w:name="List Table 7 Colorful Accent 3" w:uiPriority="52"/>
-    <w:lsdException w:name="List Table 1 Light Accent 4" w:uiPriority="46"/>
-    <w:lsdException w:name="List Table 2 Accent 4" w:uiPriority="47"/>
-    <w:lsdException w:name="List Table 3 Accent 4" w:uiPriority="48"/>
-    <w:lsdException w:name="List Table 4 Accent 4" w:uiPriority="49"/>
-    <w:lsdException w:name="List Table 5 Dark Accent 4" w:uiPriority="50"/>
-    <w:lsdException w:name="List Table 6 Colorful Accent 4" w:uiPriority="51"/>
-    <w:lsdException w:name="List Table 7 Colorful Accent 4" w:uiPriority="52"/>
-    <w:lsdException w:name="List Table 1 Light Accent 5" w:uiPriority="46"/>
-    <w:lsdException w:name="List Table 2 Accent 5" w:uiPriority="47"/>
-    <w:lsdException w:name="List Table 3 Accent 5" w:uiPriority="48"/>
-    <w:lsdException w:name="List Table 4 Accent 5" w:uiPriority="49"/>
-    <w:lsdException w:name="List Table 5 Dark Accent 5" w:uiPriority="50"/>
-    <w:lsdException w:name="List Table 6 Colorful Accent 5" w:uiPriority="51"/>
-    <w:lsdException w:name="List Table 7 Colorful Accent 5" w:uiPriority="52"/>
-    <w:lsdException w:name="List Table 1 Light Accent 6" w:uiPriority="46"/>
-    <w:lsdException w:name="List Table 2 Accent 6" w:uiPriority="47"/>
-    <w:lsdException w:name="List Table 3 Accent 6" w:uiPriority="48"/>
-    <w:lsdException w:name="List Table 4 Accent 6" w:uiPriority="49"/>
-    <w:lsdException w:name="List Table 5 Dark Accent 6" w:uiPriority="50"/>
-    <w:lsdException w:name="List Table 6 Colorful Accent 6" w:uiPriority="51"/>
-    <w:lsdException w:name="List Table 7 Colorful Accent 6" w:uiPriority="52"/>
-    <w:lsdException w:name="Mention" w:semiHidden="1" w:unhideWhenUsed="1"/>
-    <w:lsdException w:name="Smart Hyperlink" w:semiHidden="1" w:unhideWhenUsed="1"/>
-  </w:latentStyles>
-  <w:style w:type="paragraph" w:default="1" w:styleId="Normal">
-    <w:name w:val="Normal"/>
-    <w:qFormat/>
-  </w:style>
-  <w:style w:type="character" w:default="1" w:styleId="DefaultParagraphFont">
-    <w:name w:val="Default Paragraph Font"/>
-    <w:uiPriority w:val="1"/>
-    <w:semiHidden/>
-    <w:unhideWhenUsed/>
-  </w:style>
-  <w:style w:type="table" w:default="1" w:styleId="TableNormal">
-    <w:name w:val="Normal Table"/>
-    <w:uiPriority w:val="99"/>
-    <w:semiHidden/>
-    <w:unhideWhenUsed/>
-    <w:tblPr>
-      <w:tblInd w:w="0" w:type="dxa"/>
-      <w:tblCellMar>
-        <w:top w:w="0" w:type="dxa"/>
-        <w:left w:w="108" w:type="dxa"/>
-        <w:bottom w:w="0" w:type="dxa"/>
-        <w:right w:w="108" w:type="dxa"/>
-      </w:tblCellMar>
-    </w:tblPr>
-  </w:style>
-  <w:style w:type="numbering" w:default="1" w:styleId="NoList">
-    <w:name w:val="No List"/>
-    <w:uiPriority w:val="99"/>
-    <w:semiHidden/>
-    <w:unhideWhenUsed/>
-  </w:style>
-  <w:style w:type="paragraph" w:customStyle="1" w:styleId="215479F9ECC74550BC63FA6087C25E55">
-    <w:name w:val="215479F9ECC74550BC63FA6087C25E55"/>
-    <w:rsid w:val="005D7B50"/>
-  </w:style>
-</w:styles>
-</file>
-
-<file path=word/glossary/webSettings.xml><?xml version="1.0" encoding="utf-8"?>
-<w:webSettings xmlns:mc="http://schemas.openxmlformats.org/markup-compatibility/2006" xmlns:r="http://schemas.openxmlformats.org/officeDocument/2006/relationships" xmlns:w="http://schemas.openxmlformats.org/wordprocessingml/2006/main" xmlns:w14="http://schemas.microsoft.com/office/word/2010/wordml" xmlns:w15="http://schemas.microsoft.com/office/word/2012/wordml" xmlns:w16se="http://schemas.microsoft.com/office/word/2015/wordml/symex" mc:Ignorable="w14 w15 w16se">
-  <w:optimizeForBrowser/>
-  <w:allowPNG/>
-</w:webSettings>
 </file>
 
 <file path=word/theme/theme1.xml><?xml version="1.0" encoding="utf-8"?>
@@ -9250,7 +8750,7 @@
 </file>
 
 <file path=customXml/itemProps2.xml><?xml version="1.0" encoding="utf-8"?>
-<ds:datastoreItem xmlns:ds="http://schemas.openxmlformats.org/officeDocument/2006/customXml" ds:itemID="{ABD30291-4CEB-4BA5-AF23-475B8FFF368E}">
+<ds:datastoreItem xmlns:ds="http://schemas.openxmlformats.org/officeDocument/2006/customXml" ds:itemID="{31ECAF3F-3DD7-47EF-8653-EDA3FEBFC4CE}">
   <ds:schemaRefs>
     <ds:schemaRef ds:uri="http://schemas.openxmlformats.org/officeDocument/2006/bibliography"/>
   </ds:schemaRefs>

</xml_diff>